<commit_message>
Added table name query
</commit_message>
<xml_diff>
--- a/Postgres Cheatsheet.docx
+++ b/Postgres Cheatsheet.docx
@@ -6,7 +6,7 @@
       <w:pPr>
         <w:pStyle w:val="Title"/>
       </w:pPr>
-      <w:bookmarkStart w:id="0" w:name="_Toc414508775"/>
+      <w:bookmarkStart w:id="0" w:name="_Toc419287284"/>
       <w:r>
         <w:t>Postgres Cheatsheet</w:t>
       </w:r>
@@ -63,7 +63,7 @@
           <w:r>
             <w:fldChar w:fldCharType="separate"/>
           </w:r>
-          <w:hyperlink w:anchor="_Toc414508775" w:history="1">
+          <w:hyperlink w:anchor="_Toc419287284" w:history="1">
             <w:r>
               <w:rPr>
                 <w:rStyle w:val="Hyperlink"/>
@@ -90,7 +90,7 @@
                 <w:noProof/>
                 <w:webHidden/>
               </w:rPr>
-              <w:instrText xml:space="preserve"> PAGEREF _Toc414508775 \h </w:instrText>
+              <w:instrText xml:space="preserve"> PAGEREF _Toc419287284 \h </w:instrText>
             </w:r>
             <w:r>
               <w:rPr>
@@ -135,7 +135,7 @@
               <w:lang w:bidi="ar-SA"/>
             </w:rPr>
           </w:pPr>
-          <w:hyperlink w:anchor="_Toc414508776" w:history="1">
+          <w:hyperlink w:anchor="_Toc419287285" w:history="1">
             <w:r>
               <w:rPr>
                 <w:rStyle w:val="Hyperlink"/>
@@ -162,7 +162,7 @@
                 <w:noProof/>
                 <w:webHidden/>
               </w:rPr>
-              <w:instrText xml:space="preserve"> PAGEREF _Toc414508776 \h </w:instrText>
+              <w:instrText xml:space="preserve"> PAGEREF _Toc419287285 \h </w:instrText>
             </w:r>
             <w:r>
               <w:rPr>
@@ -207,7 +207,7 @@
               <w:lang w:bidi="ar-SA"/>
             </w:rPr>
           </w:pPr>
-          <w:hyperlink w:anchor="_Toc414508777" w:history="1">
+          <w:hyperlink w:anchor="_Toc419287286" w:history="1">
             <w:r>
               <w:rPr>
                 <w:rStyle w:val="Hyperlink"/>
@@ -234,7 +234,7 @@
                 <w:noProof/>
                 <w:webHidden/>
               </w:rPr>
-              <w:instrText xml:space="preserve"> PAGEREF _Toc414508777 \h </w:instrText>
+              <w:instrText xml:space="preserve"> PAGEREF _Toc419287286 \h </w:instrText>
             </w:r>
             <w:r>
               <w:rPr>
@@ -279,7 +279,7 @@
               <w:lang w:bidi="ar-SA"/>
             </w:rPr>
           </w:pPr>
-          <w:hyperlink w:anchor="_Toc414508778" w:history="1">
+          <w:hyperlink w:anchor="_Toc419287287" w:history="1">
             <w:r>
               <w:rPr>
                 <w:rStyle w:val="Hyperlink"/>
@@ -306,7 +306,7 @@
                 <w:noProof/>
                 <w:webHidden/>
               </w:rPr>
-              <w:instrText xml:space="preserve"> PAGEREF _Toc414508778 \h </w:instrText>
+              <w:instrText xml:space="preserve"> PAGEREF _Toc419287287 \h </w:instrText>
             </w:r>
             <w:r>
               <w:rPr>
@@ -326,7 +326,7 @@
                 <w:noProof/>
                 <w:webHidden/>
               </w:rPr>
-              <w:t>1</w:t>
+              <w:t>2</w:t>
             </w:r>
             <w:r>
               <w:rPr>
@@ -351,7 +351,7 @@
               <w:lang w:bidi="ar-SA"/>
             </w:rPr>
           </w:pPr>
-          <w:hyperlink w:anchor="_Toc414508779" w:history="1">
+          <w:hyperlink w:anchor="_Toc419287288" w:history="1">
             <w:r>
               <w:rPr>
                 <w:rStyle w:val="Hyperlink"/>
@@ -378,7 +378,7 @@
                 <w:noProof/>
                 <w:webHidden/>
               </w:rPr>
-              <w:instrText xml:space="preserve"> PAGEREF _Toc414508779 \h </w:instrText>
+              <w:instrText xml:space="preserve"> PAGEREF _Toc419287288 \h </w:instrText>
             </w:r>
             <w:r>
               <w:rPr>
@@ -423,7 +423,7 @@
               <w:lang w:bidi="ar-SA"/>
             </w:rPr>
           </w:pPr>
-          <w:hyperlink w:anchor="_Toc414508780" w:history="1">
+          <w:hyperlink w:anchor="_Toc419287289" w:history="1">
             <w:r>
               <w:rPr>
                 <w:rStyle w:val="Hyperlink"/>
@@ -450,7 +450,7 @@
                 <w:noProof/>
                 <w:webHidden/>
               </w:rPr>
-              <w:instrText xml:space="preserve"> PAGEREF _Toc414508780 \h </w:instrText>
+              <w:instrText xml:space="preserve"> PAGEREF _Toc419287289 \h </w:instrText>
             </w:r>
             <w:r>
               <w:rPr>
@@ -495,7 +495,7 @@
               <w:lang w:bidi="ar-SA"/>
             </w:rPr>
           </w:pPr>
-          <w:hyperlink w:anchor="_Toc414508781" w:history="1">
+          <w:hyperlink w:anchor="_Toc419287290" w:history="1">
             <w:r>
               <w:rPr>
                 <w:rStyle w:val="Hyperlink"/>
@@ -522,7 +522,7 @@
                 <w:noProof/>
                 <w:webHidden/>
               </w:rPr>
-              <w:instrText xml:space="preserve"> PAGEREF _Toc414508781 \h </w:instrText>
+              <w:instrText xml:space="preserve"> PAGEREF _Toc419287290 \h </w:instrText>
             </w:r>
             <w:r>
               <w:rPr>
@@ -567,7 +567,7 @@
               <w:lang w:bidi="ar-SA"/>
             </w:rPr>
           </w:pPr>
-          <w:hyperlink w:anchor="_Toc414508782" w:history="1">
+          <w:hyperlink w:anchor="_Toc419287291" w:history="1">
             <w:r>
               <w:rPr>
                 <w:rStyle w:val="Hyperlink"/>
@@ -594,7 +594,7 @@
                 <w:noProof/>
                 <w:webHidden/>
               </w:rPr>
-              <w:instrText xml:space="preserve"> PAGEREF _Toc414508782 \h </w:instrText>
+              <w:instrText xml:space="preserve"> PAGEREF _Toc419287291 \h </w:instrText>
             </w:r>
             <w:r>
               <w:rPr>
@@ -639,7 +639,7 @@
               <w:lang w:bidi="ar-SA"/>
             </w:rPr>
           </w:pPr>
-          <w:hyperlink w:anchor="_Toc414508783" w:history="1">
+          <w:hyperlink w:anchor="_Toc419287292" w:history="1">
             <w:r>
               <w:rPr>
                 <w:rStyle w:val="Hyperlink"/>
@@ -666,7 +666,7 @@
                 <w:noProof/>
                 <w:webHidden/>
               </w:rPr>
-              <w:instrText xml:space="preserve"> PAGEREF _Toc414508783 \h </w:instrText>
+              <w:instrText xml:space="preserve"> PAGEREF _Toc419287292 \h </w:instrText>
             </w:r>
             <w:r>
               <w:rPr>
@@ -711,7 +711,7 @@
               <w:lang w:bidi="ar-SA"/>
             </w:rPr>
           </w:pPr>
-          <w:hyperlink w:anchor="_Toc414508784" w:history="1">
+          <w:hyperlink w:anchor="_Toc419287293" w:history="1">
             <w:r>
               <w:rPr>
                 <w:rStyle w:val="Hyperlink"/>
@@ -738,7 +738,7 @@
                 <w:noProof/>
                 <w:webHidden/>
               </w:rPr>
-              <w:instrText xml:space="preserve"> PAGEREF _Toc414508784 \h </w:instrText>
+              <w:instrText xml:space="preserve"> PAGEREF _Toc419287293 \h </w:instrText>
             </w:r>
             <w:r>
               <w:rPr>
@@ -783,7 +783,7 @@
               <w:lang w:bidi="ar-SA"/>
             </w:rPr>
           </w:pPr>
-          <w:hyperlink w:anchor="_Toc414508785" w:history="1">
+          <w:hyperlink w:anchor="_Toc419287294" w:history="1">
             <w:r>
               <w:rPr>
                 <w:rStyle w:val="Hyperlink"/>
@@ -810,7 +810,7 @@
                 <w:noProof/>
                 <w:webHidden/>
               </w:rPr>
-              <w:instrText xml:space="preserve"> PAGEREF _Toc414508785 \h </w:instrText>
+              <w:instrText xml:space="preserve"> PAGEREF _Toc419287294 \h </w:instrText>
             </w:r>
             <w:r>
               <w:rPr>
@@ -855,7 +855,7 @@
               <w:lang w:bidi="ar-SA"/>
             </w:rPr>
           </w:pPr>
-          <w:hyperlink w:anchor="_Toc414508786" w:history="1">
+          <w:hyperlink w:anchor="_Toc419287295" w:history="1">
             <w:r>
               <w:rPr>
                 <w:rStyle w:val="Hyperlink"/>
@@ -882,7 +882,79 @@
                 <w:noProof/>
                 <w:webHidden/>
               </w:rPr>
-              <w:instrText xml:space="preserve"> PAGEREF _Toc414508786 \h </w:instrText>
+              <w:instrText xml:space="preserve"> PAGEREF _Toc419287295 \h </w:instrText>
+            </w:r>
+            <w:r>
+              <w:rPr>
+                <w:noProof/>
+                <w:webHidden/>
+              </w:rPr>
+            </w:r>
+            <w:r>
+              <w:rPr>
+                <w:noProof/>
+                <w:webHidden/>
+              </w:rPr>
+              <w:fldChar w:fldCharType="separate"/>
+            </w:r>
+            <w:r>
+              <w:rPr>
+                <w:noProof/>
+                <w:webHidden/>
+              </w:rPr>
+              <w:t>8</w:t>
+            </w:r>
+            <w:r>
+              <w:rPr>
+                <w:noProof/>
+                <w:webHidden/>
+              </w:rPr>
+              <w:fldChar w:fldCharType="end"/>
+            </w:r>
+          </w:hyperlink>
+        </w:p>
+        <w:p>
+          <w:pPr>
+            <w:pStyle w:val="TOC2"/>
+            <w:tabs>
+              <w:tab w:val="right" w:leader="dot" w:pos="10700"/>
+            </w:tabs>
+            <w:rPr>
+              <w:rFonts w:eastAsiaTheme="minorEastAsia" w:cstheme="minorBidi"/>
+              <w:noProof/>
+              <w:sz w:val="22"/>
+              <w:szCs w:val="22"/>
+              <w:lang w:bidi="ar-SA"/>
+            </w:rPr>
+          </w:pPr>
+          <w:hyperlink w:anchor="_Toc419287296" w:history="1">
+            <w:r>
+              <w:rPr>
+                <w:rStyle w:val="Hyperlink"/>
+                <w:noProof/>
+              </w:rPr>
+              <w:t>Get column names from a table</w:t>
+            </w:r>
+            <w:r>
+              <w:rPr>
+                <w:noProof/>
+                <w:webHidden/>
+              </w:rPr>
+              <w:tab/>
+            </w:r>
+            <w:r>
+              <w:rPr>
+                <w:noProof/>
+                <w:webHidden/>
+              </w:rPr>
+              <w:fldChar w:fldCharType="begin"/>
+            </w:r>
+            <w:r>
+              <w:rPr>
+                <w:noProof/>
+                <w:webHidden/>
+              </w:rPr>
+              <w:instrText xml:space="preserve"> PAGEREF _Toc419287296 \h </w:instrText>
             </w:r>
             <w:r>
               <w:rPr>
@@ -926,7 +998,7 @@
       <w:pPr>
         <w:pStyle w:val="Heading1"/>
       </w:pPr>
-      <w:bookmarkStart w:id="1" w:name="_Toc414508776"/>
+      <w:bookmarkStart w:id="1" w:name="_Toc419287285"/>
       <w:r>
         <w:t>Dates and Times</w:t>
       </w:r>
@@ -937,7 +1009,7 @@
       <w:pPr>
         <w:pStyle w:val="Heading2"/>
       </w:pPr>
-      <w:bookmarkStart w:id="2" w:name="_Toc414508777"/>
+      <w:bookmarkStart w:id="2" w:name="_Toc419287286"/>
       <w:r>
         <w:t>Extract a Date part</w:t>
       </w:r>
@@ -1025,8 +1097,9 @@
       <w:pPr>
         <w:pStyle w:val="Heading2"/>
       </w:pPr>
-      <w:bookmarkStart w:id="3" w:name="_Toc414508778"/>
-      <w:r>
+      <w:bookmarkStart w:id="3" w:name="_Toc419287287"/>
+      <w:r>
+        <w:lastRenderedPageBreak/>
         <w:t>Formatting Dates and Times</w:t>
       </w:r>
       <w:bookmarkEnd w:id="3"/>
@@ -1049,7 +1122,6 @@
           <w:sz w:val="18"/>
           <w:szCs w:val="18"/>
         </w:rPr>
-        <w:lastRenderedPageBreak/>
         <w:t>Table 9-21. Template Patterns for Date/Time Formatting</w:t>
       </w:r>
     </w:p>
@@ -2443,6 +2515,7 @@
                 <w:rFonts w:eastAsiaTheme="majorEastAsia"/>
                 <w:color w:val="000000"/>
               </w:rPr>
+              <w:lastRenderedPageBreak/>
               <w:t>Y</w:t>
             </w:r>
           </w:p>
@@ -2524,7 +2597,6 @@
                 <w:rFonts w:eastAsiaTheme="majorEastAsia"/>
                 <w:color w:val="000000"/>
               </w:rPr>
-              <w:lastRenderedPageBreak/>
               <w:t>IYYY</w:t>
             </w:r>
           </w:p>
@@ -3842,6 +3914,7 @@
                 <w:rFonts w:eastAsiaTheme="majorEastAsia"/>
                 <w:color w:val="000000"/>
               </w:rPr>
+              <w:lastRenderedPageBreak/>
               <w:t>day</w:t>
             </w:r>
           </w:p>
@@ -3923,7 +3996,6 @@
                 <w:rFonts w:eastAsiaTheme="majorEastAsia"/>
                 <w:color w:val="000000"/>
               </w:rPr>
-              <w:lastRenderedPageBreak/>
               <w:t>DY</w:t>
             </w:r>
           </w:p>
@@ -5139,6 +5211,7 @@
                 <w:rFonts w:eastAsiaTheme="majorEastAsia"/>
                 <w:color w:val="000000"/>
               </w:rPr>
+              <w:lastRenderedPageBreak/>
               <w:t>tz</w:t>
             </w:r>
           </w:p>
@@ -5202,7 +5275,6 @@
           <w:sz w:val="18"/>
           <w:szCs w:val="18"/>
         </w:rPr>
-        <w:lastRenderedPageBreak/>
         <w:t xml:space="preserve">Certain modifiers may be applied to any template pattern to alter its behavior. For example, </w:t>
       </w:r>
       <w:r>
@@ -6494,6 +6566,7 @@
           <w:sz w:val="18"/>
           <w:szCs w:val="18"/>
         </w:rPr>
+        <w:lastRenderedPageBreak/>
         <w:t xml:space="preserve">Ordinary text is allowed in </w:t>
       </w:r>
       <w:r>
@@ -6644,7 +6717,6 @@
           <w:sz w:val="18"/>
           <w:szCs w:val="18"/>
         </w:rPr>
-        <w:lastRenderedPageBreak/>
         <w:t xml:space="preserve">The </w:t>
       </w:r>
       <w:r>
@@ -7313,7 +7385,7 @@
       <w:pPr>
         <w:pStyle w:val="Heading2"/>
       </w:pPr>
-      <w:bookmarkStart w:id="5" w:name="_Toc414508779"/>
+      <w:bookmarkStart w:id="5" w:name="_Toc419287288"/>
       <w:r>
         <w:t>Convert to timestamp without time zone</w:t>
       </w:r>
@@ -7343,7 +7415,7 @@
       <w:pPr>
         <w:pStyle w:val="Heading2"/>
       </w:pPr>
-      <w:bookmarkStart w:id="6" w:name="_Toc414508780"/>
+      <w:bookmarkStart w:id="6" w:name="_Toc419287289"/>
       <w:r>
         <w:t>Interval between two dates</w:t>
       </w:r>
@@ -7371,6 +7443,7 @@
         <w:pStyle w:val="code"/>
       </w:pPr>
       <w:r>
+        <w:lastRenderedPageBreak/>
         <w:t>from edi_msgs e,</w:t>
       </w:r>
     </w:p>
@@ -7429,7 +7502,6 @@
           <w:noProof/>
           <w:lang w:bidi="ar-SA"/>
         </w:rPr>
-        <w:lastRenderedPageBreak/>
         <w:drawing>
           <wp:inline distT="0" distB="0" distL="0" distR="0">
             <wp:extent cx="6800850" cy="1748790"/>
@@ -7497,7 +7569,7 @@
       <w:pPr>
         <w:pStyle w:val="Heading1"/>
       </w:pPr>
-      <w:bookmarkStart w:id="7" w:name="_Toc414508781"/>
+      <w:bookmarkStart w:id="7" w:name="_Toc419287290"/>
       <w:r>
         <w:lastRenderedPageBreak/>
         <w:t>Geography</w:t>
@@ -7508,7 +7580,7 @@
       <w:pPr>
         <w:pStyle w:val="Heading2"/>
       </w:pPr>
-      <w:bookmarkStart w:id="8" w:name="_Toc414508782"/>
+      <w:bookmarkStart w:id="8" w:name="_Toc419287291"/>
       <w:r>
         <w:t>Distance between two points</w:t>
       </w:r>
@@ -7630,7 +7702,7 @@
       <w:pPr>
         <w:pStyle w:val="Heading1"/>
       </w:pPr>
-      <w:bookmarkStart w:id="9" w:name="_Toc414508783"/>
+      <w:bookmarkStart w:id="9" w:name="_Toc419287292"/>
       <w:r>
         <w:t>Strings</w:t>
       </w:r>
@@ -7640,7 +7712,7 @@
       <w:pPr>
         <w:pStyle w:val="Heading2"/>
       </w:pPr>
-      <w:bookmarkStart w:id="10" w:name="_Toc414508784"/>
+      <w:bookmarkStart w:id="10" w:name="_Toc419287293"/>
       <w:r>
         <w:t>String length</w:t>
       </w:r>
@@ -7677,7 +7749,7 @@
       <w:pPr>
         <w:pStyle w:val="Heading1"/>
       </w:pPr>
-      <w:bookmarkStart w:id="11" w:name="_Toc414508785"/>
+      <w:bookmarkStart w:id="11" w:name="_Toc419287294"/>
       <w:r>
         <w:t>Tables</w:t>
       </w:r>
@@ -7688,7 +7760,7 @@
       <w:pPr>
         <w:pStyle w:val="Heading2"/>
       </w:pPr>
-      <w:bookmarkStart w:id="12" w:name="_Toc414508786"/>
+      <w:bookmarkStart w:id="12" w:name="_Toc419287295"/>
       <w:r>
         <w:t>Describe a table</w:t>
       </w:r>
@@ -7720,6 +7792,37 @@
       <w:pPr>
         <w:pStyle w:val="code"/>
       </w:pPr>
+    </w:p>
+    <w:p>
+      <w:pPr>
+        <w:pStyle w:val="Heading2"/>
+      </w:pPr>
+      <w:bookmarkStart w:id="13" w:name="_Toc419287296"/>
+      <w:r>
+        <w:t>Get column names from a table</w:t>
+      </w:r>
+      <w:bookmarkEnd w:id="13"/>
+    </w:p>
+    <w:p>
+      <w:pPr>
+        <w:pStyle w:val="code"/>
+      </w:pPr>
+    </w:p>
+    <w:p>
+      <w:pPr>
+        <w:pStyle w:val="code"/>
+      </w:pPr>
+      <w:r>
+        <w:t>select column_name from information_schema.columns</w:t>
+      </w:r>
+    </w:p>
+    <w:p>
+      <w:pPr>
+        <w:pStyle w:val="code"/>
+      </w:pPr>
+      <w:r>
+        <w:t>where table_name = 'model_train17'</w:t>
+      </w:r>
     </w:p>
     <w:sectPr>
       <w:pgSz w:w="12240" w:h="15840"/>
@@ -9069,7 +9172,7 @@
 </file>
 
 <file path=customXml/itemProps1.xml><?xml version="1.0" encoding="utf-8"?>
-<ds:datastoreItem xmlns:ds="http://schemas.openxmlformats.org/officeDocument/2006/customXml" ds:itemID="{7C4FE80B-24FA-4AB8-86D6-3731484C347A}">
+<ds:datastoreItem xmlns:ds="http://schemas.openxmlformats.org/officeDocument/2006/customXml" ds:itemID="{EDDF1004-1612-4E57-8AB1-24E5C4528C03}">
   <ds:schemaRefs>
     <ds:schemaRef ds:uri="http://schemas.openxmlformats.org/officeDocument/2006/bibliography"/>
   </ds:schemaRefs>

</xml_diff>

<commit_message>
Added workaround for out-of-memory failure
</commit_message>
<xml_diff>
--- a/Postgres Cheatsheet.docx
+++ b/Postgres Cheatsheet.docx
@@ -6,7 +6,7 @@
       <w:pPr>
         <w:pStyle w:val="Title"/>
       </w:pPr>
-      <w:bookmarkStart w:id="0" w:name="_Toc447020611"/>
+      <w:bookmarkStart w:id="0" w:name="_Toc447078082"/>
       <w:r>
         <w:t>Postgres Cheatsheet</w:t>
       </w:r>
@@ -62,7 +62,7 @@
           <w:r>
             <w:fldChar w:fldCharType="separate"/>
           </w:r>
-          <w:hyperlink w:anchor="_Toc447020611" w:history="1">
+          <w:hyperlink w:anchor="_Toc447078082" w:history="1">
             <w:r>
               <w:rPr>
                 <w:rStyle w:val="Hyperlink"/>
@@ -89,7 +89,7 @@
                 <w:noProof/>
                 <w:webHidden/>
               </w:rPr>
-              <w:instrText xml:space="preserve"> PAGEREF _Toc447020611 \h </w:instrText>
+              <w:instrText xml:space="preserve"> PAGEREF _Toc447078082 \h </w:instrText>
             </w:r>
             <w:r>
               <w:rPr>
@@ -134,7 +134,7 @@
               <w:lang w:bidi="ar-SA"/>
             </w:rPr>
           </w:pPr>
-          <w:hyperlink w:anchor="_Toc447020612" w:history="1">
+          <w:hyperlink w:anchor="_Toc447078083" w:history="1">
             <w:r>
               <w:rPr>
                 <w:rStyle w:val="Hyperlink"/>
@@ -161,7 +161,7 @@
                 <w:noProof/>
                 <w:webHidden/>
               </w:rPr>
-              <w:instrText xml:space="preserve"> PAGEREF _Toc447020612 \h </w:instrText>
+              <w:instrText xml:space="preserve"> PAGEREF _Toc447078083 \h </w:instrText>
             </w:r>
             <w:r>
               <w:rPr>
@@ -206,7 +206,7 @@
               <w:lang w:bidi="ar-SA"/>
             </w:rPr>
           </w:pPr>
-          <w:hyperlink w:anchor="_Toc447020613" w:history="1">
+          <w:hyperlink w:anchor="_Toc447078084" w:history="1">
             <w:r>
               <w:rPr>
                 <w:rStyle w:val="Hyperlink"/>
@@ -233,7 +233,7 @@
                 <w:noProof/>
                 <w:webHidden/>
               </w:rPr>
-              <w:instrText xml:space="preserve"> PAGEREF _Toc447020613 \h </w:instrText>
+              <w:instrText xml:space="preserve"> PAGEREF _Toc447078084 \h </w:instrText>
             </w:r>
             <w:r>
               <w:rPr>
@@ -278,7 +278,7 @@
               <w:lang w:bidi="ar-SA"/>
             </w:rPr>
           </w:pPr>
-          <w:hyperlink w:anchor="_Toc447020614" w:history="1">
+          <w:hyperlink w:anchor="_Toc447078085" w:history="1">
             <w:r>
               <w:rPr>
                 <w:rStyle w:val="Hyperlink"/>
@@ -305,7 +305,7 @@
                 <w:noProof/>
                 <w:webHidden/>
               </w:rPr>
-              <w:instrText xml:space="preserve"> PAGEREF _Toc447020614 \h </w:instrText>
+              <w:instrText xml:space="preserve"> PAGEREF _Toc447078085 \h </w:instrText>
             </w:r>
             <w:r>
               <w:rPr>
@@ -350,7 +350,7 @@
               <w:lang w:bidi="ar-SA"/>
             </w:rPr>
           </w:pPr>
-          <w:hyperlink w:anchor="_Toc447020615" w:history="1">
+          <w:hyperlink w:anchor="_Toc447078086" w:history="1">
             <w:r>
               <w:rPr>
                 <w:rStyle w:val="Hyperlink"/>
@@ -377,7 +377,7 @@
                 <w:noProof/>
                 <w:webHidden/>
               </w:rPr>
-              <w:instrText xml:space="preserve"> PAGEREF _Toc447020615 \h </w:instrText>
+              <w:instrText xml:space="preserve"> PAGEREF _Toc447078086 \h </w:instrText>
             </w:r>
             <w:r>
               <w:rPr>
@@ -422,7 +422,7 @@
               <w:lang w:bidi="ar-SA"/>
             </w:rPr>
           </w:pPr>
-          <w:hyperlink w:anchor="_Toc447020616" w:history="1">
+          <w:hyperlink w:anchor="_Toc447078087" w:history="1">
             <w:r>
               <w:rPr>
                 <w:rStyle w:val="Hyperlink"/>
@@ -449,7 +449,7 @@
                 <w:noProof/>
                 <w:webHidden/>
               </w:rPr>
-              <w:instrText xml:space="preserve"> PAGEREF _Toc447020616 \h </w:instrText>
+              <w:instrText xml:space="preserve"> PAGEREF _Toc447078087 \h </w:instrText>
             </w:r>
             <w:r>
               <w:rPr>
@@ -494,7 +494,7 @@
               <w:lang w:bidi="ar-SA"/>
             </w:rPr>
           </w:pPr>
-          <w:hyperlink w:anchor="_Toc447020617" w:history="1">
+          <w:hyperlink w:anchor="_Toc447078088" w:history="1">
             <w:r>
               <w:rPr>
                 <w:rStyle w:val="Hyperlink"/>
@@ -521,7 +521,7 @@
                 <w:noProof/>
                 <w:webHidden/>
               </w:rPr>
-              <w:instrText xml:space="preserve"> PAGEREF _Toc447020617 \h </w:instrText>
+              <w:instrText xml:space="preserve"> PAGEREF _Toc447078088 \h </w:instrText>
             </w:r>
             <w:r>
               <w:rPr>
@@ -566,12 +566,84 @@
               <w:lang w:bidi="ar-SA"/>
             </w:rPr>
           </w:pPr>
-          <w:hyperlink w:anchor="_Toc447020618" w:history="1">
+          <w:hyperlink w:anchor="_Toc447078089" w:history="1">
             <w:r>
               <w:rPr>
                 <w:rStyle w:val="Hyperlink"/>
                 <w:noProof/>
               </w:rPr>
+              <w:t>Create a Table from a Query</w:t>
+            </w:r>
+            <w:r>
+              <w:rPr>
+                <w:noProof/>
+                <w:webHidden/>
+              </w:rPr>
+              <w:tab/>
+            </w:r>
+            <w:r>
+              <w:rPr>
+                <w:noProof/>
+                <w:webHidden/>
+              </w:rPr>
+              <w:fldChar w:fldCharType="begin"/>
+            </w:r>
+            <w:r>
+              <w:rPr>
+                <w:noProof/>
+                <w:webHidden/>
+              </w:rPr>
+              <w:instrText xml:space="preserve"> PAGEREF _Toc447078089 \h </w:instrText>
+            </w:r>
+            <w:r>
+              <w:rPr>
+                <w:noProof/>
+                <w:webHidden/>
+              </w:rPr>
+            </w:r>
+            <w:r>
+              <w:rPr>
+                <w:noProof/>
+                <w:webHidden/>
+              </w:rPr>
+              <w:fldChar w:fldCharType="separate"/>
+            </w:r>
+            <w:r>
+              <w:rPr>
+                <w:noProof/>
+                <w:webHidden/>
+              </w:rPr>
+              <w:t>4</w:t>
+            </w:r>
+            <w:r>
+              <w:rPr>
+                <w:noProof/>
+                <w:webHidden/>
+              </w:rPr>
+              <w:fldChar w:fldCharType="end"/>
+            </w:r>
+          </w:hyperlink>
+        </w:p>
+        <w:p>
+          <w:pPr>
+            <w:pStyle w:val="TOC2"/>
+            <w:tabs>
+              <w:tab w:val="right" w:leader="dot" w:pos="10700"/>
+            </w:tabs>
+            <w:rPr>
+              <w:rFonts w:eastAsiaTheme="minorEastAsia" w:cstheme="minorBidi"/>
+              <w:noProof/>
+              <w:sz w:val="22"/>
+              <w:szCs w:val="22"/>
+              <w:lang w:bidi="ar-SA"/>
+            </w:rPr>
+          </w:pPr>
+          <w:hyperlink w:anchor="_Toc447078090" w:history="1">
+            <w:r>
+              <w:rPr>
+                <w:rStyle w:val="Hyperlink"/>
+                <w:noProof/>
+              </w:rPr>
               <w:t>Drop a Table</w:t>
             </w:r>
             <w:r>
@@ -593,7 +665,7 @@
                 <w:noProof/>
                 <w:webHidden/>
               </w:rPr>
-              <w:instrText xml:space="preserve"> PAGEREF _Toc447020618 \h </w:instrText>
+              <w:instrText xml:space="preserve"> PAGEREF _Toc447078090 \h </w:instrText>
             </w:r>
             <w:r>
               <w:rPr>
@@ -638,7 +710,7 @@
               <w:lang w:bidi="ar-SA"/>
             </w:rPr>
           </w:pPr>
-          <w:hyperlink w:anchor="_Toc447020619" w:history="1">
+          <w:hyperlink w:anchor="_Toc447078091" w:history="1">
             <w:r>
               <w:rPr>
                 <w:rStyle w:val="Hyperlink"/>
@@ -665,7 +737,7 @@
                 <w:noProof/>
                 <w:webHidden/>
               </w:rPr>
-              <w:instrText xml:space="preserve"> PAGEREF _Toc447020619 \h </w:instrText>
+              <w:instrText xml:space="preserve"> PAGEREF _Toc447078091 \h </w:instrText>
             </w:r>
             <w:r>
               <w:rPr>
@@ -710,7 +782,7 @@
               <w:lang w:bidi="ar-SA"/>
             </w:rPr>
           </w:pPr>
-          <w:hyperlink w:anchor="_Toc447020620" w:history="1">
+          <w:hyperlink w:anchor="_Toc447078092" w:history="1">
             <w:r>
               <w:rPr>
                 <w:rStyle w:val="Hyperlink"/>
@@ -737,7 +809,7 @@
                 <w:noProof/>
                 <w:webHidden/>
               </w:rPr>
-              <w:instrText xml:space="preserve"> PAGEREF _Toc447020620 \h </w:instrText>
+              <w:instrText xml:space="preserve"> PAGEREF _Toc447078092 \h </w:instrText>
             </w:r>
             <w:r>
               <w:rPr>
@@ -782,7 +854,7 @@
               <w:lang w:bidi="ar-SA"/>
             </w:rPr>
           </w:pPr>
-          <w:hyperlink w:anchor="_Toc447020621" w:history="1">
+          <w:hyperlink w:anchor="_Toc447078093" w:history="1">
             <w:r>
               <w:rPr>
                 <w:rStyle w:val="Hyperlink"/>
@@ -809,7 +881,7 @@
                 <w:noProof/>
                 <w:webHidden/>
               </w:rPr>
-              <w:instrText xml:space="preserve"> PAGEREF _Toc447020621 \h </w:instrText>
+              <w:instrText xml:space="preserve"> PAGEREF _Toc447078093 \h </w:instrText>
             </w:r>
             <w:r>
               <w:rPr>
@@ -854,7 +926,7 @@
               <w:lang w:bidi="ar-SA"/>
             </w:rPr>
           </w:pPr>
-          <w:hyperlink w:anchor="_Toc447020622" w:history="1">
+          <w:hyperlink w:anchor="_Toc447078094" w:history="1">
             <w:r>
               <w:rPr>
                 <w:rStyle w:val="Hyperlink"/>
@@ -881,7 +953,7 @@
                 <w:noProof/>
                 <w:webHidden/>
               </w:rPr>
-              <w:instrText xml:space="preserve"> PAGEREF _Toc447020622 \h </w:instrText>
+              <w:instrText xml:space="preserve"> PAGEREF _Toc447078094 \h </w:instrText>
             </w:r>
             <w:r>
               <w:rPr>
@@ -901,7 +973,7 @@
                 <w:noProof/>
                 <w:webHidden/>
               </w:rPr>
-              <w:t>9</w:t>
+              <w:t>10</w:t>
             </w:r>
             <w:r>
               <w:rPr>
@@ -926,7 +998,7 @@
               <w:lang w:bidi="ar-SA"/>
             </w:rPr>
           </w:pPr>
-          <w:hyperlink w:anchor="_Toc447020623" w:history="1">
+          <w:hyperlink w:anchor="_Toc447078095" w:history="1">
             <w:r>
               <w:rPr>
                 <w:rStyle w:val="Hyperlink"/>
@@ -953,7 +1025,7 @@
                 <w:noProof/>
                 <w:webHidden/>
               </w:rPr>
-              <w:instrText xml:space="preserve"> PAGEREF _Toc447020623 \h </w:instrText>
+              <w:instrText xml:space="preserve"> PAGEREF _Toc447078095 \h </w:instrText>
             </w:r>
             <w:r>
               <w:rPr>
@@ -973,7 +1045,7 @@
                 <w:noProof/>
                 <w:webHidden/>
               </w:rPr>
-              <w:t>9</w:t>
+              <w:t>10</w:t>
             </w:r>
             <w:r>
               <w:rPr>
@@ -998,7 +1070,7 @@
               <w:lang w:bidi="ar-SA"/>
             </w:rPr>
           </w:pPr>
-          <w:hyperlink w:anchor="_Toc447020624" w:history="1">
+          <w:hyperlink w:anchor="_Toc447078096" w:history="1">
             <w:r>
               <w:rPr>
                 <w:rStyle w:val="Hyperlink"/>
@@ -1025,7 +1097,7 @@
                 <w:noProof/>
                 <w:webHidden/>
               </w:rPr>
-              <w:instrText xml:space="preserve"> PAGEREF _Toc447020624 \h </w:instrText>
+              <w:instrText xml:space="preserve"> PAGEREF _Toc447078096 \h </w:instrText>
             </w:r>
             <w:r>
               <w:rPr>
@@ -1070,7 +1142,7 @@
               <w:lang w:bidi="ar-SA"/>
             </w:rPr>
           </w:pPr>
-          <w:hyperlink w:anchor="_Toc447020625" w:history="1">
+          <w:hyperlink w:anchor="_Toc447078097" w:history="1">
             <w:r>
               <w:rPr>
                 <w:rStyle w:val="Hyperlink"/>
@@ -1097,7 +1169,7 @@
                 <w:noProof/>
                 <w:webHidden/>
               </w:rPr>
-              <w:instrText xml:space="preserve"> PAGEREF _Toc447020625 \h </w:instrText>
+              <w:instrText xml:space="preserve"> PAGEREF _Toc447078097 \h </w:instrText>
             </w:r>
             <w:r>
               <w:rPr>
@@ -1117,7 +1189,7 @@
                 <w:noProof/>
                 <w:webHidden/>
               </w:rPr>
-              <w:t>10</w:t>
+              <w:t>11</w:t>
             </w:r>
             <w:r>
               <w:rPr>
@@ -1142,7 +1214,7 @@
               <w:lang w:bidi="ar-SA"/>
             </w:rPr>
           </w:pPr>
-          <w:hyperlink w:anchor="_Toc447020626" w:history="1">
+          <w:hyperlink w:anchor="_Toc447078098" w:history="1">
             <w:r>
               <w:rPr>
                 <w:rStyle w:val="Hyperlink"/>
@@ -1169,7 +1241,7 @@
                 <w:noProof/>
                 <w:webHidden/>
               </w:rPr>
-              <w:instrText xml:space="preserve"> PAGEREF _Toc447020626 \h </w:instrText>
+              <w:instrText xml:space="preserve"> PAGEREF _Toc447078098 \h </w:instrText>
             </w:r>
             <w:r>
               <w:rPr>
@@ -1189,7 +1261,7 @@
                 <w:noProof/>
                 <w:webHidden/>
               </w:rPr>
-              <w:t>10</w:t>
+              <w:t>11</w:t>
             </w:r>
             <w:r>
               <w:rPr>
@@ -1214,13 +1286,13 @@
               <w:lang w:bidi="ar-SA"/>
             </w:rPr>
           </w:pPr>
-          <w:hyperlink w:anchor="_Toc447020627" w:history="1">
+          <w:hyperlink w:anchor="_Toc447078099" w:history="1">
             <w:r>
               <w:rPr>
                 <w:rStyle w:val="Hyperlink"/>
                 <w:noProof/>
               </w:rPr>
-              <w:t>Functions</w:t>
+              <w:t>Errors</w:t>
             </w:r>
             <w:r>
               <w:rPr>
@@ -1241,7 +1313,7 @@
                 <w:noProof/>
                 <w:webHidden/>
               </w:rPr>
-              <w:instrText xml:space="preserve"> PAGEREF _Toc447020627 \h </w:instrText>
+              <w:instrText xml:space="preserve"> PAGEREF _Toc447078099 \h </w:instrText>
             </w:r>
             <w:r>
               <w:rPr>
@@ -1261,7 +1333,7 @@
                 <w:noProof/>
                 <w:webHidden/>
               </w:rPr>
-              <w:t>10</w:t>
+              <w:t>11</w:t>
             </w:r>
             <w:r>
               <w:rPr>
@@ -1286,13 +1358,14 @@
               <w:lang w:bidi="ar-SA"/>
             </w:rPr>
           </w:pPr>
-          <w:hyperlink w:anchor="_Toc447020628" w:history="1">
+          <w:hyperlink w:anchor="_Toc447078100" w:history="1">
             <w:r>
               <w:rPr>
                 <w:rStyle w:val="Hyperlink"/>
                 <w:noProof/>
-              </w:rPr>
-              <w:t>Change Function Ownership</w:t>
+                <w:lang/>
+              </w:rPr>
+              <w:t>Error:  out of memory for query result</w:t>
             </w:r>
             <w:r>
               <w:rPr>
@@ -1313,7 +1386,7 @@
                 <w:noProof/>
                 <w:webHidden/>
               </w:rPr>
-              <w:instrText xml:space="preserve"> PAGEREF _Toc447020628 \h </w:instrText>
+              <w:instrText xml:space="preserve"> PAGEREF _Toc447078100 \h </w:instrText>
             </w:r>
             <w:r>
               <w:rPr>
@@ -1333,7 +1406,79 @@
                 <w:noProof/>
                 <w:webHidden/>
               </w:rPr>
-              <w:t>10</w:t>
+              <w:t>11</w:t>
+            </w:r>
+            <w:r>
+              <w:rPr>
+                <w:noProof/>
+                <w:webHidden/>
+              </w:rPr>
+              <w:fldChar w:fldCharType="end"/>
+            </w:r>
+          </w:hyperlink>
+        </w:p>
+        <w:p>
+          <w:pPr>
+            <w:pStyle w:val="TOC1"/>
+            <w:tabs>
+              <w:tab w:val="right" w:leader="dot" w:pos="10700"/>
+            </w:tabs>
+            <w:rPr>
+              <w:rFonts w:eastAsiaTheme="minorEastAsia" w:cstheme="minorBidi"/>
+              <w:noProof/>
+              <w:sz w:val="22"/>
+              <w:szCs w:val="22"/>
+              <w:lang w:bidi="ar-SA"/>
+            </w:rPr>
+          </w:pPr>
+          <w:hyperlink w:anchor="_Toc447078101" w:history="1">
+            <w:r>
+              <w:rPr>
+                <w:rStyle w:val="Hyperlink"/>
+                <w:noProof/>
+              </w:rPr>
+              <w:t>Functions</w:t>
+            </w:r>
+            <w:r>
+              <w:rPr>
+                <w:noProof/>
+                <w:webHidden/>
+              </w:rPr>
+              <w:tab/>
+            </w:r>
+            <w:r>
+              <w:rPr>
+                <w:noProof/>
+                <w:webHidden/>
+              </w:rPr>
+              <w:fldChar w:fldCharType="begin"/>
+            </w:r>
+            <w:r>
+              <w:rPr>
+                <w:noProof/>
+                <w:webHidden/>
+              </w:rPr>
+              <w:instrText xml:space="preserve"> PAGEREF _Toc447078101 \h </w:instrText>
+            </w:r>
+            <w:r>
+              <w:rPr>
+                <w:noProof/>
+                <w:webHidden/>
+              </w:rPr>
+            </w:r>
+            <w:r>
+              <w:rPr>
+                <w:noProof/>
+                <w:webHidden/>
+              </w:rPr>
+              <w:fldChar w:fldCharType="separate"/>
+            </w:r>
+            <w:r>
+              <w:rPr>
+                <w:noProof/>
+                <w:webHidden/>
+              </w:rPr>
+              <w:t>11</w:t>
             </w:r>
             <w:r>
               <w:rPr>
@@ -1358,12 +1503,84 @@
               <w:lang w:bidi="ar-SA"/>
             </w:rPr>
           </w:pPr>
-          <w:hyperlink w:anchor="_Toc447020629" w:history="1">
+          <w:hyperlink w:anchor="_Toc447078102" w:history="1">
             <w:r>
               <w:rPr>
                 <w:rStyle w:val="Hyperlink"/>
                 <w:noProof/>
               </w:rPr>
+              <w:t>Change Function Ownership</w:t>
+            </w:r>
+            <w:r>
+              <w:rPr>
+                <w:noProof/>
+                <w:webHidden/>
+              </w:rPr>
+              <w:tab/>
+            </w:r>
+            <w:r>
+              <w:rPr>
+                <w:noProof/>
+                <w:webHidden/>
+              </w:rPr>
+              <w:fldChar w:fldCharType="begin"/>
+            </w:r>
+            <w:r>
+              <w:rPr>
+                <w:noProof/>
+                <w:webHidden/>
+              </w:rPr>
+              <w:instrText xml:space="preserve"> PAGEREF _Toc447078102 \h </w:instrText>
+            </w:r>
+            <w:r>
+              <w:rPr>
+                <w:noProof/>
+                <w:webHidden/>
+              </w:rPr>
+            </w:r>
+            <w:r>
+              <w:rPr>
+                <w:noProof/>
+                <w:webHidden/>
+              </w:rPr>
+              <w:fldChar w:fldCharType="separate"/>
+            </w:r>
+            <w:r>
+              <w:rPr>
+                <w:noProof/>
+                <w:webHidden/>
+              </w:rPr>
+              <w:t>11</w:t>
+            </w:r>
+            <w:r>
+              <w:rPr>
+                <w:noProof/>
+                <w:webHidden/>
+              </w:rPr>
+              <w:fldChar w:fldCharType="end"/>
+            </w:r>
+          </w:hyperlink>
+        </w:p>
+        <w:p>
+          <w:pPr>
+            <w:pStyle w:val="TOC2"/>
+            <w:tabs>
+              <w:tab w:val="right" w:leader="dot" w:pos="10700"/>
+            </w:tabs>
+            <w:rPr>
+              <w:rFonts w:eastAsiaTheme="minorEastAsia" w:cstheme="minorBidi"/>
+              <w:noProof/>
+              <w:sz w:val="22"/>
+              <w:szCs w:val="22"/>
+              <w:lang w:bidi="ar-SA"/>
+            </w:rPr>
+          </w:pPr>
+          <w:hyperlink w:anchor="_Toc447078103" w:history="1">
+            <w:r>
+              <w:rPr>
+                <w:rStyle w:val="Hyperlink"/>
+                <w:noProof/>
+              </w:rPr>
               <w:t>Grant Function Privileges</w:t>
             </w:r>
             <w:r>
@@ -1385,7 +1602,7 @@
                 <w:noProof/>
                 <w:webHidden/>
               </w:rPr>
-              <w:instrText xml:space="preserve"> PAGEREF _Toc447020629 \h </w:instrText>
+              <w:instrText xml:space="preserve"> PAGEREF _Toc447078103 \h </w:instrText>
             </w:r>
             <w:r>
               <w:rPr>
@@ -1430,7 +1647,7 @@
               <w:lang w:bidi="ar-SA"/>
             </w:rPr>
           </w:pPr>
-          <w:hyperlink w:anchor="_Toc447020630" w:history="1">
+          <w:hyperlink w:anchor="_Toc447078104" w:history="1">
             <w:r>
               <w:rPr>
                 <w:rStyle w:val="Hyperlink"/>
@@ -1457,7 +1674,7 @@
                 <w:noProof/>
                 <w:webHidden/>
               </w:rPr>
-              <w:instrText xml:space="preserve"> PAGEREF _Toc447020630 \h </w:instrText>
+              <w:instrText xml:space="preserve"> PAGEREF _Toc447078104 \h </w:instrText>
             </w:r>
             <w:r>
               <w:rPr>
@@ -1502,7 +1719,7 @@
               <w:lang w:bidi="ar-SA"/>
             </w:rPr>
           </w:pPr>
-          <w:hyperlink w:anchor="_Toc447020631" w:history="1">
+          <w:hyperlink w:anchor="_Toc447078105" w:history="1">
             <w:r>
               <w:rPr>
                 <w:rStyle w:val="Hyperlink"/>
@@ -1529,7 +1746,7 @@
                 <w:noProof/>
                 <w:webHidden/>
               </w:rPr>
-              <w:instrText xml:space="preserve"> PAGEREF _Toc447020631 \h </w:instrText>
+              <w:instrText xml:space="preserve"> PAGEREF _Toc447078105 \h </w:instrText>
             </w:r>
             <w:r>
               <w:rPr>
@@ -1574,7 +1791,7 @@
               <w:lang w:bidi="ar-SA"/>
             </w:rPr>
           </w:pPr>
-          <w:hyperlink w:anchor="_Toc447020632" w:history="1">
+          <w:hyperlink w:anchor="_Toc447078106" w:history="1">
             <w:r>
               <w:rPr>
                 <w:rStyle w:val="Hyperlink"/>
@@ -1601,7 +1818,7 @@
                 <w:noProof/>
                 <w:webHidden/>
               </w:rPr>
-              <w:instrText xml:space="preserve"> PAGEREF _Toc447020632 \h </w:instrText>
+              <w:instrText xml:space="preserve"> PAGEREF _Toc447078106 \h </w:instrText>
             </w:r>
             <w:r>
               <w:rPr>
@@ -1646,7 +1863,7 @@
               <w:lang w:bidi="ar-SA"/>
             </w:rPr>
           </w:pPr>
-          <w:hyperlink w:anchor="_Toc447020633" w:history="1">
+          <w:hyperlink w:anchor="_Toc447078107" w:history="1">
             <w:r>
               <w:rPr>
                 <w:rStyle w:val="Hyperlink"/>
@@ -1673,7 +1890,7 @@
                 <w:noProof/>
                 <w:webHidden/>
               </w:rPr>
-              <w:instrText xml:space="preserve"> PAGEREF _Toc447020633 \h </w:instrText>
+              <w:instrText xml:space="preserve"> PAGEREF _Toc447078107 \h </w:instrText>
             </w:r>
             <w:r>
               <w:rPr>
@@ -1718,7 +1935,7 @@
               <w:lang w:bidi="ar-SA"/>
             </w:rPr>
           </w:pPr>
-          <w:hyperlink w:anchor="_Toc447020634" w:history="1">
+          <w:hyperlink w:anchor="_Toc447078108" w:history="1">
             <w:r>
               <w:rPr>
                 <w:rStyle w:val="Hyperlink"/>
@@ -1745,7 +1962,7 @@
                 <w:noProof/>
                 <w:webHidden/>
               </w:rPr>
-              <w:instrText xml:space="preserve"> PAGEREF _Toc447020634 \h </w:instrText>
+              <w:instrText xml:space="preserve"> PAGEREF _Toc447078108 \h </w:instrText>
             </w:r>
             <w:r>
               <w:rPr>
@@ -1790,7 +2007,7 @@
               <w:lang w:bidi="ar-SA"/>
             </w:rPr>
           </w:pPr>
-          <w:hyperlink w:anchor="_Toc447020635" w:history="1">
+          <w:hyperlink w:anchor="_Toc447078109" w:history="1">
             <w:r>
               <w:rPr>
                 <w:rStyle w:val="Hyperlink"/>
@@ -1817,7 +2034,7 @@
                 <w:noProof/>
                 <w:webHidden/>
               </w:rPr>
-              <w:instrText xml:space="preserve"> PAGEREF _Toc447020635 \h </w:instrText>
+              <w:instrText xml:space="preserve"> PAGEREF _Toc447078109 \h </w:instrText>
             </w:r>
             <w:r>
               <w:rPr>
@@ -1862,7 +2079,7 @@
               <w:lang w:bidi="ar-SA"/>
             </w:rPr>
           </w:pPr>
-          <w:hyperlink w:anchor="_Toc447020636" w:history="1">
+          <w:hyperlink w:anchor="_Toc447078110" w:history="1">
             <w:r>
               <w:rPr>
                 <w:rStyle w:val="Hyperlink"/>
@@ -1889,7 +2106,7 @@
                 <w:noProof/>
                 <w:webHidden/>
               </w:rPr>
-              <w:instrText xml:space="preserve"> PAGEREF _Toc447020636 \h </w:instrText>
+              <w:instrText xml:space="preserve"> PAGEREF _Toc447078110 \h </w:instrText>
             </w:r>
             <w:r>
               <w:rPr>
@@ -1934,7 +2151,7 @@
               <w:lang w:bidi="ar-SA"/>
             </w:rPr>
           </w:pPr>
-          <w:hyperlink w:anchor="_Toc447020637" w:history="1">
+          <w:hyperlink w:anchor="_Toc447078111" w:history="1">
             <w:r>
               <w:rPr>
                 <w:rStyle w:val="Hyperlink"/>
@@ -1961,7 +2178,7 @@
                 <w:noProof/>
                 <w:webHidden/>
               </w:rPr>
-              <w:instrText xml:space="preserve"> PAGEREF _Toc447020637 \h </w:instrText>
+              <w:instrText xml:space="preserve"> PAGEREF _Toc447078111 \h </w:instrText>
             </w:r>
             <w:r>
               <w:rPr>
@@ -2006,7 +2223,7 @@
               <w:lang w:bidi="ar-SA"/>
             </w:rPr>
           </w:pPr>
-          <w:hyperlink w:anchor="_Toc447020638" w:history="1">
+          <w:hyperlink w:anchor="_Toc447078112" w:history="1">
             <w:r>
               <w:rPr>
                 <w:rStyle w:val="Hyperlink"/>
@@ -2033,7 +2250,7 @@
                 <w:noProof/>
                 <w:webHidden/>
               </w:rPr>
-              <w:instrText xml:space="preserve"> PAGEREF _Toc447020638 \h </w:instrText>
+              <w:instrText xml:space="preserve"> PAGEREF _Toc447078112 \h </w:instrText>
             </w:r>
             <w:r>
               <w:rPr>
@@ -2078,7 +2295,7 @@
               <w:lang w:bidi="ar-SA"/>
             </w:rPr>
           </w:pPr>
-          <w:hyperlink w:anchor="_Toc447020639" w:history="1">
+          <w:hyperlink w:anchor="_Toc447078113" w:history="1">
             <w:r>
               <w:rPr>
                 <w:rStyle w:val="Hyperlink"/>
@@ -2105,7 +2322,7 @@
                 <w:noProof/>
                 <w:webHidden/>
               </w:rPr>
-              <w:instrText xml:space="preserve"> PAGEREF _Toc447020639 \h </w:instrText>
+              <w:instrText xml:space="preserve"> PAGEREF _Toc447078113 \h </w:instrText>
             </w:r>
             <w:r>
               <w:rPr>
@@ -2150,7 +2367,7 @@
               <w:lang w:bidi="ar-SA"/>
             </w:rPr>
           </w:pPr>
-          <w:hyperlink w:anchor="_Toc447020640" w:history="1">
+          <w:hyperlink w:anchor="_Toc447078114" w:history="1">
             <w:r>
               <w:rPr>
                 <w:rStyle w:val="Hyperlink"/>
@@ -2177,7 +2394,7 @@
                 <w:noProof/>
                 <w:webHidden/>
               </w:rPr>
-              <w:instrText xml:space="preserve"> PAGEREF _Toc447020640 \h </w:instrText>
+              <w:instrText xml:space="preserve"> PAGEREF _Toc447078114 \h </w:instrText>
             </w:r>
             <w:r>
               <w:rPr>
@@ -2229,7 +2446,7 @@
       <w:pPr>
         <w:pStyle w:val="Heading1"/>
       </w:pPr>
-      <w:bookmarkStart w:id="1" w:name="_Toc447020612"/>
+      <w:bookmarkStart w:id="1" w:name="_Toc447078083"/>
       <w:r>
         <w:lastRenderedPageBreak/>
         <w:t>Admin Functions</w:t>
@@ -2240,7 +2457,7 @@
       <w:pPr>
         <w:pStyle w:val="Heading2"/>
       </w:pPr>
-      <w:bookmarkStart w:id="2" w:name="_Toc447020613"/>
+      <w:bookmarkStart w:id="2" w:name="_Toc447078084"/>
       <w:r>
         <w:t>What users are using the database?</w:t>
       </w:r>
@@ -2316,7 +2533,7 @@
       <w:pPr>
         <w:pStyle w:val="Heading1"/>
       </w:pPr>
-      <w:bookmarkStart w:id="3" w:name="_Toc447020614"/>
+      <w:bookmarkStart w:id="3" w:name="_Toc447078085"/>
       <w:r>
         <w:t>Aggregate Functions</w:t>
       </w:r>
@@ -2381,7 +2598,7 @@
       <w:pPr>
         <w:pStyle w:val="Heading2"/>
       </w:pPr>
-      <w:bookmarkStart w:id="4" w:name="_Toc447020615"/>
+      <w:bookmarkStart w:id="4" w:name="_Toc447078086"/>
       <w:r>
         <w:t>Aggregate Functions for Statistics</w:t>
       </w:r>
@@ -2446,7 +2663,7 @@
       <w:pPr>
         <w:pStyle w:val="Heading2"/>
       </w:pPr>
-      <w:bookmarkStart w:id="5" w:name="_Toc447020616"/>
+      <w:bookmarkStart w:id="5" w:name="_Toc447078087"/>
       <w:r>
         <w:t>Average</w:t>
       </w:r>
@@ -2463,7 +2680,7 @@
       <w:pPr>
         <w:pStyle w:val="Heading1"/>
       </w:pPr>
-      <w:bookmarkStart w:id="6" w:name="_Toc447020617"/>
+      <w:bookmarkStart w:id="6" w:name="_Toc447078088"/>
       <w:r>
         <w:t>Data Definition Language (DDL)</w:t>
       </w:r>
@@ -2473,11 +2690,79 @@
       <w:pPr>
         <w:pStyle w:val="Heading2"/>
       </w:pPr>
-      <w:bookmarkStart w:id="7" w:name="_Toc447020618"/>
+      <w:bookmarkStart w:id="7" w:name="_Toc447078089"/>
+      <w:r>
+        <w:t>Create a Table from a Query</w:t>
+      </w:r>
+      <w:bookmarkEnd w:id="7"/>
+    </w:p>
+    <w:p/>
+    <w:p>
+      <w:pPr>
+        <w:pStyle w:val="code"/>
+        <w:pBdr>
+          <w:top w:val="single" w:sz="4" w:space="1" w:color="auto"/>
+          <w:left w:val="single" w:sz="4" w:space="4" w:color="auto"/>
+          <w:bottom w:val="single" w:sz="4" w:space="1" w:color="auto"/>
+          <w:right w:val="single" w:sz="4" w:space="4" w:color="auto"/>
+        </w:pBdr>
+      </w:pPr>
+      <w:r>
+        <w:t>create table model_train_prod1 as</w:t>
+      </w:r>
+    </w:p>
+    <w:p>
+      <w:pPr>
+        <w:pStyle w:val="code"/>
+        <w:pBdr>
+          <w:top w:val="single" w:sz="4" w:space="1" w:color="auto"/>
+          <w:left w:val="single" w:sz="4" w:space="4" w:color="auto"/>
+          <w:bottom w:val="single" w:sz="4" w:space="1" w:color="auto"/>
+          <w:right w:val="single" w:sz="4" w:space="4" w:color="auto"/>
+        </w:pBdr>
+      </w:pPr>
+      <w:r>
+        <w:t>select distinct a.sap_shipment_id, a.carrier_scac</w:t>
+      </w:r>
+    </w:p>
+    <w:p>
+      <w:pPr>
+        <w:pStyle w:val="code"/>
+        <w:pBdr>
+          <w:top w:val="single" w:sz="4" w:space="1" w:color="auto"/>
+          <w:left w:val="single" w:sz="4" w:space="4" w:color="auto"/>
+          <w:bottom w:val="single" w:sz="4" w:space="1" w:color="auto"/>
+          <w:right w:val="single" w:sz="4" w:space="4" w:color="auto"/>
+        </w:pBdr>
+      </w:pPr>
+      <w:r>
+        <w:t>from carrier_edi_events a</w:t>
+      </w:r>
+    </w:p>
+    <w:p>
+      <w:pPr>
+        <w:pStyle w:val="code"/>
+        <w:pBdr>
+          <w:top w:val="single" w:sz="4" w:space="1" w:color="auto"/>
+          <w:left w:val="single" w:sz="4" w:space="4" w:color="auto"/>
+          <w:bottom w:val="single" w:sz="4" w:space="1" w:color="auto"/>
+          <w:right w:val="single" w:sz="4" w:space="4" w:color="auto"/>
+        </w:pBdr>
+      </w:pPr>
+      <w:r>
+        <w:t>where a.sap_shipment_id != '0' and a.status_code!='AG';</w:t>
+      </w:r>
+    </w:p>
+    <w:p/>
+    <w:p>
+      <w:pPr>
+        <w:pStyle w:val="Heading2"/>
+      </w:pPr>
+      <w:bookmarkStart w:id="8" w:name="_Toc447078090"/>
       <w:r>
         <w:t>Drop a Table</w:t>
       </w:r>
-      <w:bookmarkEnd w:id="7"/>
+      <w:bookmarkEnd w:id="8"/>
     </w:p>
     <w:p/>
     <w:p>
@@ -2499,21 +2784,21 @@
       <w:pPr>
         <w:pStyle w:val="Heading1"/>
       </w:pPr>
-      <w:bookmarkStart w:id="8" w:name="_Toc447020619"/>
+      <w:bookmarkStart w:id="9" w:name="_Toc447078091"/>
       <w:r>
         <w:t>Dates and Times</w:t>
       </w:r>
-      <w:bookmarkEnd w:id="8"/>
+      <w:bookmarkEnd w:id="9"/>
     </w:p>
     <w:p>
       <w:pPr>
         <w:pStyle w:val="Heading2"/>
       </w:pPr>
-      <w:bookmarkStart w:id="9" w:name="_Toc447020620"/>
+      <w:bookmarkStart w:id="10" w:name="_Toc447078092"/>
       <w:r>
         <w:t>Extract a Date part</w:t>
       </w:r>
-      <w:bookmarkEnd w:id="9"/>
+      <w:bookmarkEnd w:id="10"/>
     </w:p>
     <w:p/>
     <w:p>
@@ -2542,6 +2827,7 @@
     </w:p>
     <w:p>
       <w:r>
+        <w:lastRenderedPageBreak/>
         <w:tab/>
         <w:t>and orig_lat is not null</w:t>
       </w:r>
@@ -2584,7 +2870,6 @@
     </w:p>
     <w:p>
       <w:r>
-        <w:lastRenderedPageBreak/>
         <w:tab/>
         <w:t>and status_lng != 0</w:t>
       </w:r>
@@ -2598,11 +2883,11 @@
       <w:pPr>
         <w:pStyle w:val="Heading2"/>
       </w:pPr>
-      <w:bookmarkStart w:id="10" w:name="_Toc447020621"/>
+      <w:bookmarkStart w:id="11" w:name="_Toc447078093"/>
       <w:r>
         <w:t>Formatting Dates and Times</w:t>
       </w:r>
-      <w:bookmarkEnd w:id="10"/>
+      <w:bookmarkEnd w:id="11"/>
     </w:p>
     <w:p/>
     <w:p>
@@ -3691,6 +3976,7 @@
                 <w:rFonts w:eastAsiaTheme="majorEastAsia"/>
                 <w:color w:val="000000"/>
               </w:rPr>
+              <w:lastRenderedPageBreak/>
               <w:t>Y,YYY</w:t>
             </w:r>
           </w:p>
@@ -3934,7 +4220,6 @@
                 <w:rFonts w:eastAsiaTheme="majorEastAsia"/>
                 <w:color w:val="000000"/>
               </w:rPr>
-              <w:lastRenderedPageBreak/>
               <w:t>YY</w:t>
             </w:r>
           </w:p>
@@ -5090,6 +5375,7 @@
                 <w:rFonts w:eastAsiaTheme="majorEastAsia"/>
                 <w:color w:val="000000"/>
               </w:rPr>
+              <w:lastRenderedPageBreak/>
               <w:t>mon</w:t>
             </w:r>
           </w:p>
@@ -5333,7 +5619,6 @@
                 <w:rFonts w:eastAsiaTheme="majorEastAsia"/>
                 <w:color w:val="000000"/>
               </w:rPr>
-              <w:lastRenderedPageBreak/>
               <w:t>Day</w:t>
             </w:r>
           </w:p>
@@ -6387,6 +6672,7 @@
                 <w:rFonts w:eastAsiaTheme="majorEastAsia"/>
                 <w:color w:val="000000"/>
               </w:rPr>
+              <w:lastRenderedPageBreak/>
               <w:t>Q</w:t>
             </w:r>
           </w:p>
@@ -6630,7 +6916,6 @@
                 <w:rFonts w:eastAsiaTheme="majorEastAsia"/>
                 <w:color w:val="000000"/>
               </w:rPr>
-              <w:lastRenderedPageBreak/>
               <w:t>TZ</w:t>
             </w:r>
           </w:p>
@@ -6859,8 +7144,8 @@
           <w:szCs w:val="18"/>
         </w:rPr>
       </w:pPr>
-      <w:bookmarkStart w:id="11" w:name="FUNCTIONS-FORMATTING-DATETIMEMOD-TABLE"/>
-      <w:bookmarkEnd w:id="11"/>
+      <w:bookmarkStart w:id="12" w:name="FUNCTIONS-FORMATTING-DATETIMEMOD-TABLE"/>
+      <w:bookmarkEnd w:id="12"/>
       <w:r>
         <w:rPr>
           <w:rFonts w:ascii="Verdana" w:hAnsi="Verdana"/>
@@ -7867,6 +8152,7 @@
           <w:rFonts w:eastAsiaTheme="majorEastAsia"/>
           <w:color w:val="000000"/>
         </w:rPr>
+        <w:lastRenderedPageBreak/>
         <w:t>FM</w:t>
       </w:r>
       <w:r>
@@ -8066,7 +8352,6 @@
           <w:sz w:val="18"/>
           <w:szCs w:val="18"/>
         </w:rPr>
-        <w:lastRenderedPageBreak/>
         <w:t xml:space="preserve">Ordinary text is allowed in </w:t>
       </w:r>
       <w:r>
@@ -8885,11 +9170,11 @@
       <w:pPr>
         <w:pStyle w:val="Heading2"/>
       </w:pPr>
-      <w:bookmarkStart w:id="12" w:name="_Toc447020622"/>
+      <w:bookmarkStart w:id="13" w:name="_Toc447078094"/>
       <w:r>
         <w:t>Convert to timestamp without time zone</w:t>
       </w:r>
-      <w:bookmarkEnd w:id="12"/>
+      <w:bookmarkEnd w:id="13"/>
     </w:p>
     <w:p/>
     <w:p>
@@ -8915,11 +9200,11 @@
       <w:pPr>
         <w:pStyle w:val="Heading2"/>
       </w:pPr>
-      <w:bookmarkStart w:id="13" w:name="_Toc447020623"/>
+      <w:bookmarkStart w:id="14" w:name="_Toc447078095"/>
       <w:r>
         <w:t>Interval between two dates</w:t>
       </w:r>
-      <w:bookmarkEnd w:id="13"/>
+      <w:bookmarkEnd w:id="14"/>
     </w:p>
     <w:p/>
     <w:p>
@@ -8943,7 +9228,6 @@
         <w:pStyle w:val="code"/>
       </w:pPr>
       <w:r>
-        <w:lastRenderedPageBreak/>
         <w:t>from edi_msgs e,</w:t>
       </w:r>
     </w:p>
@@ -9058,11 +9342,11 @@
       <w:pPr>
         <w:pStyle w:val="Heading3"/>
       </w:pPr>
-      <w:bookmarkStart w:id="14" w:name="_Toc447020624"/>
+      <w:bookmarkStart w:id="15" w:name="_Toc447078096"/>
       <w:r>
         <w:t>Interval in hours</w:t>
       </w:r>
-      <w:bookmarkEnd w:id="14"/>
+      <w:bookmarkEnd w:id="15"/>
     </w:p>
     <w:p>
       <w:pPr>
@@ -9174,23 +9458,40 @@
     </w:p>
     <w:p>
       <w:pPr>
+        <w:spacing w:after="200" w:line="276" w:lineRule="auto"/>
+        <w:rPr>
+          <w:rFonts w:asciiTheme="majorHAnsi" w:eastAsiaTheme="majorEastAsia" w:hAnsiTheme="majorHAnsi" w:cstheme="majorBidi"/>
+          <w:b/>
+          <w:bCs/>
+          <w:kern w:val="32"/>
+          <w:sz w:val="32"/>
+          <w:szCs w:val="32"/>
+        </w:rPr>
+      </w:pPr>
+      <w:r>
+        <w:br w:type="page"/>
+      </w:r>
+    </w:p>
+    <w:p>
+      <w:pPr>
         <w:pStyle w:val="Heading1"/>
       </w:pPr>
-      <w:bookmarkStart w:id="15" w:name="_Toc447020625"/>
-      <w:r>
+      <w:bookmarkStart w:id="16" w:name="_Toc447078097"/>
+      <w:r>
+        <w:lastRenderedPageBreak/>
         <w:t>Command Line Queries</w:t>
       </w:r>
-      <w:bookmarkEnd w:id="15"/>
+      <w:bookmarkEnd w:id="16"/>
     </w:p>
     <w:p>
       <w:pPr>
         <w:pStyle w:val="Heading2"/>
       </w:pPr>
-      <w:bookmarkStart w:id="16" w:name="_Toc447020626"/>
+      <w:bookmarkStart w:id="17" w:name="_Toc447078098"/>
       <w:r>
         <w:t>Execute a query on the command line</w:t>
       </w:r>
-      <w:bookmarkEnd w:id="16"/>
+      <w:bookmarkEnd w:id="17"/>
     </w:p>
     <w:p>
       <w:pPr>
@@ -9214,21 +9515,81 @@
       <w:pPr>
         <w:pStyle w:val="Heading1"/>
       </w:pPr>
-      <w:bookmarkStart w:id="17" w:name="_Toc447020627"/>
+      <w:bookmarkStart w:id="18" w:name="_Toc447078099"/>
+      <w:r>
+        <w:t>Errors</w:t>
+      </w:r>
+      <w:bookmarkEnd w:id="18"/>
+    </w:p>
+    <w:p>
+      <w:pPr>
+        <w:pStyle w:val="Heading2"/>
+        <w:rPr>
+          <w:lang/>
+        </w:rPr>
+      </w:pPr>
+      <w:bookmarkStart w:id="19" w:name="_Toc447078100"/>
+      <w:r>
+        <w:rPr>
+          <w:lang/>
+        </w:rPr>
+        <w:t>Error:  out of memory for query result</w:t>
+      </w:r>
+      <w:bookmarkEnd w:id="19"/>
+      <w:r>
+        <w:rPr>
+          <w:lang/>
+        </w:rPr>
+        <w:t xml:space="preserve"> </w:t>
+      </w:r>
+    </w:p>
+    <w:p>
+      <w:pPr>
+        <w:rPr>
+          <w:lang/>
+        </w:rPr>
+      </w:pPr>
+    </w:p>
+    <w:p>
+      <w:pPr>
+        <w:rPr>
+          <w:lang/>
+        </w:rPr>
+      </w:pPr>
+      <w:r>
+        <w:rPr>
+          <w:lang/>
+        </w:rPr>
+        <w:t>This appears to be a client-side error which occurs for large queries.  A work-around is to create a temporary table which contains the entire output for the desired query, and then just use a simple “SELECT * from &lt;temp_table_name&gt;” query to extract the data.</w:t>
+      </w:r>
+    </w:p>
+    <w:p>
+      <w:pPr>
+        <w:rPr>
+          <w:lang/>
+        </w:rPr>
+      </w:pPr>
+    </w:p>
+    <w:p/>
+    <w:p>
+      <w:pPr>
+        <w:pStyle w:val="Heading1"/>
+      </w:pPr>
+      <w:bookmarkStart w:id="20" w:name="_Toc447078101"/>
       <w:r>
         <w:t>Functions</w:t>
       </w:r>
-      <w:bookmarkEnd w:id="17"/>
+      <w:bookmarkEnd w:id="20"/>
     </w:p>
     <w:p>
       <w:pPr>
         <w:pStyle w:val="Heading2"/>
       </w:pPr>
-      <w:bookmarkStart w:id="18" w:name="_Toc447020628"/>
+      <w:bookmarkStart w:id="21" w:name="_Toc447078102"/>
       <w:r>
         <w:t>Change Function Ownership</w:t>
       </w:r>
-      <w:bookmarkEnd w:id="18"/>
+      <w:bookmarkEnd w:id="21"/>
     </w:p>
     <w:p>
       <w:pPr>
@@ -9265,12 +9626,11 @@
       <w:pPr>
         <w:pStyle w:val="Heading2"/>
       </w:pPr>
-      <w:bookmarkStart w:id="19" w:name="_Toc447020629"/>
-      <w:r>
-        <w:lastRenderedPageBreak/>
+      <w:bookmarkStart w:id="22" w:name="_Toc447078103"/>
+      <w:r>
         <w:t>Grant Function Privileges</w:t>
       </w:r>
-      <w:bookmarkEnd w:id="19"/>
+      <w:bookmarkEnd w:id="22"/>
     </w:p>
     <w:p>
       <w:pPr>
@@ -9300,22 +9660,22 @@
       <w:pPr>
         <w:pStyle w:val="Heading1"/>
       </w:pPr>
-      <w:bookmarkStart w:id="20" w:name="_Toc447020630"/>
+      <w:bookmarkStart w:id="23" w:name="_Toc447078104"/>
       <w:r>
         <w:lastRenderedPageBreak/>
         <w:t>Geography</w:t>
       </w:r>
-      <w:bookmarkEnd w:id="20"/>
+      <w:bookmarkEnd w:id="23"/>
     </w:p>
     <w:p>
       <w:pPr>
         <w:pStyle w:val="Heading2"/>
       </w:pPr>
-      <w:bookmarkStart w:id="21" w:name="_Toc447020631"/>
+      <w:bookmarkStart w:id="24" w:name="_Toc447078105"/>
       <w:r>
         <w:t>Distance between two points</w:t>
       </w:r>
-      <w:bookmarkEnd w:id="21"/>
+      <w:bookmarkEnd w:id="24"/>
     </w:p>
     <w:p/>
     <w:p>
@@ -9443,11 +9803,11 @@
       <w:pPr>
         <w:pStyle w:val="Heading1"/>
       </w:pPr>
-      <w:bookmarkStart w:id="22" w:name="_Toc447020632"/>
+      <w:bookmarkStart w:id="25" w:name="_Toc447078106"/>
       <w:r>
         <w:t>Importing Data</w:t>
       </w:r>
-      <w:bookmarkEnd w:id="22"/>
+      <w:bookmarkEnd w:id="25"/>
     </w:p>
     <w:p>
       <w:pPr>
@@ -9458,11 +9818,11 @@
       <w:pPr>
         <w:pStyle w:val="Heading2"/>
       </w:pPr>
-      <w:bookmarkStart w:id="23" w:name="_Toc447020633"/>
+      <w:bookmarkStart w:id="26" w:name="_Toc447078107"/>
       <w:r>
         <w:t>Importing CSV File into a PosgreSQL Table</w:t>
       </w:r>
-      <w:bookmarkEnd w:id="23"/>
+      <w:bookmarkEnd w:id="26"/>
     </w:p>
     <w:p>
       <w:pPr>
@@ -9504,11 +9864,11 @@
       <w:pPr>
         <w:pStyle w:val="Heading1"/>
       </w:pPr>
-      <w:bookmarkStart w:id="24" w:name="_Toc447020634"/>
+      <w:bookmarkStart w:id="27" w:name="_Toc447078108"/>
       <w:r>
         <w:t>Mathematical Functions</w:t>
       </w:r>
-      <w:bookmarkEnd w:id="24"/>
+      <w:bookmarkEnd w:id="27"/>
     </w:p>
     <w:p>
       <w:r>
@@ -15110,21 +15470,21 @@
       <w:pPr>
         <w:pStyle w:val="Heading1"/>
       </w:pPr>
-      <w:bookmarkStart w:id="25" w:name="_Toc447020635"/>
+      <w:bookmarkStart w:id="28" w:name="_Toc447078109"/>
       <w:r>
         <w:t>Strings</w:t>
       </w:r>
-      <w:bookmarkEnd w:id="25"/>
+      <w:bookmarkEnd w:id="28"/>
     </w:p>
     <w:p>
       <w:pPr>
         <w:pStyle w:val="Heading2"/>
       </w:pPr>
-      <w:bookmarkStart w:id="26" w:name="_Toc447020636"/>
+      <w:bookmarkStart w:id="29" w:name="_Toc447078110"/>
       <w:r>
         <w:t>String length</w:t>
       </w:r>
-      <w:bookmarkEnd w:id="26"/>
+      <w:bookmarkEnd w:id="29"/>
     </w:p>
     <w:p/>
     <w:p>
@@ -15157,22 +15517,22 @@
       <w:pPr>
         <w:pStyle w:val="Heading1"/>
       </w:pPr>
-      <w:bookmarkStart w:id="27" w:name="_Toc447020637"/>
+      <w:bookmarkStart w:id="30" w:name="_Toc447078111"/>
       <w:r>
         <w:t>Tables</w:t>
       </w:r>
-      <w:bookmarkEnd w:id="27"/>
+      <w:bookmarkEnd w:id="30"/>
     </w:p>
     <w:p/>
     <w:p>
       <w:pPr>
         <w:pStyle w:val="Heading2"/>
       </w:pPr>
-      <w:bookmarkStart w:id="28" w:name="_Toc447020638"/>
+      <w:bookmarkStart w:id="31" w:name="_Toc447078112"/>
       <w:r>
         <w:t>Change table ownership</w:t>
       </w:r>
-      <w:bookmarkEnd w:id="28"/>
+      <w:bookmarkEnd w:id="31"/>
     </w:p>
     <w:p>
       <w:pPr>
@@ -15192,11 +15552,11 @@
       <w:pPr>
         <w:pStyle w:val="Heading2"/>
       </w:pPr>
-      <w:bookmarkStart w:id="29" w:name="_Toc447020639"/>
+      <w:bookmarkStart w:id="32" w:name="_Toc447078113"/>
       <w:r>
         <w:t>Describe a table</w:t>
       </w:r>
-      <w:bookmarkEnd w:id="29"/>
+      <w:bookmarkEnd w:id="32"/>
     </w:p>
     <w:p/>
     <w:p>
@@ -15229,11 +15589,11 @@
       <w:pPr>
         <w:pStyle w:val="Heading2"/>
       </w:pPr>
-      <w:bookmarkStart w:id="30" w:name="_Toc447020640"/>
+      <w:bookmarkStart w:id="33" w:name="_Toc447078114"/>
       <w:r>
         <w:t>Get column names from a table</w:t>
       </w:r>
-      <w:bookmarkEnd w:id="30"/>
+      <w:bookmarkEnd w:id="33"/>
     </w:p>
     <w:p>
       <w:pPr>
@@ -16620,7 +16980,7 @@
 </file>
 
 <file path=customXml/itemProps1.xml><?xml version="1.0" encoding="utf-8"?>
-<ds:datastoreItem xmlns:ds="http://schemas.openxmlformats.org/officeDocument/2006/customXml" ds:itemID="{B589E851-63AC-4E34-9F7F-03E6FC850E83}">
+<ds:datastoreItem xmlns:ds="http://schemas.openxmlformats.org/officeDocument/2006/customXml" ds:itemID="{F57931C8-6A28-4A45-A9DC-96ACCD8FFE0A}">
   <ds:schemaRefs>
     <ds:schemaRef ds:uri="http://schemas.openxmlformats.org/officeDocument/2006/bibliography"/>
   </ds:schemaRefs>

</xml_diff>

<commit_message>
Added lag windowing function
</commit_message>
<xml_diff>
--- a/Postgres Cheatsheet.docx
+++ b/Postgres Cheatsheet.docx
@@ -6,7 +6,7 @@
       <w:pPr>
         <w:pStyle w:val="Title"/>
       </w:pPr>
-      <w:bookmarkStart w:id="0" w:name="_Toc452790554"/>
+      <w:bookmarkStart w:id="0" w:name="_Toc456694490"/>
       <w:r>
         <w:t>Postgres Cheatsheet</w:t>
       </w:r>
@@ -62,7 +62,7 @@
           <w:r>
             <w:fldChar w:fldCharType="separate"/>
           </w:r>
-          <w:hyperlink w:anchor="_Toc452790554" w:history="1">
+          <w:hyperlink w:anchor="_Toc456694490" w:history="1">
             <w:r>
               <w:rPr>
                 <w:rStyle w:val="Hyperlink"/>
@@ -89,7 +89,7 @@
                 <w:noProof/>
                 <w:webHidden/>
               </w:rPr>
-              <w:instrText xml:space="preserve"> PAGEREF _Toc452790554 \h </w:instrText>
+              <w:instrText xml:space="preserve"> PAGEREF _Toc456694490 \h </w:instrText>
             </w:r>
             <w:r>
               <w:rPr>
@@ -134,7 +134,7 @@
               <w:lang w:bidi="ar-SA"/>
             </w:rPr>
           </w:pPr>
-          <w:hyperlink w:anchor="_Toc452790555" w:history="1">
+          <w:hyperlink w:anchor="_Toc456694491" w:history="1">
             <w:r>
               <w:rPr>
                 <w:rStyle w:val="Hyperlink"/>
@@ -161,7 +161,7 @@
                 <w:noProof/>
                 <w:webHidden/>
               </w:rPr>
-              <w:instrText xml:space="preserve"> PAGEREF _Toc452790555 \h </w:instrText>
+              <w:instrText xml:space="preserve"> PAGEREF _Toc456694491 \h </w:instrText>
             </w:r>
             <w:r>
               <w:rPr>
@@ -206,12 +206,84 @@
               <w:lang w:bidi="ar-SA"/>
             </w:rPr>
           </w:pPr>
-          <w:hyperlink w:anchor="_Toc452790556" w:history="1">
+          <w:hyperlink w:anchor="_Toc456694492" w:history="1">
             <w:r>
               <w:rPr>
                 <w:rStyle w:val="Hyperlink"/>
                 <w:noProof/>
               </w:rPr>
+              <w:t>Reassign Ownership</w:t>
+            </w:r>
+            <w:r>
+              <w:rPr>
+                <w:noProof/>
+                <w:webHidden/>
+              </w:rPr>
+              <w:tab/>
+            </w:r>
+            <w:r>
+              <w:rPr>
+                <w:noProof/>
+                <w:webHidden/>
+              </w:rPr>
+              <w:fldChar w:fldCharType="begin"/>
+            </w:r>
+            <w:r>
+              <w:rPr>
+                <w:noProof/>
+                <w:webHidden/>
+              </w:rPr>
+              <w:instrText xml:space="preserve"> PAGEREF _Toc456694492 \h </w:instrText>
+            </w:r>
+            <w:r>
+              <w:rPr>
+                <w:noProof/>
+                <w:webHidden/>
+              </w:rPr>
+            </w:r>
+            <w:r>
+              <w:rPr>
+                <w:noProof/>
+                <w:webHidden/>
+              </w:rPr>
+              <w:fldChar w:fldCharType="separate"/>
+            </w:r>
+            <w:r>
+              <w:rPr>
+                <w:noProof/>
+                <w:webHidden/>
+              </w:rPr>
+              <w:t>3</w:t>
+            </w:r>
+            <w:r>
+              <w:rPr>
+                <w:noProof/>
+                <w:webHidden/>
+              </w:rPr>
+              <w:fldChar w:fldCharType="end"/>
+            </w:r>
+          </w:hyperlink>
+        </w:p>
+        <w:p>
+          <w:pPr>
+            <w:pStyle w:val="TOC2"/>
+            <w:tabs>
+              <w:tab w:val="right" w:leader="dot" w:pos="10700"/>
+            </w:tabs>
+            <w:rPr>
+              <w:rFonts w:eastAsiaTheme="minorEastAsia" w:cstheme="minorBidi"/>
+              <w:noProof/>
+              <w:sz w:val="22"/>
+              <w:szCs w:val="22"/>
+              <w:lang w:bidi="ar-SA"/>
+            </w:rPr>
+          </w:pPr>
+          <w:hyperlink w:anchor="_Toc456694493" w:history="1">
+            <w:r>
+              <w:rPr>
+                <w:rStyle w:val="Hyperlink"/>
+                <w:noProof/>
+              </w:rPr>
               <w:t>What users are using the database?</w:t>
             </w:r>
             <w:r>
@@ -233,7 +305,7 @@
                 <w:noProof/>
                 <w:webHidden/>
               </w:rPr>
-              <w:instrText xml:space="preserve"> PAGEREF _Toc452790556 \h </w:instrText>
+              <w:instrText xml:space="preserve"> PAGEREF _Toc456694493 \h </w:instrText>
             </w:r>
             <w:r>
               <w:rPr>
@@ -278,7 +350,7 @@
               <w:lang w:bidi="ar-SA"/>
             </w:rPr>
           </w:pPr>
-          <w:hyperlink w:anchor="_Toc452790557" w:history="1">
+          <w:hyperlink w:anchor="_Toc456694494" w:history="1">
             <w:r>
               <w:rPr>
                 <w:rStyle w:val="Hyperlink"/>
@@ -305,7 +377,7 @@
                 <w:noProof/>
                 <w:webHidden/>
               </w:rPr>
-              <w:instrText xml:space="preserve"> PAGEREF _Toc452790557 \h </w:instrText>
+              <w:instrText xml:space="preserve"> PAGEREF _Toc456694494 \h </w:instrText>
             </w:r>
             <w:r>
               <w:rPr>
@@ -350,7 +422,7 @@
               <w:lang w:bidi="ar-SA"/>
             </w:rPr>
           </w:pPr>
-          <w:hyperlink w:anchor="_Toc452790558" w:history="1">
+          <w:hyperlink w:anchor="_Toc456694495" w:history="1">
             <w:r>
               <w:rPr>
                 <w:rStyle w:val="Hyperlink"/>
@@ -377,7 +449,7 @@
                 <w:noProof/>
                 <w:webHidden/>
               </w:rPr>
-              <w:instrText xml:space="preserve"> PAGEREF _Toc452790558 \h </w:instrText>
+              <w:instrText xml:space="preserve"> PAGEREF _Toc456694495 \h </w:instrText>
             </w:r>
             <w:r>
               <w:rPr>
@@ -422,7 +494,7 @@
               <w:lang w:bidi="ar-SA"/>
             </w:rPr>
           </w:pPr>
-          <w:hyperlink w:anchor="_Toc452790559" w:history="1">
+          <w:hyperlink w:anchor="_Toc456694496" w:history="1">
             <w:r>
               <w:rPr>
                 <w:rStyle w:val="Hyperlink"/>
@@ -449,7 +521,7 @@
                 <w:noProof/>
                 <w:webHidden/>
               </w:rPr>
-              <w:instrText xml:space="preserve"> PAGEREF _Toc452790559 \h </w:instrText>
+              <w:instrText xml:space="preserve"> PAGEREF _Toc456694496 \h </w:instrText>
             </w:r>
             <w:r>
               <w:rPr>
@@ -494,7 +566,7 @@
               <w:lang w:bidi="ar-SA"/>
             </w:rPr>
           </w:pPr>
-          <w:hyperlink w:anchor="_Toc452790560" w:history="1">
+          <w:hyperlink w:anchor="_Toc456694497" w:history="1">
             <w:r>
               <w:rPr>
                 <w:rStyle w:val="Hyperlink"/>
@@ -521,7 +593,7 @@
                 <w:noProof/>
                 <w:webHidden/>
               </w:rPr>
-              <w:instrText xml:space="preserve"> PAGEREF _Toc452790560 \h </w:instrText>
+              <w:instrText xml:space="preserve"> PAGEREF _Toc456694497 \h </w:instrText>
             </w:r>
             <w:r>
               <w:rPr>
@@ -566,7 +638,7 @@
               <w:lang w:bidi="ar-SA"/>
             </w:rPr>
           </w:pPr>
-          <w:hyperlink w:anchor="_Toc452790561" w:history="1">
+          <w:hyperlink w:anchor="_Toc456694498" w:history="1">
             <w:r>
               <w:rPr>
                 <w:rStyle w:val="Hyperlink"/>
@@ -593,7 +665,7 @@
                 <w:noProof/>
                 <w:webHidden/>
               </w:rPr>
-              <w:instrText xml:space="preserve"> PAGEREF _Toc452790561 \h </w:instrText>
+              <w:instrText xml:space="preserve"> PAGEREF _Toc456694498 \h </w:instrText>
             </w:r>
             <w:r>
               <w:rPr>
@@ -638,7 +710,7 @@
               <w:lang w:bidi="ar-SA"/>
             </w:rPr>
           </w:pPr>
-          <w:hyperlink w:anchor="_Toc452790562" w:history="1">
+          <w:hyperlink w:anchor="_Toc456694499" w:history="1">
             <w:r>
               <w:rPr>
                 <w:rStyle w:val="Hyperlink"/>
@@ -665,7 +737,7 @@
                 <w:noProof/>
                 <w:webHidden/>
               </w:rPr>
-              <w:instrText xml:space="preserve"> PAGEREF _Toc452790562 \h </w:instrText>
+              <w:instrText xml:space="preserve"> PAGEREF _Toc456694499 \h </w:instrText>
             </w:r>
             <w:r>
               <w:rPr>
@@ -710,7 +782,7 @@
               <w:lang w:bidi="ar-SA"/>
             </w:rPr>
           </w:pPr>
-          <w:hyperlink w:anchor="_Toc452790563" w:history="1">
+          <w:hyperlink w:anchor="_Toc456694500" w:history="1">
             <w:r>
               <w:rPr>
                 <w:rStyle w:val="Hyperlink"/>
@@ -737,7 +809,7 @@
                 <w:noProof/>
                 <w:webHidden/>
               </w:rPr>
-              <w:instrText xml:space="preserve"> PAGEREF _Toc452790563 \h </w:instrText>
+              <w:instrText xml:space="preserve"> PAGEREF _Toc456694500 \h </w:instrText>
             </w:r>
             <w:r>
               <w:rPr>
@@ -782,7 +854,7 @@
               <w:lang w:bidi="ar-SA"/>
             </w:rPr>
           </w:pPr>
-          <w:hyperlink w:anchor="_Toc452790564" w:history="1">
+          <w:hyperlink w:anchor="_Toc456694501" w:history="1">
             <w:r>
               <w:rPr>
                 <w:rStyle w:val="Hyperlink"/>
@@ -809,7 +881,7 @@
                 <w:noProof/>
                 <w:webHidden/>
               </w:rPr>
-              <w:instrText xml:space="preserve"> PAGEREF _Toc452790564 \h </w:instrText>
+              <w:instrText xml:space="preserve"> PAGEREF _Toc456694501 \h </w:instrText>
             </w:r>
             <w:r>
               <w:rPr>
@@ -854,7 +926,7 @@
               <w:lang w:bidi="ar-SA"/>
             </w:rPr>
           </w:pPr>
-          <w:hyperlink w:anchor="_Toc452790565" w:history="1">
+          <w:hyperlink w:anchor="_Toc456694502" w:history="1">
             <w:r>
               <w:rPr>
                 <w:rStyle w:val="Hyperlink"/>
@@ -881,7 +953,7 @@
                 <w:noProof/>
                 <w:webHidden/>
               </w:rPr>
-              <w:instrText xml:space="preserve"> PAGEREF _Toc452790565 \h </w:instrText>
+              <w:instrText xml:space="preserve"> PAGEREF _Toc456694502 \h </w:instrText>
             </w:r>
             <w:r>
               <w:rPr>
@@ -926,7 +998,7 @@
               <w:lang w:bidi="ar-SA"/>
             </w:rPr>
           </w:pPr>
-          <w:hyperlink w:anchor="_Toc452790566" w:history="1">
+          <w:hyperlink w:anchor="_Toc456694503" w:history="1">
             <w:r>
               <w:rPr>
                 <w:rStyle w:val="Hyperlink"/>
@@ -953,7 +1025,7 @@
                 <w:noProof/>
                 <w:webHidden/>
               </w:rPr>
-              <w:instrText xml:space="preserve"> PAGEREF _Toc452790566 \h </w:instrText>
+              <w:instrText xml:space="preserve"> PAGEREF _Toc456694503 \h </w:instrText>
             </w:r>
             <w:r>
               <w:rPr>
@@ -998,7 +1070,7 @@
               <w:lang w:bidi="ar-SA"/>
             </w:rPr>
           </w:pPr>
-          <w:hyperlink w:anchor="_Toc452790567" w:history="1">
+          <w:hyperlink w:anchor="_Toc456694504" w:history="1">
             <w:r>
               <w:rPr>
                 <w:rStyle w:val="Hyperlink"/>
@@ -1025,7 +1097,7 @@
                 <w:noProof/>
                 <w:webHidden/>
               </w:rPr>
-              <w:instrText xml:space="preserve"> PAGEREF _Toc452790567 \h </w:instrText>
+              <w:instrText xml:space="preserve"> PAGEREF _Toc456694504 \h </w:instrText>
             </w:r>
             <w:r>
               <w:rPr>
@@ -1070,7 +1142,7 @@
               <w:lang w:bidi="ar-SA"/>
             </w:rPr>
           </w:pPr>
-          <w:hyperlink w:anchor="_Toc452790568" w:history="1">
+          <w:hyperlink w:anchor="_Toc456694505" w:history="1">
             <w:r>
               <w:rPr>
                 <w:rStyle w:val="Hyperlink"/>
@@ -1097,7 +1169,7 @@
                 <w:noProof/>
                 <w:webHidden/>
               </w:rPr>
-              <w:instrText xml:space="preserve"> PAGEREF _Toc452790568 \h </w:instrText>
+              <w:instrText xml:space="preserve"> PAGEREF _Toc456694505 \h </w:instrText>
             </w:r>
             <w:r>
               <w:rPr>
@@ -1142,7 +1214,7 @@
               <w:lang w:bidi="ar-SA"/>
             </w:rPr>
           </w:pPr>
-          <w:hyperlink w:anchor="_Toc452790569" w:history="1">
+          <w:hyperlink w:anchor="_Toc456694506" w:history="1">
             <w:r>
               <w:rPr>
                 <w:rStyle w:val="Hyperlink"/>
@@ -1169,7 +1241,7 @@
                 <w:noProof/>
                 <w:webHidden/>
               </w:rPr>
-              <w:instrText xml:space="preserve"> PAGEREF _Toc452790569 \h </w:instrText>
+              <w:instrText xml:space="preserve"> PAGEREF _Toc456694506 \h </w:instrText>
             </w:r>
             <w:r>
               <w:rPr>
@@ -1214,7 +1286,7 @@
               <w:lang w:bidi="ar-SA"/>
             </w:rPr>
           </w:pPr>
-          <w:hyperlink w:anchor="_Toc452790570" w:history="1">
+          <w:hyperlink w:anchor="_Toc456694507" w:history="1">
             <w:r>
               <w:rPr>
                 <w:rStyle w:val="Hyperlink"/>
@@ -1241,7 +1313,7 @@
                 <w:noProof/>
                 <w:webHidden/>
               </w:rPr>
-              <w:instrText xml:space="preserve"> PAGEREF _Toc452790570 \h </w:instrText>
+              <w:instrText xml:space="preserve"> PAGEREF _Toc456694507 \h </w:instrText>
             </w:r>
             <w:r>
               <w:rPr>
@@ -1286,7 +1358,7 @@
               <w:lang w:bidi="ar-SA"/>
             </w:rPr>
           </w:pPr>
-          <w:hyperlink w:anchor="_Toc452790571" w:history="1">
+          <w:hyperlink w:anchor="_Toc456694508" w:history="1">
             <w:r>
               <w:rPr>
                 <w:rStyle w:val="Hyperlink"/>
@@ -1313,7 +1385,7 @@
                 <w:noProof/>
                 <w:webHidden/>
               </w:rPr>
-              <w:instrText xml:space="preserve"> PAGEREF _Toc452790571 \h </w:instrText>
+              <w:instrText xml:space="preserve"> PAGEREF _Toc456694508 \h </w:instrText>
             </w:r>
             <w:r>
               <w:rPr>
@@ -1358,7 +1430,7 @@
               <w:lang w:bidi="ar-SA"/>
             </w:rPr>
           </w:pPr>
-          <w:hyperlink w:anchor="_Toc452790572" w:history="1">
+          <w:hyperlink w:anchor="_Toc456694509" w:history="1">
             <w:r>
               <w:rPr>
                 <w:rStyle w:val="Hyperlink"/>
@@ -1385,7 +1457,7 @@
                 <w:noProof/>
                 <w:webHidden/>
               </w:rPr>
-              <w:instrText xml:space="preserve"> PAGEREF _Toc452790572 \h </w:instrText>
+              <w:instrText xml:space="preserve"> PAGEREF _Toc456694509 \h </w:instrText>
             </w:r>
             <w:r>
               <w:rPr>
@@ -1430,7 +1502,7 @@
               <w:lang w:bidi="ar-SA"/>
             </w:rPr>
           </w:pPr>
-          <w:hyperlink w:anchor="_Toc452790573" w:history="1">
+          <w:hyperlink w:anchor="_Toc456694510" w:history="1">
             <w:r>
               <w:rPr>
                 <w:rStyle w:val="Hyperlink"/>
@@ -1457,7 +1529,7 @@
                 <w:noProof/>
                 <w:webHidden/>
               </w:rPr>
-              <w:instrText xml:space="preserve"> PAGEREF _Toc452790573 \h </w:instrText>
+              <w:instrText xml:space="preserve"> PAGEREF _Toc456694510 \h </w:instrText>
             </w:r>
             <w:r>
               <w:rPr>
@@ -1502,7 +1574,7 @@
               <w:lang w:bidi="ar-SA"/>
             </w:rPr>
           </w:pPr>
-          <w:hyperlink w:anchor="_Toc452790574" w:history="1">
+          <w:hyperlink w:anchor="_Toc456694511" w:history="1">
             <w:r>
               <w:rPr>
                 <w:rStyle w:val="Hyperlink"/>
@@ -1529,7 +1601,7 @@
                 <w:noProof/>
                 <w:webHidden/>
               </w:rPr>
-              <w:instrText xml:space="preserve"> PAGEREF _Toc452790574 \h </w:instrText>
+              <w:instrText xml:space="preserve"> PAGEREF _Toc456694511 \h </w:instrText>
             </w:r>
             <w:r>
               <w:rPr>
@@ -1574,7 +1646,7 @@
               <w:lang w:bidi="ar-SA"/>
             </w:rPr>
           </w:pPr>
-          <w:hyperlink w:anchor="_Toc452790575" w:history="1">
+          <w:hyperlink w:anchor="_Toc456694512" w:history="1">
             <w:r>
               <w:rPr>
                 <w:rStyle w:val="Hyperlink"/>
@@ -1601,7 +1673,7 @@
                 <w:noProof/>
                 <w:webHidden/>
               </w:rPr>
-              <w:instrText xml:space="preserve"> PAGEREF _Toc452790575 \h </w:instrText>
+              <w:instrText xml:space="preserve"> PAGEREF _Toc456694512 \h </w:instrText>
             </w:r>
             <w:r>
               <w:rPr>
@@ -1646,7 +1718,7 @@
               <w:lang w:bidi="ar-SA"/>
             </w:rPr>
           </w:pPr>
-          <w:hyperlink w:anchor="_Toc452790576" w:history="1">
+          <w:hyperlink w:anchor="_Toc456694513" w:history="1">
             <w:r>
               <w:rPr>
                 <w:rStyle w:val="Hyperlink"/>
@@ -1673,7 +1745,7 @@
                 <w:noProof/>
                 <w:webHidden/>
               </w:rPr>
-              <w:instrText xml:space="preserve"> PAGEREF _Toc452790576 \h </w:instrText>
+              <w:instrText xml:space="preserve"> PAGEREF _Toc456694513 \h </w:instrText>
             </w:r>
             <w:r>
               <w:rPr>
@@ -1718,7 +1790,7 @@
               <w:lang w:bidi="ar-SA"/>
             </w:rPr>
           </w:pPr>
-          <w:hyperlink w:anchor="_Toc452790577" w:history="1">
+          <w:hyperlink w:anchor="_Toc456694514" w:history="1">
             <w:r>
               <w:rPr>
                 <w:rStyle w:val="Hyperlink"/>
@@ -1745,7 +1817,7 @@
                 <w:noProof/>
                 <w:webHidden/>
               </w:rPr>
-              <w:instrText xml:space="preserve"> PAGEREF _Toc452790577 \h </w:instrText>
+              <w:instrText xml:space="preserve"> PAGEREF _Toc456694514 \h </w:instrText>
             </w:r>
             <w:r>
               <w:rPr>
@@ -1790,7 +1862,7 @@
               <w:lang w:bidi="ar-SA"/>
             </w:rPr>
           </w:pPr>
-          <w:hyperlink w:anchor="_Toc452790578" w:history="1">
+          <w:hyperlink w:anchor="_Toc456694515" w:history="1">
             <w:r>
               <w:rPr>
                 <w:rStyle w:val="Hyperlink"/>
@@ -1817,7 +1889,7 @@
                 <w:noProof/>
                 <w:webHidden/>
               </w:rPr>
-              <w:instrText xml:space="preserve"> PAGEREF _Toc452790578 \h </w:instrText>
+              <w:instrText xml:space="preserve"> PAGEREF _Toc456694515 \h </w:instrText>
             </w:r>
             <w:r>
               <w:rPr>
@@ -1862,7 +1934,7 @@
               <w:lang w:bidi="ar-SA"/>
             </w:rPr>
           </w:pPr>
-          <w:hyperlink w:anchor="_Toc452790579" w:history="1">
+          <w:hyperlink w:anchor="_Toc456694516" w:history="1">
             <w:r>
               <w:rPr>
                 <w:rStyle w:val="Hyperlink"/>
@@ -1889,7 +1961,7 @@
                 <w:noProof/>
                 <w:webHidden/>
               </w:rPr>
-              <w:instrText xml:space="preserve"> PAGEREF _Toc452790579 \h </w:instrText>
+              <w:instrText xml:space="preserve"> PAGEREF _Toc456694516 \h </w:instrText>
             </w:r>
             <w:r>
               <w:rPr>
@@ -1934,7 +2006,7 @@
               <w:lang w:bidi="ar-SA"/>
             </w:rPr>
           </w:pPr>
-          <w:hyperlink w:anchor="_Toc452790580" w:history="1">
+          <w:hyperlink w:anchor="_Toc456694517" w:history="1">
             <w:r>
               <w:rPr>
                 <w:rStyle w:val="Hyperlink"/>
@@ -1961,7 +2033,7 @@
                 <w:noProof/>
                 <w:webHidden/>
               </w:rPr>
-              <w:instrText xml:space="preserve"> PAGEREF _Toc452790580 \h </w:instrText>
+              <w:instrText xml:space="preserve"> PAGEREF _Toc456694517 \h </w:instrText>
             </w:r>
             <w:r>
               <w:rPr>
@@ -2006,7 +2078,7 @@
               <w:lang w:bidi="ar-SA"/>
             </w:rPr>
           </w:pPr>
-          <w:hyperlink w:anchor="_Toc452790581" w:history="1">
+          <w:hyperlink w:anchor="_Toc456694518" w:history="1">
             <w:r>
               <w:rPr>
                 <w:rStyle w:val="Hyperlink"/>
@@ -2033,7 +2105,7 @@
                 <w:noProof/>
                 <w:webHidden/>
               </w:rPr>
-              <w:instrText xml:space="preserve"> PAGEREF _Toc452790581 \h </w:instrText>
+              <w:instrText xml:space="preserve"> PAGEREF _Toc456694518 \h </w:instrText>
             </w:r>
             <w:r>
               <w:rPr>
@@ -2078,7 +2150,7 @@
               <w:lang w:bidi="ar-SA"/>
             </w:rPr>
           </w:pPr>
-          <w:hyperlink w:anchor="_Toc452790582" w:history="1">
+          <w:hyperlink w:anchor="_Toc456694519" w:history="1">
             <w:r>
               <w:rPr>
                 <w:rStyle w:val="Hyperlink"/>
@@ -2105,7 +2177,7 @@
                 <w:noProof/>
                 <w:webHidden/>
               </w:rPr>
-              <w:instrText xml:space="preserve"> PAGEREF _Toc452790582 \h </w:instrText>
+              <w:instrText xml:space="preserve"> PAGEREF _Toc456694519 \h </w:instrText>
             </w:r>
             <w:r>
               <w:rPr>
@@ -2150,7 +2222,7 @@
               <w:lang w:bidi="ar-SA"/>
             </w:rPr>
           </w:pPr>
-          <w:hyperlink w:anchor="_Toc452790583" w:history="1">
+          <w:hyperlink w:anchor="_Toc456694520" w:history="1">
             <w:r>
               <w:rPr>
                 <w:rStyle w:val="Hyperlink"/>
@@ -2177,7 +2249,7 @@
                 <w:noProof/>
                 <w:webHidden/>
               </w:rPr>
-              <w:instrText xml:space="preserve"> PAGEREF _Toc452790583 \h </w:instrText>
+              <w:instrText xml:space="preserve"> PAGEREF _Toc456694520 \h </w:instrText>
             </w:r>
             <w:r>
               <w:rPr>
@@ -2222,7 +2294,7 @@
               <w:lang w:bidi="ar-SA"/>
             </w:rPr>
           </w:pPr>
-          <w:hyperlink w:anchor="_Toc452790584" w:history="1">
+          <w:hyperlink w:anchor="_Toc456694521" w:history="1">
             <w:r>
               <w:rPr>
                 <w:rStyle w:val="Hyperlink"/>
@@ -2249,7 +2321,7 @@
                 <w:noProof/>
                 <w:webHidden/>
               </w:rPr>
-              <w:instrText xml:space="preserve"> PAGEREF _Toc452790584 \h </w:instrText>
+              <w:instrText xml:space="preserve"> PAGEREF _Toc456694521 \h </w:instrText>
             </w:r>
             <w:r>
               <w:rPr>
@@ -2294,7 +2366,7 @@
               <w:lang w:bidi="ar-SA"/>
             </w:rPr>
           </w:pPr>
-          <w:hyperlink w:anchor="_Toc452790585" w:history="1">
+          <w:hyperlink w:anchor="_Toc456694522" w:history="1">
             <w:r>
               <w:rPr>
                 <w:rStyle w:val="Hyperlink"/>
@@ -2321,7 +2393,7 @@
                 <w:noProof/>
                 <w:webHidden/>
               </w:rPr>
-              <w:instrText xml:space="preserve"> PAGEREF _Toc452790585 \h </w:instrText>
+              <w:instrText xml:space="preserve"> PAGEREF _Toc456694522 \h </w:instrText>
             </w:r>
             <w:r>
               <w:rPr>
@@ -2366,7 +2438,7 @@
               <w:lang w:bidi="ar-SA"/>
             </w:rPr>
           </w:pPr>
-          <w:hyperlink w:anchor="_Toc452790586" w:history="1">
+          <w:hyperlink w:anchor="_Toc456694523" w:history="1">
             <w:r>
               <w:rPr>
                 <w:rStyle w:val="Hyperlink"/>
@@ -2393,7 +2465,7 @@
                 <w:noProof/>
                 <w:webHidden/>
               </w:rPr>
-              <w:instrText xml:space="preserve"> PAGEREF _Toc452790586 \h </w:instrText>
+              <w:instrText xml:space="preserve"> PAGEREF _Toc456694523 \h </w:instrText>
             </w:r>
             <w:r>
               <w:rPr>
@@ -2438,7 +2510,7 @@
               <w:lang w:bidi="ar-SA"/>
             </w:rPr>
           </w:pPr>
-          <w:hyperlink w:anchor="_Toc452790587" w:history="1">
+          <w:hyperlink w:anchor="_Toc456694524" w:history="1">
             <w:r>
               <w:rPr>
                 <w:rStyle w:val="Hyperlink"/>
@@ -2465,7 +2537,7 @@
                 <w:noProof/>
                 <w:webHidden/>
               </w:rPr>
-              <w:instrText xml:space="preserve"> PAGEREF _Toc452790587 \h </w:instrText>
+              <w:instrText xml:space="preserve"> PAGEREF _Toc456694524 \h </w:instrText>
             </w:r>
             <w:r>
               <w:rPr>
@@ -2510,7 +2582,7 @@
               <w:lang w:bidi="ar-SA"/>
             </w:rPr>
           </w:pPr>
-          <w:hyperlink w:anchor="_Toc452790588" w:history="1">
+          <w:hyperlink w:anchor="_Toc456694525" w:history="1">
             <w:r>
               <w:rPr>
                 <w:rStyle w:val="Hyperlink"/>
@@ -2537,7 +2609,7 @@
                 <w:noProof/>
                 <w:webHidden/>
               </w:rPr>
-              <w:instrText xml:space="preserve"> PAGEREF _Toc452790588 \h </w:instrText>
+              <w:instrText xml:space="preserve"> PAGEREF _Toc456694525 \h </w:instrText>
             </w:r>
             <w:r>
               <w:rPr>
@@ -2582,7 +2654,7 @@
               <w:lang w:bidi="ar-SA"/>
             </w:rPr>
           </w:pPr>
-          <w:hyperlink w:anchor="_Toc452790589" w:history="1">
+          <w:hyperlink w:anchor="_Toc456694526" w:history="1">
             <w:r>
               <w:rPr>
                 <w:rStyle w:val="Hyperlink"/>
@@ -2609,7 +2681,7 @@
                 <w:noProof/>
                 <w:webHidden/>
               </w:rPr>
-              <w:instrText xml:space="preserve"> PAGEREF _Toc452790589 \h </w:instrText>
+              <w:instrText xml:space="preserve"> PAGEREF _Toc456694526 \h </w:instrText>
             </w:r>
             <w:r>
               <w:rPr>
@@ -2654,7 +2726,7 @@
               <w:lang w:bidi="ar-SA"/>
             </w:rPr>
           </w:pPr>
-          <w:hyperlink w:anchor="_Toc452790590" w:history="1">
+          <w:hyperlink w:anchor="_Toc456694527" w:history="1">
             <w:r>
               <w:rPr>
                 <w:rStyle w:val="Hyperlink"/>
@@ -2681,7 +2753,7 @@
                 <w:noProof/>
                 <w:webHidden/>
               </w:rPr>
-              <w:instrText xml:space="preserve"> PAGEREF _Toc452790590 \h </w:instrText>
+              <w:instrText xml:space="preserve"> PAGEREF _Toc456694527 \h </w:instrText>
             </w:r>
             <w:r>
               <w:rPr>
@@ -2726,7 +2798,7 @@
               <w:lang w:bidi="ar-SA"/>
             </w:rPr>
           </w:pPr>
-          <w:hyperlink w:anchor="_Toc452790591" w:history="1">
+          <w:hyperlink w:anchor="_Toc456694528" w:history="1">
             <w:r>
               <w:rPr>
                 <w:rStyle w:val="Hyperlink"/>
@@ -2753,7 +2825,7 @@
                 <w:noProof/>
                 <w:webHidden/>
               </w:rPr>
-              <w:instrText xml:space="preserve"> PAGEREF _Toc452790591 \h </w:instrText>
+              <w:instrText xml:space="preserve"> PAGEREF _Toc456694528 \h </w:instrText>
             </w:r>
             <w:r>
               <w:rPr>
@@ -2798,7 +2870,7 @@
               <w:lang w:bidi="ar-SA"/>
             </w:rPr>
           </w:pPr>
-          <w:hyperlink w:anchor="_Toc452790592" w:history="1">
+          <w:hyperlink w:anchor="_Toc456694529" w:history="1">
             <w:r>
               <w:rPr>
                 <w:rStyle w:val="Hyperlink"/>
@@ -2825,7 +2897,7 @@
                 <w:noProof/>
                 <w:webHidden/>
               </w:rPr>
-              <w:instrText xml:space="preserve"> PAGEREF _Toc452790592 \h </w:instrText>
+              <w:instrText xml:space="preserve"> PAGEREF _Toc456694529 \h </w:instrText>
             </w:r>
             <w:r>
               <w:rPr>
@@ -2846,6 +2918,150 @@
                 <w:webHidden/>
               </w:rPr>
               <w:t>17</w:t>
+            </w:r>
+            <w:r>
+              <w:rPr>
+                <w:noProof/>
+                <w:webHidden/>
+              </w:rPr>
+              <w:fldChar w:fldCharType="end"/>
+            </w:r>
+          </w:hyperlink>
+        </w:p>
+        <w:p>
+          <w:pPr>
+            <w:pStyle w:val="TOC1"/>
+            <w:tabs>
+              <w:tab w:val="right" w:leader="dot" w:pos="10700"/>
+            </w:tabs>
+            <w:rPr>
+              <w:rFonts w:eastAsiaTheme="minorEastAsia" w:cstheme="minorBidi"/>
+              <w:noProof/>
+              <w:sz w:val="22"/>
+              <w:szCs w:val="22"/>
+              <w:lang w:bidi="ar-SA"/>
+            </w:rPr>
+          </w:pPr>
+          <w:hyperlink w:anchor="_Toc456694530" w:history="1">
+            <w:r>
+              <w:rPr>
+                <w:rStyle w:val="Hyperlink"/>
+                <w:noProof/>
+              </w:rPr>
+              <w:t>Windowing Functions</w:t>
+            </w:r>
+            <w:r>
+              <w:rPr>
+                <w:noProof/>
+                <w:webHidden/>
+              </w:rPr>
+              <w:tab/>
+            </w:r>
+            <w:r>
+              <w:rPr>
+                <w:noProof/>
+                <w:webHidden/>
+              </w:rPr>
+              <w:fldChar w:fldCharType="begin"/>
+            </w:r>
+            <w:r>
+              <w:rPr>
+                <w:noProof/>
+                <w:webHidden/>
+              </w:rPr>
+              <w:instrText xml:space="preserve"> PAGEREF _Toc456694530 \h </w:instrText>
+            </w:r>
+            <w:r>
+              <w:rPr>
+                <w:noProof/>
+                <w:webHidden/>
+              </w:rPr>
+            </w:r>
+            <w:r>
+              <w:rPr>
+                <w:noProof/>
+                <w:webHidden/>
+              </w:rPr>
+              <w:fldChar w:fldCharType="separate"/>
+            </w:r>
+            <w:r>
+              <w:rPr>
+                <w:noProof/>
+                <w:webHidden/>
+              </w:rPr>
+              <w:t>18</w:t>
+            </w:r>
+            <w:r>
+              <w:rPr>
+                <w:noProof/>
+                <w:webHidden/>
+              </w:rPr>
+              <w:fldChar w:fldCharType="end"/>
+            </w:r>
+          </w:hyperlink>
+        </w:p>
+        <w:p>
+          <w:pPr>
+            <w:pStyle w:val="TOC2"/>
+            <w:tabs>
+              <w:tab w:val="right" w:leader="dot" w:pos="10700"/>
+            </w:tabs>
+            <w:rPr>
+              <w:rFonts w:eastAsiaTheme="minorEastAsia" w:cstheme="minorBidi"/>
+              <w:noProof/>
+              <w:sz w:val="22"/>
+              <w:szCs w:val="22"/>
+              <w:lang w:bidi="ar-SA"/>
+            </w:rPr>
+          </w:pPr>
+          <w:hyperlink w:anchor="_Toc456694531" w:history="1">
+            <w:r>
+              <w:rPr>
+                <w:rStyle w:val="Hyperlink"/>
+                <w:noProof/>
+              </w:rPr>
+              <w:t>lag Windowing Function</w:t>
+            </w:r>
+            <w:r>
+              <w:rPr>
+                <w:noProof/>
+                <w:webHidden/>
+              </w:rPr>
+              <w:tab/>
+            </w:r>
+            <w:r>
+              <w:rPr>
+                <w:noProof/>
+                <w:webHidden/>
+              </w:rPr>
+              <w:fldChar w:fldCharType="begin"/>
+            </w:r>
+            <w:r>
+              <w:rPr>
+                <w:noProof/>
+                <w:webHidden/>
+              </w:rPr>
+              <w:instrText xml:space="preserve"> PAGEREF _Toc456694531 \h </w:instrText>
+            </w:r>
+            <w:r>
+              <w:rPr>
+                <w:noProof/>
+                <w:webHidden/>
+              </w:rPr>
+            </w:r>
+            <w:r>
+              <w:rPr>
+                <w:noProof/>
+                <w:webHidden/>
+              </w:rPr>
+              <w:fldChar w:fldCharType="separate"/>
+            </w:r>
+            <w:r>
+              <w:rPr>
+                <w:noProof/>
+                <w:webHidden/>
+              </w:rPr>
+              <w:t>18</w:t>
             </w:r>
             <w:r>
               <w:rPr>
@@ -2877,7 +3093,7 @@
       <w:pPr>
         <w:pStyle w:val="Heading1"/>
       </w:pPr>
-      <w:bookmarkStart w:id="1" w:name="_Toc452790555"/>
+      <w:bookmarkStart w:id="1" w:name="_Toc456694491"/>
       <w:r>
         <w:lastRenderedPageBreak/>
         <w:t>Admin Functions</w:t>
@@ -2888,10 +3104,11 @@
       <w:pPr>
         <w:pStyle w:val="Heading2"/>
       </w:pPr>
-      <w:bookmarkStart w:id="2" w:name="_Toc452790556"/>
+      <w:bookmarkStart w:id="2" w:name="_Toc456694492"/>
       <w:r>
         <w:t>Reassign Ownership</w:t>
       </w:r>
+      <w:bookmarkEnd w:id="2"/>
     </w:p>
     <w:p>
       <w:r>
@@ -2904,10 +3121,11 @@
       <w:pPr>
         <w:pStyle w:val="Heading2"/>
       </w:pPr>
+      <w:bookmarkStart w:id="3" w:name="_Toc456694493"/>
       <w:r>
         <w:t>What users are using the database?</w:t>
       </w:r>
-      <w:bookmarkEnd w:id="2"/>
+      <w:bookmarkEnd w:id="3"/>
     </w:p>
     <w:p>
       <w:pPr>
@@ -2980,11 +3198,11 @@
       <w:pPr>
         <w:pStyle w:val="Heading1"/>
       </w:pPr>
-      <w:bookmarkStart w:id="3" w:name="_Toc452790557"/>
+      <w:bookmarkStart w:id="4" w:name="_Toc456694494"/>
       <w:r>
         <w:t>Aggregate Functions</w:t>
       </w:r>
-      <w:bookmarkEnd w:id="3"/>
+      <w:bookmarkEnd w:id="4"/>
     </w:p>
     <w:p/>
     <w:p>
@@ -3045,11 +3263,11 @@
       <w:pPr>
         <w:pStyle w:val="Heading2"/>
       </w:pPr>
-      <w:bookmarkStart w:id="4" w:name="_Toc452790558"/>
+      <w:bookmarkStart w:id="5" w:name="_Toc456694495"/>
       <w:r>
         <w:t>Aggregate Functions for Statistics</w:t>
       </w:r>
-      <w:bookmarkEnd w:id="4"/>
+      <w:bookmarkEnd w:id="5"/>
     </w:p>
     <w:p/>
     <w:p>
@@ -3110,11 +3328,11 @@
       <w:pPr>
         <w:pStyle w:val="Heading2"/>
       </w:pPr>
-      <w:bookmarkStart w:id="5" w:name="_Toc452790559"/>
+      <w:bookmarkStart w:id="6" w:name="_Toc456694496"/>
       <w:r>
         <w:t>Average</w:t>
       </w:r>
-      <w:bookmarkEnd w:id="5"/>
+      <w:bookmarkEnd w:id="6"/>
     </w:p>
     <w:p>
       <w:r>
@@ -3127,22 +3345,22 @@
       <w:pPr>
         <w:pStyle w:val="Heading1"/>
       </w:pPr>
-      <w:bookmarkStart w:id="6" w:name="_Toc452790560"/>
+      <w:bookmarkStart w:id="7" w:name="_Toc456694497"/>
       <w:r>
         <w:t>Conditionals</w:t>
       </w:r>
-      <w:bookmarkEnd w:id="6"/>
+      <w:bookmarkEnd w:id="7"/>
     </w:p>
     <w:p/>
     <w:p>
       <w:pPr>
         <w:pStyle w:val="Heading2"/>
       </w:pPr>
-      <w:bookmarkStart w:id="7" w:name="_Toc452790561"/>
+      <w:bookmarkStart w:id="8" w:name="_Toc456694498"/>
       <w:r>
         <w:t>Case Statements</w:t>
       </w:r>
-      <w:bookmarkEnd w:id="7"/>
+      <w:bookmarkEnd w:id="8"/>
     </w:p>
     <w:p/>
     <w:p>
@@ -3247,22 +3465,22 @@
       <w:pPr>
         <w:pStyle w:val="Heading1"/>
       </w:pPr>
-      <w:bookmarkStart w:id="8" w:name="_Toc452790562"/>
+      <w:bookmarkStart w:id="9" w:name="_Toc456694499"/>
       <w:r>
         <w:lastRenderedPageBreak/>
         <w:t>Data Definition Language (DDL)</w:t>
       </w:r>
-      <w:bookmarkEnd w:id="8"/>
+      <w:bookmarkEnd w:id="9"/>
     </w:p>
     <w:p>
       <w:pPr>
         <w:pStyle w:val="Heading2"/>
       </w:pPr>
-      <w:bookmarkStart w:id="9" w:name="_Toc452790563"/>
+      <w:bookmarkStart w:id="10" w:name="_Toc456694500"/>
       <w:r>
         <w:t>Creae a Table</w:t>
       </w:r>
-      <w:bookmarkEnd w:id="9"/>
+      <w:bookmarkEnd w:id="10"/>
     </w:p>
     <w:p>
       <w:pPr>
@@ -3302,11 +3520,11 @@
       <w:pPr>
         <w:pStyle w:val="Heading2"/>
       </w:pPr>
-      <w:bookmarkStart w:id="10" w:name="_Toc452790564"/>
+      <w:bookmarkStart w:id="11" w:name="_Toc456694501"/>
       <w:r>
         <w:t>Create a Table from a Query</w:t>
       </w:r>
-      <w:bookmarkEnd w:id="10"/>
+      <w:bookmarkEnd w:id="11"/>
     </w:p>
     <w:p/>
     <w:p>
@@ -3370,11 +3588,11 @@
       <w:pPr>
         <w:pStyle w:val="Heading2"/>
       </w:pPr>
-      <w:bookmarkStart w:id="11" w:name="_Toc452790565"/>
+      <w:bookmarkStart w:id="12" w:name="_Toc456694502"/>
       <w:r>
         <w:t>Drop a Table</w:t>
       </w:r>
-      <w:bookmarkEnd w:id="11"/>
+      <w:bookmarkEnd w:id="12"/>
     </w:p>
     <w:p/>
     <w:p>
@@ -3396,21 +3614,21 @@
       <w:pPr>
         <w:pStyle w:val="Heading1"/>
       </w:pPr>
-      <w:bookmarkStart w:id="12" w:name="_Toc452790566"/>
+      <w:bookmarkStart w:id="13" w:name="_Toc456694503"/>
       <w:r>
         <w:t>Dates and Times</w:t>
       </w:r>
-      <w:bookmarkEnd w:id="12"/>
+      <w:bookmarkEnd w:id="13"/>
     </w:p>
     <w:p>
       <w:pPr>
         <w:pStyle w:val="Heading2"/>
       </w:pPr>
-      <w:bookmarkStart w:id="13" w:name="_Toc452790567"/>
+      <w:bookmarkStart w:id="14" w:name="_Toc456694504"/>
       <w:r>
         <w:t>Current Date and Time (UTC)</w:t>
       </w:r>
-      <w:bookmarkEnd w:id="13"/>
+      <w:bookmarkEnd w:id="14"/>
     </w:p>
     <w:p>
       <w:pPr>
@@ -3460,11 +3678,11 @@
       <w:pPr>
         <w:pStyle w:val="Heading2"/>
       </w:pPr>
-      <w:bookmarkStart w:id="14" w:name="_Toc452790568"/>
+      <w:bookmarkStart w:id="15" w:name="_Toc456694505"/>
       <w:r>
         <w:t>Extract a Date part</w:t>
       </w:r>
-      <w:bookmarkEnd w:id="14"/>
+      <w:bookmarkEnd w:id="15"/>
     </w:p>
     <w:p/>
     <w:p>
@@ -3548,11 +3766,11 @@
       <w:pPr>
         <w:pStyle w:val="Heading2"/>
       </w:pPr>
-      <w:bookmarkStart w:id="15" w:name="_Toc452790569"/>
+      <w:bookmarkStart w:id="16" w:name="_Toc456694506"/>
       <w:r>
         <w:t>Formatting Dates and Times</w:t>
       </w:r>
-      <w:bookmarkEnd w:id="15"/>
+      <w:bookmarkEnd w:id="16"/>
     </w:p>
     <w:p/>
     <w:p>
@@ -7810,8 +8028,8 @@
           <w:szCs w:val="18"/>
         </w:rPr>
       </w:pPr>
-      <w:bookmarkStart w:id="16" w:name="FUNCTIONS-FORMATTING-DATETIMEMOD-TABLE"/>
-      <w:bookmarkEnd w:id="16"/>
+      <w:bookmarkStart w:id="17" w:name="FUNCTIONS-FORMATTING-DATETIMEMOD-TABLE"/>
+      <w:bookmarkEnd w:id="17"/>
       <w:r>
         <w:rPr>
           <w:rFonts w:ascii="Verdana" w:hAnsi="Verdana"/>
@@ -9836,11 +10054,11 @@
       <w:pPr>
         <w:pStyle w:val="Heading2"/>
       </w:pPr>
-      <w:bookmarkStart w:id="17" w:name="_Toc452790570"/>
+      <w:bookmarkStart w:id="18" w:name="_Toc456694507"/>
       <w:r>
         <w:t>Convert to timestamp without time zone</w:t>
       </w:r>
-      <w:bookmarkEnd w:id="17"/>
+      <w:bookmarkEnd w:id="18"/>
     </w:p>
     <w:p/>
     <w:p>
@@ -9866,11 +10084,11 @@
       <w:pPr>
         <w:pStyle w:val="Heading2"/>
       </w:pPr>
-      <w:bookmarkStart w:id="18" w:name="_Toc452790571"/>
+      <w:bookmarkStart w:id="19" w:name="_Toc456694508"/>
       <w:r>
         <w:t>Interval between two dates</w:t>
       </w:r>
-      <w:bookmarkEnd w:id="18"/>
+      <w:bookmarkEnd w:id="19"/>
     </w:p>
     <w:p/>
     <w:p>
@@ -10024,12 +10242,12 @@
       <w:pPr>
         <w:pStyle w:val="Heading2"/>
       </w:pPr>
-      <w:bookmarkStart w:id="19" w:name="_Toc452790572"/>
+      <w:bookmarkStart w:id="20" w:name="_Toc456694509"/>
       <w:r>
         <w:lastRenderedPageBreak/>
         <w:t>Interval in hours</w:t>
       </w:r>
-      <w:bookmarkEnd w:id="19"/>
+      <w:bookmarkEnd w:id="20"/>
     </w:p>
     <w:p>
       <w:pPr>
@@ -10143,11 +10361,11 @@
       <w:pPr>
         <w:pStyle w:val="Heading2"/>
       </w:pPr>
-      <w:bookmarkStart w:id="20" w:name="_Toc452790573"/>
+      <w:bookmarkStart w:id="21" w:name="_Toc456694510"/>
       <w:r>
         <w:t>Subtract an Interval from a Date</w:t>
       </w:r>
-      <w:bookmarkEnd w:id="20"/>
+      <w:bookmarkEnd w:id="21"/>
     </w:p>
     <w:p>
       <w:pPr>
@@ -10200,22 +10418,22 @@
       <w:pPr>
         <w:pStyle w:val="Heading1"/>
       </w:pPr>
-      <w:bookmarkStart w:id="21" w:name="_Toc452790574"/>
+      <w:bookmarkStart w:id="22" w:name="_Toc456694511"/>
       <w:r>
         <w:lastRenderedPageBreak/>
         <w:t>Command Line Queries</w:t>
       </w:r>
-      <w:bookmarkEnd w:id="21"/>
+      <w:bookmarkEnd w:id="22"/>
     </w:p>
     <w:p>
       <w:pPr>
         <w:pStyle w:val="Heading2"/>
       </w:pPr>
-      <w:bookmarkStart w:id="22" w:name="_Toc452790575"/>
+      <w:bookmarkStart w:id="23" w:name="_Toc456694512"/>
       <w:r>
         <w:t>Execute a query on the command line</w:t>
       </w:r>
-      <w:bookmarkEnd w:id="22"/>
+      <w:bookmarkEnd w:id="23"/>
     </w:p>
     <w:p>
       <w:pPr>
@@ -10239,21 +10457,21 @@
       <w:pPr>
         <w:pStyle w:val="Heading1"/>
       </w:pPr>
-      <w:bookmarkStart w:id="23" w:name="_Toc452790576"/>
+      <w:bookmarkStart w:id="24" w:name="_Toc456694513"/>
       <w:r>
         <w:t>Errors</w:t>
       </w:r>
-      <w:bookmarkEnd w:id="23"/>
+      <w:bookmarkEnd w:id="24"/>
     </w:p>
     <w:p>
       <w:pPr>
         <w:pStyle w:val="Heading2"/>
       </w:pPr>
-      <w:bookmarkStart w:id="24" w:name="_Toc452790577"/>
+      <w:bookmarkStart w:id="25" w:name="_Toc456694514"/>
       <w:r>
         <w:t>Error:  out of memory for query result</w:t>
       </w:r>
-      <w:bookmarkEnd w:id="24"/>
+      <w:bookmarkEnd w:id="25"/>
       <w:r>
         <w:t xml:space="preserve"> </w:t>
       </w:r>
@@ -10270,21 +10488,21 @@
       <w:pPr>
         <w:pStyle w:val="Heading1"/>
       </w:pPr>
-      <w:bookmarkStart w:id="25" w:name="_Toc452790578"/>
+      <w:bookmarkStart w:id="26" w:name="_Toc456694515"/>
       <w:r>
         <w:t>Functions</w:t>
       </w:r>
-      <w:bookmarkEnd w:id="25"/>
+      <w:bookmarkEnd w:id="26"/>
     </w:p>
     <w:p>
       <w:pPr>
         <w:pStyle w:val="Heading2"/>
       </w:pPr>
-      <w:bookmarkStart w:id="26" w:name="_Toc452790579"/>
+      <w:bookmarkStart w:id="27" w:name="_Toc456694516"/>
       <w:r>
         <w:t>Change Function Ownership</w:t>
       </w:r>
-      <w:bookmarkEnd w:id="26"/>
+      <w:bookmarkEnd w:id="27"/>
     </w:p>
     <w:p>
       <w:pPr>
@@ -10321,11 +10539,11 @@
       <w:pPr>
         <w:pStyle w:val="Heading2"/>
       </w:pPr>
-      <w:bookmarkStart w:id="27" w:name="_Toc452790580"/>
+      <w:bookmarkStart w:id="28" w:name="_Toc456694517"/>
       <w:r>
         <w:t>Grant Function Privileges</w:t>
       </w:r>
-      <w:bookmarkEnd w:id="27"/>
+      <w:bookmarkEnd w:id="28"/>
     </w:p>
     <w:p>
       <w:pPr>
@@ -10355,22 +10573,22 @@
       <w:pPr>
         <w:pStyle w:val="Heading1"/>
       </w:pPr>
-      <w:bookmarkStart w:id="28" w:name="_Toc452790581"/>
+      <w:bookmarkStart w:id="29" w:name="_Toc456694518"/>
       <w:r>
         <w:lastRenderedPageBreak/>
         <w:t>Geography</w:t>
       </w:r>
-      <w:bookmarkEnd w:id="28"/>
+      <w:bookmarkEnd w:id="29"/>
     </w:p>
     <w:p>
       <w:pPr>
         <w:pStyle w:val="Heading2"/>
       </w:pPr>
-      <w:bookmarkStart w:id="29" w:name="_Toc452790582"/>
+      <w:bookmarkStart w:id="30" w:name="_Toc456694519"/>
       <w:r>
         <w:t>Distance between two points</w:t>
       </w:r>
-      <w:bookmarkEnd w:id="29"/>
+      <w:bookmarkEnd w:id="30"/>
     </w:p>
     <w:p/>
     <w:p>
@@ -10498,11 +10716,11 @@
       <w:pPr>
         <w:pStyle w:val="Heading1"/>
       </w:pPr>
-      <w:bookmarkStart w:id="30" w:name="_Toc452790583"/>
+      <w:bookmarkStart w:id="31" w:name="_Toc456694520"/>
       <w:r>
         <w:t>Importing Data</w:t>
       </w:r>
-      <w:bookmarkEnd w:id="30"/>
+      <w:bookmarkEnd w:id="31"/>
     </w:p>
     <w:p>
       <w:pPr>
@@ -10513,11 +10731,11 @@
       <w:pPr>
         <w:pStyle w:val="Heading2"/>
       </w:pPr>
-      <w:bookmarkStart w:id="31" w:name="_Toc452790584"/>
+      <w:bookmarkStart w:id="32" w:name="_Toc456694521"/>
       <w:r>
         <w:t>Importing CSV File into a PosgreSQL Table</w:t>
       </w:r>
-      <w:bookmarkEnd w:id="31"/>
+      <w:bookmarkEnd w:id="32"/>
     </w:p>
     <w:p>
       <w:pPr>
@@ -10559,11 +10777,11 @@
       <w:pPr>
         <w:pStyle w:val="Heading1"/>
       </w:pPr>
-      <w:bookmarkStart w:id="32" w:name="_Toc452790585"/>
+      <w:bookmarkStart w:id="33" w:name="_Toc456694522"/>
       <w:r>
         <w:t>Mathematical Functions</w:t>
       </w:r>
-      <w:bookmarkEnd w:id="32"/>
+      <w:bookmarkEnd w:id="33"/>
     </w:p>
     <w:p>
       <w:r>
@@ -16164,12 +16382,12 @@
       <w:pPr>
         <w:pStyle w:val="Heading1"/>
       </w:pPr>
-      <w:bookmarkStart w:id="33" w:name="_Toc452790586"/>
+      <w:bookmarkStart w:id="34" w:name="_Toc456694523"/>
       <w:r>
         <w:lastRenderedPageBreak/>
         <w:t>Percentage of Values Meeting Some Criterium</w:t>
       </w:r>
-      <w:bookmarkEnd w:id="33"/>
+      <w:bookmarkEnd w:id="34"/>
     </w:p>
     <w:p/>
     <w:p>
@@ -16357,21 +16575,21 @@
       <w:pPr>
         <w:pStyle w:val="Heading1"/>
       </w:pPr>
-      <w:bookmarkStart w:id="34" w:name="_Toc452790587"/>
+      <w:bookmarkStart w:id="35" w:name="_Toc456694524"/>
       <w:r>
         <w:t>Strings</w:t>
       </w:r>
-      <w:bookmarkEnd w:id="34"/>
+      <w:bookmarkEnd w:id="35"/>
     </w:p>
     <w:p>
       <w:pPr>
         <w:pStyle w:val="Heading2"/>
       </w:pPr>
-      <w:bookmarkStart w:id="35" w:name="_Toc452790588"/>
+      <w:bookmarkStart w:id="36" w:name="_Toc456694525"/>
       <w:r>
         <w:t>String length</w:t>
       </w:r>
-      <w:bookmarkEnd w:id="35"/>
+      <w:bookmarkEnd w:id="36"/>
     </w:p>
     <w:p/>
     <w:p>
@@ -16404,22 +16622,22 @@
       <w:pPr>
         <w:pStyle w:val="Heading1"/>
       </w:pPr>
-      <w:bookmarkStart w:id="36" w:name="_Toc452790589"/>
+      <w:bookmarkStart w:id="37" w:name="_Toc456694526"/>
       <w:r>
         <w:t>Tables</w:t>
       </w:r>
-      <w:bookmarkEnd w:id="36"/>
+      <w:bookmarkEnd w:id="37"/>
     </w:p>
     <w:p/>
     <w:p>
       <w:pPr>
         <w:pStyle w:val="Heading2"/>
       </w:pPr>
-      <w:bookmarkStart w:id="37" w:name="_Toc452790590"/>
+      <w:bookmarkStart w:id="38" w:name="_Toc456694527"/>
       <w:r>
         <w:t>Change table ownership</w:t>
       </w:r>
-      <w:bookmarkEnd w:id="37"/>
+      <w:bookmarkEnd w:id="38"/>
     </w:p>
     <w:p>
       <w:pPr>
@@ -16447,11 +16665,11 @@
       <w:pPr>
         <w:pStyle w:val="Heading2"/>
       </w:pPr>
-      <w:bookmarkStart w:id="38" w:name="_Toc452790591"/>
+      <w:bookmarkStart w:id="39" w:name="_Toc456694528"/>
       <w:r>
         <w:t>Describe a table</w:t>
       </w:r>
-      <w:bookmarkEnd w:id="38"/>
+      <w:bookmarkEnd w:id="39"/>
     </w:p>
     <w:p/>
     <w:p>
@@ -16484,11 +16702,11 @@
       <w:pPr>
         <w:pStyle w:val="Heading2"/>
       </w:pPr>
-      <w:bookmarkStart w:id="39" w:name="_Toc452790592"/>
+      <w:bookmarkStart w:id="40" w:name="_Toc456694529"/>
       <w:r>
         <w:t>Get column names from a table</w:t>
       </w:r>
-      <w:bookmarkEnd w:id="39"/>
+      <w:bookmarkEnd w:id="40"/>
     </w:p>
     <w:p>
       <w:pPr>
@@ -16510,6 +16728,190 @@
       <w:r>
         <w:t>where table_name = 'model_train17'</w:t>
       </w:r>
+    </w:p>
+    <w:p>
+      <w:pPr>
+        <w:pStyle w:val="code"/>
+      </w:pPr>
+    </w:p>
+    <w:p>
+      <w:pPr>
+        <w:pStyle w:val="code"/>
+      </w:pPr>
+    </w:p>
+    <w:p>
+      <w:pPr>
+        <w:spacing w:after="200" w:line="276" w:lineRule="auto"/>
+        <w:rPr>
+          <w:rFonts w:ascii="Courier New" w:hAnsi="Courier New" w:cs="Courier New"/>
+          <w:sz w:val="20"/>
+          <w:szCs w:val="16"/>
+        </w:rPr>
+      </w:pPr>
+      <w:r>
+        <w:br w:type="page"/>
+      </w:r>
+    </w:p>
+    <w:p>
+      <w:pPr>
+        <w:pStyle w:val="Heading1"/>
+      </w:pPr>
+      <w:bookmarkStart w:id="41" w:name="_Toc456694530"/>
+      <w:r>
+        <w:lastRenderedPageBreak/>
+        <w:t>Windowing Functions</w:t>
+      </w:r>
+      <w:bookmarkEnd w:id="41"/>
+    </w:p>
+    <w:p>
+      <w:pPr>
+        <w:pStyle w:val="code"/>
+      </w:pPr>
+    </w:p>
+    <w:p>
+      <w:pPr>
+        <w:pStyle w:val="Heading2"/>
+      </w:pPr>
+      <w:bookmarkStart w:id="42" w:name="_Toc456694531"/>
+      <w:r>
+        <w:t>lag Windowing Function</w:t>
+      </w:r>
+      <w:bookmarkEnd w:id="42"/>
+    </w:p>
+    <w:p>
+      <w:pPr>
+        <w:pStyle w:val="code"/>
+      </w:pPr>
+    </w:p>
+    <w:p>
+      <w:pPr>
+        <w:pStyle w:val="code"/>
+      </w:pPr>
+      <w:r>
+        <w:t xml:space="preserve">select sap_shipment_id, </w:t>
+      </w:r>
+    </w:p>
+    <w:p>
+      <w:pPr>
+        <w:pStyle w:val="code"/>
+      </w:pPr>
+      <w:r>
+        <w:t xml:space="preserve">       status_dt_utc, status_lat, status_lng, </w:t>
+      </w:r>
+    </w:p>
+    <w:p>
+      <w:pPr>
+        <w:pStyle w:val="code"/>
+      </w:pPr>
+      <w:r>
+        <w:t xml:space="preserve">       lag(status_lat, 1) over (partition by sap_shipment_id order by status_dt_utc) as prev_lat,</w:t>
+      </w:r>
+    </w:p>
+    <w:p>
+      <w:pPr>
+        <w:pStyle w:val="code"/>
+      </w:pPr>
+      <w:r>
+        <w:t xml:space="preserve">       lag(status_lat, 1) over (partition by sap_shipment_id order by status_dt_utc) as prev_lon,</w:t>
+      </w:r>
+    </w:p>
+    <w:p>
+      <w:pPr>
+        <w:pStyle w:val="code"/>
+      </w:pPr>
+      <w:r>
+        <w:t xml:space="preserve">       orig_lat, orig_lon</w:t>
+      </w:r>
+    </w:p>
+    <w:p>
+      <w:pPr>
+        <w:pStyle w:val="code"/>
+      </w:pPr>
+      <w:r>
+        <w:t>from model_train_prod18</w:t>
+      </w:r>
+    </w:p>
+    <w:p>
+      <w:pPr>
+        <w:pStyle w:val="code"/>
+      </w:pPr>
+      <w:r>
+        <w:t>order by sap_shipment_id, status_dt_utc</w:t>
+      </w:r>
+    </w:p>
+    <w:p>
+      <w:pPr>
+        <w:pStyle w:val="code"/>
+      </w:pPr>
+    </w:p>
+    <w:p>
+      <w:pPr>
+        <w:pStyle w:val="code"/>
+      </w:pPr>
+      <w:r>
+        <w:t>Output:</w:t>
+      </w:r>
+    </w:p>
+    <w:p>
+      <w:pPr>
+        <w:pStyle w:val="code"/>
+      </w:pPr>
+      <w:r>
+        <w:rPr>
+          <w:noProof/>
+          <w:lang w:bidi="ar-SA"/>
+        </w:rPr>
+        <w:drawing>
+          <wp:inline distT="0" distB="0" distL="0" distR="0">
+            <wp:extent cx="6800850" cy="1263399"/>
+            <wp:effectExtent l="19050" t="0" r="0" b="0"/>
+            <wp:docPr id="6" name="Picture 1"/>
+            <wp:cNvGraphicFramePr>
+              <a:graphicFrameLocks xmlns:a="http://schemas.openxmlformats.org/drawingml/2006/main" noChangeAspect="1"/>
+            </wp:cNvGraphicFramePr>
+            <a:graphic xmlns:a="http://schemas.openxmlformats.org/drawingml/2006/main">
+              <a:graphicData uri="http://schemas.openxmlformats.org/drawingml/2006/picture">
+                <pic:pic xmlns:pic="http://schemas.openxmlformats.org/drawingml/2006/picture">
+                  <pic:nvPicPr>
+                    <pic:cNvPr id="0" name="Picture 1"/>
+                    <pic:cNvPicPr>
+                      <a:picLocks noChangeAspect="1" noChangeArrowheads="1"/>
+                    </pic:cNvPicPr>
+                  </pic:nvPicPr>
+                  <pic:blipFill>
+                    <a:blip r:embed="rId14" cstate="print"/>
+                    <a:srcRect/>
+                    <a:stretch>
+                      <a:fillRect/>
+                    </a:stretch>
+                  </pic:blipFill>
+                  <pic:spPr bwMode="auto">
+                    <a:xfrm>
+                      <a:off x="0" y="0"/>
+                      <a:ext cx="6800850" cy="1263399"/>
+                    </a:xfrm>
+                    <a:prstGeom prst="rect">
+                      <a:avLst/>
+                    </a:prstGeom>
+                    <a:noFill/>
+                    <a:ln w="9525">
+                      <a:noFill/>
+                      <a:miter lim="800000"/>
+                      <a:headEnd/>
+                      <a:tailEnd/>
+                    </a:ln>
+                  </pic:spPr>
+                </pic:pic>
+              </a:graphicData>
+            </a:graphic>
+          </wp:inline>
+        </w:drawing>
+      </w:r>
+    </w:p>
+    <w:p>
+      <w:pPr>
+        <w:pStyle w:val="code"/>
+      </w:pPr>
     </w:p>
     <w:sectPr>
       <w:pgSz w:w="12240" w:h="15840"/>
@@ -17875,7 +18277,7 @@
 </file>
 
 <file path=customXml/itemProps1.xml><?xml version="1.0" encoding="utf-8"?>
-<ds:datastoreItem xmlns:ds="http://schemas.openxmlformats.org/officeDocument/2006/customXml" ds:itemID="{F0A1AD40-757C-4072-B923-BB9E1B0AB62D}">
+<ds:datastoreItem xmlns:ds="http://schemas.openxmlformats.org/officeDocument/2006/customXml" ds:itemID="{EF85F7B7-7F2A-4C07-AA27-55FA22A7A54E}">
   <ds:schemaRefs>
     <ds:schemaRef ds:uri="http://schemas.openxmlformats.org/officeDocument/2006/bibliography"/>
   </ds:schemaRefs>

</xml_diff>

<commit_message>
Import CSV file using pgadmin
</commit_message>
<xml_diff>
--- a/Postgres Cheatsheet.docx
+++ b/Postgres Cheatsheet.docx
@@ -6,7 +6,7 @@
       <w:pPr>
         <w:pStyle w:val="Title"/>
       </w:pPr>
-      <w:bookmarkStart w:id="0" w:name="_Toc462716297"/>
+      <w:bookmarkStart w:id="0" w:name="_Toc463340855"/>
       <w:r>
         <w:t>Postgres Cheatsheet</w:t>
       </w:r>
@@ -62,7 +62,7 @@
           <w:r>
             <w:fldChar w:fldCharType="separate"/>
           </w:r>
-          <w:hyperlink w:anchor="_Toc462716297" w:history="1">
+          <w:hyperlink w:anchor="_Toc463340855" w:history="1">
             <w:r>
               <w:rPr>
                 <w:rStyle w:val="Hyperlink"/>
@@ -89,7 +89,7 @@
                 <w:noProof/>
                 <w:webHidden/>
               </w:rPr>
-              <w:instrText xml:space="preserve"> PAGEREF _Toc462716297 \h </w:instrText>
+              <w:instrText xml:space="preserve"> PAGEREF _Toc463340855 \h </w:instrText>
             </w:r>
             <w:r>
               <w:rPr>
@@ -134,7 +134,7 @@
               <w:lang w:bidi="ar-SA"/>
             </w:rPr>
           </w:pPr>
-          <w:hyperlink w:anchor="_Toc462716298" w:history="1">
+          <w:hyperlink w:anchor="_Toc463340856" w:history="1">
             <w:r>
               <w:rPr>
                 <w:rStyle w:val="Hyperlink"/>
@@ -161,7 +161,7 @@
                 <w:noProof/>
                 <w:webHidden/>
               </w:rPr>
-              <w:instrText xml:space="preserve"> PAGEREF _Toc462716298 \h </w:instrText>
+              <w:instrText xml:space="preserve"> PAGEREF _Toc463340856 \h </w:instrText>
             </w:r>
             <w:r>
               <w:rPr>
@@ -206,7 +206,7 @@
               <w:lang w:bidi="ar-SA"/>
             </w:rPr>
           </w:pPr>
-          <w:hyperlink w:anchor="_Toc462716299" w:history="1">
+          <w:hyperlink w:anchor="_Toc463340857" w:history="1">
             <w:r>
               <w:rPr>
                 <w:rStyle w:val="Hyperlink"/>
@@ -233,7 +233,7 @@
                 <w:noProof/>
                 <w:webHidden/>
               </w:rPr>
-              <w:instrText xml:space="preserve"> PAGEREF _Toc462716299 \h </w:instrText>
+              <w:instrText xml:space="preserve"> PAGEREF _Toc463340857 \h </w:instrText>
             </w:r>
             <w:r>
               <w:rPr>
@@ -278,7 +278,7 @@
               <w:lang w:bidi="ar-SA"/>
             </w:rPr>
           </w:pPr>
-          <w:hyperlink w:anchor="_Toc462716300" w:history="1">
+          <w:hyperlink w:anchor="_Toc463340858" w:history="1">
             <w:r>
               <w:rPr>
                 <w:rStyle w:val="Hyperlink"/>
@@ -305,7 +305,7 @@
                 <w:noProof/>
                 <w:webHidden/>
               </w:rPr>
-              <w:instrText xml:space="preserve"> PAGEREF _Toc462716300 \h </w:instrText>
+              <w:instrText xml:space="preserve"> PAGEREF _Toc463340858 \h </w:instrText>
             </w:r>
             <w:r>
               <w:rPr>
@@ -350,7 +350,7 @@
               <w:lang w:bidi="ar-SA"/>
             </w:rPr>
           </w:pPr>
-          <w:hyperlink w:anchor="_Toc462716301" w:history="1">
+          <w:hyperlink w:anchor="_Toc463340859" w:history="1">
             <w:r>
               <w:rPr>
                 <w:rStyle w:val="Hyperlink"/>
@@ -377,7 +377,7 @@
                 <w:noProof/>
                 <w:webHidden/>
               </w:rPr>
-              <w:instrText xml:space="preserve"> PAGEREF _Toc462716301 \h </w:instrText>
+              <w:instrText xml:space="preserve"> PAGEREF _Toc463340859 \h </w:instrText>
             </w:r>
             <w:r>
               <w:rPr>
@@ -422,7 +422,7 @@
               <w:lang w:bidi="ar-SA"/>
             </w:rPr>
           </w:pPr>
-          <w:hyperlink w:anchor="_Toc462716302" w:history="1">
+          <w:hyperlink w:anchor="_Toc463340860" w:history="1">
             <w:r>
               <w:rPr>
                 <w:rStyle w:val="Hyperlink"/>
@@ -449,7 +449,7 @@
                 <w:noProof/>
                 <w:webHidden/>
               </w:rPr>
-              <w:instrText xml:space="preserve"> PAGEREF _Toc462716302 \h </w:instrText>
+              <w:instrText xml:space="preserve"> PAGEREF _Toc463340860 \h </w:instrText>
             </w:r>
             <w:r>
               <w:rPr>
@@ -494,7 +494,7 @@
               <w:lang w:bidi="ar-SA"/>
             </w:rPr>
           </w:pPr>
-          <w:hyperlink w:anchor="_Toc462716303" w:history="1">
+          <w:hyperlink w:anchor="_Toc463340861" w:history="1">
             <w:r>
               <w:rPr>
                 <w:rStyle w:val="Hyperlink"/>
@@ -521,7 +521,7 @@
                 <w:noProof/>
                 <w:webHidden/>
               </w:rPr>
-              <w:instrText xml:space="preserve"> PAGEREF _Toc462716303 \h </w:instrText>
+              <w:instrText xml:space="preserve"> PAGEREF _Toc463340861 \h </w:instrText>
             </w:r>
             <w:r>
               <w:rPr>
@@ -566,7 +566,7 @@
               <w:lang w:bidi="ar-SA"/>
             </w:rPr>
           </w:pPr>
-          <w:hyperlink w:anchor="_Toc462716304" w:history="1">
+          <w:hyperlink w:anchor="_Toc463340862" w:history="1">
             <w:r>
               <w:rPr>
                 <w:rStyle w:val="Hyperlink"/>
@@ -593,7 +593,7 @@
                 <w:noProof/>
                 <w:webHidden/>
               </w:rPr>
-              <w:instrText xml:space="preserve"> PAGEREF _Toc462716304 \h </w:instrText>
+              <w:instrText xml:space="preserve"> PAGEREF _Toc463340862 \h </w:instrText>
             </w:r>
             <w:r>
               <w:rPr>
@@ -638,7 +638,7 @@
               <w:lang w:bidi="ar-SA"/>
             </w:rPr>
           </w:pPr>
-          <w:hyperlink w:anchor="_Toc462716305" w:history="1">
+          <w:hyperlink w:anchor="_Toc463340863" w:history="1">
             <w:r>
               <w:rPr>
                 <w:rStyle w:val="Hyperlink"/>
@@ -665,7 +665,7 @@
                 <w:noProof/>
                 <w:webHidden/>
               </w:rPr>
-              <w:instrText xml:space="preserve"> PAGEREF _Toc462716305 \h </w:instrText>
+              <w:instrText xml:space="preserve"> PAGEREF _Toc463340863 \h </w:instrText>
             </w:r>
             <w:r>
               <w:rPr>
@@ -710,7 +710,7 @@
               <w:lang w:bidi="ar-SA"/>
             </w:rPr>
           </w:pPr>
-          <w:hyperlink w:anchor="_Toc462716306" w:history="1">
+          <w:hyperlink w:anchor="_Toc463340864" w:history="1">
             <w:r>
               <w:rPr>
                 <w:rStyle w:val="Hyperlink"/>
@@ -737,7 +737,7 @@
                 <w:noProof/>
                 <w:webHidden/>
               </w:rPr>
-              <w:instrText xml:space="preserve"> PAGEREF _Toc462716306 \h </w:instrText>
+              <w:instrText xml:space="preserve"> PAGEREF _Toc463340864 \h </w:instrText>
             </w:r>
             <w:r>
               <w:rPr>
@@ -782,7 +782,7 @@
               <w:lang w:bidi="ar-SA"/>
             </w:rPr>
           </w:pPr>
-          <w:hyperlink w:anchor="_Toc462716307" w:history="1">
+          <w:hyperlink w:anchor="_Toc463340865" w:history="1">
             <w:r>
               <w:rPr>
                 <w:rStyle w:val="Hyperlink"/>
@@ -809,7 +809,7 @@
                 <w:noProof/>
                 <w:webHidden/>
               </w:rPr>
-              <w:instrText xml:space="preserve"> PAGEREF _Toc462716307 \h </w:instrText>
+              <w:instrText xml:space="preserve"> PAGEREF _Toc463340865 \h </w:instrText>
             </w:r>
             <w:r>
               <w:rPr>
@@ -854,7 +854,7 @@
               <w:lang w:bidi="ar-SA"/>
             </w:rPr>
           </w:pPr>
-          <w:hyperlink w:anchor="_Toc462716308" w:history="1">
+          <w:hyperlink w:anchor="_Toc463340866" w:history="1">
             <w:r>
               <w:rPr>
                 <w:rStyle w:val="Hyperlink"/>
@@ -881,7 +881,7 @@
                 <w:noProof/>
                 <w:webHidden/>
               </w:rPr>
-              <w:instrText xml:space="preserve"> PAGEREF _Toc462716308 \h </w:instrText>
+              <w:instrText xml:space="preserve"> PAGEREF _Toc463340866 \h </w:instrText>
             </w:r>
             <w:r>
               <w:rPr>
@@ -926,7 +926,7 @@
               <w:lang w:bidi="ar-SA"/>
             </w:rPr>
           </w:pPr>
-          <w:hyperlink w:anchor="_Toc462716309" w:history="1">
+          <w:hyperlink w:anchor="_Toc463340867" w:history="1">
             <w:r>
               <w:rPr>
                 <w:rStyle w:val="Hyperlink"/>
@@ -953,7 +953,7 @@
                 <w:noProof/>
                 <w:webHidden/>
               </w:rPr>
-              <w:instrText xml:space="preserve"> PAGEREF _Toc462716309 \h </w:instrText>
+              <w:instrText xml:space="preserve"> PAGEREF _Toc463340867 \h </w:instrText>
             </w:r>
             <w:r>
               <w:rPr>
@@ -998,7 +998,7 @@
               <w:lang w:bidi="ar-SA"/>
             </w:rPr>
           </w:pPr>
-          <w:hyperlink w:anchor="_Toc462716310" w:history="1">
+          <w:hyperlink w:anchor="_Toc463340868" w:history="1">
             <w:r>
               <w:rPr>
                 <w:rStyle w:val="Hyperlink"/>
@@ -1025,7 +1025,7 @@
                 <w:noProof/>
                 <w:webHidden/>
               </w:rPr>
-              <w:instrText xml:space="preserve"> PAGEREF _Toc462716310 \h </w:instrText>
+              <w:instrText xml:space="preserve"> PAGEREF _Toc463340868 \h </w:instrText>
             </w:r>
             <w:r>
               <w:rPr>
@@ -1070,7 +1070,7 @@
               <w:lang w:bidi="ar-SA"/>
             </w:rPr>
           </w:pPr>
-          <w:hyperlink w:anchor="_Toc462716311" w:history="1">
+          <w:hyperlink w:anchor="_Toc463340869" w:history="1">
             <w:r>
               <w:rPr>
                 <w:rStyle w:val="Hyperlink"/>
@@ -1097,7 +1097,7 @@
                 <w:noProof/>
                 <w:webHidden/>
               </w:rPr>
-              <w:instrText xml:space="preserve"> PAGEREF _Toc462716311 \h </w:instrText>
+              <w:instrText xml:space="preserve"> PAGEREF _Toc463340869 \h </w:instrText>
             </w:r>
             <w:r>
               <w:rPr>
@@ -1142,7 +1142,7 @@
               <w:lang w:bidi="ar-SA"/>
             </w:rPr>
           </w:pPr>
-          <w:hyperlink w:anchor="_Toc462716312" w:history="1">
+          <w:hyperlink w:anchor="_Toc463340870" w:history="1">
             <w:r>
               <w:rPr>
                 <w:rStyle w:val="Hyperlink"/>
@@ -1169,7 +1169,7 @@
                 <w:noProof/>
                 <w:webHidden/>
               </w:rPr>
-              <w:instrText xml:space="preserve"> PAGEREF _Toc462716312 \h </w:instrText>
+              <w:instrText xml:space="preserve"> PAGEREF _Toc463340870 \h </w:instrText>
             </w:r>
             <w:r>
               <w:rPr>
@@ -1214,7 +1214,7 @@
               <w:lang w:bidi="ar-SA"/>
             </w:rPr>
           </w:pPr>
-          <w:hyperlink w:anchor="_Toc462716313" w:history="1">
+          <w:hyperlink w:anchor="_Toc463340871" w:history="1">
             <w:r>
               <w:rPr>
                 <w:rStyle w:val="Hyperlink"/>
@@ -1241,7 +1241,7 @@
                 <w:noProof/>
                 <w:webHidden/>
               </w:rPr>
-              <w:instrText xml:space="preserve"> PAGEREF _Toc462716313 \h </w:instrText>
+              <w:instrText xml:space="preserve"> PAGEREF _Toc463340871 \h </w:instrText>
             </w:r>
             <w:r>
               <w:rPr>
@@ -1286,7 +1286,7 @@
               <w:lang w:bidi="ar-SA"/>
             </w:rPr>
           </w:pPr>
-          <w:hyperlink w:anchor="_Toc462716314" w:history="1">
+          <w:hyperlink w:anchor="_Toc463340872" w:history="1">
             <w:r>
               <w:rPr>
                 <w:rStyle w:val="Hyperlink"/>
@@ -1313,7 +1313,7 @@
                 <w:noProof/>
                 <w:webHidden/>
               </w:rPr>
-              <w:instrText xml:space="preserve"> PAGEREF _Toc462716314 \h </w:instrText>
+              <w:instrText xml:space="preserve"> PAGEREF _Toc463340872 \h </w:instrText>
             </w:r>
             <w:r>
               <w:rPr>
@@ -1358,7 +1358,7 @@
               <w:lang w:bidi="ar-SA"/>
             </w:rPr>
           </w:pPr>
-          <w:hyperlink w:anchor="_Toc462716315" w:history="1">
+          <w:hyperlink w:anchor="_Toc463340873" w:history="1">
             <w:r>
               <w:rPr>
                 <w:rStyle w:val="Hyperlink"/>
@@ -1385,7 +1385,7 @@
                 <w:noProof/>
                 <w:webHidden/>
               </w:rPr>
-              <w:instrText xml:space="preserve"> PAGEREF _Toc462716315 \h </w:instrText>
+              <w:instrText xml:space="preserve"> PAGEREF _Toc463340873 \h </w:instrText>
             </w:r>
             <w:r>
               <w:rPr>
@@ -1430,7 +1430,7 @@
               <w:lang w:bidi="ar-SA"/>
             </w:rPr>
           </w:pPr>
-          <w:hyperlink w:anchor="_Toc462716316" w:history="1">
+          <w:hyperlink w:anchor="_Toc463340874" w:history="1">
             <w:r>
               <w:rPr>
                 <w:rStyle w:val="Hyperlink"/>
@@ -1457,7 +1457,7 @@
                 <w:noProof/>
                 <w:webHidden/>
               </w:rPr>
-              <w:instrText xml:space="preserve"> PAGEREF _Toc462716316 \h </w:instrText>
+              <w:instrText xml:space="preserve"> PAGEREF _Toc463340874 \h </w:instrText>
             </w:r>
             <w:r>
               <w:rPr>
@@ -1502,7 +1502,7 @@
               <w:lang w:bidi="ar-SA"/>
             </w:rPr>
           </w:pPr>
-          <w:hyperlink w:anchor="_Toc462716317" w:history="1">
+          <w:hyperlink w:anchor="_Toc463340875" w:history="1">
             <w:r>
               <w:rPr>
                 <w:rStyle w:val="Hyperlink"/>
@@ -1529,7 +1529,7 @@
                 <w:noProof/>
                 <w:webHidden/>
               </w:rPr>
-              <w:instrText xml:space="preserve"> PAGEREF _Toc462716317 \h </w:instrText>
+              <w:instrText xml:space="preserve"> PAGEREF _Toc463340875 \h </w:instrText>
             </w:r>
             <w:r>
               <w:rPr>
@@ -1574,7 +1574,7 @@
               <w:lang w:bidi="ar-SA"/>
             </w:rPr>
           </w:pPr>
-          <w:hyperlink w:anchor="_Toc462716318" w:history="1">
+          <w:hyperlink w:anchor="_Toc463340876" w:history="1">
             <w:r>
               <w:rPr>
                 <w:rStyle w:val="Hyperlink"/>
@@ -1601,7 +1601,7 @@
                 <w:noProof/>
                 <w:webHidden/>
               </w:rPr>
-              <w:instrText xml:space="preserve"> PAGEREF _Toc462716318 \h </w:instrText>
+              <w:instrText xml:space="preserve"> PAGEREF _Toc463340876 \h </w:instrText>
             </w:r>
             <w:r>
               <w:rPr>
@@ -1646,7 +1646,7 @@
               <w:lang w:bidi="ar-SA"/>
             </w:rPr>
           </w:pPr>
-          <w:hyperlink w:anchor="_Toc462716319" w:history="1">
+          <w:hyperlink w:anchor="_Toc463340877" w:history="1">
             <w:r>
               <w:rPr>
                 <w:rStyle w:val="Hyperlink"/>
@@ -1673,7 +1673,7 @@
                 <w:noProof/>
                 <w:webHidden/>
               </w:rPr>
-              <w:instrText xml:space="preserve"> PAGEREF _Toc462716319 \h </w:instrText>
+              <w:instrText xml:space="preserve"> PAGEREF _Toc463340877 \h </w:instrText>
             </w:r>
             <w:r>
               <w:rPr>
@@ -1718,7 +1718,7 @@
               <w:lang w:bidi="ar-SA"/>
             </w:rPr>
           </w:pPr>
-          <w:hyperlink w:anchor="_Toc462716320" w:history="1">
+          <w:hyperlink w:anchor="_Toc463340878" w:history="1">
             <w:r>
               <w:rPr>
                 <w:rStyle w:val="Hyperlink"/>
@@ -1745,7 +1745,7 @@
                 <w:noProof/>
                 <w:webHidden/>
               </w:rPr>
-              <w:instrText xml:space="preserve"> PAGEREF _Toc462716320 \h </w:instrText>
+              <w:instrText xml:space="preserve"> PAGEREF _Toc463340878 \h </w:instrText>
             </w:r>
             <w:r>
               <w:rPr>
@@ -1790,7 +1790,7 @@
               <w:lang w:bidi="ar-SA"/>
             </w:rPr>
           </w:pPr>
-          <w:hyperlink w:anchor="_Toc462716321" w:history="1">
+          <w:hyperlink w:anchor="_Toc463340879" w:history="1">
             <w:r>
               <w:rPr>
                 <w:rStyle w:val="Hyperlink"/>
@@ -1817,7 +1817,7 @@
                 <w:noProof/>
                 <w:webHidden/>
               </w:rPr>
-              <w:instrText xml:space="preserve"> PAGEREF _Toc462716321 \h </w:instrText>
+              <w:instrText xml:space="preserve"> PAGEREF _Toc463340879 \h </w:instrText>
             </w:r>
             <w:r>
               <w:rPr>
@@ -1862,7 +1862,7 @@
               <w:lang w:bidi="ar-SA"/>
             </w:rPr>
           </w:pPr>
-          <w:hyperlink w:anchor="_Toc462716322" w:history="1">
+          <w:hyperlink w:anchor="_Toc463340880" w:history="1">
             <w:r>
               <w:rPr>
                 <w:rStyle w:val="Hyperlink"/>
@@ -1889,7 +1889,7 @@
                 <w:noProof/>
                 <w:webHidden/>
               </w:rPr>
-              <w:instrText xml:space="preserve"> PAGEREF _Toc462716322 \h </w:instrText>
+              <w:instrText xml:space="preserve"> PAGEREF _Toc463340880 \h </w:instrText>
             </w:r>
             <w:r>
               <w:rPr>
@@ -1934,7 +1934,7 @@
               <w:lang w:bidi="ar-SA"/>
             </w:rPr>
           </w:pPr>
-          <w:hyperlink w:anchor="_Toc462716323" w:history="1">
+          <w:hyperlink w:anchor="_Toc463340881" w:history="1">
             <w:r>
               <w:rPr>
                 <w:rStyle w:val="Hyperlink"/>
@@ -1961,7 +1961,7 @@
                 <w:noProof/>
                 <w:webHidden/>
               </w:rPr>
-              <w:instrText xml:space="preserve"> PAGEREF _Toc462716323 \h </w:instrText>
+              <w:instrText xml:space="preserve"> PAGEREF _Toc463340881 \h </w:instrText>
             </w:r>
             <w:r>
               <w:rPr>
@@ -2006,7 +2006,7 @@
               <w:lang w:bidi="ar-SA"/>
             </w:rPr>
           </w:pPr>
-          <w:hyperlink w:anchor="_Toc462716324" w:history="1">
+          <w:hyperlink w:anchor="_Toc463340882" w:history="1">
             <w:r>
               <w:rPr>
                 <w:rStyle w:val="Hyperlink"/>
@@ -2033,7 +2033,7 @@
                 <w:noProof/>
                 <w:webHidden/>
               </w:rPr>
-              <w:instrText xml:space="preserve"> PAGEREF _Toc462716324 \h </w:instrText>
+              <w:instrText xml:space="preserve"> PAGEREF _Toc463340882 \h </w:instrText>
             </w:r>
             <w:r>
               <w:rPr>
@@ -2078,7 +2078,7 @@
               <w:lang w:bidi="ar-SA"/>
             </w:rPr>
           </w:pPr>
-          <w:hyperlink w:anchor="_Toc462716325" w:history="1">
+          <w:hyperlink w:anchor="_Toc463340883" w:history="1">
             <w:r>
               <w:rPr>
                 <w:rStyle w:val="Hyperlink"/>
@@ -2105,7 +2105,7 @@
                 <w:noProof/>
                 <w:webHidden/>
               </w:rPr>
-              <w:instrText xml:space="preserve"> PAGEREF _Toc462716325 \h </w:instrText>
+              <w:instrText xml:space="preserve"> PAGEREF _Toc463340883 \h </w:instrText>
             </w:r>
             <w:r>
               <w:rPr>
@@ -2150,7 +2150,7 @@
               <w:lang w:bidi="ar-SA"/>
             </w:rPr>
           </w:pPr>
-          <w:hyperlink w:anchor="_Toc462716326" w:history="1">
+          <w:hyperlink w:anchor="_Toc463340884" w:history="1">
             <w:r>
               <w:rPr>
                 <w:rStyle w:val="Hyperlink"/>
@@ -2177,7 +2177,7 @@
                 <w:noProof/>
                 <w:webHidden/>
               </w:rPr>
-              <w:instrText xml:space="preserve"> PAGEREF _Toc462716326 \h </w:instrText>
+              <w:instrText xml:space="preserve"> PAGEREF _Toc463340884 \h </w:instrText>
             </w:r>
             <w:r>
               <w:rPr>
@@ -2222,7 +2222,7 @@
               <w:lang w:bidi="ar-SA"/>
             </w:rPr>
           </w:pPr>
-          <w:hyperlink w:anchor="_Toc462716327" w:history="1">
+          <w:hyperlink w:anchor="_Toc463340885" w:history="1">
             <w:r>
               <w:rPr>
                 <w:rStyle w:val="Hyperlink"/>
@@ -2249,7 +2249,7 @@
                 <w:noProof/>
                 <w:webHidden/>
               </w:rPr>
-              <w:instrText xml:space="preserve"> PAGEREF _Toc462716327 \h </w:instrText>
+              <w:instrText xml:space="preserve"> PAGEREF _Toc463340885 \h </w:instrText>
             </w:r>
             <w:r>
               <w:rPr>
@@ -2294,7 +2294,7 @@
               <w:lang w:bidi="ar-SA"/>
             </w:rPr>
           </w:pPr>
-          <w:hyperlink w:anchor="_Toc462716328" w:history="1">
+          <w:hyperlink w:anchor="_Toc463340886" w:history="1">
             <w:r>
               <w:rPr>
                 <w:rStyle w:val="Hyperlink"/>
@@ -2321,7 +2321,7 @@
                 <w:noProof/>
                 <w:webHidden/>
               </w:rPr>
-              <w:instrText xml:space="preserve"> PAGEREF _Toc462716328 \h </w:instrText>
+              <w:instrText xml:space="preserve"> PAGEREF _Toc463340886 \h </w:instrText>
             </w:r>
             <w:r>
               <w:rPr>
@@ -2366,13 +2366,13 @@
               <w:lang w:bidi="ar-SA"/>
             </w:rPr>
           </w:pPr>
-          <w:hyperlink w:anchor="_Toc462716329" w:history="1">
+          <w:hyperlink w:anchor="_Toc463340887" w:history="1">
             <w:r>
               <w:rPr>
                 <w:rStyle w:val="Hyperlink"/>
                 <w:noProof/>
               </w:rPr>
-              <w:t>Importing Data</w:t>
+              <w:t>Mathematical Functions</w:t>
             </w:r>
             <w:r>
               <w:rPr>
@@ -2393,7 +2393,7 @@
                 <w:noProof/>
                 <w:webHidden/>
               </w:rPr>
-              <w:instrText xml:space="preserve"> PAGEREF _Toc462716329 \h </w:instrText>
+              <w:instrText xml:space="preserve"> PAGEREF _Toc463340887 \h </w:instrText>
             </w:r>
             <w:r>
               <w:rPr>
@@ -2413,7 +2413,7 @@
                 <w:noProof/>
                 <w:webHidden/>
               </w:rPr>
-              <w:t>14</w:t>
+              <w:t>15</w:t>
             </w:r>
             <w:r>
               <w:rPr>
@@ -2438,13 +2438,13 @@
               <w:lang w:bidi="ar-SA"/>
             </w:rPr>
           </w:pPr>
-          <w:hyperlink w:anchor="_Toc462716330" w:history="1">
+          <w:hyperlink w:anchor="_Toc463340888" w:history="1">
             <w:r>
               <w:rPr>
                 <w:rStyle w:val="Hyperlink"/>
                 <w:noProof/>
               </w:rPr>
-              <w:t>Importing CSV File into a PosgreSQL Table</w:t>
+              <w:t>Rounding</w:t>
             </w:r>
             <w:r>
               <w:rPr>
@@ -2465,7 +2465,7 @@
                 <w:noProof/>
                 <w:webHidden/>
               </w:rPr>
-              <w:instrText xml:space="preserve"> PAGEREF _Toc462716330 \h </w:instrText>
+              <w:instrText xml:space="preserve"> PAGEREF _Toc463340888 \h </w:instrText>
             </w:r>
             <w:r>
               <w:rPr>
@@ -2485,7 +2485,7 @@
                 <w:noProof/>
                 <w:webHidden/>
               </w:rPr>
-              <w:t>14</w:t>
+              <w:t>17</w:t>
             </w:r>
             <w:r>
               <w:rPr>
@@ -2510,13 +2510,13 @@
               <w:lang w:bidi="ar-SA"/>
             </w:rPr>
           </w:pPr>
-          <w:hyperlink w:anchor="_Toc462716331" w:history="1">
+          <w:hyperlink w:anchor="_Toc463340889" w:history="1">
             <w:r>
               <w:rPr>
                 <w:rStyle w:val="Hyperlink"/>
                 <w:noProof/>
               </w:rPr>
-              <w:t>Mathematical Functions</w:t>
+              <w:t>Percentage of Values Meeting Some Criterium</w:t>
             </w:r>
             <w:r>
               <w:rPr>
@@ -2537,7 +2537,7 @@
                 <w:noProof/>
                 <w:webHidden/>
               </w:rPr>
-              <w:instrText xml:space="preserve"> PAGEREF _Toc462716331 \h </w:instrText>
+              <w:instrText xml:space="preserve"> PAGEREF _Toc463340889 \h </w:instrText>
             </w:r>
             <w:r>
               <w:rPr>
@@ -2557,7 +2557,79 @@
                 <w:noProof/>
                 <w:webHidden/>
               </w:rPr>
-              <w:t>15</w:t>
+              <w:t>17</w:t>
+            </w:r>
+            <w:r>
+              <w:rPr>
+                <w:noProof/>
+                <w:webHidden/>
+              </w:rPr>
+              <w:fldChar w:fldCharType="end"/>
+            </w:r>
+          </w:hyperlink>
+        </w:p>
+        <w:p>
+          <w:pPr>
+            <w:pStyle w:val="TOC1"/>
+            <w:tabs>
+              <w:tab w:val="right" w:leader="dot" w:pos="10700"/>
+            </w:tabs>
+            <w:rPr>
+              <w:rFonts w:eastAsiaTheme="minorEastAsia" w:cstheme="minorBidi"/>
+              <w:noProof/>
+              <w:sz w:val="22"/>
+              <w:szCs w:val="22"/>
+              <w:lang w:bidi="ar-SA"/>
+            </w:rPr>
+          </w:pPr>
+          <w:hyperlink w:anchor="_Toc463340890" w:history="1">
+            <w:r>
+              <w:rPr>
+                <w:rStyle w:val="Hyperlink"/>
+                <w:noProof/>
+              </w:rPr>
+              <w:t>Statistics</w:t>
+            </w:r>
+            <w:r>
+              <w:rPr>
+                <w:noProof/>
+                <w:webHidden/>
+              </w:rPr>
+              <w:tab/>
+            </w:r>
+            <w:r>
+              <w:rPr>
+                <w:noProof/>
+                <w:webHidden/>
+              </w:rPr>
+              <w:fldChar w:fldCharType="begin"/>
+            </w:r>
+            <w:r>
+              <w:rPr>
+                <w:noProof/>
+                <w:webHidden/>
+              </w:rPr>
+              <w:instrText xml:space="preserve"> PAGEREF _Toc463340890 \h </w:instrText>
+            </w:r>
+            <w:r>
+              <w:rPr>
+                <w:noProof/>
+                <w:webHidden/>
+              </w:rPr>
+            </w:r>
+            <w:r>
+              <w:rPr>
+                <w:noProof/>
+                <w:webHidden/>
+              </w:rPr>
+              <w:fldChar w:fldCharType="separate"/>
+            </w:r>
+            <w:r>
+              <w:rPr>
+                <w:noProof/>
+                <w:webHidden/>
+              </w:rPr>
+              <w:t>18</w:t>
             </w:r>
             <w:r>
               <w:rPr>
@@ -2582,13 +2654,13 @@
               <w:lang w:bidi="ar-SA"/>
             </w:rPr>
           </w:pPr>
-          <w:hyperlink w:anchor="_Toc462716332" w:history="1">
+          <w:hyperlink w:anchor="_Toc463340891" w:history="1">
             <w:r>
               <w:rPr>
                 <w:rStyle w:val="Hyperlink"/>
                 <w:noProof/>
               </w:rPr>
-              <w:t>Rounding</w:t>
+              <w:t>Average</w:t>
             </w:r>
             <w:r>
               <w:rPr>
@@ -2609,7 +2681,7 @@
                 <w:noProof/>
                 <w:webHidden/>
               </w:rPr>
-              <w:instrText xml:space="preserve"> PAGEREF _Toc462716332 \h </w:instrText>
+              <w:instrText xml:space="preserve"> PAGEREF _Toc463340891 \h </w:instrText>
             </w:r>
             <w:r>
               <w:rPr>
@@ -2629,7 +2701,79 @@
                 <w:noProof/>
                 <w:webHidden/>
               </w:rPr>
-              <w:t>17</w:t>
+              <w:t>18</w:t>
+            </w:r>
+            <w:r>
+              <w:rPr>
+                <w:noProof/>
+                <w:webHidden/>
+              </w:rPr>
+              <w:fldChar w:fldCharType="end"/>
+            </w:r>
+          </w:hyperlink>
+        </w:p>
+        <w:p>
+          <w:pPr>
+            <w:pStyle w:val="TOC2"/>
+            <w:tabs>
+              <w:tab w:val="right" w:leader="dot" w:pos="10700"/>
+            </w:tabs>
+            <w:rPr>
+              <w:rFonts w:eastAsiaTheme="minorEastAsia" w:cstheme="minorBidi"/>
+              <w:noProof/>
+              <w:sz w:val="22"/>
+              <w:szCs w:val="22"/>
+              <w:lang w:bidi="ar-SA"/>
+            </w:rPr>
+          </w:pPr>
+          <w:hyperlink w:anchor="_Toc463340892" w:history="1">
+            <w:r>
+              <w:rPr>
+                <w:rStyle w:val="Hyperlink"/>
+                <w:noProof/>
+              </w:rPr>
+              <w:t>Standard Deviation</w:t>
+            </w:r>
+            <w:r>
+              <w:rPr>
+                <w:noProof/>
+                <w:webHidden/>
+              </w:rPr>
+              <w:tab/>
+            </w:r>
+            <w:r>
+              <w:rPr>
+                <w:noProof/>
+                <w:webHidden/>
+              </w:rPr>
+              <w:fldChar w:fldCharType="begin"/>
+            </w:r>
+            <w:r>
+              <w:rPr>
+                <w:noProof/>
+                <w:webHidden/>
+              </w:rPr>
+              <w:instrText xml:space="preserve"> PAGEREF _Toc463340892 \h </w:instrText>
+            </w:r>
+            <w:r>
+              <w:rPr>
+                <w:noProof/>
+                <w:webHidden/>
+              </w:rPr>
+            </w:r>
+            <w:r>
+              <w:rPr>
+                <w:noProof/>
+                <w:webHidden/>
+              </w:rPr>
+              <w:fldChar w:fldCharType="separate"/>
+            </w:r>
+            <w:r>
+              <w:rPr>
+                <w:noProof/>
+                <w:webHidden/>
+              </w:rPr>
+              <w:t>18</w:t>
             </w:r>
             <w:r>
               <w:rPr>
@@ -2654,13 +2798,13 @@
               <w:lang w:bidi="ar-SA"/>
             </w:rPr>
           </w:pPr>
-          <w:hyperlink w:anchor="_Toc462716333" w:history="1">
+          <w:hyperlink w:anchor="_Toc463340893" w:history="1">
             <w:r>
               <w:rPr>
                 <w:rStyle w:val="Hyperlink"/>
                 <w:noProof/>
               </w:rPr>
-              <w:t>Percentage of Values Meeting Some Criterium</w:t>
+              <w:t>Strings</w:t>
             </w:r>
             <w:r>
               <w:rPr>
@@ -2681,7 +2825,7 @@
                 <w:noProof/>
                 <w:webHidden/>
               </w:rPr>
-              <w:instrText xml:space="preserve"> PAGEREF _Toc462716333 \h </w:instrText>
+              <w:instrText xml:space="preserve"> PAGEREF _Toc463340893 \h </w:instrText>
             </w:r>
             <w:r>
               <w:rPr>
@@ -2701,7 +2845,223 @@
                 <w:noProof/>
                 <w:webHidden/>
               </w:rPr>
-              <w:t>17</w:t>
+              <w:t>18</w:t>
+            </w:r>
+            <w:r>
+              <w:rPr>
+                <w:noProof/>
+                <w:webHidden/>
+              </w:rPr>
+              <w:fldChar w:fldCharType="end"/>
+            </w:r>
+          </w:hyperlink>
+        </w:p>
+        <w:p>
+          <w:pPr>
+            <w:pStyle w:val="TOC2"/>
+            <w:tabs>
+              <w:tab w:val="right" w:leader="dot" w:pos="10700"/>
+            </w:tabs>
+            <w:rPr>
+              <w:rFonts w:eastAsiaTheme="minorEastAsia" w:cstheme="minorBidi"/>
+              <w:noProof/>
+              <w:sz w:val="22"/>
+              <w:szCs w:val="22"/>
+              <w:lang w:bidi="ar-SA"/>
+            </w:rPr>
+          </w:pPr>
+          <w:hyperlink w:anchor="_Toc463340894" w:history="1">
+            <w:r>
+              <w:rPr>
+                <w:rStyle w:val="Hyperlink"/>
+                <w:noProof/>
+              </w:rPr>
+              <w:t>Length</w:t>
+            </w:r>
+            <w:r>
+              <w:rPr>
+                <w:noProof/>
+                <w:webHidden/>
+              </w:rPr>
+              <w:tab/>
+            </w:r>
+            <w:r>
+              <w:rPr>
+                <w:noProof/>
+                <w:webHidden/>
+              </w:rPr>
+              <w:fldChar w:fldCharType="begin"/>
+            </w:r>
+            <w:r>
+              <w:rPr>
+                <w:noProof/>
+                <w:webHidden/>
+              </w:rPr>
+              <w:instrText xml:space="preserve"> PAGEREF _Toc463340894 \h </w:instrText>
+            </w:r>
+            <w:r>
+              <w:rPr>
+                <w:noProof/>
+                <w:webHidden/>
+              </w:rPr>
+            </w:r>
+            <w:r>
+              <w:rPr>
+                <w:noProof/>
+                <w:webHidden/>
+              </w:rPr>
+              <w:fldChar w:fldCharType="separate"/>
+            </w:r>
+            <w:r>
+              <w:rPr>
+                <w:noProof/>
+                <w:webHidden/>
+              </w:rPr>
+              <w:t>18</w:t>
+            </w:r>
+            <w:r>
+              <w:rPr>
+                <w:noProof/>
+                <w:webHidden/>
+              </w:rPr>
+              <w:fldChar w:fldCharType="end"/>
+            </w:r>
+          </w:hyperlink>
+        </w:p>
+        <w:p>
+          <w:pPr>
+            <w:pStyle w:val="TOC2"/>
+            <w:tabs>
+              <w:tab w:val="right" w:leader="dot" w:pos="10700"/>
+            </w:tabs>
+            <w:rPr>
+              <w:rFonts w:eastAsiaTheme="minorEastAsia" w:cstheme="minorBidi"/>
+              <w:noProof/>
+              <w:sz w:val="22"/>
+              <w:szCs w:val="22"/>
+              <w:lang w:bidi="ar-SA"/>
+            </w:rPr>
+          </w:pPr>
+          <w:hyperlink w:anchor="_Toc463340895" w:history="1">
+            <w:r>
+              <w:rPr>
+                <w:rStyle w:val="Hyperlink"/>
+                <w:noProof/>
+              </w:rPr>
+              <w:t>Position of a Substring</w:t>
+            </w:r>
+            <w:r>
+              <w:rPr>
+                <w:noProof/>
+                <w:webHidden/>
+              </w:rPr>
+              <w:tab/>
+            </w:r>
+            <w:r>
+              <w:rPr>
+                <w:noProof/>
+                <w:webHidden/>
+              </w:rPr>
+              <w:fldChar w:fldCharType="begin"/>
+            </w:r>
+            <w:r>
+              <w:rPr>
+                <w:noProof/>
+                <w:webHidden/>
+              </w:rPr>
+              <w:instrText xml:space="preserve"> PAGEREF _Toc463340895 \h </w:instrText>
+            </w:r>
+            <w:r>
+              <w:rPr>
+                <w:noProof/>
+                <w:webHidden/>
+              </w:rPr>
+            </w:r>
+            <w:r>
+              <w:rPr>
+                <w:noProof/>
+                <w:webHidden/>
+              </w:rPr>
+              <w:fldChar w:fldCharType="separate"/>
+            </w:r>
+            <w:r>
+              <w:rPr>
+                <w:noProof/>
+                <w:webHidden/>
+              </w:rPr>
+              <w:t>18</w:t>
+            </w:r>
+            <w:r>
+              <w:rPr>
+                <w:noProof/>
+                <w:webHidden/>
+              </w:rPr>
+              <w:fldChar w:fldCharType="end"/>
+            </w:r>
+          </w:hyperlink>
+        </w:p>
+        <w:p>
+          <w:pPr>
+            <w:pStyle w:val="TOC2"/>
+            <w:tabs>
+              <w:tab w:val="right" w:leader="dot" w:pos="10700"/>
+            </w:tabs>
+            <w:rPr>
+              <w:rFonts w:eastAsiaTheme="minorEastAsia" w:cstheme="minorBidi"/>
+              <w:noProof/>
+              <w:sz w:val="22"/>
+              <w:szCs w:val="22"/>
+              <w:lang w:bidi="ar-SA"/>
+            </w:rPr>
+          </w:pPr>
+          <w:hyperlink w:anchor="_Toc463340896" w:history="1">
+            <w:r>
+              <w:rPr>
+                <w:rStyle w:val="Hyperlink"/>
+                <w:noProof/>
+              </w:rPr>
+              <w:t>Substring</w:t>
+            </w:r>
+            <w:r>
+              <w:rPr>
+                <w:noProof/>
+                <w:webHidden/>
+              </w:rPr>
+              <w:tab/>
+            </w:r>
+            <w:r>
+              <w:rPr>
+                <w:noProof/>
+                <w:webHidden/>
+              </w:rPr>
+              <w:fldChar w:fldCharType="begin"/>
+            </w:r>
+            <w:r>
+              <w:rPr>
+                <w:noProof/>
+                <w:webHidden/>
+              </w:rPr>
+              <w:instrText xml:space="preserve"> PAGEREF _Toc463340896 \h </w:instrText>
+            </w:r>
+            <w:r>
+              <w:rPr>
+                <w:noProof/>
+                <w:webHidden/>
+              </w:rPr>
+            </w:r>
+            <w:r>
+              <w:rPr>
+                <w:noProof/>
+                <w:webHidden/>
+              </w:rPr>
+              <w:fldChar w:fldCharType="separate"/>
+            </w:r>
+            <w:r>
+              <w:rPr>
+                <w:noProof/>
+                <w:webHidden/>
+              </w:rPr>
+              <w:t>18</w:t>
             </w:r>
             <w:r>
               <w:rPr>
@@ -2726,13 +3086,13 @@
               <w:lang w:bidi="ar-SA"/>
             </w:rPr>
           </w:pPr>
-          <w:hyperlink w:anchor="_Toc462716334" w:history="1">
+          <w:hyperlink w:anchor="_Toc463340897" w:history="1">
             <w:r>
               <w:rPr>
                 <w:rStyle w:val="Hyperlink"/>
                 <w:noProof/>
               </w:rPr>
-              <w:t>Statistics</w:t>
+              <w:t>Tables</w:t>
             </w:r>
             <w:r>
               <w:rPr>
@@ -2753,7 +3113,7 @@
                 <w:noProof/>
                 <w:webHidden/>
               </w:rPr>
-              <w:instrText xml:space="preserve"> PAGEREF _Toc462716334 \h </w:instrText>
+              <w:instrText xml:space="preserve"> PAGEREF _Toc463340897 \h </w:instrText>
             </w:r>
             <w:r>
               <w:rPr>
@@ -2773,7 +3133,7 @@
                 <w:noProof/>
                 <w:webHidden/>
               </w:rPr>
-              <w:t>18</w:t>
+              <w:t>19</w:t>
             </w:r>
             <w:r>
               <w:rPr>
@@ -2798,13 +3158,13 @@
               <w:lang w:bidi="ar-SA"/>
             </w:rPr>
           </w:pPr>
-          <w:hyperlink w:anchor="_Toc462716335" w:history="1">
+          <w:hyperlink w:anchor="_Toc463340898" w:history="1">
             <w:r>
               <w:rPr>
                 <w:rStyle w:val="Hyperlink"/>
                 <w:noProof/>
               </w:rPr>
-              <w:t>Average</w:t>
+              <w:t>Change table ownership</w:t>
             </w:r>
             <w:r>
               <w:rPr>
@@ -2825,7 +3185,7 @@
                 <w:noProof/>
                 <w:webHidden/>
               </w:rPr>
-              <w:instrText xml:space="preserve"> PAGEREF _Toc462716335 \h </w:instrText>
+              <w:instrText xml:space="preserve"> PAGEREF _Toc463340898 \h </w:instrText>
             </w:r>
             <w:r>
               <w:rPr>
@@ -2845,7 +3205,7 @@
                 <w:noProof/>
                 <w:webHidden/>
               </w:rPr>
-              <w:t>18</w:t>
+              <w:t>19</w:t>
             </w:r>
             <w:r>
               <w:rPr>
@@ -2870,13 +3230,13 @@
               <w:lang w:bidi="ar-SA"/>
             </w:rPr>
           </w:pPr>
-          <w:hyperlink w:anchor="_Toc462716336" w:history="1">
+          <w:hyperlink w:anchor="_Toc463340899" w:history="1">
             <w:r>
               <w:rPr>
                 <w:rStyle w:val="Hyperlink"/>
                 <w:noProof/>
               </w:rPr>
-              <w:t>Standard Deviation</w:t>
+              <w:t>Describe a table</w:t>
             </w:r>
             <w:r>
               <w:rPr>
@@ -2897,7 +3257,7 @@
                 <w:noProof/>
                 <w:webHidden/>
               </w:rPr>
-              <w:instrText xml:space="preserve"> PAGEREF _Toc462716336 \h </w:instrText>
+              <w:instrText xml:space="preserve"> PAGEREF _Toc463340899 \h </w:instrText>
             </w:r>
             <w:r>
               <w:rPr>
@@ -2917,7 +3277,223 @@
                 <w:noProof/>
                 <w:webHidden/>
               </w:rPr>
-              <w:t>18</w:t>
+              <w:t>19</w:t>
+            </w:r>
+            <w:r>
+              <w:rPr>
+                <w:noProof/>
+                <w:webHidden/>
+              </w:rPr>
+              <w:fldChar w:fldCharType="end"/>
+            </w:r>
+          </w:hyperlink>
+        </w:p>
+        <w:p>
+          <w:pPr>
+            <w:pStyle w:val="TOC2"/>
+            <w:tabs>
+              <w:tab w:val="right" w:leader="dot" w:pos="10700"/>
+            </w:tabs>
+            <w:rPr>
+              <w:rFonts w:eastAsiaTheme="minorEastAsia" w:cstheme="minorBidi"/>
+              <w:noProof/>
+              <w:sz w:val="22"/>
+              <w:szCs w:val="22"/>
+              <w:lang w:bidi="ar-SA"/>
+            </w:rPr>
+          </w:pPr>
+          <w:hyperlink w:anchor="_Toc463340900" w:history="1">
+            <w:r>
+              <w:rPr>
+                <w:rStyle w:val="Hyperlink"/>
+                <w:noProof/>
+              </w:rPr>
+              <w:t>Get column names from a table</w:t>
+            </w:r>
+            <w:r>
+              <w:rPr>
+                <w:noProof/>
+                <w:webHidden/>
+              </w:rPr>
+              <w:tab/>
+            </w:r>
+            <w:r>
+              <w:rPr>
+                <w:noProof/>
+                <w:webHidden/>
+              </w:rPr>
+              <w:fldChar w:fldCharType="begin"/>
+            </w:r>
+            <w:r>
+              <w:rPr>
+                <w:noProof/>
+                <w:webHidden/>
+              </w:rPr>
+              <w:instrText xml:space="preserve"> PAGEREF _Toc463340900 \h </w:instrText>
+            </w:r>
+            <w:r>
+              <w:rPr>
+                <w:noProof/>
+                <w:webHidden/>
+              </w:rPr>
+            </w:r>
+            <w:r>
+              <w:rPr>
+                <w:noProof/>
+                <w:webHidden/>
+              </w:rPr>
+              <w:fldChar w:fldCharType="separate"/>
+            </w:r>
+            <w:r>
+              <w:rPr>
+                <w:noProof/>
+                <w:webHidden/>
+              </w:rPr>
+              <w:t>19</w:t>
+            </w:r>
+            <w:r>
+              <w:rPr>
+                <w:noProof/>
+                <w:webHidden/>
+              </w:rPr>
+              <w:fldChar w:fldCharType="end"/>
+            </w:r>
+          </w:hyperlink>
+        </w:p>
+        <w:p>
+          <w:pPr>
+            <w:pStyle w:val="TOC2"/>
+            <w:tabs>
+              <w:tab w:val="right" w:leader="dot" w:pos="10700"/>
+            </w:tabs>
+            <w:rPr>
+              <w:rFonts w:eastAsiaTheme="minorEastAsia" w:cstheme="minorBidi"/>
+              <w:noProof/>
+              <w:sz w:val="22"/>
+              <w:szCs w:val="22"/>
+              <w:lang w:bidi="ar-SA"/>
+            </w:rPr>
+          </w:pPr>
+          <w:hyperlink w:anchor="_Toc463340901" w:history="1">
+            <w:r>
+              <w:rPr>
+                <w:rStyle w:val="Hyperlink"/>
+                <w:noProof/>
+              </w:rPr>
+              <w:t>Importing Data</w:t>
+            </w:r>
+            <w:r>
+              <w:rPr>
+                <w:noProof/>
+                <w:webHidden/>
+              </w:rPr>
+              <w:tab/>
+            </w:r>
+            <w:r>
+              <w:rPr>
+                <w:noProof/>
+                <w:webHidden/>
+              </w:rPr>
+              <w:fldChar w:fldCharType="begin"/>
+            </w:r>
+            <w:r>
+              <w:rPr>
+                <w:noProof/>
+                <w:webHidden/>
+              </w:rPr>
+              <w:instrText xml:space="preserve"> PAGEREF _Toc463340901 \h </w:instrText>
+            </w:r>
+            <w:r>
+              <w:rPr>
+                <w:noProof/>
+                <w:webHidden/>
+              </w:rPr>
+            </w:r>
+            <w:r>
+              <w:rPr>
+                <w:noProof/>
+                <w:webHidden/>
+              </w:rPr>
+              <w:fldChar w:fldCharType="separate"/>
+            </w:r>
+            <w:r>
+              <w:rPr>
+                <w:noProof/>
+                <w:webHidden/>
+              </w:rPr>
+              <w:t>19</w:t>
+            </w:r>
+            <w:r>
+              <w:rPr>
+                <w:noProof/>
+                <w:webHidden/>
+              </w:rPr>
+              <w:fldChar w:fldCharType="end"/>
+            </w:r>
+          </w:hyperlink>
+        </w:p>
+        <w:p>
+          <w:pPr>
+            <w:pStyle w:val="TOC3"/>
+            <w:tabs>
+              <w:tab w:val="right" w:leader="dot" w:pos="10700"/>
+            </w:tabs>
+            <w:rPr>
+              <w:rFonts w:eastAsiaTheme="minorEastAsia" w:cstheme="minorBidi"/>
+              <w:noProof/>
+              <w:sz w:val="22"/>
+              <w:szCs w:val="22"/>
+              <w:lang w:bidi="ar-SA"/>
+            </w:rPr>
+          </w:pPr>
+          <w:hyperlink w:anchor="_Toc463340902" w:history="1">
+            <w:r>
+              <w:rPr>
+                <w:rStyle w:val="Hyperlink"/>
+                <w:noProof/>
+              </w:rPr>
+              <w:t>Importing CSV File into a PosgreSQL Table</w:t>
+            </w:r>
+            <w:r>
+              <w:rPr>
+                <w:noProof/>
+                <w:webHidden/>
+              </w:rPr>
+              <w:tab/>
+            </w:r>
+            <w:r>
+              <w:rPr>
+                <w:noProof/>
+                <w:webHidden/>
+              </w:rPr>
+              <w:fldChar w:fldCharType="begin"/>
+            </w:r>
+            <w:r>
+              <w:rPr>
+                <w:noProof/>
+                <w:webHidden/>
+              </w:rPr>
+              <w:instrText xml:space="preserve"> PAGEREF _Toc463340902 \h </w:instrText>
+            </w:r>
+            <w:r>
+              <w:rPr>
+                <w:noProof/>
+                <w:webHidden/>
+              </w:rPr>
+            </w:r>
+            <w:r>
+              <w:rPr>
+                <w:noProof/>
+                <w:webHidden/>
+              </w:rPr>
+              <w:fldChar w:fldCharType="separate"/>
+            </w:r>
+            <w:r>
+              <w:rPr>
+                <w:noProof/>
+                <w:webHidden/>
+              </w:rPr>
+              <w:t>19</w:t>
             </w:r>
             <w:r>
               <w:rPr>
@@ -2942,13 +3518,13 @@
               <w:lang w:bidi="ar-SA"/>
             </w:rPr>
           </w:pPr>
-          <w:hyperlink w:anchor="_Toc462716337" w:history="1">
+          <w:hyperlink w:anchor="_Toc463340903" w:history="1">
             <w:r>
               <w:rPr>
                 <w:rStyle w:val="Hyperlink"/>
                 <w:noProof/>
               </w:rPr>
-              <w:t>Strings</w:t>
+              <w:t>Windowing Functions</w:t>
             </w:r>
             <w:r>
               <w:rPr>
@@ -2969,7 +3545,7 @@
                 <w:noProof/>
                 <w:webHidden/>
               </w:rPr>
-              <w:instrText xml:space="preserve"> PAGEREF _Toc462716337 \h </w:instrText>
+              <w:instrText xml:space="preserve"> PAGEREF _Toc463340903 \h </w:instrText>
             </w:r>
             <w:r>
               <w:rPr>
@@ -2989,7 +3565,7 @@
                 <w:noProof/>
                 <w:webHidden/>
               </w:rPr>
-              <w:t>18</w:t>
+              <w:t>20</w:t>
             </w:r>
             <w:r>
               <w:rPr>
@@ -3014,13 +3590,13 @@
               <w:lang w:bidi="ar-SA"/>
             </w:rPr>
           </w:pPr>
-          <w:hyperlink w:anchor="_Toc462716338" w:history="1">
+          <w:hyperlink w:anchor="_Toc463340904" w:history="1">
             <w:r>
               <w:rPr>
                 <w:rStyle w:val="Hyperlink"/>
                 <w:noProof/>
               </w:rPr>
-              <w:t>Length</w:t>
+              <w:t>lag Windowing Function</w:t>
             </w:r>
             <w:r>
               <w:rPr>
@@ -3041,583 +3617,7 @@
                 <w:noProof/>
                 <w:webHidden/>
               </w:rPr>
-              <w:instrText xml:space="preserve"> PAGEREF _Toc462716338 \h </w:instrText>
-            </w:r>
-            <w:r>
-              <w:rPr>
-                <w:noProof/>
-                <w:webHidden/>
-              </w:rPr>
-            </w:r>
-            <w:r>
-              <w:rPr>
-                <w:noProof/>
-                <w:webHidden/>
-              </w:rPr>
-              <w:fldChar w:fldCharType="separate"/>
-            </w:r>
-            <w:r>
-              <w:rPr>
-                <w:noProof/>
-                <w:webHidden/>
-              </w:rPr>
-              <w:t>18</w:t>
-            </w:r>
-            <w:r>
-              <w:rPr>
-                <w:noProof/>
-                <w:webHidden/>
-              </w:rPr>
-              <w:fldChar w:fldCharType="end"/>
-            </w:r>
-          </w:hyperlink>
-        </w:p>
-        <w:p>
-          <w:pPr>
-            <w:pStyle w:val="TOC2"/>
-            <w:tabs>
-              <w:tab w:val="right" w:leader="dot" w:pos="10700"/>
-            </w:tabs>
-            <w:rPr>
-              <w:rFonts w:eastAsiaTheme="minorEastAsia" w:cstheme="minorBidi"/>
-              <w:noProof/>
-              <w:sz w:val="22"/>
-              <w:szCs w:val="22"/>
-              <w:lang w:bidi="ar-SA"/>
-            </w:rPr>
-          </w:pPr>
-          <w:hyperlink w:anchor="_Toc462716339" w:history="1">
-            <w:r>
-              <w:rPr>
-                <w:rStyle w:val="Hyperlink"/>
-                <w:noProof/>
-              </w:rPr>
-              <w:t>Position of a Substring</w:t>
-            </w:r>
-            <w:r>
-              <w:rPr>
-                <w:noProof/>
-                <w:webHidden/>
-              </w:rPr>
-              <w:tab/>
-            </w:r>
-            <w:r>
-              <w:rPr>
-                <w:noProof/>
-                <w:webHidden/>
-              </w:rPr>
-              <w:fldChar w:fldCharType="begin"/>
-            </w:r>
-            <w:r>
-              <w:rPr>
-                <w:noProof/>
-                <w:webHidden/>
-              </w:rPr>
-              <w:instrText xml:space="preserve"> PAGEREF _Toc462716339 \h </w:instrText>
-            </w:r>
-            <w:r>
-              <w:rPr>
-                <w:noProof/>
-                <w:webHidden/>
-              </w:rPr>
-            </w:r>
-            <w:r>
-              <w:rPr>
-                <w:noProof/>
-                <w:webHidden/>
-              </w:rPr>
-              <w:fldChar w:fldCharType="separate"/>
-            </w:r>
-            <w:r>
-              <w:rPr>
-                <w:noProof/>
-                <w:webHidden/>
-              </w:rPr>
-              <w:t>18</w:t>
-            </w:r>
-            <w:r>
-              <w:rPr>
-                <w:noProof/>
-                <w:webHidden/>
-              </w:rPr>
-              <w:fldChar w:fldCharType="end"/>
-            </w:r>
-          </w:hyperlink>
-        </w:p>
-        <w:p>
-          <w:pPr>
-            <w:pStyle w:val="TOC2"/>
-            <w:tabs>
-              <w:tab w:val="right" w:leader="dot" w:pos="10700"/>
-            </w:tabs>
-            <w:rPr>
-              <w:rFonts w:eastAsiaTheme="minorEastAsia" w:cstheme="minorBidi"/>
-              <w:noProof/>
-              <w:sz w:val="22"/>
-              <w:szCs w:val="22"/>
-              <w:lang w:bidi="ar-SA"/>
-            </w:rPr>
-          </w:pPr>
-          <w:hyperlink w:anchor="_Toc462716340" w:history="1">
-            <w:r>
-              <w:rPr>
-                <w:rStyle w:val="Hyperlink"/>
-                <w:noProof/>
-              </w:rPr>
-              <w:t>Substring</w:t>
-            </w:r>
-            <w:r>
-              <w:rPr>
-                <w:noProof/>
-                <w:webHidden/>
-              </w:rPr>
-              <w:tab/>
-            </w:r>
-            <w:r>
-              <w:rPr>
-                <w:noProof/>
-                <w:webHidden/>
-              </w:rPr>
-              <w:fldChar w:fldCharType="begin"/>
-            </w:r>
-            <w:r>
-              <w:rPr>
-                <w:noProof/>
-                <w:webHidden/>
-              </w:rPr>
-              <w:instrText xml:space="preserve"> PAGEREF _Toc462716340 \h </w:instrText>
-            </w:r>
-            <w:r>
-              <w:rPr>
-                <w:noProof/>
-                <w:webHidden/>
-              </w:rPr>
-            </w:r>
-            <w:r>
-              <w:rPr>
-                <w:noProof/>
-                <w:webHidden/>
-              </w:rPr>
-              <w:fldChar w:fldCharType="separate"/>
-            </w:r>
-            <w:r>
-              <w:rPr>
-                <w:noProof/>
-                <w:webHidden/>
-              </w:rPr>
-              <w:t>18</w:t>
-            </w:r>
-            <w:r>
-              <w:rPr>
-                <w:noProof/>
-                <w:webHidden/>
-              </w:rPr>
-              <w:fldChar w:fldCharType="end"/>
-            </w:r>
-          </w:hyperlink>
-        </w:p>
-        <w:p>
-          <w:pPr>
-            <w:pStyle w:val="TOC1"/>
-            <w:tabs>
-              <w:tab w:val="right" w:leader="dot" w:pos="10700"/>
-            </w:tabs>
-            <w:rPr>
-              <w:rFonts w:eastAsiaTheme="minorEastAsia" w:cstheme="minorBidi"/>
-              <w:noProof/>
-              <w:sz w:val="22"/>
-              <w:szCs w:val="22"/>
-              <w:lang w:bidi="ar-SA"/>
-            </w:rPr>
-          </w:pPr>
-          <w:hyperlink w:anchor="_Toc462716341" w:history="1">
-            <w:r>
-              <w:rPr>
-                <w:rStyle w:val="Hyperlink"/>
-                <w:noProof/>
-              </w:rPr>
-              <w:t>Tables</w:t>
-            </w:r>
-            <w:r>
-              <w:rPr>
-                <w:noProof/>
-                <w:webHidden/>
-              </w:rPr>
-              <w:tab/>
-            </w:r>
-            <w:r>
-              <w:rPr>
-                <w:noProof/>
-                <w:webHidden/>
-              </w:rPr>
-              <w:fldChar w:fldCharType="begin"/>
-            </w:r>
-            <w:r>
-              <w:rPr>
-                <w:noProof/>
-                <w:webHidden/>
-              </w:rPr>
-              <w:instrText xml:space="preserve"> PAGEREF _Toc462716341 \h </w:instrText>
-            </w:r>
-            <w:r>
-              <w:rPr>
-                <w:noProof/>
-                <w:webHidden/>
-              </w:rPr>
-            </w:r>
-            <w:r>
-              <w:rPr>
-                <w:noProof/>
-                <w:webHidden/>
-              </w:rPr>
-              <w:fldChar w:fldCharType="separate"/>
-            </w:r>
-            <w:r>
-              <w:rPr>
-                <w:noProof/>
-                <w:webHidden/>
-              </w:rPr>
-              <w:t>19</w:t>
-            </w:r>
-            <w:r>
-              <w:rPr>
-                <w:noProof/>
-                <w:webHidden/>
-              </w:rPr>
-              <w:fldChar w:fldCharType="end"/>
-            </w:r>
-          </w:hyperlink>
-        </w:p>
-        <w:p>
-          <w:pPr>
-            <w:pStyle w:val="TOC2"/>
-            <w:tabs>
-              <w:tab w:val="right" w:leader="dot" w:pos="10700"/>
-            </w:tabs>
-            <w:rPr>
-              <w:rFonts w:eastAsiaTheme="minorEastAsia" w:cstheme="minorBidi"/>
-              <w:noProof/>
-              <w:sz w:val="22"/>
-              <w:szCs w:val="22"/>
-              <w:lang w:bidi="ar-SA"/>
-            </w:rPr>
-          </w:pPr>
-          <w:hyperlink w:anchor="_Toc462716342" w:history="1">
-            <w:r>
-              <w:rPr>
-                <w:rStyle w:val="Hyperlink"/>
-                <w:noProof/>
-              </w:rPr>
-              <w:t>Change table ownership</w:t>
-            </w:r>
-            <w:r>
-              <w:rPr>
-                <w:noProof/>
-                <w:webHidden/>
-              </w:rPr>
-              <w:tab/>
-            </w:r>
-            <w:r>
-              <w:rPr>
-                <w:noProof/>
-                <w:webHidden/>
-              </w:rPr>
-              <w:fldChar w:fldCharType="begin"/>
-            </w:r>
-            <w:r>
-              <w:rPr>
-                <w:noProof/>
-                <w:webHidden/>
-              </w:rPr>
-              <w:instrText xml:space="preserve"> PAGEREF _Toc462716342 \h </w:instrText>
-            </w:r>
-            <w:r>
-              <w:rPr>
-                <w:noProof/>
-                <w:webHidden/>
-              </w:rPr>
-            </w:r>
-            <w:r>
-              <w:rPr>
-                <w:noProof/>
-                <w:webHidden/>
-              </w:rPr>
-              <w:fldChar w:fldCharType="separate"/>
-            </w:r>
-            <w:r>
-              <w:rPr>
-                <w:noProof/>
-                <w:webHidden/>
-              </w:rPr>
-              <w:t>19</w:t>
-            </w:r>
-            <w:r>
-              <w:rPr>
-                <w:noProof/>
-                <w:webHidden/>
-              </w:rPr>
-              <w:fldChar w:fldCharType="end"/>
-            </w:r>
-          </w:hyperlink>
-        </w:p>
-        <w:p>
-          <w:pPr>
-            <w:pStyle w:val="TOC2"/>
-            <w:tabs>
-              <w:tab w:val="right" w:leader="dot" w:pos="10700"/>
-            </w:tabs>
-            <w:rPr>
-              <w:rFonts w:eastAsiaTheme="minorEastAsia" w:cstheme="minorBidi"/>
-              <w:noProof/>
-              <w:sz w:val="22"/>
-              <w:szCs w:val="22"/>
-              <w:lang w:bidi="ar-SA"/>
-            </w:rPr>
-          </w:pPr>
-          <w:hyperlink w:anchor="_Toc462716343" w:history="1">
-            <w:r>
-              <w:rPr>
-                <w:rStyle w:val="Hyperlink"/>
-                <w:noProof/>
-              </w:rPr>
-              <w:t>Describe a table</w:t>
-            </w:r>
-            <w:r>
-              <w:rPr>
-                <w:noProof/>
-                <w:webHidden/>
-              </w:rPr>
-              <w:tab/>
-            </w:r>
-            <w:r>
-              <w:rPr>
-                <w:noProof/>
-                <w:webHidden/>
-              </w:rPr>
-              <w:fldChar w:fldCharType="begin"/>
-            </w:r>
-            <w:r>
-              <w:rPr>
-                <w:noProof/>
-                <w:webHidden/>
-              </w:rPr>
-              <w:instrText xml:space="preserve"> PAGEREF _Toc462716343 \h </w:instrText>
-            </w:r>
-            <w:r>
-              <w:rPr>
-                <w:noProof/>
-                <w:webHidden/>
-              </w:rPr>
-            </w:r>
-            <w:r>
-              <w:rPr>
-                <w:noProof/>
-                <w:webHidden/>
-              </w:rPr>
-              <w:fldChar w:fldCharType="separate"/>
-            </w:r>
-            <w:r>
-              <w:rPr>
-                <w:noProof/>
-                <w:webHidden/>
-              </w:rPr>
-              <w:t>19</w:t>
-            </w:r>
-            <w:r>
-              <w:rPr>
-                <w:noProof/>
-                <w:webHidden/>
-              </w:rPr>
-              <w:fldChar w:fldCharType="end"/>
-            </w:r>
-          </w:hyperlink>
-        </w:p>
-        <w:p>
-          <w:pPr>
-            <w:pStyle w:val="TOC2"/>
-            <w:tabs>
-              <w:tab w:val="right" w:leader="dot" w:pos="10700"/>
-            </w:tabs>
-            <w:rPr>
-              <w:rFonts w:eastAsiaTheme="minorEastAsia" w:cstheme="minorBidi"/>
-              <w:noProof/>
-              <w:sz w:val="22"/>
-              <w:szCs w:val="22"/>
-              <w:lang w:bidi="ar-SA"/>
-            </w:rPr>
-          </w:pPr>
-          <w:hyperlink w:anchor="_Toc462716344" w:history="1">
-            <w:r>
-              <w:rPr>
-                <w:rStyle w:val="Hyperlink"/>
-                <w:noProof/>
-              </w:rPr>
-              <w:t>Get column names from a table</w:t>
-            </w:r>
-            <w:r>
-              <w:rPr>
-                <w:noProof/>
-                <w:webHidden/>
-              </w:rPr>
-              <w:tab/>
-            </w:r>
-            <w:r>
-              <w:rPr>
-                <w:noProof/>
-                <w:webHidden/>
-              </w:rPr>
-              <w:fldChar w:fldCharType="begin"/>
-            </w:r>
-            <w:r>
-              <w:rPr>
-                <w:noProof/>
-                <w:webHidden/>
-              </w:rPr>
-              <w:instrText xml:space="preserve"> PAGEREF _Toc462716344 \h </w:instrText>
-            </w:r>
-            <w:r>
-              <w:rPr>
-                <w:noProof/>
-                <w:webHidden/>
-              </w:rPr>
-            </w:r>
-            <w:r>
-              <w:rPr>
-                <w:noProof/>
-                <w:webHidden/>
-              </w:rPr>
-              <w:fldChar w:fldCharType="separate"/>
-            </w:r>
-            <w:r>
-              <w:rPr>
-                <w:noProof/>
-                <w:webHidden/>
-              </w:rPr>
-              <w:t>19</w:t>
-            </w:r>
-            <w:r>
-              <w:rPr>
-                <w:noProof/>
-                <w:webHidden/>
-              </w:rPr>
-              <w:fldChar w:fldCharType="end"/>
-            </w:r>
-          </w:hyperlink>
-        </w:p>
-        <w:p>
-          <w:pPr>
-            <w:pStyle w:val="TOC1"/>
-            <w:tabs>
-              <w:tab w:val="right" w:leader="dot" w:pos="10700"/>
-            </w:tabs>
-            <w:rPr>
-              <w:rFonts w:eastAsiaTheme="minorEastAsia" w:cstheme="minorBidi"/>
-              <w:noProof/>
-              <w:sz w:val="22"/>
-              <w:szCs w:val="22"/>
-              <w:lang w:bidi="ar-SA"/>
-            </w:rPr>
-          </w:pPr>
-          <w:hyperlink w:anchor="_Toc462716345" w:history="1">
-            <w:r>
-              <w:rPr>
-                <w:rStyle w:val="Hyperlink"/>
-                <w:noProof/>
-              </w:rPr>
-              <w:t>Windowing Functions</w:t>
-            </w:r>
-            <w:r>
-              <w:rPr>
-                <w:noProof/>
-                <w:webHidden/>
-              </w:rPr>
-              <w:tab/>
-            </w:r>
-            <w:r>
-              <w:rPr>
-                <w:noProof/>
-                <w:webHidden/>
-              </w:rPr>
-              <w:fldChar w:fldCharType="begin"/>
-            </w:r>
-            <w:r>
-              <w:rPr>
-                <w:noProof/>
-                <w:webHidden/>
-              </w:rPr>
-              <w:instrText xml:space="preserve"> PAGEREF _Toc462716345 \h </w:instrText>
-            </w:r>
-            <w:r>
-              <w:rPr>
-                <w:noProof/>
-                <w:webHidden/>
-              </w:rPr>
-            </w:r>
-            <w:r>
-              <w:rPr>
-                <w:noProof/>
-                <w:webHidden/>
-              </w:rPr>
-              <w:fldChar w:fldCharType="separate"/>
-            </w:r>
-            <w:r>
-              <w:rPr>
-                <w:noProof/>
-                <w:webHidden/>
-              </w:rPr>
-              <w:t>20</w:t>
-            </w:r>
-            <w:r>
-              <w:rPr>
-                <w:noProof/>
-                <w:webHidden/>
-              </w:rPr>
-              <w:fldChar w:fldCharType="end"/>
-            </w:r>
-          </w:hyperlink>
-        </w:p>
-        <w:p>
-          <w:pPr>
-            <w:pStyle w:val="TOC2"/>
-            <w:tabs>
-              <w:tab w:val="right" w:leader="dot" w:pos="10700"/>
-            </w:tabs>
-            <w:rPr>
-              <w:rFonts w:eastAsiaTheme="minorEastAsia" w:cstheme="minorBidi"/>
-              <w:noProof/>
-              <w:sz w:val="22"/>
-              <w:szCs w:val="22"/>
-              <w:lang w:bidi="ar-SA"/>
-            </w:rPr>
-          </w:pPr>
-          <w:hyperlink w:anchor="_Toc462716346" w:history="1">
-            <w:r>
-              <w:rPr>
-                <w:rStyle w:val="Hyperlink"/>
-                <w:noProof/>
-              </w:rPr>
-              <w:t>lag Windowing Function</w:t>
-            </w:r>
-            <w:r>
-              <w:rPr>
-                <w:noProof/>
-                <w:webHidden/>
-              </w:rPr>
-              <w:tab/>
-            </w:r>
-            <w:r>
-              <w:rPr>
-                <w:noProof/>
-                <w:webHidden/>
-              </w:rPr>
-              <w:fldChar w:fldCharType="begin"/>
-            </w:r>
-            <w:r>
-              <w:rPr>
-                <w:noProof/>
-                <w:webHidden/>
-              </w:rPr>
-              <w:instrText xml:space="preserve"> PAGEREF _Toc462716346 \h </w:instrText>
+              <w:instrText xml:space="preserve"> PAGEREF _Toc463340904 \h </w:instrText>
             </w:r>
             <w:r>
               <w:rPr>
@@ -3669,7 +3669,7 @@
       <w:pPr>
         <w:pStyle w:val="Heading1"/>
       </w:pPr>
-      <w:bookmarkStart w:id="1" w:name="_Toc462716298"/>
+      <w:bookmarkStart w:id="1" w:name="_Toc463340856"/>
       <w:r>
         <w:lastRenderedPageBreak/>
         <w:t>Admin Functions</w:t>
@@ -3680,7 +3680,7 @@
       <w:pPr>
         <w:pStyle w:val="Heading2"/>
       </w:pPr>
-      <w:bookmarkStart w:id="2" w:name="_Toc462716299"/>
+      <w:bookmarkStart w:id="2" w:name="_Toc463340857"/>
       <w:r>
         <w:t>Reassign Ownership</w:t>
       </w:r>
@@ -3697,7 +3697,7 @@
       <w:pPr>
         <w:pStyle w:val="Heading2"/>
       </w:pPr>
-      <w:bookmarkStart w:id="3" w:name="_Toc462716300"/>
+      <w:bookmarkStart w:id="3" w:name="_Toc463340858"/>
       <w:r>
         <w:t>What users are using the database?</w:t>
       </w:r>
@@ -3774,7 +3774,7 @@
       <w:pPr>
         <w:pStyle w:val="Heading1"/>
       </w:pPr>
-      <w:bookmarkStart w:id="4" w:name="_Toc462716301"/>
+      <w:bookmarkStart w:id="4" w:name="_Toc463340859"/>
       <w:r>
         <w:t>Aggregate Functions</w:t>
       </w:r>
@@ -3839,7 +3839,7 @@
       <w:pPr>
         <w:pStyle w:val="Heading2"/>
       </w:pPr>
-      <w:bookmarkStart w:id="5" w:name="_Toc462716302"/>
+      <w:bookmarkStart w:id="5" w:name="_Toc463340860"/>
       <w:r>
         <w:t>Aggregate Functions for Statistics</w:t>
       </w:r>
@@ -3904,7 +3904,7 @@
       <w:pPr>
         <w:pStyle w:val="Heading2"/>
       </w:pPr>
-      <w:bookmarkStart w:id="6" w:name="_Toc462716303"/>
+      <w:bookmarkStart w:id="6" w:name="_Toc463340861"/>
       <w:r>
         <w:t>Average</w:t>
       </w:r>
@@ -3921,7 +3921,7 @@
       <w:pPr>
         <w:pStyle w:val="Heading1"/>
       </w:pPr>
-      <w:bookmarkStart w:id="7" w:name="_Toc462716304"/>
+      <w:bookmarkStart w:id="7" w:name="_Toc463340862"/>
       <w:r>
         <w:t>Conditionals</w:t>
       </w:r>
@@ -3932,7 +3932,7 @@
       <w:pPr>
         <w:pStyle w:val="Heading2"/>
       </w:pPr>
-      <w:bookmarkStart w:id="8" w:name="_Toc462716305"/>
+      <w:bookmarkStart w:id="8" w:name="_Toc463340863"/>
       <w:r>
         <w:t>Case Statements</w:t>
       </w:r>
@@ -4041,7 +4041,7 @@
       <w:pPr>
         <w:pStyle w:val="Heading1"/>
       </w:pPr>
-      <w:bookmarkStart w:id="9" w:name="_Toc462716306"/>
+      <w:bookmarkStart w:id="9" w:name="_Toc463340864"/>
       <w:r>
         <w:lastRenderedPageBreak/>
         <w:t>Data Definition Language (DDL)</w:t>
@@ -4052,7 +4052,7 @@
       <w:pPr>
         <w:pStyle w:val="Heading2"/>
       </w:pPr>
-      <w:bookmarkStart w:id="10" w:name="_Toc462716307"/>
+      <w:bookmarkStart w:id="10" w:name="_Toc463340865"/>
       <w:r>
         <w:t>Creae a Table</w:t>
       </w:r>
@@ -4096,7 +4096,7 @@
       <w:pPr>
         <w:pStyle w:val="Heading2"/>
       </w:pPr>
-      <w:bookmarkStart w:id="11" w:name="_Toc462716308"/>
+      <w:bookmarkStart w:id="11" w:name="_Toc463340866"/>
       <w:r>
         <w:t>Create a Table from a Query</w:t>
       </w:r>
@@ -4164,7 +4164,7 @@
       <w:pPr>
         <w:pStyle w:val="Heading2"/>
       </w:pPr>
-      <w:bookmarkStart w:id="12" w:name="_Toc462716309"/>
+      <w:bookmarkStart w:id="12" w:name="_Toc463340867"/>
       <w:r>
         <w:t>Drop a Table</w:t>
       </w:r>
@@ -4190,7 +4190,7 @@
       <w:pPr>
         <w:pStyle w:val="Heading1"/>
       </w:pPr>
-      <w:bookmarkStart w:id="13" w:name="_Toc462716310"/>
+      <w:bookmarkStart w:id="13" w:name="_Toc463340868"/>
       <w:r>
         <w:t>Dates and Times</w:t>
       </w:r>
@@ -4200,7 +4200,7 @@
       <w:pPr>
         <w:pStyle w:val="Heading2"/>
       </w:pPr>
-      <w:bookmarkStart w:id="14" w:name="_Toc462716311"/>
+      <w:bookmarkStart w:id="14" w:name="_Toc463340869"/>
       <w:r>
         <w:t>Current Date and Time (UTC)</w:t>
       </w:r>
@@ -4254,7 +4254,7 @@
       <w:pPr>
         <w:pStyle w:val="Heading2"/>
       </w:pPr>
-      <w:bookmarkStart w:id="15" w:name="_Toc462716312"/>
+      <w:bookmarkStart w:id="15" w:name="_Toc463340870"/>
       <w:r>
         <w:t>Extract a Date part</w:t>
       </w:r>
@@ -4342,7 +4342,7 @@
       <w:pPr>
         <w:pStyle w:val="Heading2"/>
       </w:pPr>
-      <w:bookmarkStart w:id="16" w:name="_Toc462716313"/>
+      <w:bookmarkStart w:id="16" w:name="_Toc463340871"/>
       <w:r>
         <w:t>Formatting Dates and Times</w:t>
       </w:r>
@@ -10630,7 +10630,7 @@
       <w:pPr>
         <w:pStyle w:val="Heading2"/>
       </w:pPr>
-      <w:bookmarkStart w:id="18" w:name="_Toc462716314"/>
+      <w:bookmarkStart w:id="18" w:name="_Toc463340872"/>
       <w:r>
         <w:t>Convert to timestamp without time zone</w:t>
       </w:r>
@@ -10660,7 +10660,7 @@
       <w:pPr>
         <w:pStyle w:val="Heading2"/>
       </w:pPr>
-      <w:bookmarkStart w:id="19" w:name="_Toc462716315"/>
+      <w:bookmarkStart w:id="19" w:name="_Toc463340873"/>
       <w:r>
         <w:t>Interval between two dates</w:t>
       </w:r>
@@ -10818,7 +10818,7 @@
       <w:pPr>
         <w:pStyle w:val="Heading2"/>
       </w:pPr>
-      <w:bookmarkStart w:id="20" w:name="_Toc462716316"/>
+      <w:bookmarkStart w:id="20" w:name="_Toc463340874"/>
       <w:r>
         <w:lastRenderedPageBreak/>
         <w:t>Interval in hours</w:t>
@@ -10937,7 +10937,7 @@
       <w:pPr>
         <w:pStyle w:val="Heading2"/>
       </w:pPr>
-      <w:bookmarkStart w:id="21" w:name="_Toc462716317"/>
+      <w:bookmarkStart w:id="21" w:name="_Toc463340875"/>
       <w:r>
         <w:t>Subtract an Interval from a Date</w:t>
       </w:r>
@@ -10994,7 +10994,7 @@
       <w:pPr>
         <w:pStyle w:val="Heading1"/>
       </w:pPr>
-      <w:bookmarkStart w:id="22" w:name="_Toc462716318"/>
+      <w:bookmarkStart w:id="22" w:name="_Toc463340876"/>
       <w:r>
         <w:lastRenderedPageBreak/>
         <w:t>Command Line Queries</w:t>
@@ -11005,7 +11005,7 @@
       <w:pPr>
         <w:pStyle w:val="Heading2"/>
       </w:pPr>
-      <w:bookmarkStart w:id="23" w:name="_Toc462716319"/>
+      <w:bookmarkStart w:id="23" w:name="_Toc463340877"/>
       <w:r>
         <w:t>Execute a query on the command line</w:t>
       </w:r>
@@ -11033,7 +11033,7 @@
       <w:pPr>
         <w:pStyle w:val="Heading1"/>
       </w:pPr>
-      <w:bookmarkStart w:id="24" w:name="_Toc462716320"/>
+      <w:bookmarkStart w:id="24" w:name="_Toc463340878"/>
       <w:r>
         <w:t>Errors</w:t>
       </w:r>
@@ -11043,7 +11043,7 @@
       <w:pPr>
         <w:pStyle w:val="Heading2"/>
       </w:pPr>
-      <w:bookmarkStart w:id="25" w:name="_Toc462716321"/>
+      <w:bookmarkStart w:id="25" w:name="_Toc463340879"/>
       <w:r>
         <w:t>Error:  out of memory for query result</w:t>
       </w:r>
@@ -11064,7 +11064,7 @@
       <w:pPr>
         <w:pStyle w:val="Heading1"/>
       </w:pPr>
-      <w:bookmarkStart w:id="26" w:name="_Toc462716322"/>
+      <w:bookmarkStart w:id="26" w:name="_Toc463340880"/>
       <w:r>
         <w:t>Functions</w:t>
       </w:r>
@@ -11074,7 +11074,7 @@
       <w:pPr>
         <w:pStyle w:val="Heading2"/>
       </w:pPr>
-      <w:bookmarkStart w:id="27" w:name="_Toc462716323"/>
+      <w:bookmarkStart w:id="27" w:name="_Toc463340881"/>
       <w:r>
         <w:t>Change Function Ownership</w:t>
       </w:r>
@@ -11115,7 +11115,7 @@
       <w:pPr>
         <w:pStyle w:val="Heading2"/>
       </w:pPr>
-      <w:bookmarkStart w:id="28" w:name="_Toc462716324"/>
+      <w:bookmarkStart w:id="28" w:name="_Toc463340882"/>
       <w:r>
         <w:t>Grant Function Privileges</w:t>
       </w:r>
@@ -11149,7 +11149,7 @@
       <w:pPr>
         <w:pStyle w:val="Heading1"/>
       </w:pPr>
-      <w:bookmarkStart w:id="29" w:name="_Toc462716325"/>
+      <w:bookmarkStart w:id="29" w:name="_Toc463340883"/>
       <w:r>
         <w:lastRenderedPageBreak/>
         <w:t xml:space="preserve">Geometry and </w:t>
@@ -11163,7 +11163,7 @@
       <w:pPr>
         <w:pStyle w:val="Heading2"/>
       </w:pPr>
-      <w:bookmarkStart w:id="30" w:name="_Toc462716326"/>
+      <w:bookmarkStart w:id="30" w:name="_Toc463340884"/>
       <w:r>
         <w:t>Create a Geometry Point from (lat, lon)</w:t>
       </w:r>
@@ -11205,7 +11205,7 @@
       <w:pPr>
         <w:pStyle w:val="Heading2"/>
       </w:pPr>
-      <w:bookmarkStart w:id="31" w:name="_Toc462716327"/>
+      <w:bookmarkStart w:id="31" w:name="_Toc463340885"/>
       <w:r>
         <w:t>Distance between two points</w:t>
       </w:r>
@@ -11332,7 +11332,7 @@
       <w:pPr>
         <w:pStyle w:val="Heading2"/>
       </w:pPr>
-      <w:bookmarkStart w:id="32" w:name="_Toc462716328"/>
+      <w:bookmarkStart w:id="32" w:name="_Toc463340886"/>
       <w:r>
         <w:t>Geometry Contains Another Geometry</w:t>
       </w:r>
@@ -11422,75 +11422,19 @@
     </w:p>
     <w:p>
       <w:pPr>
+        <w:pStyle w:val="code"/>
+      </w:pPr>
+    </w:p>
+    <w:p>
+      <w:pPr>
         <w:pStyle w:val="Heading1"/>
       </w:pPr>
-      <w:bookmarkStart w:id="33" w:name="_Toc462716329"/>
-      <w:r>
-        <w:t>Importing Data</w:t>
-      </w:r>
-      <w:bookmarkEnd w:id="33"/>
-    </w:p>
-    <w:p>
-      <w:pPr>
-        <w:pStyle w:val="code"/>
-      </w:pPr>
-    </w:p>
-    <w:p>
-      <w:pPr>
-        <w:pStyle w:val="Heading2"/>
-      </w:pPr>
-      <w:bookmarkStart w:id="34" w:name="_Toc462716330"/>
-      <w:r>
-        <w:t>Importing CSV File into a PosgreSQL Table</w:t>
-      </w:r>
-      <w:bookmarkEnd w:id="34"/>
-    </w:p>
-    <w:p>
-      <w:pPr>
-        <w:pStyle w:val="code"/>
-      </w:pPr>
-    </w:p>
-    <w:p>
-      <w:pPr>
-        <w:pStyle w:val="code"/>
-      </w:pPr>
-      <w:r>
-        <w:t xml:space="preserve">See </w:t>
-      </w:r>
-      <w:hyperlink r:id="rId12" w:history="1">
-        <w:r>
-          <w:rPr>
-            <w:rStyle w:val="Hyperlink"/>
-          </w:rPr>
-          <w:t>http://www.postgresqltutorial.com/import-csv-file-into-posgresql-table/</w:t>
-        </w:r>
-      </w:hyperlink>
-    </w:p>
-    <w:p>
-      <w:pPr>
-        <w:pStyle w:val="code"/>
-      </w:pPr>
-    </w:p>
-    <w:p>
-      <w:pPr>
-        <w:pStyle w:val="code"/>
-      </w:pPr>
-    </w:p>
-    <w:p>
-      <w:pPr>
-        <w:pStyle w:val="code"/>
-      </w:pPr>
-    </w:p>
-    <w:p>
-      <w:pPr>
-        <w:pStyle w:val="Heading1"/>
-      </w:pPr>
-      <w:bookmarkStart w:id="35" w:name="_Toc462716331"/>
+      <w:bookmarkStart w:id="33" w:name="_Toc463340887"/>
       <w:r>
         <w:lastRenderedPageBreak/>
         <w:t>Mathematical Functions</w:t>
       </w:r>
-      <w:bookmarkEnd w:id="35"/>
+      <w:bookmarkEnd w:id="33"/>
     </w:p>
     <w:p>
       <w:r>
@@ -11516,7 +11460,7 @@
                     </pic:cNvPicPr>
                   </pic:nvPicPr>
                   <pic:blipFill>
-                    <a:blip r:embed="rId13" cstate="print"/>
+                    <a:blip r:embed="rId12" cstate="print"/>
                     <a:srcRect/>
                     <a:stretch>
                       <a:fillRect/>
@@ -17112,11 +17056,11 @@
       <w:pPr>
         <w:pStyle w:val="Heading2"/>
       </w:pPr>
-      <w:bookmarkStart w:id="36" w:name="_Toc462716332"/>
+      <w:bookmarkStart w:id="34" w:name="_Toc463340888"/>
       <w:r>
         <w:t>Rounding</w:t>
       </w:r>
-      <w:bookmarkEnd w:id="36"/>
+      <w:bookmarkEnd w:id="34"/>
     </w:p>
     <w:p/>
     <w:p>
@@ -17173,7 +17117,7 @@
                     </pic:cNvPicPr>
                   </pic:nvPicPr>
                   <pic:blipFill>
-                    <a:blip r:embed="rId14" cstate="print"/>
+                    <a:blip r:embed="rId13" cstate="print"/>
                     <a:srcRect/>
                     <a:stretch>
                       <a:fillRect/>
@@ -17207,11 +17151,11 @@
       <w:pPr>
         <w:pStyle w:val="Heading1"/>
       </w:pPr>
-      <w:bookmarkStart w:id="37" w:name="_Toc462716333"/>
+      <w:bookmarkStart w:id="35" w:name="_Toc463340889"/>
       <w:r>
         <w:t>Percentage of Values Meeting Some Criterium</w:t>
       </w:r>
-      <w:bookmarkEnd w:id="37"/>
+      <w:bookmarkEnd w:id="35"/>
     </w:p>
     <w:p/>
     <w:p>
@@ -17400,22 +17344,22 @@
       <w:pPr>
         <w:pStyle w:val="Heading1"/>
       </w:pPr>
-      <w:bookmarkStart w:id="38" w:name="_Toc462716334"/>
+      <w:bookmarkStart w:id="36" w:name="_Toc463340890"/>
       <w:r>
         <w:t>Statistics</w:t>
       </w:r>
-      <w:bookmarkEnd w:id="38"/>
+      <w:bookmarkEnd w:id="36"/>
     </w:p>
     <w:p/>
     <w:p>
       <w:pPr>
         <w:pStyle w:val="Heading2"/>
       </w:pPr>
-      <w:bookmarkStart w:id="39" w:name="_Toc462716335"/>
+      <w:bookmarkStart w:id="37" w:name="_Toc463340891"/>
       <w:r>
         <w:t>Average</w:t>
       </w:r>
-      <w:bookmarkEnd w:id="39"/>
+      <w:bookmarkEnd w:id="37"/>
     </w:p>
     <w:p>
       <w:r>
@@ -17428,11 +17372,11 @@
       <w:pPr>
         <w:pStyle w:val="Heading2"/>
       </w:pPr>
-      <w:bookmarkStart w:id="40" w:name="_Toc462716336"/>
+      <w:bookmarkStart w:id="38" w:name="_Toc463340892"/>
       <w:r>
         <w:t>Standard Deviation</w:t>
       </w:r>
-      <w:bookmarkEnd w:id="40"/>
+      <w:bookmarkEnd w:id="38"/>
     </w:p>
     <w:p>
       <w:r>
@@ -17445,61 +17389,61 @@
       <w:pPr>
         <w:pStyle w:val="Heading1"/>
       </w:pPr>
-      <w:bookmarkStart w:id="41" w:name="_Toc462716337"/>
+      <w:bookmarkStart w:id="39" w:name="_Toc463340893"/>
       <w:r>
         <w:t>Strings</w:t>
       </w:r>
+      <w:bookmarkEnd w:id="39"/>
+    </w:p>
+    <w:p>
+      <w:pPr>
+        <w:pStyle w:val="Heading2"/>
+      </w:pPr>
+      <w:bookmarkStart w:id="40" w:name="_Toc463340894"/>
+      <w:r>
+        <w:t>Length</w:t>
+      </w:r>
+      <w:bookmarkEnd w:id="40"/>
+    </w:p>
+    <w:p/>
+    <w:p>
+      <w:pPr>
+        <w:pStyle w:val="code"/>
+      </w:pPr>
+      <w:r>
+        <w:t xml:space="preserve">select * </w:t>
+      </w:r>
+    </w:p>
+    <w:p>
+      <w:pPr>
+        <w:pStyle w:val="code"/>
+      </w:pPr>
+      <w:r>
+        <w:t>from delivery_msgs</w:t>
+      </w:r>
+    </w:p>
+    <w:p>
+      <w:pPr>
+        <w:pStyle w:val="code"/>
+      </w:pPr>
+      <w:r>
+        <w:t>where length(x_box_load_id) &gt; 0;</w:t>
+      </w:r>
+    </w:p>
+    <w:p>
+      <w:pPr>
+        <w:pStyle w:val="Heading2"/>
+      </w:pPr>
+    </w:p>
+    <w:p>
+      <w:pPr>
+        <w:pStyle w:val="Heading2"/>
+      </w:pPr>
+      <w:bookmarkStart w:id="41" w:name="_Toc463340895"/>
+      <w:r>
+        <w:t>Position of a Substring</w:t>
+      </w:r>
       <w:bookmarkEnd w:id="41"/>
-    </w:p>
-    <w:p>
-      <w:pPr>
-        <w:pStyle w:val="Heading2"/>
-      </w:pPr>
-      <w:bookmarkStart w:id="42" w:name="_Toc462716338"/>
-      <w:r>
-        <w:t>Length</w:t>
-      </w:r>
-      <w:bookmarkEnd w:id="42"/>
-    </w:p>
-    <w:p/>
-    <w:p>
-      <w:pPr>
-        <w:pStyle w:val="code"/>
-      </w:pPr>
-      <w:r>
-        <w:t xml:space="preserve">select * </w:t>
-      </w:r>
-    </w:p>
-    <w:p>
-      <w:pPr>
-        <w:pStyle w:val="code"/>
-      </w:pPr>
-      <w:r>
-        <w:t>from delivery_msgs</w:t>
-      </w:r>
-    </w:p>
-    <w:p>
-      <w:pPr>
-        <w:pStyle w:val="code"/>
-      </w:pPr>
-      <w:r>
-        <w:t>where length(x_box_load_id) &gt; 0;</w:t>
-      </w:r>
-    </w:p>
-    <w:p>
-      <w:pPr>
-        <w:pStyle w:val="Heading2"/>
-      </w:pPr>
-    </w:p>
-    <w:p>
-      <w:pPr>
-        <w:pStyle w:val="Heading2"/>
-      </w:pPr>
-      <w:bookmarkStart w:id="43" w:name="_Toc462716339"/>
-      <w:r>
-        <w:t>Position of a Substring</w:t>
-      </w:r>
-      <w:bookmarkEnd w:id="43"/>
     </w:p>
     <w:p/>
     <w:p>
@@ -17594,11 +17538,11 @@
       <w:pPr>
         <w:pStyle w:val="Heading2"/>
       </w:pPr>
-      <w:bookmarkStart w:id="44" w:name="_Toc462716340"/>
+      <w:bookmarkStart w:id="42" w:name="_Toc463340896"/>
       <w:r>
         <w:t>Substring</w:t>
       </w:r>
-      <w:bookmarkEnd w:id="44"/>
+      <w:bookmarkEnd w:id="42"/>
     </w:p>
     <w:p/>
     <w:p>
@@ -17667,20 +17611,89 @@
       <w:pPr>
         <w:pStyle w:val="Heading1"/>
       </w:pPr>
-      <w:bookmarkStart w:id="45" w:name="_Toc462716341"/>
+      <w:bookmarkStart w:id="43" w:name="_Toc463340897"/>
       <w:r>
         <w:t>Tables</w:t>
       </w:r>
+      <w:bookmarkEnd w:id="43"/>
+    </w:p>
+    <w:p/>
+    <w:p>
+      <w:pPr>
+        <w:pStyle w:val="Heading2"/>
+      </w:pPr>
+      <w:bookmarkStart w:id="44" w:name="_Toc463340898"/>
+      <w:r>
+        <w:t>Change table ownership</w:t>
+      </w:r>
+      <w:bookmarkEnd w:id="44"/>
+    </w:p>
+    <w:p>
+      <w:pPr>
+        <w:pStyle w:val="code"/>
+      </w:pPr>
+    </w:p>
+    <w:p>
+      <w:pPr>
+        <w:pStyle w:val="code"/>
+      </w:pPr>
+      <w:r>
+        <w:t>alter table public.model_train_dev17  OWNER to analytics;</w:t>
+      </w:r>
+    </w:p>
+    <w:p>
+      <w:pPr>
+        <w:pStyle w:val="code"/>
+      </w:pPr>
+      <w:r>
+        <w:t>alter table model_train_prod18_uc1 OWNER to datascience;</w:t>
+      </w:r>
+    </w:p>
+    <w:p/>
+    <w:p>
+      <w:pPr>
+        <w:pStyle w:val="Heading2"/>
+      </w:pPr>
+      <w:bookmarkStart w:id="45" w:name="_Toc463340899"/>
+      <w:r>
+        <w:t>Describe a table</w:t>
+      </w:r>
       <w:bookmarkEnd w:id="45"/>
     </w:p>
     <w:p/>
     <w:p>
       <w:pPr>
+        <w:pStyle w:val="code"/>
+      </w:pPr>
+      <w:r>
+        <w:t>select column_name, data_type, character_maximum_length</w:t>
+      </w:r>
+    </w:p>
+    <w:p>
+      <w:pPr>
+        <w:pStyle w:val="code"/>
+      </w:pPr>
+      <w:r>
+        <w:t>from INFORMATION_SCHEMA.COLUMNS where table_name = 'delivery_msgs';</w:t>
+      </w:r>
+    </w:p>
+    <w:p>
+      <w:pPr>
+        <w:pStyle w:val="code"/>
+      </w:pPr>
+    </w:p>
+    <w:p>
+      <w:pPr>
+        <w:pStyle w:val="code"/>
+      </w:pPr>
+    </w:p>
+    <w:p>
+      <w:pPr>
         <w:pStyle w:val="Heading2"/>
       </w:pPr>
-      <w:bookmarkStart w:id="46" w:name="_Toc462716342"/>
-      <w:r>
-        <w:t>Change table ownership</w:t>
+      <w:bookmarkStart w:id="46" w:name="_Toc463340900"/>
+      <w:r>
+        <w:t>Get column names from a table</w:t>
       </w:r>
       <w:bookmarkEnd w:id="46"/>
     </w:p>
@@ -17694,7 +17707,7 @@
         <w:pStyle w:val="code"/>
       </w:pPr>
       <w:r>
-        <w:t>alter table public.model_train_dev17  OWNER to analytics;</w:t>
+        <w:t>select column_name from information_schema.columns</w:t>
       </w:r>
     </w:p>
     <w:p>
@@ -17702,41 +17715,64 @@
         <w:pStyle w:val="code"/>
       </w:pPr>
       <w:r>
-        <w:t>alter table model_train_prod18_uc1 OWNER to datascience;</w:t>
-      </w:r>
-    </w:p>
-    <w:p/>
+        <w:t>where table_name = 'model_train17'</w:t>
+      </w:r>
+    </w:p>
+    <w:p>
+      <w:pPr>
+        <w:pStyle w:val="code"/>
+      </w:pPr>
+    </w:p>
+    <w:p>
+      <w:pPr>
+        <w:pStyle w:val="code"/>
+      </w:pPr>
+    </w:p>
     <w:p>
       <w:pPr>
         <w:pStyle w:val="Heading2"/>
       </w:pPr>
-      <w:bookmarkStart w:id="47" w:name="_Toc462716343"/>
-      <w:r>
-        <w:t>Describe a table</w:t>
+      <w:bookmarkStart w:id="47" w:name="_Toc463340901"/>
+      <w:r>
+        <w:t>Importing Data</w:t>
       </w:r>
       <w:bookmarkEnd w:id="47"/>
     </w:p>
-    <w:p/>
     <w:p>
       <w:pPr>
         <w:pStyle w:val="code"/>
       </w:pPr>
-      <w:r>
-        <w:t>select column_name, data_type, character_maximum_length</w:t>
-      </w:r>
+    </w:p>
+    <w:p>
+      <w:pPr>
+        <w:pStyle w:val="Heading3"/>
+      </w:pPr>
+      <w:bookmarkStart w:id="48" w:name="_Toc463340902"/>
+      <w:r>
+        <w:t>Importing CSV File into a PosgreSQL Table</w:t>
+      </w:r>
+      <w:bookmarkEnd w:id="48"/>
     </w:p>
     <w:p>
       <w:pPr>
         <w:pStyle w:val="code"/>
       </w:pPr>
-      <w:r>
-        <w:t>from INFORMATION_SCHEMA.COLUMNS where table_name = 'delivery_msgs';</w:t>
-      </w:r>
     </w:p>
     <w:p>
       <w:pPr>
         <w:pStyle w:val="code"/>
       </w:pPr>
+      <w:r>
+        <w:t xml:space="preserve">See </w:t>
+      </w:r>
+      <w:hyperlink r:id="rId14" w:history="1">
+        <w:r>
+          <w:rPr>
+            <w:rStyle w:val="Hyperlink"/>
+          </w:rPr>
+          <w:t>http://www.postgresqltutorial.com/import-csv-file-into-posgresql-table/</w:t>
+        </w:r>
+      </w:hyperlink>
     </w:p>
     <w:p>
       <w:pPr>
@@ -17745,25 +17781,23 @@
     </w:p>
     <w:p>
       <w:pPr>
-        <w:pStyle w:val="Heading2"/>
-      </w:pPr>
-      <w:bookmarkStart w:id="48" w:name="_Toc462716344"/>
-      <w:r>
-        <w:t>Get column names from a table</w:t>
-      </w:r>
-      <w:bookmarkEnd w:id="48"/>
-    </w:p>
-    <w:p>
-      <w:pPr>
         <w:pStyle w:val="code"/>
       </w:pPr>
     </w:p>
     <w:p>
       <w:pPr>
+        <w:spacing w:after="200" w:line="276" w:lineRule="auto"/>
+      </w:pPr>
+      <w:r>
+        <w:t>- or –</w:t>
+      </w:r>
+    </w:p>
+    <w:p>
+      <w:pPr>
         <w:pStyle w:val="code"/>
       </w:pPr>
       <w:r>
-        <w:t>select column_name from information_schema.columns</w:t>
+        <w:t>right click on table -&gt; import</w:t>
       </w:r>
     </w:p>
     <w:p>
@@ -17771,13 +17805,21 @@
         <w:pStyle w:val="code"/>
       </w:pPr>
       <w:r>
-        <w:t>where table_name = 'model_train17'</w:t>
+        <w:t>select local file, format and coding</w:t>
       </w:r>
     </w:p>
     <w:p>
       <w:pPr>
         <w:pStyle w:val="code"/>
       </w:pPr>
+    </w:p>
+    <w:p>
+      <w:pPr>
+        <w:pStyle w:val="code"/>
+      </w:pPr>
+      <w:r>
+        <w:t>here is a german pgAdmin GUI screenshot:</w:t>
+      </w:r>
     </w:p>
     <w:p>
       <w:pPr>
@@ -17794,6 +17836,65 @@
         </w:rPr>
       </w:pPr>
       <w:r>
+        <w:rPr>
+          <w:rFonts w:ascii="Arial" w:hAnsi="Arial" w:cs="Arial"/>
+          <w:noProof/>
+          <w:color w:val="0077CC"/>
+          <w:sz w:val="23"/>
+          <w:szCs w:val="23"/>
+          <w:lang w:bidi="ar-SA"/>
+        </w:rPr>
+        <w:drawing>
+          <wp:inline distT="0" distB="0" distL="0" distR="0">
+            <wp:extent cx="2872968" cy="2000250"/>
+            <wp:effectExtent l="19050" t="0" r="3582" b="0"/>
+            <wp:docPr id="9" name="Picture 1" descr="pgAdmin import GUI">
+              <a:hlinkClick xmlns:a="http://schemas.openxmlformats.org/drawingml/2006/main" r:id="rId15"/>
+            </wp:docPr>
+            <wp:cNvGraphicFramePr>
+              <a:graphicFrameLocks xmlns:a="http://schemas.openxmlformats.org/drawingml/2006/main" noChangeAspect="1"/>
+            </wp:cNvGraphicFramePr>
+            <a:graphic xmlns:a="http://schemas.openxmlformats.org/drawingml/2006/main">
+              <a:graphicData uri="http://schemas.openxmlformats.org/drawingml/2006/picture">
+                <pic:pic xmlns:pic="http://schemas.openxmlformats.org/drawingml/2006/picture">
+                  <pic:nvPicPr>
+                    <pic:cNvPr id="0" name="Picture 1" descr="pgAdmin import GUI">
+                      <a:hlinkClick r:id="rId15"/>
+                    </pic:cNvPr>
+                    <pic:cNvPicPr>
+                      <a:picLocks noChangeAspect="1" noChangeArrowheads="1"/>
+                    </pic:cNvPicPr>
+                  </pic:nvPicPr>
+                  <pic:blipFill>
+                    <a:blip r:embed="rId16" cstate="print"/>
+                    <a:srcRect/>
+                    <a:stretch>
+                      <a:fillRect/>
+                    </a:stretch>
+                  </pic:blipFill>
+                  <pic:spPr bwMode="auto">
+                    <a:xfrm>
+                      <a:off x="0" y="0"/>
+                      <a:ext cx="2881674" cy="2006311"/>
+                    </a:xfrm>
+                    <a:prstGeom prst="rect">
+                      <a:avLst/>
+                    </a:prstGeom>
+                    <a:noFill/>
+                    <a:ln w="9525">
+                      <a:noFill/>
+                      <a:miter lim="800000"/>
+                      <a:headEnd/>
+                      <a:tailEnd/>
+                    </a:ln>
+                  </pic:spPr>
+                </pic:pic>
+              </a:graphicData>
+            </a:graphic>
+          </wp:inline>
+        </w:drawing>
+      </w:r>
+      <w:r>
         <w:br w:type="page"/>
       </w:r>
     </w:p>
@@ -17801,7 +17902,7 @@
       <w:pPr>
         <w:pStyle w:val="Heading1"/>
       </w:pPr>
-      <w:bookmarkStart w:id="49" w:name="_Toc462716345"/>
+      <w:bookmarkStart w:id="49" w:name="_Toc463340903"/>
       <w:r>
         <w:lastRenderedPageBreak/>
         <w:t>Windowing Functions</w:t>
@@ -17817,7 +17918,7 @@
       <w:pPr>
         <w:pStyle w:val="Heading2"/>
       </w:pPr>
-      <w:bookmarkStart w:id="50" w:name="_Toc462716346"/>
+      <w:bookmarkStart w:id="50" w:name="_Toc463340904"/>
       <w:r>
         <w:t>lag Windowing Function</w:t>
       </w:r>
@@ -17924,7 +18025,7 @@
                     </pic:cNvPicPr>
                   </pic:nvPicPr>
                   <pic:blipFill>
-                    <a:blip r:embed="rId15" cstate="print"/>
+                    <a:blip r:embed="rId17" cstate="print"/>
                     <a:srcRect/>
                     <a:stretch>
                       <a:fillRect/>
@@ -19031,6 +19132,18 @@
     <w:basedOn w:val="DefaultParagraphFont"/>
     <w:rsid w:val="00B31B5B"/>
   </w:style>
+  <w:style w:type="character" w:styleId="FollowedHyperlink">
+    <w:name w:val="FollowedHyperlink"/>
+    <w:basedOn w:val="DefaultParagraphFont"/>
+    <w:uiPriority w:val="99"/>
+    <w:semiHidden/>
+    <w:unhideWhenUsed/>
+    <w:rsid w:val="001000FB"/>
+    <w:rPr>
+      <w:color w:val="800080" w:themeColor="followedHyperlink"/>
+      <w:u w:val="single"/>
+    </w:rPr>
+  </w:style>
 </w:styles>
 </file>
 
@@ -19322,7 +19435,7 @@
 </file>
 
 <file path=customXml/itemProps1.xml><?xml version="1.0" encoding="utf-8"?>
-<ds:datastoreItem xmlns:ds="http://schemas.openxmlformats.org/officeDocument/2006/customXml" ds:itemID="{486AFEF7-90AD-4A61-917E-0B9398BD3828}">
+<ds:datastoreItem xmlns:ds="http://schemas.openxmlformats.org/officeDocument/2006/customXml" ds:itemID="{19A0A04F-7F82-4BDF-B9CA-4BD64F55F52F}">
   <ds:schemaRefs>
     <ds:schemaRef ds:uri="http://schemas.openxmlformats.org/officeDocument/2006/bibliography"/>
   </ds:schemaRefs>

</xml_diff>

<commit_message>
Added index management functions
</commit_message>
<xml_diff>
--- a/Postgres Cheatsheet.docx
+++ b/Postgres Cheatsheet.docx
@@ -6,7 +6,7 @@
       <w:pPr>
         <w:pStyle w:val="Title"/>
       </w:pPr>
-      <w:bookmarkStart w:id="0" w:name="_Toc470180414"/>
+      <w:bookmarkStart w:id="0" w:name="_Toc482077704"/>
       <w:r>
         <w:t>Postgres Cheatsheet</w:t>
       </w:r>
@@ -62,7 +62,7 @@
           <w:r>
             <w:fldChar w:fldCharType="separate"/>
           </w:r>
-          <w:hyperlink w:anchor="_Toc470180414" w:history="1">
+          <w:hyperlink w:anchor="_Toc482077704" w:history="1">
             <w:r>
               <w:rPr>
                 <w:rStyle w:val="Hyperlink"/>
@@ -89,7 +89,7 @@
                 <w:noProof/>
                 <w:webHidden/>
               </w:rPr>
-              <w:instrText xml:space="preserve"> PAGEREF _Toc470180414 \h </w:instrText>
+              <w:instrText xml:space="preserve"> PAGEREF _Toc482077704 \h </w:instrText>
             </w:r>
             <w:r>
               <w:rPr>
@@ -134,7 +134,7 @@
               <w:lang w:bidi="ar-SA"/>
             </w:rPr>
           </w:pPr>
-          <w:hyperlink w:anchor="_Toc470180415" w:history="1">
+          <w:hyperlink w:anchor="_Toc482077705" w:history="1">
             <w:r>
               <w:rPr>
                 <w:rStyle w:val="Hyperlink"/>
@@ -161,7 +161,7 @@
                 <w:noProof/>
                 <w:webHidden/>
               </w:rPr>
-              <w:instrText xml:space="preserve"> PAGEREF _Toc470180415 \h </w:instrText>
+              <w:instrText xml:space="preserve"> PAGEREF _Toc482077705 \h </w:instrText>
             </w:r>
             <w:r>
               <w:rPr>
@@ -206,7 +206,7 @@
               <w:lang w:bidi="ar-SA"/>
             </w:rPr>
           </w:pPr>
-          <w:hyperlink w:anchor="_Toc470180416" w:history="1">
+          <w:hyperlink w:anchor="_Toc482077706" w:history="1">
             <w:r>
               <w:rPr>
                 <w:rStyle w:val="Hyperlink"/>
@@ -233,7 +233,7 @@
                 <w:noProof/>
                 <w:webHidden/>
               </w:rPr>
-              <w:instrText xml:space="preserve"> PAGEREF _Toc470180416 \h </w:instrText>
+              <w:instrText xml:space="preserve"> PAGEREF _Toc482077706 \h </w:instrText>
             </w:r>
             <w:r>
               <w:rPr>
@@ -278,7 +278,7 @@
               <w:lang w:bidi="ar-SA"/>
             </w:rPr>
           </w:pPr>
-          <w:hyperlink w:anchor="_Toc470180417" w:history="1">
+          <w:hyperlink w:anchor="_Toc482077707" w:history="1">
             <w:r>
               <w:rPr>
                 <w:rStyle w:val="Hyperlink"/>
@@ -305,7 +305,7 @@
                 <w:noProof/>
                 <w:webHidden/>
               </w:rPr>
-              <w:instrText xml:space="preserve"> PAGEREF _Toc470180417 \h </w:instrText>
+              <w:instrText xml:space="preserve"> PAGEREF _Toc482077707 \h </w:instrText>
             </w:r>
             <w:r>
               <w:rPr>
@@ -350,7 +350,7 @@
               <w:lang w:bidi="ar-SA"/>
             </w:rPr>
           </w:pPr>
-          <w:hyperlink w:anchor="_Toc470180418" w:history="1">
+          <w:hyperlink w:anchor="_Toc482077708" w:history="1">
             <w:r>
               <w:rPr>
                 <w:rStyle w:val="Hyperlink"/>
@@ -377,7 +377,7 @@
                 <w:noProof/>
                 <w:webHidden/>
               </w:rPr>
-              <w:instrText xml:space="preserve"> PAGEREF _Toc470180418 \h </w:instrText>
+              <w:instrText xml:space="preserve"> PAGEREF _Toc482077708 \h </w:instrText>
             </w:r>
             <w:r>
               <w:rPr>
@@ -422,7 +422,7 @@
               <w:lang w:bidi="ar-SA"/>
             </w:rPr>
           </w:pPr>
-          <w:hyperlink w:anchor="_Toc470180419" w:history="1">
+          <w:hyperlink w:anchor="_Toc482077709" w:history="1">
             <w:r>
               <w:rPr>
                 <w:rStyle w:val="Hyperlink"/>
@@ -449,7 +449,7 @@
                 <w:noProof/>
                 <w:webHidden/>
               </w:rPr>
-              <w:instrText xml:space="preserve"> PAGEREF _Toc470180419 \h </w:instrText>
+              <w:instrText xml:space="preserve"> PAGEREF _Toc482077709 \h </w:instrText>
             </w:r>
             <w:r>
               <w:rPr>
@@ -494,7 +494,7 @@
               <w:lang w:bidi="ar-SA"/>
             </w:rPr>
           </w:pPr>
-          <w:hyperlink w:anchor="_Toc470180420" w:history="1">
+          <w:hyperlink w:anchor="_Toc482077710" w:history="1">
             <w:r>
               <w:rPr>
                 <w:rStyle w:val="Hyperlink"/>
@@ -521,7 +521,7 @@
                 <w:noProof/>
                 <w:webHidden/>
               </w:rPr>
-              <w:instrText xml:space="preserve"> PAGEREF _Toc470180420 \h </w:instrText>
+              <w:instrText xml:space="preserve"> PAGEREF _Toc482077710 \h </w:instrText>
             </w:r>
             <w:r>
               <w:rPr>
@@ -566,7 +566,7 @@
               <w:lang w:bidi="ar-SA"/>
             </w:rPr>
           </w:pPr>
-          <w:hyperlink w:anchor="_Toc470180421" w:history="1">
+          <w:hyperlink w:anchor="_Toc482077711" w:history="1">
             <w:r>
               <w:rPr>
                 <w:rStyle w:val="Hyperlink"/>
@@ -593,7 +593,7 @@
                 <w:noProof/>
                 <w:webHidden/>
               </w:rPr>
-              <w:instrText xml:space="preserve"> PAGEREF _Toc470180421 \h </w:instrText>
+              <w:instrText xml:space="preserve"> PAGEREF _Toc482077711 \h </w:instrText>
             </w:r>
             <w:r>
               <w:rPr>
@@ -638,7 +638,7 @@
               <w:lang w:bidi="ar-SA"/>
             </w:rPr>
           </w:pPr>
-          <w:hyperlink w:anchor="_Toc470180422" w:history="1">
+          <w:hyperlink w:anchor="_Toc482077712" w:history="1">
             <w:r>
               <w:rPr>
                 <w:rStyle w:val="Hyperlink"/>
@@ -665,7 +665,7 @@
                 <w:noProof/>
                 <w:webHidden/>
               </w:rPr>
-              <w:instrText xml:space="preserve"> PAGEREF _Toc470180422 \h </w:instrText>
+              <w:instrText xml:space="preserve"> PAGEREF _Toc482077712 \h </w:instrText>
             </w:r>
             <w:r>
               <w:rPr>
@@ -710,7 +710,7 @@
               <w:lang w:bidi="ar-SA"/>
             </w:rPr>
           </w:pPr>
-          <w:hyperlink w:anchor="_Toc470180423" w:history="1">
+          <w:hyperlink w:anchor="_Toc482077713" w:history="1">
             <w:r>
               <w:rPr>
                 <w:rStyle w:val="Hyperlink"/>
@@ -737,7 +737,7 @@
                 <w:noProof/>
                 <w:webHidden/>
               </w:rPr>
-              <w:instrText xml:space="preserve"> PAGEREF _Toc470180423 \h </w:instrText>
+              <w:instrText xml:space="preserve"> PAGEREF _Toc482077713 \h </w:instrText>
             </w:r>
             <w:r>
               <w:rPr>
@@ -782,7 +782,7 @@
               <w:lang w:bidi="ar-SA"/>
             </w:rPr>
           </w:pPr>
-          <w:hyperlink w:anchor="_Toc470180424" w:history="1">
+          <w:hyperlink w:anchor="_Toc482077714" w:history="1">
             <w:r>
               <w:rPr>
                 <w:rStyle w:val="Hyperlink"/>
@@ -809,7 +809,7 @@
                 <w:noProof/>
                 <w:webHidden/>
               </w:rPr>
-              <w:instrText xml:space="preserve"> PAGEREF _Toc470180424 \h </w:instrText>
+              <w:instrText xml:space="preserve"> PAGEREF _Toc482077714 \h </w:instrText>
             </w:r>
             <w:r>
               <w:rPr>
@@ -854,7 +854,7 @@
               <w:lang w:bidi="ar-SA"/>
             </w:rPr>
           </w:pPr>
-          <w:hyperlink w:anchor="_Toc470180425" w:history="1">
+          <w:hyperlink w:anchor="_Toc482077715" w:history="1">
             <w:r>
               <w:rPr>
                 <w:rStyle w:val="Hyperlink"/>
@@ -881,7 +881,7 @@
                 <w:noProof/>
                 <w:webHidden/>
               </w:rPr>
-              <w:instrText xml:space="preserve"> PAGEREF _Toc470180425 \h </w:instrText>
+              <w:instrText xml:space="preserve"> PAGEREF _Toc482077715 \h </w:instrText>
             </w:r>
             <w:r>
               <w:rPr>
@@ -926,7 +926,7 @@
               <w:lang w:bidi="ar-SA"/>
             </w:rPr>
           </w:pPr>
-          <w:hyperlink w:anchor="_Toc470180426" w:history="1">
+          <w:hyperlink w:anchor="_Toc482077716" w:history="1">
             <w:r>
               <w:rPr>
                 <w:rStyle w:val="Hyperlink"/>
@@ -953,7 +953,7 @@
                 <w:noProof/>
                 <w:webHidden/>
               </w:rPr>
-              <w:instrText xml:space="preserve"> PAGEREF _Toc470180426 \h </w:instrText>
+              <w:instrText xml:space="preserve"> PAGEREF _Toc482077716 \h </w:instrText>
             </w:r>
             <w:r>
               <w:rPr>
@@ -998,7 +998,7 @@
               <w:lang w:bidi="ar-SA"/>
             </w:rPr>
           </w:pPr>
-          <w:hyperlink w:anchor="_Toc470180427" w:history="1">
+          <w:hyperlink w:anchor="_Toc482077717" w:history="1">
             <w:r>
               <w:rPr>
                 <w:rStyle w:val="Hyperlink"/>
@@ -1025,7 +1025,7 @@
                 <w:noProof/>
                 <w:webHidden/>
               </w:rPr>
-              <w:instrText xml:space="preserve"> PAGEREF _Toc470180427 \h </w:instrText>
+              <w:instrText xml:space="preserve"> PAGEREF _Toc482077717 \h </w:instrText>
             </w:r>
             <w:r>
               <w:rPr>
@@ -1070,7 +1070,7 @@
               <w:lang w:bidi="ar-SA"/>
             </w:rPr>
           </w:pPr>
-          <w:hyperlink w:anchor="_Toc470180428" w:history="1">
+          <w:hyperlink w:anchor="_Toc482077718" w:history="1">
             <w:r>
               <w:rPr>
                 <w:rStyle w:val="Hyperlink"/>
@@ -1097,7 +1097,7 @@
                 <w:noProof/>
                 <w:webHidden/>
               </w:rPr>
-              <w:instrText xml:space="preserve"> PAGEREF _Toc470180428 \h </w:instrText>
+              <w:instrText xml:space="preserve"> PAGEREF _Toc482077718 \h </w:instrText>
             </w:r>
             <w:r>
               <w:rPr>
@@ -1142,7 +1142,7 @@
               <w:lang w:bidi="ar-SA"/>
             </w:rPr>
           </w:pPr>
-          <w:hyperlink w:anchor="_Toc470180429" w:history="1">
+          <w:hyperlink w:anchor="_Toc482077719" w:history="1">
             <w:r>
               <w:rPr>
                 <w:rStyle w:val="Hyperlink"/>
@@ -1169,7 +1169,7 @@
                 <w:noProof/>
                 <w:webHidden/>
               </w:rPr>
-              <w:instrText xml:space="preserve"> PAGEREF _Toc470180429 \h </w:instrText>
+              <w:instrText xml:space="preserve"> PAGEREF _Toc482077719 \h </w:instrText>
             </w:r>
             <w:r>
               <w:rPr>
@@ -1214,7 +1214,7 @@
               <w:lang w:bidi="ar-SA"/>
             </w:rPr>
           </w:pPr>
-          <w:hyperlink w:anchor="_Toc470180430" w:history="1">
+          <w:hyperlink w:anchor="_Toc482077720" w:history="1">
             <w:r>
               <w:rPr>
                 <w:rStyle w:val="Hyperlink"/>
@@ -1241,7 +1241,7 @@
                 <w:noProof/>
                 <w:webHidden/>
               </w:rPr>
-              <w:instrText xml:space="preserve"> PAGEREF _Toc470180430 \h </w:instrText>
+              <w:instrText xml:space="preserve"> PAGEREF _Toc482077720 \h </w:instrText>
             </w:r>
             <w:r>
               <w:rPr>
@@ -1261,7 +1261,7 @@
                 <w:noProof/>
                 <w:webHidden/>
               </w:rPr>
-              <w:t>5</w:t>
+              <w:t>6</w:t>
             </w:r>
             <w:r>
               <w:rPr>
@@ -1286,7 +1286,7 @@
               <w:lang w:bidi="ar-SA"/>
             </w:rPr>
           </w:pPr>
-          <w:hyperlink w:anchor="_Toc470180431" w:history="1">
+          <w:hyperlink w:anchor="_Toc482077721" w:history="1">
             <w:r>
               <w:rPr>
                 <w:rStyle w:val="Hyperlink"/>
@@ -1313,7 +1313,7 @@
                 <w:noProof/>
                 <w:webHidden/>
               </w:rPr>
-              <w:instrText xml:space="preserve"> PAGEREF _Toc470180431 \h </w:instrText>
+              <w:instrText xml:space="preserve"> PAGEREF _Toc482077721 \h </w:instrText>
             </w:r>
             <w:r>
               <w:rPr>
@@ -1358,7 +1358,7 @@
               <w:lang w:bidi="ar-SA"/>
             </w:rPr>
           </w:pPr>
-          <w:hyperlink w:anchor="_Toc470180432" w:history="1">
+          <w:hyperlink w:anchor="_Toc482077722" w:history="1">
             <w:r>
               <w:rPr>
                 <w:rStyle w:val="Hyperlink"/>
@@ -1385,7 +1385,7 @@
                 <w:noProof/>
                 <w:webHidden/>
               </w:rPr>
-              <w:instrText xml:space="preserve"> PAGEREF _Toc470180432 \h </w:instrText>
+              <w:instrText xml:space="preserve"> PAGEREF _Toc482077722 \h </w:instrText>
             </w:r>
             <w:r>
               <w:rPr>
@@ -1430,7 +1430,7 @@
               <w:lang w:bidi="ar-SA"/>
             </w:rPr>
           </w:pPr>
-          <w:hyperlink w:anchor="_Toc470180433" w:history="1">
+          <w:hyperlink w:anchor="_Toc482077723" w:history="1">
             <w:r>
               <w:rPr>
                 <w:rStyle w:val="Hyperlink"/>
@@ -1457,7 +1457,7 @@
                 <w:noProof/>
                 <w:webHidden/>
               </w:rPr>
-              <w:instrText xml:space="preserve"> PAGEREF _Toc470180433 \h </w:instrText>
+              <w:instrText xml:space="preserve"> PAGEREF _Toc482077723 \h </w:instrText>
             </w:r>
             <w:r>
               <w:rPr>
@@ -1502,7 +1502,7 @@
               <w:lang w:bidi="ar-SA"/>
             </w:rPr>
           </w:pPr>
-          <w:hyperlink w:anchor="_Toc470180434" w:history="1">
+          <w:hyperlink w:anchor="_Toc482077724" w:history="1">
             <w:r>
               <w:rPr>
                 <w:rStyle w:val="Hyperlink"/>
@@ -1529,7 +1529,7 @@
                 <w:noProof/>
                 <w:webHidden/>
               </w:rPr>
-              <w:instrText xml:space="preserve"> PAGEREF _Toc470180434 \h </w:instrText>
+              <w:instrText xml:space="preserve"> PAGEREF _Toc482077724 \h </w:instrText>
             </w:r>
             <w:r>
               <w:rPr>
@@ -1574,7 +1574,7 @@
               <w:lang w:bidi="ar-SA"/>
             </w:rPr>
           </w:pPr>
-          <w:hyperlink w:anchor="_Toc470180435" w:history="1">
+          <w:hyperlink w:anchor="_Toc482077725" w:history="1">
             <w:r>
               <w:rPr>
                 <w:rStyle w:val="Hyperlink"/>
@@ -1601,7 +1601,7 @@
                 <w:noProof/>
                 <w:webHidden/>
               </w:rPr>
-              <w:instrText xml:space="preserve"> PAGEREF _Toc470180435 \h </w:instrText>
+              <w:instrText xml:space="preserve"> PAGEREF _Toc482077725 \h </w:instrText>
             </w:r>
             <w:r>
               <w:rPr>
@@ -1646,7 +1646,7 @@
               <w:lang w:bidi="ar-SA"/>
             </w:rPr>
           </w:pPr>
-          <w:hyperlink w:anchor="_Toc470180436" w:history="1">
+          <w:hyperlink w:anchor="_Toc482077726" w:history="1">
             <w:r>
               <w:rPr>
                 <w:rStyle w:val="Hyperlink"/>
@@ -1673,7 +1673,7 @@
                 <w:noProof/>
                 <w:webHidden/>
               </w:rPr>
-              <w:instrText xml:space="preserve"> PAGEREF _Toc470180436 \h </w:instrText>
+              <w:instrText xml:space="preserve"> PAGEREF _Toc482077726 \h </w:instrText>
             </w:r>
             <w:r>
               <w:rPr>
@@ -1718,7 +1718,7 @@
               <w:lang w:bidi="ar-SA"/>
             </w:rPr>
           </w:pPr>
-          <w:hyperlink w:anchor="_Toc470180437" w:history="1">
+          <w:hyperlink w:anchor="_Toc482077727" w:history="1">
             <w:r>
               <w:rPr>
                 <w:rStyle w:val="Hyperlink"/>
@@ -1745,7 +1745,7 @@
                 <w:noProof/>
                 <w:webHidden/>
               </w:rPr>
-              <w:instrText xml:space="preserve"> PAGEREF _Toc470180437 \h </w:instrText>
+              <w:instrText xml:space="preserve"> PAGEREF _Toc482077727 \h </w:instrText>
             </w:r>
             <w:r>
               <w:rPr>
@@ -1790,7 +1790,7 @@
               <w:lang w:bidi="ar-SA"/>
             </w:rPr>
           </w:pPr>
-          <w:hyperlink w:anchor="_Toc470180438" w:history="1">
+          <w:hyperlink w:anchor="_Toc482077728" w:history="1">
             <w:r>
               <w:rPr>
                 <w:rStyle w:val="Hyperlink"/>
@@ -1817,7 +1817,7 @@
                 <w:noProof/>
                 <w:webHidden/>
               </w:rPr>
-              <w:instrText xml:space="preserve"> PAGEREF _Toc470180438 \h </w:instrText>
+              <w:instrText xml:space="preserve"> PAGEREF _Toc482077728 \h </w:instrText>
             </w:r>
             <w:r>
               <w:rPr>
@@ -1862,7 +1862,7 @@
               <w:lang w:bidi="ar-SA"/>
             </w:rPr>
           </w:pPr>
-          <w:hyperlink w:anchor="_Toc470180439" w:history="1">
+          <w:hyperlink w:anchor="_Toc482077729" w:history="1">
             <w:r>
               <w:rPr>
                 <w:rStyle w:val="Hyperlink"/>
@@ -1889,7 +1889,7 @@
                 <w:noProof/>
                 <w:webHidden/>
               </w:rPr>
-              <w:instrText xml:space="preserve"> PAGEREF _Toc470180439 \h </w:instrText>
+              <w:instrText xml:space="preserve"> PAGEREF _Toc482077729 \h </w:instrText>
             </w:r>
             <w:r>
               <w:rPr>
@@ -1934,7 +1934,7 @@
               <w:lang w:bidi="ar-SA"/>
             </w:rPr>
           </w:pPr>
-          <w:hyperlink w:anchor="_Toc470180440" w:history="1">
+          <w:hyperlink w:anchor="_Toc482077730" w:history="1">
             <w:r>
               <w:rPr>
                 <w:rStyle w:val="Hyperlink"/>
@@ -1961,7 +1961,7 @@
                 <w:noProof/>
                 <w:webHidden/>
               </w:rPr>
-              <w:instrText xml:space="preserve"> PAGEREF _Toc470180440 \h </w:instrText>
+              <w:instrText xml:space="preserve"> PAGEREF _Toc482077730 \h </w:instrText>
             </w:r>
             <w:r>
               <w:rPr>
@@ -2006,7 +2006,7 @@
               <w:lang w:bidi="ar-SA"/>
             </w:rPr>
           </w:pPr>
-          <w:hyperlink w:anchor="_Toc470180441" w:history="1">
+          <w:hyperlink w:anchor="_Toc482077731" w:history="1">
             <w:r>
               <w:rPr>
                 <w:rStyle w:val="Hyperlink"/>
@@ -2033,7 +2033,7 @@
                 <w:noProof/>
                 <w:webHidden/>
               </w:rPr>
-              <w:instrText xml:space="preserve"> PAGEREF _Toc470180441 \h </w:instrText>
+              <w:instrText xml:space="preserve"> PAGEREF _Toc482077731 \h </w:instrText>
             </w:r>
             <w:r>
               <w:rPr>
@@ -2078,7 +2078,7 @@
               <w:lang w:bidi="ar-SA"/>
             </w:rPr>
           </w:pPr>
-          <w:hyperlink w:anchor="_Toc470180442" w:history="1">
+          <w:hyperlink w:anchor="_Toc482077732" w:history="1">
             <w:r>
               <w:rPr>
                 <w:rStyle w:val="Hyperlink"/>
@@ -2105,7 +2105,7 @@
                 <w:noProof/>
                 <w:webHidden/>
               </w:rPr>
-              <w:instrText xml:space="preserve"> PAGEREF _Toc470180442 \h </w:instrText>
+              <w:instrText xml:space="preserve"> PAGEREF _Toc482077732 \h </w:instrText>
             </w:r>
             <w:r>
               <w:rPr>
@@ -2150,7 +2150,7 @@
               <w:lang w:bidi="ar-SA"/>
             </w:rPr>
           </w:pPr>
-          <w:hyperlink w:anchor="_Toc470180443" w:history="1">
+          <w:hyperlink w:anchor="_Toc482077733" w:history="1">
             <w:r>
               <w:rPr>
                 <w:rStyle w:val="Hyperlink"/>
@@ -2177,7 +2177,7 @@
                 <w:noProof/>
                 <w:webHidden/>
               </w:rPr>
-              <w:instrText xml:space="preserve"> PAGEREF _Toc470180443 \h </w:instrText>
+              <w:instrText xml:space="preserve"> PAGEREF _Toc482077733 \h </w:instrText>
             </w:r>
             <w:r>
               <w:rPr>
@@ -2222,7 +2222,7 @@
               <w:lang w:bidi="ar-SA"/>
             </w:rPr>
           </w:pPr>
-          <w:hyperlink w:anchor="_Toc470180444" w:history="1">
+          <w:hyperlink w:anchor="_Toc482077734" w:history="1">
             <w:r>
               <w:rPr>
                 <w:rStyle w:val="Hyperlink"/>
@@ -2249,7 +2249,7 @@
                 <w:noProof/>
                 <w:webHidden/>
               </w:rPr>
-              <w:instrText xml:space="preserve"> PAGEREF _Toc470180444 \h </w:instrText>
+              <w:instrText xml:space="preserve"> PAGEREF _Toc482077734 \h </w:instrText>
             </w:r>
             <w:r>
               <w:rPr>
@@ -2294,7 +2294,7 @@
               <w:lang w:bidi="ar-SA"/>
             </w:rPr>
           </w:pPr>
-          <w:hyperlink w:anchor="_Toc470180445" w:history="1">
+          <w:hyperlink w:anchor="_Toc482077735" w:history="1">
             <w:r>
               <w:rPr>
                 <w:rStyle w:val="Hyperlink"/>
@@ -2321,7 +2321,7 @@
                 <w:noProof/>
                 <w:webHidden/>
               </w:rPr>
-              <w:instrText xml:space="preserve"> PAGEREF _Toc470180445 \h </w:instrText>
+              <w:instrText xml:space="preserve"> PAGEREF _Toc482077735 \h </w:instrText>
             </w:r>
             <w:r>
               <w:rPr>
@@ -2366,13 +2366,13 @@
               <w:lang w:bidi="ar-SA"/>
             </w:rPr>
           </w:pPr>
-          <w:hyperlink w:anchor="_Toc470180446" w:history="1">
+          <w:hyperlink w:anchor="_Toc482077736" w:history="1">
             <w:r>
               <w:rPr>
                 <w:rStyle w:val="Hyperlink"/>
                 <w:noProof/>
               </w:rPr>
-              <w:t>Mathematical Functions</w:t>
+              <w:t>Indexes</w:t>
             </w:r>
             <w:r>
               <w:rPr>
@@ -2393,7 +2393,7 @@
                 <w:noProof/>
                 <w:webHidden/>
               </w:rPr>
-              <w:instrText xml:space="preserve"> PAGEREF _Toc470180446 \h </w:instrText>
+              <w:instrText xml:space="preserve"> PAGEREF _Toc482077736 \h </w:instrText>
             </w:r>
             <w:r>
               <w:rPr>
@@ -2413,7 +2413,7 @@
                 <w:noProof/>
                 <w:webHidden/>
               </w:rPr>
-              <w:t>15</w:t>
+              <w:t>14</w:t>
             </w:r>
             <w:r>
               <w:rPr>
@@ -2438,13 +2438,13 @@
               <w:lang w:bidi="ar-SA"/>
             </w:rPr>
           </w:pPr>
-          <w:hyperlink w:anchor="_Toc470180447" w:history="1">
+          <w:hyperlink w:anchor="_Toc482077737" w:history="1">
             <w:r>
               <w:rPr>
                 <w:rStyle w:val="Hyperlink"/>
                 <w:noProof/>
               </w:rPr>
-              <w:t>Rounding</w:t>
+              <w:t>Create an Index</w:t>
             </w:r>
             <w:r>
               <w:rPr>
@@ -2465,7 +2465,7 @@
                 <w:noProof/>
                 <w:webHidden/>
               </w:rPr>
-              <w:instrText xml:space="preserve"> PAGEREF _Toc470180447 \h </w:instrText>
+              <w:instrText xml:space="preserve"> PAGEREF _Toc482077737 \h </w:instrText>
             </w:r>
             <w:r>
               <w:rPr>
@@ -2485,7 +2485,7 @@
                 <w:noProof/>
                 <w:webHidden/>
               </w:rPr>
-              <w:t>17</w:t>
+              <w:t>14</w:t>
             </w:r>
             <w:r>
               <w:rPr>
@@ -2510,13 +2510,13 @@
               <w:lang w:bidi="ar-SA"/>
             </w:rPr>
           </w:pPr>
-          <w:hyperlink w:anchor="_Toc470180448" w:history="1">
+          <w:hyperlink w:anchor="_Toc482077738" w:history="1">
             <w:r>
               <w:rPr>
                 <w:rStyle w:val="Hyperlink"/>
                 <w:noProof/>
               </w:rPr>
-              <w:t>Half-Round-Even</w:t>
+              <w:t>Drop an Index</w:t>
             </w:r>
             <w:r>
               <w:rPr>
@@ -2537,7 +2537,7 @@
                 <w:noProof/>
                 <w:webHidden/>
               </w:rPr>
-              <w:instrText xml:space="preserve"> PAGEREF _Toc470180448 \h </w:instrText>
+              <w:instrText xml:space="preserve"> PAGEREF _Toc482077738 \h </w:instrText>
             </w:r>
             <w:r>
               <w:rPr>
@@ -2557,7 +2557,79 @@
                 <w:noProof/>
                 <w:webHidden/>
               </w:rPr>
-              <w:t>18</w:t>
+              <w:t>14</w:t>
+            </w:r>
+            <w:r>
+              <w:rPr>
+                <w:noProof/>
+                <w:webHidden/>
+              </w:rPr>
+              <w:fldChar w:fldCharType="end"/>
+            </w:r>
+          </w:hyperlink>
+        </w:p>
+        <w:p>
+          <w:pPr>
+            <w:pStyle w:val="TOC2"/>
+            <w:tabs>
+              <w:tab w:val="right" w:leader="dot" w:pos="10700"/>
+            </w:tabs>
+            <w:rPr>
+              <w:rFonts w:eastAsiaTheme="minorEastAsia" w:cstheme="minorBidi"/>
+              <w:noProof/>
+              <w:sz w:val="22"/>
+              <w:szCs w:val="22"/>
+              <w:lang w:bidi="ar-SA"/>
+            </w:rPr>
+          </w:pPr>
+          <w:hyperlink w:anchor="_Toc482077739" w:history="1">
+            <w:r>
+              <w:rPr>
+                <w:rStyle w:val="Hyperlink"/>
+                <w:noProof/>
+              </w:rPr>
+              <w:t>Show Indexes on a Table</w:t>
+            </w:r>
+            <w:r>
+              <w:rPr>
+                <w:noProof/>
+                <w:webHidden/>
+              </w:rPr>
+              <w:tab/>
+            </w:r>
+            <w:r>
+              <w:rPr>
+                <w:noProof/>
+                <w:webHidden/>
+              </w:rPr>
+              <w:fldChar w:fldCharType="begin"/>
+            </w:r>
+            <w:r>
+              <w:rPr>
+                <w:noProof/>
+                <w:webHidden/>
+              </w:rPr>
+              <w:instrText xml:space="preserve"> PAGEREF _Toc482077739 \h </w:instrText>
+            </w:r>
+            <w:r>
+              <w:rPr>
+                <w:noProof/>
+                <w:webHidden/>
+              </w:rPr>
+            </w:r>
+            <w:r>
+              <w:rPr>
+                <w:noProof/>
+                <w:webHidden/>
+              </w:rPr>
+              <w:fldChar w:fldCharType="separate"/>
+            </w:r>
+            <w:r>
+              <w:rPr>
+                <w:noProof/>
+                <w:webHidden/>
+              </w:rPr>
+              <w:t>15</w:t>
             </w:r>
             <w:r>
               <w:rPr>
@@ -2582,13 +2654,13 @@
               <w:lang w:bidi="ar-SA"/>
             </w:rPr>
           </w:pPr>
-          <w:hyperlink w:anchor="_Toc470180449" w:history="1">
+          <w:hyperlink w:anchor="_Toc482077740" w:history="1">
             <w:r>
               <w:rPr>
                 <w:rStyle w:val="Hyperlink"/>
                 <w:noProof/>
               </w:rPr>
-              <w:t>Percentage of Values Meeting Some Criterium</w:t>
+              <w:t>Mathematical Functions</w:t>
             </w:r>
             <w:r>
               <w:rPr>
@@ -2609,7 +2681,7 @@
                 <w:noProof/>
                 <w:webHidden/>
               </w:rPr>
-              <w:instrText xml:space="preserve"> PAGEREF _Toc470180449 \h </w:instrText>
+              <w:instrText xml:space="preserve"> PAGEREF _Toc482077740 \h </w:instrText>
             </w:r>
             <w:r>
               <w:rPr>
@@ -2629,7 +2701,151 @@
                 <w:noProof/>
                 <w:webHidden/>
               </w:rPr>
-              <w:t>18</w:t>
+              <w:t>15</w:t>
+            </w:r>
+            <w:r>
+              <w:rPr>
+                <w:noProof/>
+                <w:webHidden/>
+              </w:rPr>
+              <w:fldChar w:fldCharType="end"/>
+            </w:r>
+          </w:hyperlink>
+        </w:p>
+        <w:p>
+          <w:pPr>
+            <w:pStyle w:val="TOC2"/>
+            <w:tabs>
+              <w:tab w:val="right" w:leader="dot" w:pos="10700"/>
+            </w:tabs>
+            <w:rPr>
+              <w:rFonts w:eastAsiaTheme="minorEastAsia" w:cstheme="minorBidi"/>
+              <w:noProof/>
+              <w:sz w:val="22"/>
+              <w:szCs w:val="22"/>
+              <w:lang w:bidi="ar-SA"/>
+            </w:rPr>
+          </w:pPr>
+          <w:hyperlink w:anchor="_Toc482077741" w:history="1">
+            <w:r>
+              <w:rPr>
+                <w:rStyle w:val="Hyperlink"/>
+                <w:noProof/>
+              </w:rPr>
+              <w:t>Rounding</w:t>
+            </w:r>
+            <w:r>
+              <w:rPr>
+                <w:noProof/>
+                <w:webHidden/>
+              </w:rPr>
+              <w:tab/>
+            </w:r>
+            <w:r>
+              <w:rPr>
+                <w:noProof/>
+                <w:webHidden/>
+              </w:rPr>
+              <w:fldChar w:fldCharType="begin"/>
+            </w:r>
+            <w:r>
+              <w:rPr>
+                <w:noProof/>
+                <w:webHidden/>
+              </w:rPr>
+              <w:instrText xml:space="preserve"> PAGEREF _Toc482077741 \h </w:instrText>
+            </w:r>
+            <w:r>
+              <w:rPr>
+                <w:noProof/>
+                <w:webHidden/>
+              </w:rPr>
+            </w:r>
+            <w:r>
+              <w:rPr>
+                <w:noProof/>
+                <w:webHidden/>
+              </w:rPr>
+              <w:fldChar w:fldCharType="separate"/>
+            </w:r>
+            <w:r>
+              <w:rPr>
+                <w:noProof/>
+                <w:webHidden/>
+              </w:rPr>
+              <w:t>17</w:t>
+            </w:r>
+            <w:r>
+              <w:rPr>
+                <w:noProof/>
+                <w:webHidden/>
+              </w:rPr>
+              <w:fldChar w:fldCharType="end"/>
+            </w:r>
+          </w:hyperlink>
+        </w:p>
+        <w:p>
+          <w:pPr>
+            <w:pStyle w:val="TOC2"/>
+            <w:tabs>
+              <w:tab w:val="right" w:leader="dot" w:pos="10700"/>
+            </w:tabs>
+            <w:rPr>
+              <w:rFonts w:eastAsiaTheme="minorEastAsia" w:cstheme="minorBidi"/>
+              <w:noProof/>
+              <w:sz w:val="22"/>
+              <w:szCs w:val="22"/>
+              <w:lang w:bidi="ar-SA"/>
+            </w:rPr>
+          </w:pPr>
+          <w:hyperlink w:anchor="_Toc482077742" w:history="1">
+            <w:r>
+              <w:rPr>
+                <w:rStyle w:val="Hyperlink"/>
+                <w:noProof/>
+              </w:rPr>
+              <w:t>Half-Round-Even</w:t>
+            </w:r>
+            <w:r>
+              <w:rPr>
+                <w:noProof/>
+                <w:webHidden/>
+              </w:rPr>
+              <w:tab/>
+            </w:r>
+            <w:r>
+              <w:rPr>
+                <w:noProof/>
+                <w:webHidden/>
+              </w:rPr>
+              <w:fldChar w:fldCharType="begin"/>
+            </w:r>
+            <w:r>
+              <w:rPr>
+                <w:noProof/>
+                <w:webHidden/>
+              </w:rPr>
+              <w:instrText xml:space="preserve"> PAGEREF _Toc482077742 \h </w:instrText>
+            </w:r>
+            <w:r>
+              <w:rPr>
+                <w:noProof/>
+                <w:webHidden/>
+              </w:rPr>
+            </w:r>
+            <w:r>
+              <w:rPr>
+                <w:noProof/>
+                <w:webHidden/>
+              </w:rPr>
+              <w:fldChar w:fldCharType="separate"/>
+            </w:r>
+            <w:r>
+              <w:rPr>
+                <w:noProof/>
+                <w:webHidden/>
+              </w:rPr>
+              <w:t>19</w:t>
             </w:r>
             <w:r>
               <w:rPr>
@@ -2654,12 +2870,84 @@
               <w:lang w:bidi="ar-SA"/>
             </w:rPr>
           </w:pPr>
-          <w:hyperlink w:anchor="_Toc470180450" w:history="1">
+          <w:hyperlink w:anchor="_Toc482077743" w:history="1">
             <w:r>
               <w:rPr>
                 <w:rStyle w:val="Hyperlink"/>
                 <w:noProof/>
               </w:rPr>
+              <w:t>Percentage of Values Meeting Some Criterium</w:t>
+            </w:r>
+            <w:r>
+              <w:rPr>
+                <w:noProof/>
+                <w:webHidden/>
+              </w:rPr>
+              <w:tab/>
+            </w:r>
+            <w:r>
+              <w:rPr>
+                <w:noProof/>
+                <w:webHidden/>
+              </w:rPr>
+              <w:fldChar w:fldCharType="begin"/>
+            </w:r>
+            <w:r>
+              <w:rPr>
+                <w:noProof/>
+                <w:webHidden/>
+              </w:rPr>
+              <w:instrText xml:space="preserve"> PAGEREF _Toc482077743 \h </w:instrText>
+            </w:r>
+            <w:r>
+              <w:rPr>
+                <w:noProof/>
+                <w:webHidden/>
+              </w:rPr>
+            </w:r>
+            <w:r>
+              <w:rPr>
+                <w:noProof/>
+                <w:webHidden/>
+              </w:rPr>
+              <w:fldChar w:fldCharType="separate"/>
+            </w:r>
+            <w:r>
+              <w:rPr>
+                <w:noProof/>
+                <w:webHidden/>
+              </w:rPr>
+              <w:t>19</w:t>
+            </w:r>
+            <w:r>
+              <w:rPr>
+                <w:noProof/>
+                <w:webHidden/>
+              </w:rPr>
+              <w:fldChar w:fldCharType="end"/>
+            </w:r>
+          </w:hyperlink>
+        </w:p>
+        <w:p>
+          <w:pPr>
+            <w:pStyle w:val="TOC1"/>
+            <w:tabs>
+              <w:tab w:val="right" w:leader="dot" w:pos="10700"/>
+            </w:tabs>
+            <w:rPr>
+              <w:rFonts w:eastAsiaTheme="minorEastAsia" w:cstheme="minorBidi"/>
+              <w:noProof/>
+              <w:sz w:val="22"/>
+              <w:szCs w:val="22"/>
+              <w:lang w:bidi="ar-SA"/>
+            </w:rPr>
+          </w:pPr>
+          <w:hyperlink w:anchor="_Toc482077744" w:history="1">
+            <w:r>
+              <w:rPr>
+                <w:rStyle w:val="Hyperlink"/>
+                <w:noProof/>
+              </w:rPr>
               <w:t>Statistics</w:t>
             </w:r>
             <w:r>
@@ -2681,7 +2969,7 @@
                 <w:noProof/>
                 <w:webHidden/>
               </w:rPr>
-              <w:instrText xml:space="preserve"> PAGEREF _Toc470180450 \h </w:instrText>
+              <w:instrText xml:space="preserve"> PAGEREF _Toc482077744 \h </w:instrText>
             </w:r>
             <w:r>
               <w:rPr>
@@ -2701,7 +2989,7 @@
                 <w:noProof/>
                 <w:webHidden/>
               </w:rPr>
-              <w:t>18</w:t>
+              <w:t>19</w:t>
             </w:r>
             <w:r>
               <w:rPr>
@@ -2726,7 +3014,7 @@
               <w:lang w:bidi="ar-SA"/>
             </w:rPr>
           </w:pPr>
-          <w:hyperlink w:anchor="_Toc470180451" w:history="1">
+          <w:hyperlink w:anchor="_Toc482077745" w:history="1">
             <w:r>
               <w:rPr>
                 <w:rStyle w:val="Hyperlink"/>
@@ -2753,7 +3041,7 @@
                 <w:noProof/>
                 <w:webHidden/>
               </w:rPr>
-              <w:instrText xml:space="preserve"> PAGEREF _Toc470180451 \h </w:instrText>
+              <w:instrText xml:space="preserve"> PAGEREF _Toc482077745 \h </w:instrText>
             </w:r>
             <w:r>
               <w:rPr>
@@ -2773,7 +3061,7 @@
                 <w:noProof/>
                 <w:webHidden/>
               </w:rPr>
-              <w:t>18</w:t>
+              <w:t>19</w:t>
             </w:r>
             <w:r>
               <w:rPr>
@@ -2798,7 +3086,7 @@
               <w:lang w:bidi="ar-SA"/>
             </w:rPr>
           </w:pPr>
-          <w:hyperlink w:anchor="_Toc470180452" w:history="1">
+          <w:hyperlink w:anchor="_Toc482077746" w:history="1">
             <w:r>
               <w:rPr>
                 <w:rStyle w:val="Hyperlink"/>
@@ -2825,7 +3113,7 @@
                 <w:noProof/>
                 <w:webHidden/>
               </w:rPr>
-              <w:instrText xml:space="preserve"> PAGEREF _Toc470180452 \h </w:instrText>
+              <w:instrText xml:space="preserve"> PAGEREF _Toc482077746 \h </w:instrText>
             </w:r>
             <w:r>
               <w:rPr>
@@ -2845,7 +3133,7 @@
                 <w:noProof/>
                 <w:webHidden/>
               </w:rPr>
-              <w:t>18</w:t>
+              <w:t>19</w:t>
             </w:r>
             <w:r>
               <w:rPr>
@@ -2870,7 +3158,7 @@
               <w:lang w:bidi="ar-SA"/>
             </w:rPr>
           </w:pPr>
-          <w:hyperlink w:anchor="_Toc470180453" w:history="1">
+          <w:hyperlink w:anchor="_Toc482077747" w:history="1">
             <w:r>
               <w:rPr>
                 <w:rStyle w:val="Hyperlink"/>
@@ -2897,7 +3185,7 @@
                 <w:noProof/>
                 <w:webHidden/>
               </w:rPr>
-              <w:instrText xml:space="preserve"> PAGEREF _Toc470180453 \h </w:instrText>
+              <w:instrText xml:space="preserve"> PAGEREF _Toc482077747 \h </w:instrText>
             </w:r>
             <w:r>
               <w:rPr>
@@ -2917,7 +3205,7 @@
                 <w:noProof/>
                 <w:webHidden/>
               </w:rPr>
-              <w:t>19</w:t>
+              <w:t>20</w:t>
             </w:r>
             <w:r>
               <w:rPr>
@@ -2942,7 +3230,7 @@
               <w:lang w:bidi="ar-SA"/>
             </w:rPr>
           </w:pPr>
-          <w:hyperlink w:anchor="_Toc470180454" w:history="1">
+          <w:hyperlink w:anchor="_Toc482077748" w:history="1">
             <w:r>
               <w:rPr>
                 <w:rStyle w:val="Hyperlink"/>
@@ -2969,7 +3257,7 @@
                 <w:noProof/>
                 <w:webHidden/>
               </w:rPr>
-              <w:instrText xml:space="preserve"> PAGEREF _Toc470180454 \h </w:instrText>
+              <w:instrText xml:space="preserve"> PAGEREF _Toc482077748 \h </w:instrText>
             </w:r>
             <w:r>
               <w:rPr>
@@ -2989,7 +3277,7 @@
                 <w:noProof/>
                 <w:webHidden/>
               </w:rPr>
-              <w:t>19</w:t>
+              <w:t>20</w:t>
             </w:r>
             <w:r>
               <w:rPr>
@@ -3014,7 +3302,7 @@
               <w:lang w:bidi="ar-SA"/>
             </w:rPr>
           </w:pPr>
-          <w:hyperlink w:anchor="_Toc470180455" w:history="1">
+          <w:hyperlink w:anchor="_Toc482077749" w:history="1">
             <w:r>
               <w:rPr>
                 <w:rStyle w:val="Hyperlink"/>
@@ -3041,7 +3329,7 @@
                 <w:noProof/>
                 <w:webHidden/>
               </w:rPr>
-              <w:instrText xml:space="preserve"> PAGEREF _Toc470180455 \h </w:instrText>
+              <w:instrText xml:space="preserve"> PAGEREF _Toc482077749 \h </w:instrText>
             </w:r>
             <w:r>
               <w:rPr>
@@ -3061,7 +3349,7 @@
                 <w:noProof/>
                 <w:webHidden/>
               </w:rPr>
-              <w:t>20</w:t>
+              <w:t>21</w:t>
             </w:r>
             <w:r>
               <w:rPr>
@@ -3086,7 +3374,7 @@
               <w:lang w:bidi="ar-SA"/>
             </w:rPr>
           </w:pPr>
-          <w:hyperlink w:anchor="_Toc470180456" w:history="1">
+          <w:hyperlink w:anchor="_Toc482077750" w:history="1">
             <w:r>
               <w:rPr>
                 <w:rStyle w:val="Hyperlink"/>
@@ -3113,7 +3401,7 @@
                 <w:noProof/>
                 <w:webHidden/>
               </w:rPr>
-              <w:instrText xml:space="preserve"> PAGEREF _Toc470180456 \h </w:instrText>
+              <w:instrText xml:space="preserve"> PAGEREF _Toc482077750 \h </w:instrText>
             </w:r>
             <w:r>
               <w:rPr>
@@ -3133,7 +3421,7 @@
                 <w:noProof/>
                 <w:webHidden/>
               </w:rPr>
-              <w:t>20</w:t>
+              <w:t>21</w:t>
             </w:r>
             <w:r>
               <w:rPr>
@@ -3158,7 +3446,7 @@
               <w:lang w:bidi="ar-SA"/>
             </w:rPr>
           </w:pPr>
-          <w:hyperlink w:anchor="_Toc470180457" w:history="1">
+          <w:hyperlink w:anchor="_Toc482077751" w:history="1">
             <w:r>
               <w:rPr>
                 <w:rStyle w:val="Hyperlink"/>
@@ -3185,7 +3473,7 @@
                 <w:noProof/>
                 <w:webHidden/>
               </w:rPr>
-              <w:instrText xml:space="preserve"> PAGEREF _Toc470180457 \h </w:instrText>
+              <w:instrText xml:space="preserve"> PAGEREF _Toc482077751 \h </w:instrText>
             </w:r>
             <w:r>
               <w:rPr>
@@ -3205,7 +3493,7 @@
                 <w:noProof/>
                 <w:webHidden/>
               </w:rPr>
-              <w:t>20</w:t>
+              <w:t>21</w:t>
             </w:r>
             <w:r>
               <w:rPr>
@@ -3230,7 +3518,7 @@
               <w:lang w:bidi="ar-SA"/>
             </w:rPr>
           </w:pPr>
-          <w:hyperlink w:anchor="_Toc470180458" w:history="1">
+          <w:hyperlink w:anchor="_Toc482077752" w:history="1">
             <w:r>
               <w:rPr>
                 <w:rStyle w:val="Hyperlink"/>
@@ -3257,7 +3545,7 @@
                 <w:noProof/>
                 <w:webHidden/>
               </w:rPr>
-              <w:instrText xml:space="preserve"> PAGEREF _Toc470180458 \h </w:instrText>
+              <w:instrText xml:space="preserve"> PAGEREF _Toc482077752 \h </w:instrText>
             </w:r>
             <w:r>
               <w:rPr>
@@ -3277,7 +3565,7 @@
                 <w:noProof/>
                 <w:webHidden/>
               </w:rPr>
-              <w:t>20</w:t>
+              <w:t>21</w:t>
             </w:r>
             <w:r>
               <w:rPr>
@@ -3302,7 +3590,7 @@
               <w:lang w:bidi="ar-SA"/>
             </w:rPr>
           </w:pPr>
-          <w:hyperlink w:anchor="_Toc470180459" w:history="1">
+          <w:hyperlink w:anchor="_Toc482077753" w:history="1">
             <w:r>
               <w:rPr>
                 <w:rStyle w:val="Hyperlink"/>
@@ -3329,7 +3617,7 @@
                 <w:noProof/>
                 <w:webHidden/>
               </w:rPr>
-              <w:instrText xml:space="preserve"> PAGEREF _Toc470180459 \h </w:instrText>
+              <w:instrText xml:space="preserve"> PAGEREF _Toc482077753 \h </w:instrText>
             </w:r>
             <w:r>
               <w:rPr>
@@ -3349,7 +3637,7 @@
                 <w:noProof/>
                 <w:webHidden/>
               </w:rPr>
-              <w:t>20</w:t>
+              <w:t>21</w:t>
             </w:r>
             <w:r>
               <w:rPr>
@@ -3374,7 +3662,7 @@
               <w:lang w:bidi="ar-SA"/>
             </w:rPr>
           </w:pPr>
-          <w:hyperlink w:anchor="_Toc470180460" w:history="1">
+          <w:hyperlink w:anchor="_Toc482077754" w:history="1">
             <w:r>
               <w:rPr>
                 <w:rStyle w:val="Hyperlink"/>
@@ -3401,7 +3689,7 @@
                 <w:noProof/>
                 <w:webHidden/>
               </w:rPr>
-              <w:instrText xml:space="preserve"> PAGEREF _Toc470180460 \h </w:instrText>
+              <w:instrText xml:space="preserve"> PAGEREF _Toc482077754 \h </w:instrText>
             </w:r>
             <w:r>
               <w:rPr>
@@ -3421,7 +3709,7 @@
                 <w:noProof/>
                 <w:webHidden/>
               </w:rPr>
-              <w:t>20</w:t>
+              <w:t>21</w:t>
             </w:r>
             <w:r>
               <w:rPr>
@@ -3446,7 +3734,7 @@
               <w:lang w:bidi="ar-SA"/>
             </w:rPr>
           </w:pPr>
-          <w:hyperlink w:anchor="_Toc470180461" w:history="1">
+          <w:hyperlink w:anchor="_Toc482077755" w:history="1">
             <w:r>
               <w:rPr>
                 <w:rStyle w:val="Hyperlink"/>
@@ -3473,7 +3761,7 @@
                 <w:noProof/>
                 <w:webHidden/>
               </w:rPr>
-              <w:instrText xml:space="preserve"> PAGEREF _Toc470180461 \h </w:instrText>
+              <w:instrText xml:space="preserve"> PAGEREF _Toc482077755 \h </w:instrText>
             </w:r>
             <w:r>
               <w:rPr>
@@ -3493,7 +3781,7 @@
                 <w:noProof/>
                 <w:webHidden/>
               </w:rPr>
-              <w:t>20</w:t>
+              <w:t>21</w:t>
             </w:r>
             <w:r>
               <w:rPr>
@@ -3518,7 +3806,7 @@
               <w:lang w:bidi="ar-SA"/>
             </w:rPr>
           </w:pPr>
-          <w:hyperlink w:anchor="_Toc470180462" w:history="1">
+          <w:hyperlink w:anchor="_Toc482077756" w:history="1">
             <w:r>
               <w:rPr>
                 <w:rStyle w:val="Hyperlink"/>
@@ -3545,7 +3833,7 @@
                 <w:noProof/>
                 <w:webHidden/>
               </w:rPr>
-              <w:instrText xml:space="preserve"> PAGEREF _Toc470180462 \h </w:instrText>
+              <w:instrText xml:space="preserve"> PAGEREF _Toc482077756 \h </w:instrText>
             </w:r>
             <w:r>
               <w:rPr>
@@ -3565,7 +3853,7 @@
                 <w:noProof/>
                 <w:webHidden/>
               </w:rPr>
-              <w:t>21</w:t>
+              <w:t>22</w:t>
             </w:r>
             <w:r>
               <w:rPr>
@@ -3590,7 +3878,7 @@
               <w:lang w:bidi="ar-SA"/>
             </w:rPr>
           </w:pPr>
-          <w:hyperlink w:anchor="_Toc470180463" w:history="1">
+          <w:hyperlink w:anchor="_Toc482077757" w:history="1">
             <w:r>
               <w:rPr>
                 <w:rStyle w:val="Hyperlink"/>
@@ -3617,7 +3905,7 @@
                 <w:noProof/>
                 <w:webHidden/>
               </w:rPr>
-              <w:instrText xml:space="preserve"> PAGEREF _Toc470180463 \h </w:instrText>
+              <w:instrText xml:space="preserve"> PAGEREF _Toc482077757 \h </w:instrText>
             </w:r>
             <w:r>
               <w:rPr>
@@ -3637,7 +3925,7 @@
                 <w:noProof/>
                 <w:webHidden/>
               </w:rPr>
-              <w:t>21</w:t>
+              <w:t>22</w:t>
             </w:r>
             <w:r>
               <w:rPr>
@@ -3662,7 +3950,7 @@
               <w:lang w:bidi="ar-SA"/>
             </w:rPr>
           </w:pPr>
-          <w:hyperlink w:anchor="_Toc470180464" w:history="1">
+          <w:hyperlink w:anchor="_Toc482077758" w:history="1">
             <w:r>
               <w:rPr>
                 <w:rStyle w:val="Hyperlink"/>
@@ -3689,7 +3977,7 @@
                 <w:noProof/>
                 <w:webHidden/>
               </w:rPr>
-              <w:instrText xml:space="preserve"> PAGEREF _Toc470180464 \h </w:instrText>
+              <w:instrText xml:space="preserve"> PAGEREF _Toc482077758 \h </w:instrText>
             </w:r>
             <w:r>
               <w:rPr>
@@ -3709,7 +3997,7 @@
                 <w:noProof/>
                 <w:webHidden/>
               </w:rPr>
-              <w:t>22</w:t>
+              <w:t>23</w:t>
             </w:r>
             <w:r>
               <w:rPr>
@@ -3734,7 +4022,7 @@
               <w:lang w:bidi="ar-SA"/>
             </w:rPr>
           </w:pPr>
-          <w:hyperlink w:anchor="_Toc470180465" w:history="1">
+          <w:hyperlink w:anchor="_Toc482077759" w:history="1">
             <w:r>
               <w:rPr>
                 <w:rStyle w:val="Hyperlink"/>
@@ -3761,7 +4049,7 @@
                 <w:noProof/>
                 <w:webHidden/>
               </w:rPr>
-              <w:instrText xml:space="preserve"> PAGEREF _Toc470180465 \h </w:instrText>
+              <w:instrText xml:space="preserve"> PAGEREF _Toc482077759 \h </w:instrText>
             </w:r>
             <w:r>
               <w:rPr>
@@ -3781,7 +4069,7 @@
                 <w:noProof/>
                 <w:webHidden/>
               </w:rPr>
-              <w:t>22</w:t>
+              <w:t>23</w:t>
             </w:r>
             <w:r>
               <w:rPr>
@@ -3813,7 +4101,7 @@
       <w:pPr>
         <w:pStyle w:val="Heading1"/>
       </w:pPr>
-      <w:bookmarkStart w:id="1" w:name="_Toc470180415"/>
+      <w:bookmarkStart w:id="1" w:name="_Toc482077705"/>
       <w:r>
         <w:lastRenderedPageBreak/>
         <w:t>Admin Functions</w:t>
@@ -3824,7 +4112,7 @@
       <w:pPr>
         <w:pStyle w:val="Heading2"/>
       </w:pPr>
-      <w:bookmarkStart w:id="2" w:name="_Toc470180416"/>
+      <w:bookmarkStart w:id="2" w:name="_Toc482077706"/>
       <w:r>
         <w:t>Reassign Ownership</w:t>
       </w:r>
@@ -3841,7 +4129,7 @@
       <w:pPr>
         <w:pStyle w:val="Heading2"/>
       </w:pPr>
-      <w:bookmarkStart w:id="3" w:name="_Toc470180417"/>
+      <w:bookmarkStart w:id="3" w:name="_Toc482077707"/>
       <w:r>
         <w:t>What users are using the database?</w:t>
       </w:r>
@@ -3918,7 +4206,7 @@
       <w:pPr>
         <w:pStyle w:val="Heading1"/>
       </w:pPr>
-      <w:bookmarkStart w:id="4" w:name="_Toc470180418"/>
+      <w:bookmarkStart w:id="4" w:name="_Toc482077708"/>
       <w:r>
         <w:t>Aggregate Functions</w:t>
       </w:r>
@@ -3983,7 +4271,7 @@
       <w:pPr>
         <w:pStyle w:val="Heading2"/>
       </w:pPr>
-      <w:bookmarkStart w:id="5" w:name="_Toc470180419"/>
+      <w:bookmarkStart w:id="5" w:name="_Toc482077709"/>
       <w:r>
         <w:t>Aggregate Functions for Statistics</w:t>
       </w:r>
@@ -4048,7 +4336,7 @@
       <w:pPr>
         <w:pStyle w:val="Heading2"/>
       </w:pPr>
-      <w:bookmarkStart w:id="6" w:name="_Toc470180420"/>
+      <w:bookmarkStart w:id="6" w:name="_Toc482077710"/>
       <w:r>
         <w:t>Average</w:t>
       </w:r>
@@ -4065,7 +4353,7 @@
       <w:pPr>
         <w:pStyle w:val="Heading1"/>
       </w:pPr>
-      <w:bookmarkStart w:id="7" w:name="_Toc470180421"/>
+      <w:bookmarkStart w:id="7" w:name="_Toc482077711"/>
       <w:r>
         <w:t>Conditionals</w:t>
       </w:r>
@@ -4076,7 +4364,7 @@
       <w:pPr>
         <w:pStyle w:val="Heading2"/>
       </w:pPr>
-      <w:bookmarkStart w:id="8" w:name="_Toc470180422"/>
+      <w:bookmarkStart w:id="8" w:name="_Toc482077712"/>
       <w:r>
         <w:t>Case Statements</w:t>
       </w:r>
@@ -4185,7 +4473,7 @@
       <w:pPr>
         <w:pStyle w:val="Heading1"/>
       </w:pPr>
-      <w:bookmarkStart w:id="9" w:name="_Toc470180423"/>
+      <w:bookmarkStart w:id="9" w:name="_Toc482077713"/>
       <w:r>
         <w:lastRenderedPageBreak/>
         <w:t>Data Definition Language (DDL)</w:t>
@@ -4196,7 +4484,7 @@
       <w:pPr>
         <w:pStyle w:val="Heading2"/>
       </w:pPr>
-      <w:bookmarkStart w:id="10" w:name="_Toc470180424"/>
+      <w:bookmarkStart w:id="10" w:name="_Toc482077714"/>
       <w:r>
         <w:t>Creae a Table</w:t>
       </w:r>
@@ -4240,7 +4528,7 @@
       <w:pPr>
         <w:pStyle w:val="Heading2"/>
       </w:pPr>
-      <w:bookmarkStart w:id="11" w:name="_Toc470180425"/>
+      <w:bookmarkStart w:id="11" w:name="_Toc482077715"/>
       <w:r>
         <w:t>Create a Table from a Query</w:t>
       </w:r>
@@ -4308,7 +4596,7 @@
       <w:pPr>
         <w:pStyle w:val="Heading2"/>
       </w:pPr>
-      <w:bookmarkStart w:id="12" w:name="_Toc470180426"/>
+      <w:bookmarkStart w:id="12" w:name="_Toc482077716"/>
       <w:r>
         <w:t>Drop a Table</w:t>
       </w:r>
@@ -4334,7 +4622,7 @@
       <w:pPr>
         <w:pStyle w:val="Heading1"/>
       </w:pPr>
-      <w:bookmarkStart w:id="13" w:name="_Toc470180427"/>
+      <w:bookmarkStart w:id="13" w:name="_Toc482077717"/>
       <w:r>
         <w:t>Dates and Times</w:t>
       </w:r>
@@ -4344,7 +4632,7 @@
       <w:pPr>
         <w:pStyle w:val="Heading2"/>
       </w:pPr>
-      <w:bookmarkStart w:id="14" w:name="_Toc470180428"/>
+      <w:bookmarkStart w:id="14" w:name="_Toc482077718"/>
       <w:r>
         <w:t>Current Date and Time (UTC)</w:t>
       </w:r>
@@ -4398,7 +4686,7 @@
       <w:pPr>
         <w:pStyle w:val="Heading2"/>
       </w:pPr>
-      <w:bookmarkStart w:id="15" w:name="_Toc470180429"/>
+      <w:bookmarkStart w:id="15" w:name="_Toc482077719"/>
       <w:r>
         <w:t>Extract a Date part</w:t>
       </w:r>
@@ -4495,7 +4783,6 @@
           <w:szCs w:val="28"/>
         </w:rPr>
       </w:pPr>
-      <w:bookmarkStart w:id="16" w:name="_Toc470180430"/>
       <w:r>
         <w:br w:type="page"/>
       </w:r>
@@ -4504,6 +4791,7 @@
       <w:pPr>
         <w:pStyle w:val="Heading2"/>
       </w:pPr>
+      <w:bookmarkStart w:id="16" w:name="_Toc482077720"/>
       <w:r>
         <w:lastRenderedPageBreak/>
         <w:t>Formatting Dates and Times</w:t>
@@ -10791,7 +11079,7 @@
       <w:pPr>
         <w:pStyle w:val="Heading2"/>
       </w:pPr>
-      <w:bookmarkStart w:id="18" w:name="_Toc470180431"/>
+      <w:bookmarkStart w:id="18" w:name="_Toc482077721"/>
       <w:r>
         <w:t>Convert to timestamp without time zone</w:t>
       </w:r>
@@ -10821,7 +11109,7 @@
       <w:pPr>
         <w:pStyle w:val="Heading2"/>
       </w:pPr>
-      <w:bookmarkStart w:id="19" w:name="_Toc470180432"/>
+      <w:bookmarkStart w:id="19" w:name="_Toc482077722"/>
       <w:r>
         <w:t>Interval between two dates</w:t>
       </w:r>
@@ -10979,7 +11267,7 @@
       <w:pPr>
         <w:pStyle w:val="Heading2"/>
       </w:pPr>
-      <w:bookmarkStart w:id="20" w:name="_Toc470180433"/>
+      <w:bookmarkStart w:id="20" w:name="_Toc482077723"/>
       <w:r>
         <w:lastRenderedPageBreak/>
         <w:t>Interval in hours</w:t>
@@ -11098,7 +11386,7 @@
       <w:pPr>
         <w:pStyle w:val="Heading2"/>
       </w:pPr>
-      <w:bookmarkStart w:id="21" w:name="_Toc470180434"/>
+      <w:bookmarkStart w:id="21" w:name="_Toc482077724"/>
       <w:r>
         <w:t>Subtract an Interval from a Date</w:t>
       </w:r>
@@ -11155,7 +11443,7 @@
       <w:pPr>
         <w:pStyle w:val="Heading1"/>
       </w:pPr>
-      <w:bookmarkStart w:id="22" w:name="_Toc470180435"/>
+      <w:bookmarkStart w:id="22" w:name="_Toc482077725"/>
       <w:r>
         <w:lastRenderedPageBreak/>
         <w:t>Command Line Queries</w:t>
@@ -11166,7 +11454,7 @@
       <w:pPr>
         <w:pStyle w:val="Heading2"/>
       </w:pPr>
-      <w:bookmarkStart w:id="23" w:name="_Toc470180436"/>
+      <w:bookmarkStart w:id="23" w:name="_Toc482077726"/>
       <w:r>
         <w:t>Execute a query on the command line</w:t>
       </w:r>
@@ -11194,7 +11482,7 @@
       <w:pPr>
         <w:pStyle w:val="Heading1"/>
       </w:pPr>
-      <w:bookmarkStart w:id="24" w:name="_Toc470180437"/>
+      <w:bookmarkStart w:id="24" w:name="_Toc482077727"/>
       <w:r>
         <w:t>Errors</w:t>
       </w:r>
@@ -11204,7 +11492,7 @@
       <w:pPr>
         <w:pStyle w:val="Heading2"/>
       </w:pPr>
-      <w:bookmarkStart w:id="25" w:name="_Toc470180438"/>
+      <w:bookmarkStart w:id="25" w:name="_Toc482077728"/>
       <w:r>
         <w:t>Error:  out of memory for query result</w:t>
       </w:r>
@@ -11225,7 +11513,7 @@
       <w:pPr>
         <w:pStyle w:val="Heading1"/>
       </w:pPr>
-      <w:bookmarkStart w:id="26" w:name="_Toc470180439"/>
+      <w:bookmarkStart w:id="26" w:name="_Toc482077729"/>
       <w:r>
         <w:t>Functions</w:t>
       </w:r>
@@ -11235,7 +11523,7 @@
       <w:pPr>
         <w:pStyle w:val="Heading2"/>
       </w:pPr>
-      <w:bookmarkStart w:id="27" w:name="_Toc470180440"/>
+      <w:bookmarkStart w:id="27" w:name="_Toc482077730"/>
       <w:r>
         <w:t>Change Function Ownership</w:t>
       </w:r>
@@ -11276,7 +11564,7 @@
       <w:pPr>
         <w:pStyle w:val="Heading2"/>
       </w:pPr>
-      <w:bookmarkStart w:id="28" w:name="_Toc470180441"/>
+      <w:bookmarkStart w:id="28" w:name="_Toc482077731"/>
       <w:r>
         <w:t>Grant Function Privileges</w:t>
       </w:r>
@@ -11310,7 +11598,7 @@
       <w:pPr>
         <w:pStyle w:val="Heading1"/>
       </w:pPr>
-      <w:bookmarkStart w:id="29" w:name="_Toc470180442"/>
+      <w:bookmarkStart w:id="29" w:name="_Toc482077732"/>
       <w:r>
         <w:lastRenderedPageBreak/>
         <w:t xml:space="preserve">Geometry and </w:t>
@@ -11324,7 +11612,7 @@
       <w:pPr>
         <w:pStyle w:val="Heading2"/>
       </w:pPr>
-      <w:bookmarkStart w:id="30" w:name="_Toc470180443"/>
+      <w:bookmarkStart w:id="30" w:name="_Toc482077733"/>
       <w:r>
         <w:t>Create a Geometry Point from (lat, lon)</w:t>
       </w:r>
@@ -11366,7 +11654,7 @@
       <w:pPr>
         <w:pStyle w:val="Heading2"/>
       </w:pPr>
-      <w:bookmarkStart w:id="31" w:name="_Toc470180444"/>
+      <w:bookmarkStart w:id="31" w:name="_Toc482077734"/>
       <w:r>
         <w:t>Distance between two points</w:t>
       </w:r>
@@ -11493,7 +11781,7 @@
       <w:pPr>
         <w:pStyle w:val="Heading2"/>
       </w:pPr>
-      <w:bookmarkStart w:id="32" w:name="_Toc470180445"/>
+      <w:bookmarkStart w:id="32" w:name="_Toc482077735"/>
       <w:r>
         <w:t>Geometry Contains Another Geometry</w:t>
       </w:r>
@@ -11590,12 +11878,131 @@
       <w:pPr>
         <w:pStyle w:val="Heading1"/>
       </w:pPr>
-      <w:bookmarkStart w:id="33" w:name="_Toc470180446"/>
+      <w:bookmarkStart w:id="33" w:name="_Toc482077736"/>
+      <w:r>
+        <w:t>Indexes</w:t>
+      </w:r>
+      <w:bookmarkEnd w:id="33"/>
+    </w:p>
+    <w:p>
+      <w:pPr>
+        <w:pStyle w:val="code"/>
+      </w:pPr>
+    </w:p>
+    <w:p>
+      <w:pPr>
+        <w:pStyle w:val="Heading2"/>
+      </w:pPr>
+      <w:bookmarkStart w:id="34" w:name="_Toc482077737"/>
+      <w:r>
+        <w:t>Create an Index</w:t>
+      </w:r>
+      <w:bookmarkEnd w:id="34"/>
+    </w:p>
+    <w:p>
+      <w:pPr>
+        <w:pStyle w:val="code"/>
+      </w:pPr>
+    </w:p>
+    <w:p>
+      <w:pPr>
+        <w:pStyle w:val="code"/>
+      </w:pPr>
+      <w:r>
+        <w:t xml:space="preserve">CREATE UNIQUE INDEX training_carrier_blacklist_pkey ON training_carrier_blacklist USING btree (scac_code)  </w:t>
+      </w:r>
+    </w:p>
+    <w:p>
+      <w:pPr>
+        <w:pStyle w:val="code"/>
+      </w:pPr>
+    </w:p>
+    <w:p>
+      <w:pPr>
+        <w:pStyle w:val="code"/>
+      </w:pPr>
+    </w:p>
+    <w:p>
+      <w:pPr>
+        <w:pStyle w:val="code"/>
+      </w:pPr>
+    </w:p>
+    <w:p>
+      <w:pPr>
+        <w:pStyle w:val="Heading2"/>
+      </w:pPr>
+      <w:bookmarkStart w:id="35" w:name="_Toc482077738"/>
+      <w:r>
+        <w:t>Drop an Index</w:t>
+      </w:r>
+      <w:bookmarkEnd w:id="35"/>
+    </w:p>
+    <w:p>
+      <w:pPr>
+        <w:pStyle w:val="code"/>
+      </w:pPr>
+    </w:p>
+    <w:p>
+      <w:pPr>
+        <w:pStyle w:val="code"/>
+      </w:pPr>
+      <w:r>
+        <w:t xml:space="preserve">DROP index training_carrier_blacklist_pkey;       </w:t>
+      </w:r>
+    </w:p>
+    <w:p>
+      <w:pPr>
+        <w:pStyle w:val="code"/>
+      </w:pPr>
+    </w:p>
+    <w:p>
+      <w:pPr>
+        <w:pStyle w:val="code"/>
+      </w:pPr>
+    </w:p>
+    <w:p>
+      <w:pPr>
+        <w:pStyle w:val="code"/>
+      </w:pPr>
+    </w:p>
+    <w:p>
+      <w:pPr>
+        <w:pStyle w:val="Heading2"/>
+      </w:pPr>
+      <w:bookmarkStart w:id="36" w:name="_Toc482077739"/>
       <w:r>
         <w:lastRenderedPageBreak/>
+        <w:t>Show Indexes on a Table</w:t>
+      </w:r>
+      <w:bookmarkEnd w:id="36"/>
+    </w:p>
+    <w:p>
+      <w:pPr>
+        <w:pStyle w:val="code"/>
+      </w:pPr>
+    </w:p>
+    <w:p>
+      <w:pPr>
+        <w:pStyle w:val="code"/>
+      </w:pPr>
+      <w:r>
+        <w:t xml:space="preserve">select * from pg_indexes where tablename = 'training_carrier_blacklist';     </w:t>
+      </w:r>
+    </w:p>
+    <w:p>
+      <w:pPr>
+        <w:pStyle w:val="code"/>
+      </w:pPr>
+    </w:p>
+    <w:p>
+      <w:pPr>
+        <w:pStyle w:val="Heading1"/>
+      </w:pPr>
+      <w:bookmarkStart w:id="37" w:name="_Toc482077740"/>
+      <w:r>
         <w:t>Mathematical Functions</w:t>
       </w:r>
-      <w:bookmarkEnd w:id="33"/>
+      <w:bookmarkEnd w:id="37"/>
     </w:p>
     <w:p>
       <w:r>
@@ -12850,6 +13257,7 @@
                 <w:sz w:val="20"/>
                 <w:lang w:bidi="ar-SA"/>
               </w:rPr>
+              <w:lastRenderedPageBreak/>
               <w:t>degrees(dp)</w:t>
             </w:r>
           </w:p>
@@ -13058,7 +13466,6 @@
                 <w:sz w:val="20"/>
                 <w:lang w:bidi="ar-SA"/>
               </w:rPr>
-              <w:lastRenderedPageBreak/>
               <w:t>exp(dp or numeric)</w:t>
             </w:r>
           </w:p>
@@ -15644,8 +16051,41 @@
                 <w:sz w:val="20"/>
                 <w:lang w:bidi="ar-SA"/>
               </w:rPr>
-              <w:t xml:space="preserve">round(v numeric, s </w:t>
-            </w:r>
+              <w:lastRenderedPageBreak/>
+              <w:t>round(v numeric, s int)</w:t>
+            </w:r>
+          </w:p>
+        </w:tc>
+        <w:tc>
+          <w:tcPr>
+            <w:tcW w:w="0" w:type="auto"/>
+            <w:tcBorders>
+              <w:top w:val="single" w:sz="6" w:space="0" w:color="A7C6DF"/>
+              <w:left w:val="single" w:sz="6" w:space="0" w:color="A7C6DF"/>
+              <w:bottom w:val="single" w:sz="6" w:space="0" w:color="A7C6DF"/>
+              <w:right w:val="single" w:sz="6" w:space="0" w:color="A7C6DF"/>
+            </w:tcBorders>
+            <w:shd w:val="clear" w:color="auto" w:fill="FFFFFF"/>
+            <w:tcMar>
+              <w:top w:w="60" w:type="dxa"/>
+              <w:left w:w="60" w:type="dxa"/>
+              <w:bottom w:w="60" w:type="dxa"/>
+              <w:right w:w="60" w:type="dxa"/>
+            </w:tcMar>
+            <w:vAlign w:val="center"/>
+            <w:hideMark/>
+          </w:tcPr>
+          <w:p>
+            <w:pPr>
+              <w:spacing w:before="240" w:after="240"/>
+              <w:rPr>
+                <w:rFonts w:ascii="Verdana" w:eastAsia="Times New Roman" w:hAnsi="Verdana"/>
+                <w:color w:val="000000"/>
+                <w:sz w:val="18"/>
+                <w:szCs w:val="18"/>
+                <w:lang w:bidi="ar-SA"/>
+              </w:rPr>
+            </w:pPr>
             <w:r>
               <w:rPr>
                 <w:rFonts w:ascii="Courier New" w:eastAsia="Times New Roman" w:hAnsi="Courier New" w:cs="Courier New"/>
@@ -15653,8 +16093,7 @@
                 <w:sz w:val="20"/>
                 <w:lang w:bidi="ar-SA"/>
               </w:rPr>
-              <w:lastRenderedPageBreak/>
-              <w:t>int)</w:t>
+              <w:t>numeric</w:t>
             </w:r>
           </w:p>
         </w:tc>
@@ -15690,38 +16129,24 @@
             </w:pPr>
             <w:r>
               <w:rPr>
+                <w:rFonts w:ascii="Verdana" w:eastAsia="Times New Roman" w:hAnsi="Verdana"/>
+                <w:color w:val="000000"/>
+                <w:sz w:val="18"/>
+                <w:szCs w:val="18"/>
+                <w:lang w:bidi="ar-SA"/>
+              </w:rPr>
+              <w:t xml:space="preserve">round to </w:t>
+            </w:r>
+            <w:r>
+              <w:rPr>
                 <w:rFonts w:ascii="Courier New" w:eastAsia="Times New Roman" w:hAnsi="Courier New" w:cs="Courier New"/>
                 <w:color w:val="000000"/>
                 <w:sz w:val="20"/>
                 <w:lang w:bidi="ar-SA"/>
               </w:rPr>
-              <w:lastRenderedPageBreak/>
-              <w:t>numeric</w:t>
-            </w:r>
-          </w:p>
-        </w:tc>
-        <w:tc>
-          <w:tcPr>
-            <w:tcW w:w="0" w:type="auto"/>
-            <w:tcBorders>
-              <w:top w:val="single" w:sz="6" w:space="0" w:color="A7C6DF"/>
-              <w:left w:val="single" w:sz="6" w:space="0" w:color="A7C6DF"/>
-              <w:bottom w:val="single" w:sz="6" w:space="0" w:color="A7C6DF"/>
-              <w:right w:val="single" w:sz="6" w:space="0" w:color="A7C6DF"/>
-            </w:tcBorders>
-            <w:shd w:val="clear" w:color="auto" w:fill="FFFFFF"/>
-            <w:tcMar>
-              <w:top w:w="60" w:type="dxa"/>
-              <w:left w:w="60" w:type="dxa"/>
-              <w:bottom w:w="60" w:type="dxa"/>
-              <w:right w:w="60" w:type="dxa"/>
-            </w:tcMar>
-            <w:vAlign w:val="center"/>
-            <w:hideMark/>
-          </w:tcPr>
-          <w:p>
-            <w:pPr>
-              <w:spacing w:before="240" w:after="240"/>
+              <w:t>s</w:t>
+            </w:r>
+            <w:r>
               <w:rPr>
                 <w:rFonts w:ascii="Verdana" w:eastAsia="Times New Roman" w:hAnsi="Verdana"/>
                 <w:color w:val="000000"/>
@@ -15729,8 +16154,32 @@
                 <w:szCs w:val="18"/>
                 <w:lang w:bidi="ar-SA"/>
               </w:rPr>
-            </w:pPr>
-            <w:r>
+              <w:t xml:space="preserve"> decimal places</w:t>
+            </w:r>
+          </w:p>
+        </w:tc>
+        <w:tc>
+          <w:tcPr>
+            <w:tcW w:w="0" w:type="auto"/>
+            <w:tcBorders>
+              <w:top w:val="single" w:sz="6" w:space="0" w:color="A7C6DF"/>
+              <w:left w:val="single" w:sz="6" w:space="0" w:color="A7C6DF"/>
+              <w:bottom w:val="single" w:sz="6" w:space="0" w:color="A7C6DF"/>
+              <w:right w:val="single" w:sz="6" w:space="0" w:color="A7C6DF"/>
+            </w:tcBorders>
+            <w:shd w:val="clear" w:color="auto" w:fill="FFFFFF"/>
+            <w:tcMar>
+              <w:top w:w="60" w:type="dxa"/>
+              <w:left w:w="60" w:type="dxa"/>
+              <w:bottom w:w="60" w:type="dxa"/>
+              <w:right w:w="60" w:type="dxa"/>
+            </w:tcMar>
+            <w:vAlign w:val="center"/>
+            <w:hideMark/>
+          </w:tcPr>
+          <w:p>
+            <w:pPr>
+              <w:spacing w:before="240" w:after="240"/>
               <w:rPr>
                 <w:rFonts w:ascii="Verdana" w:eastAsia="Times New Roman" w:hAnsi="Verdana"/>
                 <w:color w:val="000000"/>
@@ -15738,8 +16187,7 @@
                 <w:szCs w:val="18"/>
                 <w:lang w:bidi="ar-SA"/>
               </w:rPr>
-              <w:t xml:space="preserve">round to </w:t>
-            </w:r>
+            </w:pPr>
             <w:r>
               <w:rPr>
                 <w:rFonts w:ascii="Courier New" w:eastAsia="Times New Roman" w:hAnsi="Courier New" w:cs="Courier New"/>
@@ -15747,69 +16195,6 @@
                 <w:sz w:val="20"/>
                 <w:lang w:bidi="ar-SA"/>
               </w:rPr>
-              <w:t>s</w:t>
-            </w:r>
-            <w:r>
-              <w:rPr>
-                <w:rFonts w:ascii="Verdana" w:eastAsia="Times New Roman" w:hAnsi="Verdana"/>
-                <w:color w:val="000000"/>
-                <w:sz w:val="18"/>
-                <w:szCs w:val="18"/>
-                <w:lang w:bidi="ar-SA"/>
-              </w:rPr>
-              <w:t xml:space="preserve"> decimal </w:t>
-            </w:r>
-            <w:r>
-              <w:rPr>
-                <w:rFonts w:ascii="Verdana" w:eastAsia="Times New Roman" w:hAnsi="Verdana"/>
-                <w:color w:val="000000"/>
-                <w:sz w:val="18"/>
-                <w:szCs w:val="18"/>
-                <w:lang w:bidi="ar-SA"/>
-              </w:rPr>
-              <w:lastRenderedPageBreak/>
-              <w:t>places</w:t>
-            </w:r>
-          </w:p>
-        </w:tc>
-        <w:tc>
-          <w:tcPr>
-            <w:tcW w:w="0" w:type="auto"/>
-            <w:tcBorders>
-              <w:top w:val="single" w:sz="6" w:space="0" w:color="A7C6DF"/>
-              <w:left w:val="single" w:sz="6" w:space="0" w:color="A7C6DF"/>
-              <w:bottom w:val="single" w:sz="6" w:space="0" w:color="A7C6DF"/>
-              <w:right w:val="single" w:sz="6" w:space="0" w:color="A7C6DF"/>
-            </w:tcBorders>
-            <w:shd w:val="clear" w:color="auto" w:fill="FFFFFF"/>
-            <w:tcMar>
-              <w:top w:w="60" w:type="dxa"/>
-              <w:left w:w="60" w:type="dxa"/>
-              <w:bottom w:w="60" w:type="dxa"/>
-              <w:right w:w="60" w:type="dxa"/>
-            </w:tcMar>
-            <w:vAlign w:val="center"/>
-            <w:hideMark/>
-          </w:tcPr>
-          <w:p>
-            <w:pPr>
-              <w:spacing w:before="240" w:after="240"/>
-              <w:rPr>
-                <w:rFonts w:ascii="Verdana" w:eastAsia="Times New Roman" w:hAnsi="Verdana"/>
-                <w:color w:val="000000"/>
-                <w:sz w:val="18"/>
-                <w:szCs w:val="18"/>
-                <w:lang w:bidi="ar-SA"/>
-              </w:rPr>
-            </w:pPr>
-            <w:r>
-              <w:rPr>
-                <w:rFonts w:ascii="Courier New" w:eastAsia="Times New Roman" w:hAnsi="Courier New" w:cs="Courier New"/>
-                <w:color w:val="000000"/>
-                <w:sz w:val="20"/>
-                <w:lang w:bidi="ar-SA"/>
-              </w:rPr>
-              <w:lastRenderedPageBreak/>
               <w:t>round(42.4382, 2)</w:t>
             </w:r>
           </w:p>
@@ -15894,7 +16279,6 @@
                 <w:sz w:val="20"/>
                 <w:lang w:bidi="ar-SA"/>
               </w:rPr>
-              <w:lastRenderedPageBreak/>
               <w:t>setseed(dp)</w:t>
             </w:r>
           </w:p>
@@ -17217,11 +17601,11 @@
       <w:pPr>
         <w:pStyle w:val="Heading2"/>
       </w:pPr>
-      <w:bookmarkStart w:id="34" w:name="_Toc470180447"/>
+      <w:bookmarkStart w:id="38" w:name="_Toc482077741"/>
       <w:r>
         <w:t>Rounding</w:t>
       </w:r>
-      <w:bookmarkEnd w:id="34"/>
+      <w:bookmarkEnd w:id="38"/>
     </w:p>
     <w:p/>
     <w:p>
@@ -17314,6 +17698,7 @@
         <w:spacing w:after="200" w:line="276" w:lineRule="auto"/>
       </w:pPr>
       <w:r>
+        <w:lastRenderedPageBreak/>
         <w:br w:type="page"/>
       </w:r>
     </w:p>
@@ -17321,12 +17706,12 @@
       <w:pPr>
         <w:pStyle w:val="Heading2"/>
       </w:pPr>
-      <w:bookmarkStart w:id="35" w:name="_Toc470180448"/>
+      <w:bookmarkStart w:id="39" w:name="_Toc482077742"/>
       <w:r>
         <w:lastRenderedPageBreak/>
         <w:t>Half-Round-Even</w:t>
       </w:r>
-      <w:bookmarkEnd w:id="35"/>
+      <w:bookmarkEnd w:id="39"/>
     </w:p>
     <w:p/>
     <w:p>
@@ -17587,11 +17972,11 @@
       <w:pPr>
         <w:pStyle w:val="Heading1"/>
       </w:pPr>
-      <w:bookmarkStart w:id="36" w:name="_Toc470180449"/>
+      <w:bookmarkStart w:id="40" w:name="_Toc482077743"/>
       <w:r>
         <w:t>Percentage of Values Meeting Some Criterium</w:t>
       </w:r>
-      <w:bookmarkEnd w:id="36"/>
+      <w:bookmarkEnd w:id="40"/>
     </w:p>
     <w:p/>
     <w:p>
@@ -17779,22 +18164,22 @@
       <w:pPr>
         <w:pStyle w:val="Heading1"/>
       </w:pPr>
-      <w:bookmarkStart w:id="37" w:name="_Toc470180450"/>
+      <w:bookmarkStart w:id="41" w:name="_Toc482077744"/>
       <w:r>
         <w:t>Statistics</w:t>
       </w:r>
-      <w:bookmarkEnd w:id="37"/>
+      <w:bookmarkEnd w:id="41"/>
     </w:p>
     <w:p/>
     <w:p>
       <w:pPr>
         <w:pStyle w:val="Heading2"/>
       </w:pPr>
-      <w:bookmarkStart w:id="38" w:name="_Toc470180451"/>
+      <w:bookmarkStart w:id="42" w:name="_Toc482077745"/>
       <w:r>
         <w:t>Average</w:t>
       </w:r>
-      <w:bookmarkEnd w:id="38"/>
+      <w:bookmarkEnd w:id="42"/>
     </w:p>
     <w:p>
       <w:r>
@@ -17807,11 +18192,11 @@
       <w:pPr>
         <w:pStyle w:val="Heading2"/>
       </w:pPr>
-      <w:bookmarkStart w:id="39" w:name="_Toc470180452"/>
+      <w:bookmarkStart w:id="43" w:name="_Toc482077746"/>
       <w:r>
         <w:t>Standard Deviation</w:t>
       </w:r>
-      <w:bookmarkEnd w:id="39"/>
+      <w:bookmarkEnd w:id="43"/>
     </w:p>
     <w:p>
       <w:r>
@@ -17840,22 +18225,22 @@
       <w:pPr>
         <w:pStyle w:val="Heading1"/>
       </w:pPr>
-      <w:bookmarkStart w:id="40" w:name="_Toc470180453"/>
+      <w:bookmarkStart w:id="44" w:name="_Toc482077747"/>
       <w:r>
         <w:lastRenderedPageBreak/>
         <w:t>Strings</w:t>
       </w:r>
-      <w:bookmarkEnd w:id="40"/>
+      <w:bookmarkEnd w:id="44"/>
     </w:p>
     <w:p>
       <w:pPr>
         <w:pStyle w:val="Heading2"/>
       </w:pPr>
-      <w:bookmarkStart w:id="41" w:name="_Toc470180454"/>
+      <w:bookmarkStart w:id="45" w:name="_Toc482077748"/>
       <w:r>
         <w:t>Convert Numbers to Strings</w:t>
       </w:r>
-      <w:bookmarkEnd w:id="41"/>
+      <w:bookmarkEnd w:id="45"/>
     </w:p>
     <w:p/>
     <w:tbl>
@@ -20699,11 +21084,11 @@
       <w:pPr>
         <w:pStyle w:val="Heading2"/>
       </w:pPr>
-      <w:bookmarkStart w:id="42" w:name="_Toc470180455"/>
+      <w:bookmarkStart w:id="46" w:name="_Toc482077749"/>
       <w:r>
         <w:t>Length</w:t>
       </w:r>
-      <w:bookmarkEnd w:id="42"/>
+      <w:bookmarkEnd w:id="46"/>
     </w:p>
     <w:p/>
     <w:p>
@@ -20739,11 +21124,11 @@
       <w:pPr>
         <w:pStyle w:val="Heading2"/>
       </w:pPr>
-      <w:bookmarkStart w:id="43" w:name="_Toc470180456"/>
+      <w:bookmarkStart w:id="47" w:name="_Toc482077750"/>
       <w:r>
         <w:t>Position of a Substring</w:t>
       </w:r>
-      <w:bookmarkEnd w:id="43"/>
+      <w:bookmarkEnd w:id="47"/>
     </w:p>
     <w:p/>
     <w:p>
@@ -20838,11 +21223,11 @@
       <w:pPr>
         <w:pStyle w:val="Heading2"/>
       </w:pPr>
-      <w:bookmarkStart w:id="44" w:name="_Toc470180457"/>
+      <w:bookmarkStart w:id="48" w:name="_Toc482077751"/>
       <w:r>
         <w:t>Substring</w:t>
       </w:r>
-      <w:bookmarkEnd w:id="44"/>
+      <w:bookmarkEnd w:id="48"/>
     </w:p>
     <w:p/>
     <w:p>
@@ -20911,22 +21296,22 @@
       <w:pPr>
         <w:pStyle w:val="Heading1"/>
       </w:pPr>
-      <w:bookmarkStart w:id="45" w:name="_Toc470180458"/>
+      <w:bookmarkStart w:id="49" w:name="_Toc482077752"/>
       <w:r>
         <w:t>Tables</w:t>
       </w:r>
-      <w:bookmarkEnd w:id="45"/>
+      <w:bookmarkEnd w:id="49"/>
     </w:p>
     <w:p/>
     <w:p>
       <w:pPr>
         <w:pStyle w:val="Heading2"/>
       </w:pPr>
-      <w:bookmarkStart w:id="46" w:name="_Toc470180459"/>
+      <w:bookmarkStart w:id="50" w:name="_Toc482077753"/>
       <w:r>
         <w:t>Change table ownership</w:t>
       </w:r>
-      <w:bookmarkEnd w:id="46"/>
+      <w:bookmarkEnd w:id="50"/>
     </w:p>
     <w:p>
       <w:pPr>
@@ -20954,11 +21339,11 @@
       <w:pPr>
         <w:pStyle w:val="Heading2"/>
       </w:pPr>
-      <w:bookmarkStart w:id="47" w:name="_Toc470180460"/>
+      <w:bookmarkStart w:id="51" w:name="_Toc482077754"/>
       <w:r>
         <w:t>Describe a table</w:t>
       </w:r>
-      <w:bookmarkEnd w:id="47"/>
+      <w:bookmarkEnd w:id="51"/>
     </w:p>
     <w:p/>
     <w:p>
@@ -20991,11 +21376,11 @@
       <w:pPr>
         <w:pStyle w:val="Heading2"/>
       </w:pPr>
-      <w:bookmarkStart w:id="48" w:name="_Toc470180461"/>
+      <w:bookmarkStart w:id="52" w:name="_Toc482077755"/>
       <w:r>
         <w:t>Get column names from a table</w:t>
       </w:r>
-      <w:bookmarkEnd w:id="48"/>
+      <w:bookmarkEnd w:id="52"/>
     </w:p>
     <w:p>
       <w:pPr>
@@ -21033,11 +21418,11 @@
       <w:pPr>
         <w:pStyle w:val="Heading2"/>
       </w:pPr>
-      <w:bookmarkStart w:id="49" w:name="_Toc470180462"/>
+      <w:bookmarkStart w:id="53" w:name="_Toc482077756"/>
       <w:r>
         <w:t>Importing Data</w:t>
       </w:r>
-      <w:bookmarkEnd w:id="49"/>
+      <w:bookmarkEnd w:id="53"/>
     </w:p>
     <w:p>
       <w:pPr>
@@ -21048,11 +21433,11 @@
       <w:pPr>
         <w:pStyle w:val="Heading3"/>
       </w:pPr>
-      <w:bookmarkStart w:id="50" w:name="_Toc470180463"/>
+      <w:bookmarkStart w:id="54" w:name="_Toc482077757"/>
       <w:r>
         <w:t>Importing CSV File into a PosgreSQL Table</w:t>
       </w:r>
-      <w:bookmarkEnd w:id="50"/>
+      <w:bookmarkEnd w:id="54"/>
     </w:p>
     <w:p>
       <w:pPr>
@@ -21203,12 +21588,12 @@
       <w:pPr>
         <w:pStyle w:val="Heading1"/>
       </w:pPr>
-      <w:bookmarkStart w:id="51" w:name="_Toc470180464"/>
+      <w:bookmarkStart w:id="55" w:name="_Toc482077758"/>
       <w:r>
         <w:lastRenderedPageBreak/>
         <w:t>Windowing Functions</w:t>
       </w:r>
-      <w:bookmarkEnd w:id="51"/>
+      <w:bookmarkEnd w:id="55"/>
     </w:p>
     <w:p>
       <w:pPr>
@@ -21219,11 +21604,11 @@
       <w:pPr>
         <w:pStyle w:val="Heading2"/>
       </w:pPr>
-      <w:bookmarkStart w:id="52" w:name="_Toc470180465"/>
+      <w:bookmarkStart w:id="56" w:name="_Toc482077759"/>
       <w:r>
         <w:t>lag Windowing Function</w:t>
       </w:r>
-      <w:bookmarkEnd w:id="52"/>
+      <w:bookmarkEnd w:id="56"/>
     </w:p>
     <w:p>
       <w:pPr>
@@ -22736,7 +23121,7 @@
 </file>
 
 <file path=customXml/itemProps1.xml><?xml version="1.0" encoding="utf-8"?>
-<ds:datastoreItem xmlns:ds="http://schemas.openxmlformats.org/officeDocument/2006/customXml" ds:itemID="{A7712EC2-5586-4FA7-A3C1-0660240C905E}">
+<ds:datastoreItem xmlns:ds="http://schemas.openxmlformats.org/officeDocument/2006/customXml" ds:itemID="{1CB6D112-914E-4E17-A6A7-2CA80A247097}">
   <ds:schemaRefs>
     <ds:schemaRef ds:uri="http://schemas.openxmlformats.org/officeDocument/2006/bibliography"/>
   </ds:schemaRefs>

</xml_diff>

<commit_message>
Added index query DDL
</commit_message>
<xml_diff>
--- a/Postgres Cheatsheet.docx
+++ b/Postgres Cheatsheet.docx
@@ -6,7 +6,7 @@
       <w:pPr>
         <w:pStyle w:val="Title"/>
       </w:pPr>
-      <w:bookmarkStart w:id="0" w:name="_Toc482077704"/>
+      <w:bookmarkStart w:id="0" w:name="_Toc482685625"/>
       <w:r>
         <w:t>Postgres Cheatsheet</w:t>
       </w:r>
@@ -62,7 +62,7 @@
           <w:r>
             <w:fldChar w:fldCharType="separate"/>
           </w:r>
-          <w:hyperlink w:anchor="_Toc482077704" w:history="1">
+          <w:hyperlink w:anchor="_Toc482685625" w:history="1">
             <w:r>
               <w:rPr>
                 <w:rStyle w:val="Hyperlink"/>
@@ -89,7 +89,7 @@
                 <w:noProof/>
                 <w:webHidden/>
               </w:rPr>
-              <w:instrText xml:space="preserve"> PAGEREF _Toc482077704 \h </w:instrText>
+              <w:instrText xml:space="preserve"> PAGEREF _Toc482685625 \h </w:instrText>
             </w:r>
             <w:r>
               <w:rPr>
@@ -134,7 +134,7 @@
               <w:lang w:bidi="ar-SA"/>
             </w:rPr>
           </w:pPr>
-          <w:hyperlink w:anchor="_Toc482077705" w:history="1">
+          <w:hyperlink w:anchor="_Toc482685626" w:history="1">
             <w:r>
               <w:rPr>
                 <w:rStyle w:val="Hyperlink"/>
@@ -161,7 +161,7 @@
                 <w:noProof/>
                 <w:webHidden/>
               </w:rPr>
-              <w:instrText xml:space="preserve"> PAGEREF _Toc482077705 \h </w:instrText>
+              <w:instrText xml:space="preserve"> PAGEREF _Toc482685626 \h </w:instrText>
             </w:r>
             <w:r>
               <w:rPr>
@@ -206,7 +206,7 @@
               <w:lang w:bidi="ar-SA"/>
             </w:rPr>
           </w:pPr>
-          <w:hyperlink w:anchor="_Toc482077706" w:history="1">
+          <w:hyperlink w:anchor="_Toc482685627" w:history="1">
             <w:r>
               <w:rPr>
                 <w:rStyle w:val="Hyperlink"/>
@@ -233,7 +233,7 @@
                 <w:noProof/>
                 <w:webHidden/>
               </w:rPr>
-              <w:instrText xml:space="preserve"> PAGEREF _Toc482077706 \h </w:instrText>
+              <w:instrText xml:space="preserve"> PAGEREF _Toc482685627 \h </w:instrText>
             </w:r>
             <w:r>
               <w:rPr>
@@ -278,7 +278,7 @@
               <w:lang w:bidi="ar-SA"/>
             </w:rPr>
           </w:pPr>
-          <w:hyperlink w:anchor="_Toc482077707" w:history="1">
+          <w:hyperlink w:anchor="_Toc482685628" w:history="1">
             <w:r>
               <w:rPr>
                 <w:rStyle w:val="Hyperlink"/>
@@ -305,7 +305,7 @@
                 <w:noProof/>
                 <w:webHidden/>
               </w:rPr>
-              <w:instrText xml:space="preserve"> PAGEREF _Toc482077707 \h </w:instrText>
+              <w:instrText xml:space="preserve"> PAGEREF _Toc482685628 \h </w:instrText>
             </w:r>
             <w:r>
               <w:rPr>
@@ -350,7 +350,7 @@
               <w:lang w:bidi="ar-SA"/>
             </w:rPr>
           </w:pPr>
-          <w:hyperlink w:anchor="_Toc482077708" w:history="1">
+          <w:hyperlink w:anchor="_Toc482685629" w:history="1">
             <w:r>
               <w:rPr>
                 <w:rStyle w:val="Hyperlink"/>
@@ -377,7 +377,7 @@
                 <w:noProof/>
                 <w:webHidden/>
               </w:rPr>
-              <w:instrText xml:space="preserve"> PAGEREF _Toc482077708 \h </w:instrText>
+              <w:instrText xml:space="preserve"> PAGEREF _Toc482685629 \h </w:instrText>
             </w:r>
             <w:r>
               <w:rPr>
@@ -422,7 +422,7 @@
               <w:lang w:bidi="ar-SA"/>
             </w:rPr>
           </w:pPr>
-          <w:hyperlink w:anchor="_Toc482077709" w:history="1">
+          <w:hyperlink w:anchor="_Toc482685630" w:history="1">
             <w:r>
               <w:rPr>
                 <w:rStyle w:val="Hyperlink"/>
@@ -449,7 +449,7 @@
                 <w:noProof/>
                 <w:webHidden/>
               </w:rPr>
-              <w:instrText xml:space="preserve"> PAGEREF _Toc482077709 \h </w:instrText>
+              <w:instrText xml:space="preserve"> PAGEREF _Toc482685630 \h </w:instrText>
             </w:r>
             <w:r>
               <w:rPr>
@@ -494,7 +494,7 @@
               <w:lang w:bidi="ar-SA"/>
             </w:rPr>
           </w:pPr>
-          <w:hyperlink w:anchor="_Toc482077710" w:history="1">
+          <w:hyperlink w:anchor="_Toc482685631" w:history="1">
             <w:r>
               <w:rPr>
                 <w:rStyle w:val="Hyperlink"/>
@@ -521,7 +521,7 @@
                 <w:noProof/>
                 <w:webHidden/>
               </w:rPr>
-              <w:instrText xml:space="preserve"> PAGEREF _Toc482077710 \h </w:instrText>
+              <w:instrText xml:space="preserve"> PAGEREF _Toc482685631 \h </w:instrText>
             </w:r>
             <w:r>
               <w:rPr>
@@ -566,7 +566,7 @@
               <w:lang w:bidi="ar-SA"/>
             </w:rPr>
           </w:pPr>
-          <w:hyperlink w:anchor="_Toc482077711" w:history="1">
+          <w:hyperlink w:anchor="_Toc482685632" w:history="1">
             <w:r>
               <w:rPr>
                 <w:rStyle w:val="Hyperlink"/>
@@ -593,7 +593,7 @@
                 <w:noProof/>
                 <w:webHidden/>
               </w:rPr>
-              <w:instrText xml:space="preserve"> PAGEREF _Toc482077711 \h </w:instrText>
+              <w:instrText xml:space="preserve"> PAGEREF _Toc482685632 \h </w:instrText>
             </w:r>
             <w:r>
               <w:rPr>
@@ -638,7 +638,7 @@
               <w:lang w:bidi="ar-SA"/>
             </w:rPr>
           </w:pPr>
-          <w:hyperlink w:anchor="_Toc482077712" w:history="1">
+          <w:hyperlink w:anchor="_Toc482685633" w:history="1">
             <w:r>
               <w:rPr>
                 <w:rStyle w:val="Hyperlink"/>
@@ -665,7 +665,7 @@
                 <w:noProof/>
                 <w:webHidden/>
               </w:rPr>
-              <w:instrText xml:space="preserve"> PAGEREF _Toc482077712 \h </w:instrText>
+              <w:instrText xml:space="preserve"> PAGEREF _Toc482685633 \h </w:instrText>
             </w:r>
             <w:r>
               <w:rPr>
@@ -710,7 +710,7 @@
               <w:lang w:bidi="ar-SA"/>
             </w:rPr>
           </w:pPr>
-          <w:hyperlink w:anchor="_Toc482077713" w:history="1">
+          <w:hyperlink w:anchor="_Toc482685634" w:history="1">
             <w:r>
               <w:rPr>
                 <w:rStyle w:val="Hyperlink"/>
@@ -737,7 +737,7 @@
                 <w:noProof/>
                 <w:webHidden/>
               </w:rPr>
-              <w:instrText xml:space="preserve"> PAGEREF _Toc482077713 \h </w:instrText>
+              <w:instrText xml:space="preserve"> PAGEREF _Toc482685634 \h </w:instrText>
             </w:r>
             <w:r>
               <w:rPr>
@@ -782,7 +782,7 @@
               <w:lang w:bidi="ar-SA"/>
             </w:rPr>
           </w:pPr>
-          <w:hyperlink w:anchor="_Toc482077714" w:history="1">
+          <w:hyperlink w:anchor="_Toc482685635" w:history="1">
             <w:r>
               <w:rPr>
                 <w:rStyle w:val="Hyperlink"/>
@@ -809,7 +809,7 @@
                 <w:noProof/>
                 <w:webHidden/>
               </w:rPr>
-              <w:instrText xml:space="preserve"> PAGEREF _Toc482077714 \h </w:instrText>
+              <w:instrText xml:space="preserve"> PAGEREF _Toc482685635 \h </w:instrText>
             </w:r>
             <w:r>
               <w:rPr>
@@ -854,7 +854,7 @@
               <w:lang w:bidi="ar-SA"/>
             </w:rPr>
           </w:pPr>
-          <w:hyperlink w:anchor="_Toc482077715" w:history="1">
+          <w:hyperlink w:anchor="_Toc482685636" w:history="1">
             <w:r>
               <w:rPr>
                 <w:rStyle w:val="Hyperlink"/>
@@ -881,7 +881,7 @@
                 <w:noProof/>
                 <w:webHidden/>
               </w:rPr>
-              <w:instrText xml:space="preserve"> PAGEREF _Toc482077715 \h </w:instrText>
+              <w:instrText xml:space="preserve"> PAGEREF _Toc482685636 \h </w:instrText>
             </w:r>
             <w:r>
               <w:rPr>
@@ -926,7 +926,7 @@
               <w:lang w:bidi="ar-SA"/>
             </w:rPr>
           </w:pPr>
-          <w:hyperlink w:anchor="_Toc482077716" w:history="1">
+          <w:hyperlink w:anchor="_Toc482685637" w:history="1">
             <w:r>
               <w:rPr>
                 <w:rStyle w:val="Hyperlink"/>
@@ -953,7 +953,79 @@
                 <w:noProof/>
                 <w:webHidden/>
               </w:rPr>
-              <w:instrText xml:space="preserve"> PAGEREF _Toc482077716 \h </w:instrText>
+              <w:instrText xml:space="preserve"> PAGEREF _Toc482685637 \h </w:instrText>
+            </w:r>
+            <w:r>
+              <w:rPr>
+                <w:noProof/>
+                <w:webHidden/>
+              </w:rPr>
+            </w:r>
+            <w:r>
+              <w:rPr>
+                <w:noProof/>
+                <w:webHidden/>
+              </w:rPr>
+              <w:fldChar w:fldCharType="separate"/>
+            </w:r>
+            <w:r>
+              <w:rPr>
+                <w:noProof/>
+                <w:webHidden/>
+              </w:rPr>
+              <w:t>5</w:t>
+            </w:r>
+            <w:r>
+              <w:rPr>
+                <w:noProof/>
+                <w:webHidden/>
+              </w:rPr>
+              <w:fldChar w:fldCharType="end"/>
+            </w:r>
+          </w:hyperlink>
+        </w:p>
+        <w:p>
+          <w:pPr>
+            <w:pStyle w:val="TOC2"/>
+            <w:tabs>
+              <w:tab w:val="right" w:leader="dot" w:pos="10700"/>
+            </w:tabs>
+            <w:rPr>
+              <w:rFonts w:eastAsiaTheme="minorEastAsia" w:cstheme="minorBidi"/>
+              <w:noProof/>
+              <w:sz w:val="22"/>
+              <w:szCs w:val="22"/>
+              <w:lang w:bidi="ar-SA"/>
+            </w:rPr>
+          </w:pPr>
+          <w:hyperlink w:anchor="_Toc482685638" w:history="1">
+            <w:r>
+              <w:rPr>
+                <w:rStyle w:val="Hyperlink"/>
+                <w:noProof/>
+              </w:rPr>
+              <w:t>Show Indexes on a Table</w:t>
+            </w:r>
+            <w:r>
+              <w:rPr>
+                <w:noProof/>
+                <w:webHidden/>
+              </w:rPr>
+              <w:tab/>
+            </w:r>
+            <w:r>
+              <w:rPr>
+                <w:noProof/>
+                <w:webHidden/>
+              </w:rPr>
+              <w:fldChar w:fldCharType="begin"/>
+            </w:r>
+            <w:r>
+              <w:rPr>
+                <w:noProof/>
+                <w:webHidden/>
+              </w:rPr>
+              <w:instrText xml:space="preserve"> PAGEREF _Toc482685638 \h </w:instrText>
             </w:r>
             <w:r>
               <w:rPr>
@@ -998,7 +1070,7 @@
               <w:lang w:bidi="ar-SA"/>
             </w:rPr>
           </w:pPr>
-          <w:hyperlink w:anchor="_Toc482077717" w:history="1">
+          <w:hyperlink w:anchor="_Toc482685639" w:history="1">
             <w:r>
               <w:rPr>
                 <w:rStyle w:val="Hyperlink"/>
@@ -1025,7 +1097,7 @@
                 <w:noProof/>
                 <w:webHidden/>
               </w:rPr>
-              <w:instrText xml:space="preserve"> PAGEREF _Toc482077717 \h </w:instrText>
+              <w:instrText xml:space="preserve"> PAGEREF _Toc482685639 \h </w:instrText>
             </w:r>
             <w:r>
               <w:rPr>
@@ -1070,7 +1142,7 @@
               <w:lang w:bidi="ar-SA"/>
             </w:rPr>
           </w:pPr>
-          <w:hyperlink w:anchor="_Toc482077718" w:history="1">
+          <w:hyperlink w:anchor="_Toc482685640" w:history="1">
             <w:r>
               <w:rPr>
                 <w:rStyle w:val="Hyperlink"/>
@@ -1097,7 +1169,7 @@
                 <w:noProof/>
                 <w:webHidden/>
               </w:rPr>
-              <w:instrText xml:space="preserve"> PAGEREF _Toc482077718 \h </w:instrText>
+              <w:instrText xml:space="preserve"> PAGEREF _Toc482685640 \h </w:instrText>
             </w:r>
             <w:r>
               <w:rPr>
@@ -1142,7 +1214,7 @@
               <w:lang w:bidi="ar-SA"/>
             </w:rPr>
           </w:pPr>
-          <w:hyperlink w:anchor="_Toc482077719" w:history="1">
+          <w:hyperlink w:anchor="_Toc482685641" w:history="1">
             <w:r>
               <w:rPr>
                 <w:rStyle w:val="Hyperlink"/>
@@ -1169,7 +1241,7 @@
                 <w:noProof/>
                 <w:webHidden/>
               </w:rPr>
-              <w:instrText xml:space="preserve"> PAGEREF _Toc482077719 \h </w:instrText>
+              <w:instrText xml:space="preserve"> PAGEREF _Toc482685641 \h </w:instrText>
             </w:r>
             <w:r>
               <w:rPr>
@@ -1214,7 +1286,7 @@
               <w:lang w:bidi="ar-SA"/>
             </w:rPr>
           </w:pPr>
-          <w:hyperlink w:anchor="_Toc482077720" w:history="1">
+          <w:hyperlink w:anchor="_Toc482685642" w:history="1">
             <w:r>
               <w:rPr>
                 <w:rStyle w:val="Hyperlink"/>
@@ -1241,7 +1313,7 @@
                 <w:noProof/>
                 <w:webHidden/>
               </w:rPr>
-              <w:instrText xml:space="preserve"> PAGEREF _Toc482077720 \h </w:instrText>
+              <w:instrText xml:space="preserve"> PAGEREF _Toc482685642 \h </w:instrText>
             </w:r>
             <w:r>
               <w:rPr>
@@ -1261,7 +1333,7 @@
                 <w:noProof/>
                 <w:webHidden/>
               </w:rPr>
-              <w:t>6</w:t>
+              <w:t>7</w:t>
             </w:r>
             <w:r>
               <w:rPr>
@@ -1286,7 +1358,7 @@
               <w:lang w:bidi="ar-SA"/>
             </w:rPr>
           </w:pPr>
-          <w:hyperlink w:anchor="_Toc482077721" w:history="1">
+          <w:hyperlink w:anchor="_Toc482685643" w:history="1">
             <w:r>
               <w:rPr>
                 <w:rStyle w:val="Hyperlink"/>
@@ -1313,7 +1385,7 @@
                 <w:noProof/>
                 <w:webHidden/>
               </w:rPr>
-              <w:instrText xml:space="preserve"> PAGEREF _Toc482077721 \h </w:instrText>
+              <w:instrText xml:space="preserve"> PAGEREF _Toc482685643 \h </w:instrText>
             </w:r>
             <w:r>
               <w:rPr>
@@ -1333,7 +1405,7 @@
                 <w:noProof/>
                 <w:webHidden/>
               </w:rPr>
-              <w:t>10</w:t>
+              <w:t>11</w:t>
             </w:r>
             <w:r>
               <w:rPr>
@@ -1358,7 +1430,7 @@
               <w:lang w:bidi="ar-SA"/>
             </w:rPr>
           </w:pPr>
-          <w:hyperlink w:anchor="_Toc482077722" w:history="1">
+          <w:hyperlink w:anchor="_Toc482685644" w:history="1">
             <w:r>
               <w:rPr>
                 <w:rStyle w:val="Hyperlink"/>
@@ -1385,7 +1457,7 @@
                 <w:noProof/>
                 <w:webHidden/>
               </w:rPr>
-              <w:instrText xml:space="preserve"> PAGEREF _Toc482077722 \h </w:instrText>
+              <w:instrText xml:space="preserve"> PAGEREF _Toc482685644 \h </w:instrText>
             </w:r>
             <w:r>
               <w:rPr>
@@ -1405,7 +1477,7 @@
                 <w:noProof/>
                 <w:webHidden/>
               </w:rPr>
-              <w:t>10</w:t>
+              <w:t>11</w:t>
             </w:r>
             <w:r>
               <w:rPr>
@@ -1430,7 +1502,7 @@
               <w:lang w:bidi="ar-SA"/>
             </w:rPr>
           </w:pPr>
-          <w:hyperlink w:anchor="_Toc482077723" w:history="1">
+          <w:hyperlink w:anchor="_Toc482685645" w:history="1">
             <w:r>
               <w:rPr>
                 <w:rStyle w:val="Hyperlink"/>
@@ -1457,7 +1529,7 @@
                 <w:noProof/>
                 <w:webHidden/>
               </w:rPr>
-              <w:instrText xml:space="preserve"> PAGEREF _Toc482077723 \h </w:instrText>
+              <w:instrText xml:space="preserve"> PAGEREF _Toc482685645 \h </w:instrText>
             </w:r>
             <w:r>
               <w:rPr>
@@ -1477,7 +1549,7 @@
                 <w:noProof/>
                 <w:webHidden/>
               </w:rPr>
-              <w:t>12</w:t>
+              <w:t>13</w:t>
             </w:r>
             <w:r>
               <w:rPr>
@@ -1502,7 +1574,7 @@
               <w:lang w:bidi="ar-SA"/>
             </w:rPr>
           </w:pPr>
-          <w:hyperlink w:anchor="_Toc482077724" w:history="1">
+          <w:hyperlink w:anchor="_Toc482685646" w:history="1">
             <w:r>
               <w:rPr>
                 <w:rStyle w:val="Hyperlink"/>
@@ -1529,7 +1601,7 @@
                 <w:noProof/>
                 <w:webHidden/>
               </w:rPr>
-              <w:instrText xml:space="preserve"> PAGEREF _Toc482077724 \h </w:instrText>
+              <w:instrText xml:space="preserve"> PAGEREF _Toc482685646 \h </w:instrText>
             </w:r>
             <w:r>
               <w:rPr>
@@ -1549,7 +1621,7 @@
                 <w:noProof/>
                 <w:webHidden/>
               </w:rPr>
-              <w:t>12</w:t>
+              <w:t>13</w:t>
             </w:r>
             <w:r>
               <w:rPr>
@@ -1574,7 +1646,7 @@
               <w:lang w:bidi="ar-SA"/>
             </w:rPr>
           </w:pPr>
-          <w:hyperlink w:anchor="_Toc482077725" w:history="1">
+          <w:hyperlink w:anchor="_Toc482685647" w:history="1">
             <w:r>
               <w:rPr>
                 <w:rStyle w:val="Hyperlink"/>
@@ -1601,7 +1673,7 @@
                 <w:noProof/>
                 <w:webHidden/>
               </w:rPr>
-              <w:instrText xml:space="preserve"> PAGEREF _Toc482077725 \h </w:instrText>
+              <w:instrText xml:space="preserve"> PAGEREF _Toc482685647 \h </w:instrText>
             </w:r>
             <w:r>
               <w:rPr>
@@ -1621,7 +1693,7 @@
                 <w:noProof/>
                 <w:webHidden/>
               </w:rPr>
-              <w:t>13</w:t>
+              <w:t>14</w:t>
             </w:r>
             <w:r>
               <w:rPr>
@@ -1646,7 +1718,7 @@
               <w:lang w:bidi="ar-SA"/>
             </w:rPr>
           </w:pPr>
-          <w:hyperlink w:anchor="_Toc482077726" w:history="1">
+          <w:hyperlink w:anchor="_Toc482685648" w:history="1">
             <w:r>
               <w:rPr>
                 <w:rStyle w:val="Hyperlink"/>
@@ -1673,7 +1745,7 @@
                 <w:noProof/>
                 <w:webHidden/>
               </w:rPr>
-              <w:instrText xml:space="preserve"> PAGEREF _Toc482077726 \h </w:instrText>
+              <w:instrText xml:space="preserve"> PAGEREF _Toc482685648 \h </w:instrText>
             </w:r>
             <w:r>
               <w:rPr>
@@ -1693,7 +1765,7 @@
                 <w:noProof/>
                 <w:webHidden/>
               </w:rPr>
-              <w:t>13</w:t>
+              <w:t>14</w:t>
             </w:r>
             <w:r>
               <w:rPr>
@@ -1718,7 +1790,7 @@
               <w:lang w:bidi="ar-SA"/>
             </w:rPr>
           </w:pPr>
-          <w:hyperlink w:anchor="_Toc482077727" w:history="1">
+          <w:hyperlink w:anchor="_Toc482685649" w:history="1">
             <w:r>
               <w:rPr>
                 <w:rStyle w:val="Hyperlink"/>
@@ -1745,7 +1817,7 @@
                 <w:noProof/>
                 <w:webHidden/>
               </w:rPr>
-              <w:instrText xml:space="preserve"> PAGEREF _Toc482077727 \h </w:instrText>
+              <w:instrText xml:space="preserve"> PAGEREF _Toc482685649 \h </w:instrText>
             </w:r>
             <w:r>
               <w:rPr>
@@ -1765,7 +1837,7 @@
                 <w:noProof/>
                 <w:webHidden/>
               </w:rPr>
-              <w:t>13</w:t>
+              <w:t>14</w:t>
             </w:r>
             <w:r>
               <w:rPr>
@@ -1790,7 +1862,7 @@
               <w:lang w:bidi="ar-SA"/>
             </w:rPr>
           </w:pPr>
-          <w:hyperlink w:anchor="_Toc482077728" w:history="1">
+          <w:hyperlink w:anchor="_Toc482685650" w:history="1">
             <w:r>
               <w:rPr>
                 <w:rStyle w:val="Hyperlink"/>
@@ -1817,7 +1889,7 @@
                 <w:noProof/>
                 <w:webHidden/>
               </w:rPr>
-              <w:instrText xml:space="preserve"> PAGEREF _Toc482077728 \h </w:instrText>
+              <w:instrText xml:space="preserve"> PAGEREF _Toc482685650 \h </w:instrText>
             </w:r>
             <w:r>
               <w:rPr>
@@ -1837,7 +1909,7 @@
                 <w:noProof/>
                 <w:webHidden/>
               </w:rPr>
-              <w:t>13</w:t>
+              <w:t>14</w:t>
             </w:r>
             <w:r>
               <w:rPr>
@@ -1862,7 +1934,7 @@
               <w:lang w:bidi="ar-SA"/>
             </w:rPr>
           </w:pPr>
-          <w:hyperlink w:anchor="_Toc482077729" w:history="1">
+          <w:hyperlink w:anchor="_Toc482685651" w:history="1">
             <w:r>
               <w:rPr>
                 <w:rStyle w:val="Hyperlink"/>
@@ -1889,7 +1961,7 @@
                 <w:noProof/>
                 <w:webHidden/>
               </w:rPr>
-              <w:instrText xml:space="preserve"> PAGEREF _Toc482077729 \h </w:instrText>
+              <w:instrText xml:space="preserve"> PAGEREF _Toc482685651 \h </w:instrText>
             </w:r>
             <w:r>
               <w:rPr>
@@ -1909,7 +1981,7 @@
                 <w:noProof/>
                 <w:webHidden/>
               </w:rPr>
-              <w:t>13</w:t>
+              <w:t>14</w:t>
             </w:r>
             <w:r>
               <w:rPr>
@@ -1934,7 +2006,7 @@
               <w:lang w:bidi="ar-SA"/>
             </w:rPr>
           </w:pPr>
-          <w:hyperlink w:anchor="_Toc482077730" w:history="1">
+          <w:hyperlink w:anchor="_Toc482685652" w:history="1">
             <w:r>
               <w:rPr>
                 <w:rStyle w:val="Hyperlink"/>
@@ -1961,7 +2033,7 @@
                 <w:noProof/>
                 <w:webHidden/>
               </w:rPr>
-              <w:instrText xml:space="preserve"> PAGEREF _Toc482077730 \h </w:instrText>
+              <w:instrText xml:space="preserve"> PAGEREF _Toc482685652 \h </w:instrText>
             </w:r>
             <w:r>
               <w:rPr>
@@ -1981,7 +2053,7 @@
                 <w:noProof/>
                 <w:webHidden/>
               </w:rPr>
-              <w:t>13</w:t>
+              <w:t>14</w:t>
             </w:r>
             <w:r>
               <w:rPr>
@@ -2006,7 +2078,7 @@
               <w:lang w:bidi="ar-SA"/>
             </w:rPr>
           </w:pPr>
-          <w:hyperlink w:anchor="_Toc482077731" w:history="1">
+          <w:hyperlink w:anchor="_Toc482685653" w:history="1">
             <w:r>
               <w:rPr>
                 <w:rStyle w:val="Hyperlink"/>
@@ -2033,7 +2105,7 @@
                 <w:noProof/>
                 <w:webHidden/>
               </w:rPr>
-              <w:instrText xml:space="preserve"> PAGEREF _Toc482077731 \h </w:instrText>
+              <w:instrText xml:space="preserve"> PAGEREF _Toc482685653 \h </w:instrText>
             </w:r>
             <w:r>
               <w:rPr>
@@ -2053,7 +2125,7 @@
                 <w:noProof/>
                 <w:webHidden/>
               </w:rPr>
-              <w:t>13</w:t>
+              <w:t>14</w:t>
             </w:r>
             <w:r>
               <w:rPr>
@@ -2078,7 +2150,7 @@
               <w:lang w:bidi="ar-SA"/>
             </w:rPr>
           </w:pPr>
-          <w:hyperlink w:anchor="_Toc482077732" w:history="1">
+          <w:hyperlink w:anchor="_Toc482685654" w:history="1">
             <w:r>
               <w:rPr>
                 <w:rStyle w:val="Hyperlink"/>
@@ -2105,7 +2177,7 @@
                 <w:noProof/>
                 <w:webHidden/>
               </w:rPr>
-              <w:instrText xml:space="preserve"> PAGEREF _Toc482077732 \h </w:instrText>
+              <w:instrText xml:space="preserve"> PAGEREF _Toc482685654 \h </w:instrText>
             </w:r>
             <w:r>
               <w:rPr>
@@ -2125,7 +2197,7 @@
                 <w:noProof/>
                 <w:webHidden/>
               </w:rPr>
-              <w:t>14</w:t>
+              <w:t>15</w:t>
             </w:r>
             <w:r>
               <w:rPr>
@@ -2150,7 +2222,7 @@
               <w:lang w:bidi="ar-SA"/>
             </w:rPr>
           </w:pPr>
-          <w:hyperlink w:anchor="_Toc482077733" w:history="1">
+          <w:hyperlink w:anchor="_Toc482685655" w:history="1">
             <w:r>
               <w:rPr>
                 <w:rStyle w:val="Hyperlink"/>
@@ -2177,7 +2249,7 @@
                 <w:noProof/>
                 <w:webHidden/>
               </w:rPr>
-              <w:instrText xml:space="preserve"> PAGEREF _Toc482077733 \h </w:instrText>
+              <w:instrText xml:space="preserve"> PAGEREF _Toc482685655 \h </w:instrText>
             </w:r>
             <w:r>
               <w:rPr>
@@ -2197,7 +2269,7 @@
                 <w:noProof/>
                 <w:webHidden/>
               </w:rPr>
-              <w:t>14</w:t>
+              <w:t>15</w:t>
             </w:r>
             <w:r>
               <w:rPr>
@@ -2222,7 +2294,7 @@
               <w:lang w:bidi="ar-SA"/>
             </w:rPr>
           </w:pPr>
-          <w:hyperlink w:anchor="_Toc482077734" w:history="1">
+          <w:hyperlink w:anchor="_Toc482685656" w:history="1">
             <w:r>
               <w:rPr>
                 <w:rStyle w:val="Hyperlink"/>
@@ -2249,7 +2321,7 @@
                 <w:noProof/>
                 <w:webHidden/>
               </w:rPr>
-              <w:instrText xml:space="preserve"> PAGEREF _Toc482077734 \h </w:instrText>
+              <w:instrText xml:space="preserve"> PAGEREF _Toc482685656 \h </w:instrText>
             </w:r>
             <w:r>
               <w:rPr>
@@ -2269,7 +2341,7 @@
                 <w:noProof/>
                 <w:webHidden/>
               </w:rPr>
-              <w:t>14</w:t>
+              <w:t>15</w:t>
             </w:r>
             <w:r>
               <w:rPr>
@@ -2294,7 +2366,7 @@
               <w:lang w:bidi="ar-SA"/>
             </w:rPr>
           </w:pPr>
-          <w:hyperlink w:anchor="_Toc482077735" w:history="1">
+          <w:hyperlink w:anchor="_Toc482685657" w:history="1">
             <w:r>
               <w:rPr>
                 <w:rStyle w:val="Hyperlink"/>
@@ -2321,7 +2393,7 @@
                 <w:noProof/>
                 <w:webHidden/>
               </w:rPr>
-              <w:instrText xml:space="preserve"> PAGEREF _Toc482077735 \h </w:instrText>
+              <w:instrText xml:space="preserve"> PAGEREF _Toc482685657 \h </w:instrText>
             </w:r>
             <w:r>
               <w:rPr>
@@ -2341,7 +2413,7 @@
                 <w:noProof/>
                 <w:webHidden/>
               </w:rPr>
-              <w:t>14</w:t>
+              <w:t>15</w:t>
             </w:r>
             <w:r>
               <w:rPr>
@@ -2366,7 +2438,7 @@
               <w:lang w:bidi="ar-SA"/>
             </w:rPr>
           </w:pPr>
-          <w:hyperlink w:anchor="_Toc482077736" w:history="1">
+          <w:hyperlink w:anchor="_Toc482685658" w:history="1">
             <w:r>
               <w:rPr>
                 <w:rStyle w:val="Hyperlink"/>
@@ -2393,7 +2465,7 @@
                 <w:noProof/>
                 <w:webHidden/>
               </w:rPr>
-              <w:instrText xml:space="preserve"> PAGEREF _Toc482077736 \h </w:instrText>
+              <w:instrText xml:space="preserve"> PAGEREF _Toc482685658 \h </w:instrText>
             </w:r>
             <w:r>
               <w:rPr>
@@ -2413,7 +2485,7 @@
                 <w:noProof/>
                 <w:webHidden/>
               </w:rPr>
-              <w:t>14</w:t>
+              <w:t>15</w:t>
             </w:r>
             <w:r>
               <w:rPr>
@@ -2438,7 +2510,7 @@
               <w:lang w:bidi="ar-SA"/>
             </w:rPr>
           </w:pPr>
-          <w:hyperlink w:anchor="_Toc482077737" w:history="1">
+          <w:hyperlink w:anchor="_Toc482685659" w:history="1">
             <w:r>
               <w:rPr>
                 <w:rStyle w:val="Hyperlink"/>
@@ -2465,7 +2537,7 @@
                 <w:noProof/>
                 <w:webHidden/>
               </w:rPr>
-              <w:instrText xml:space="preserve"> PAGEREF _Toc482077737 \h </w:instrText>
+              <w:instrText xml:space="preserve"> PAGEREF _Toc482685659 \h </w:instrText>
             </w:r>
             <w:r>
               <w:rPr>
@@ -2485,7 +2557,7 @@
                 <w:noProof/>
                 <w:webHidden/>
               </w:rPr>
-              <w:t>14</w:t>
+              <w:t>15</w:t>
             </w:r>
             <w:r>
               <w:rPr>
@@ -2510,7 +2582,7 @@
               <w:lang w:bidi="ar-SA"/>
             </w:rPr>
           </w:pPr>
-          <w:hyperlink w:anchor="_Toc482077738" w:history="1">
+          <w:hyperlink w:anchor="_Toc482685660" w:history="1">
             <w:r>
               <w:rPr>
                 <w:rStyle w:val="Hyperlink"/>
@@ -2537,7 +2609,7 @@
                 <w:noProof/>
                 <w:webHidden/>
               </w:rPr>
-              <w:instrText xml:space="preserve"> PAGEREF _Toc482077738 \h </w:instrText>
+              <w:instrText xml:space="preserve"> PAGEREF _Toc482685660 \h </w:instrText>
             </w:r>
             <w:r>
               <w:rPr>
@@ -2557,7 +2629,7 @@
                 <w:noProof/>
                 <w:webHidden/>
               </w:rPr>
-              <w:t>14</w:t>
+              <w:t>15</w:t>
             </w:r>
             <w:r>
               <w:rPr>
@@ -2582,7 +2654,7 @@
               <w:lang w:bidi="ar-SA"/>
             </w:rPr>
           </w:pPr>
-          <w:hyperlink w:anchor="_Toc482077739" w:history="1">
+          <w:hyperlink w:anchor="_Toc482685661" w:history="1">
             <w:r>
               <w:rPr>
                 <w:rStyle w:val="Hyperlink"/>
@@ -2609,7 +2681,7 @@
                 <w:noProof/>
                 <w:webHidden/>
               </w:rPr>
-              <w:instrText xml:space="preserve"> PAGEREF _Toc482077739 \h </w:instrText>
+              <w:instrText xml:space="preserve"> PAGEREF _Toc482685661 \h </w:instrText>
             </w:r>
             <w:r>
               <w:rPr>
@@ -2629,7 +2701,7 @@
                 <w:noProof/>
                 <w:webHidden/>
               </w:rPr>
-              <w:t>15</w:t>
+              <w:t>16</w:t>
             </w:r>
             <w:r>
               <w:rPr>
@@ -2654,7 +2726,7 @@
               <w:lang w:bidi="ar-SA"/>
             </w:rPr>
           </w:pPr>
-          <w:hyperlink w:anchor="_Toc482077740" w:history="1">
+          <w:hyperlink w:anchor="_Toc482685662" w:history="1">
             <w:r>
               <w:rPr>
                 <w:rStyle w:val="Hyperlink"/>
@@ -2681,7 +2753,7 @@
                 <w:noProof/>
                 <w:webHidden/>
               </w:rPr>
-              <w:instrText xml:space="preserve"> PAGEREF _Toc482077740 \h </w:instrText>
+              <w:instrText xml:space="preserve"> PAGEREF _Toc482685662 \h </w:instrText>
             </w:r>
             <w:r>
               <w:rPr>
@@ -2701,7 +2773,7 @@
                 <w:noProof/>
                 <w:webHidden/>
               </w:rPr>
-              <w:t>15</w:t>
+              <w:t>16</w:t>
             </w:r>
             <w:r>
               <w:rPr>
@@ -2726,7 +2798,7 @@
               <w:lang w:bidi="ar-SA"/>
             </w:rPr>
           </w:pPr>
-          <w:hyperlink w:anchor="_Toc482077741" w:history="1">
+          <w:hyperlink w:anchor="_Toc482685663" w:history="1">
             <w:r>
               <w:rPr>
                 <w:rStyle w:val="Hyperlink"/>
@@ -2753,7 +2825,7 @@
                 <w:noProof/>
                 <w:webHidden/>
               </w:rPr>
-              <w:instrText xml:space="preserve"> PAGEREF _Toc482077741 \h </w:instrText>
+              <w:instrText xml:space="preserve"> PAGEREF _Toc482685663 \h </w:instrText>
             </w:r>
             <w:r>
               <w:rPr>
@@ -2773,7 +2845,7 @@
                 <w:noProof/>
                 <w:webHidden/>
               </w:rPr>
-              <w:t>17</w:t>
+              <w:t>18</w:t>
             </w:r>
             <w:r>
               <w:rPr>
@@ -2798,7 +2870,7 @@
               <w:lang w:bidi="ar-SA"/>
             </w:rPr>
           </w:pPr>
-          <w:hyperlink w:anchor="_Toc482077742" w:history="1">
+          <w:hyperlink w:anchor="_Toc482685664" w:history="1">
             <w:r>
               <w:rPr>
                 <w:rStyle w:val="Hyperlink"/>
@@ -2825,7 +2897,7 @@
                 <w:noProof/>
                 <w:webHidden/>
               </w:rPr>
-              <w:instrText xml:space="preserve"> PAGEREF _Toc482077742 \h </w:instrText>
+              <w:instrText xml:space="preserve"> PAGEREF _Toc482685664 \h </w:instrText>
             </w:r>
             <w:r>
               <w:rPr>
@@ -2845,7 +2917,7 @@
                 <w:noProof/>
                 <w:webHidden/>
               </w:rPr>
-              <w:t>19</w:t>
+              <w:t>20</w:t>
             </w:r>
             <w:r>
               <w:rPr>
@@ -2870,7 +2942,7 @@
               <w:lang w:bidi="ar-SA"/>
             </w:rPr>
           </w:pPr>
-          <w:hyperlink w:anchor="_Toc482077743" w:history="1">
+          <w:hyperlink w:anchor="_Toc482685665" w:history="1">
             <w:r>
               <w:rPr>
                 <w:rStyle w:val="Hyperlink"/>
@@ -2897,7 +2969,7 @@
                 <w:noProof/>
                 <w:webHidden/>
               </w:rPr>
-              <w:instrText xml:space="preserve"> PAGEREF _Toc482077743 \h </w:instrText>
+              <w:instrText xml:space="preserve"> PAGEREF _Toc482685665 \h </w:instrText>
             </w:r>
             <w:r>
               <w:rPr>
@@ -2917,7 +2989,7 @@
                 <w:noProof/>
                 <w:webHidden/>
               </w:rPr>
-              <w:t>19</w:t>
+              <w:t>20</w:t>
             </w:r>
             <w:r>
               <w:rPr>
@@ -2942,7 +3014,7 @@
               <w:lang w:bidi="ar-SA"/>
             </w:rPr>
           </w:pPr>
-          <w:hyperlink w:anchor="_Toc482077744" w:history="1">
+          <w:hyperlink w:anchor="_Toc482685666" w:history="1">
             <w:r>
               <w:rPr>
                 <w:rStyle w:val="Hyperlink"/>
@@ -2969,7 +3041,7 @@
                 <w:noProof/>
                 <w:webHidden/>
               </w:rPr>
-              <w:instrText xml:space="preserve"> PAGEREF _Toc482077744 \h </w:instrText>
+              <w:instrText xml:space="preserve"> PAGEREF _Toc482685666 \h </w:instrText>
             </w:r>
             <w:r>
               <w:rPr>
@@ -2989,7 +3061,7 @@
                 <w:noProof/>
                 <w:webHidden/>
               </w:rPr>
-              <w:t>19</w:t>
+              <w:t>20</w:t>
             </w:r>
             <w:r>
               <w:rPr>
@@ -3014,7 +3086,7 @@
               <w:lang w:bidi="ar-SA"/>
             </w:rPr>
           </w:pPr>
-          <w:hyperlink w:anchor="_Toc482077745" w:history="1">
+          <w:hyperlink w:anchor="_Toc482685667" w:history="1">
             <w:r>
               <w:rPr>
                 <w:rStyle w:val="Hyperlink"/>
@@ -3041,7 +3113,7 @@
                 <w:noProof/>
                 <w:webHidden/>
               </w:rPr>
-              <w:instrText xml:space="preserve"> PAGEREF _Toc482077745 \h </w:instrText>
+              <w:instrText xml:space="preserve"> PAGEREF _Toc482685667 \h </w:instrText>
             </w:r>
             <w:r>
               <w:rPr>
@@ -3061,7 +3133,7 @@
                 <w:noProof/>
                 <w:webHidden/>
               </w:rPr>
-              <w:t>19</w:t>
+              <w:t>20</w:t>
             </w:r>
             <w:r>
               <w:rPr>
@@ -3086,7 +3158,7 @@
               <w:lang w:bidi="ar-SA"/>
             </w:rPr>
           </w:pPr>
-          <w:hyperlink w:anchor="_Toc482077746" w:history="1">
+          <w:hyperlink w:anchor="_Toc482685668" w:history="1">
             <w:r>
               <w:rPr>
                 <w:rStyle w:val="Hyperlink"/>
@@ -3113,7 +3185,7 @@
                 <w:noProof/>
                 <w:webHidden/>
               </w:rPr>
-              <w:instrText xml:space="preserve"> PAGEREF _Toc482077746 \h </w:instrText>
+              <w:instrText xml:space="preserve"> PAGEREF _Toc482685668 \h </w:instrText>
             </w:r>
             <w:r>
               <w:rPr>
@@ -3133,7 +3205,7 @@
                 <w:noProof/>
                 <w:webHidden/>
               </w:rPr>
-              <w:t>19</w:t>
+              <w:t>20</w:t>
             </w:r>
             <w:r>
               <w:rPr>
@@ -3158,7 +3230,7 @@
               <w:lang w:bidi="ar-SA"/>
             </w:rPr>
           </w:pPr>
-          <w:hyperlink w:anchor="_Toc482077747" w:history="1">
+          <w:hyperlink w:anchor="_Toc482685669" w:history="1">
             <w:r>
               <w:rPr>
                 <w:rStyle w:val="Hyperlink"/>
@@ -3185,7 +3257,7 @@
                 <w:noProof/>
                 <w:webHidden/>
               </w:rPr>
-              <w:instrText xml:space="preserve"> PAGEREF _Toc482077747 \h </w:instrText>
+              <w:instrText xml:space="preserve"> PAGEREF _Toc482685669 \h </w:instrText>
             </w:r>
             <w:r>
               <w:rPr>
@@ -3205,7 +3277,7 @@
                 <w:noProof/>
                 <w:webHidden/>
               </w:rPr>
-              <w:t>20</w:t>
+              <w:t>21</w:t>
             </w:r>
             <w:r>
               <w:rPr>
@@ -3230,7 +3302,7 @@
               <w:lang w:bidi="ar-SA"/>
             </w:rPr>
           </w:pPr>
-          <w:hyperlink w:anchor="_Toc482077748" w:history="1">
+          <w:hyperlink w:anchor="_Toc482685670" w:history="1">
             <w:r>
               <w:rPr>
                 <w:rStyle w:val="Hyperlink"/>
@@ -3257,7 +3329,7 @@
                 <w:noProof/>
                 <w:webHidden/>
               </w:rPr>
-              <w:instrText xml:space="preserve"> PAGEREF _Toc482077748 \h </w:instrText>
+              <w:instrText xml:space="preserve"> PAGEREF _Toc482685670 \h </w:instrText>
             </w:r>
             <w:r>
               <w:rPr>
@@ -3277,7 +3349,7 @@
                 <w:noProof/>
                 <w:webHidden/>
               </w:rPr>
-              <w:t>20</w:t>
+              <w:t>21</w:t>
             </w:r>
             <w:r>
               <w:rPr>
@@ -3302,7 +3374,7 @@
               <w:lang w:bidi="ar-SA"/>
             </w:rPr>
           </w:pPr>
-          <w:hyperlink w:anchor="_Toc482077749" w:history="1">
+          <w:hyperlink w:anchor="_Toc482685671" w:history="1">
             <w:r>
               <w:rPr>
                 <w:rStyle w:val="Hyperlink"/>
@@ -3329,7 +3401,7 @@
                 <w:noProof/>
                 <w:webHidden/>
               </w:rPr>
-              <w:instrText xml:space="preserve"> PAGEREF _Toc482077749 \h </w:instrText>
+              <w:instrText xml:space="preserve"> PAGEREF _Toc482685671 \h </w:instrText>
             </w:r>
             <w:r>
               <w:rPr>
@@ -3349,7 +3421,7 @@
                 <w:noProof/>
                 <w:webHidden/>
               </w:rPr>
-              <w:t>21</w:t>
+              <w:t>22</w:t>
             </w:r>
             <w:r>
               <w:rPr>
@@ -3374,7 +3446,7 @@
               <w:lang w:bidi="ar-SA"/>
             </w:rPr>
           </w:pPr>
-          <w:hyperlink w:anchor="_Toc482077750" w:history="1">
+          <w:hyperlink w:anchor="_Toc482685672" w:history="1">
             <w:r>
               <w:rPr>
                 <w:rStyle w:val="Hyperlink"/>
@@ -3401,7 +3473,7 @@
                 <w:noProof/>
                 <w:webHidden/>
               </w:rPr>
-              <w:instrText xml:space="preserve"> PAGEREF _Toc482077750 \h </w:instrText>
+              <w:instrText xml:space="preserve"> PAGEREF _Toc482685672 \h </w:instrText>
             </w:r>
             <w:r>
               <w:rPr>
@@ -3421,7 +3493,7 @@
                 <w:noProof/>
                 <w:webHidden/>
               </w:rPr>
-              <w:t>21</w:t>
+              <w:t>22</w:t>
             </w:r>
             <w:r>
               <w:rPr>
@@ -3446,7 +3518,7 @@
               <w:lang w:bidi="ar-SA"/>
             </w:rPr>
           </w:pPr>
-          <w:hyperlink w:anchor="_Toc482077751" w:history="1">
+          <w:hyperlink w:anchor="_Toc482685673" w:history="1">
             <w:r>
               <w:rPr>
                 <w:rStyle w:val="Hyperlink"/>
@@ -3473,7 +3545,7 @@
                 <w:noProof/>
                 <w:webHidden/>
               </w:rPr>
-              <w:instrText xml:space="preserve"> PAGEREF _Toc482077751 \h </w:instrText>
+              <w:instrText xml:space="preserve"> PAGEREF _Toc482685673 \h </w:instrText>
             </w:r>
             <w:r>
               <w:rPr>
@@ -3493,7 +3565,7 @@
                 <w:noProof/>
                 <w:webHidden/>
               </w:rPr>
-              <w:t>21</w:t>
+              <w:t>22</w:t>
             </w:r>
             <w:r>
               <w:rPr>
@@ -3518,7 +3590,7 @@
               <w:lang w:bidi="ar-SA"/>
             </w:rPr>
           </w:pPr>
-          <w:hyperlink w:anchor="_Toc482077752" w:history="1">
+          <w:hyperlink w:anchor="_Toc482685674" w:history="1">
             <w:r>
               <w:rPr>
                 <w:rStyle w:val="Hyperlink"/>
@@ -3545,7 +3617,7 @@
                 <w:noProof/>
                 <w:webHidden/>
               </w:rPr>
-              <w:instrText xml:space="preserve"> PAGEREF _Toc482077752 \h </w:instrText>
+              <w:instrText xml:space="preserve"> PAGEREF _Toc482685674 \h </w:instrText>
             </w:r>
             <w:r>
               <w:rPr>
@@ -3565,7 +3637,7 @@
                 <w:noProof/>
                 <w:webHidden/>
               </w:rPr>
-              <w:t>21</w:t>
+              <w:t>22</w:t>
             </w:r>
             <w:r>
               <w:rPr>
@@ -3590,7 +3662,7 @@
               <w:lang w:bidi="ar-SA"/>
             </w:rPr>
           </w:pPr>
-          <w:hyperlink w:anchor="_Toc482077753" w:history="1">
+          <w:hyperlink w:anchor="_Toc482685675" w:history="1">
             <w:r>
               <w:rPr>
                 <w:rStyle w:val="Hyperlink"/>
@@ -3617,7 +3689,7 @@
                 <w:noProof/>
                 <w:webHidden/>
               </w:rPr>
-              <w:instrText xml:space="preserve"> PAGEREF _Toc482077753 \h </w:instrText>
+              <w:instrText xml:space="preserve"> PAGEREF _Toc482685675 \h </w:instrText>
             </w:r>
             <w:r>
               <w:rPr>
@@ -3637,7 +3709,7 @@
                 <w:noProof/>
                 <w:webHidden/>
               </w:rPr>
-              <w:t>21</w:t>
+              <w:t>22</w:t>
             </w:r>
             <w:r>
               <w:rPr>
@@ -3662,7 +3734,7 @@
               <w:lang w:bidi="ar-SA"/>
             </w:rPr>
           </w:pPr>
-          <w:hyperlink w:anchor="_Toc482077754" w:history="1">
+          <w:hyperlink w:anchor="_Toc482685676" w:history="1">
             <w:r>
               <w:rPr>
                 <w:rStyle w:val="Hyperlink"/>
@@ -3689,7 +3761,7 @@
                 <w:noProof/>
                 <w:webHidden/>
               </w:rPr>
-              <w:instrText xml:space="preserve"> PAGEREF _Toc482077754 \h </w:instrText>
+              <w:instrText xml:space="preserve"> PAGEREF _Toc482685676 \h </w:instrText>
             </w:r>
             <w:r>
               <w:rPr>
@@ -3709,7 +3781,7 @@
                 <w:noProof/>
                 <w:webHidden/>
               </w:rPr>
-              <w:t>21</w:t>
+              <w:t>22</w:t>
             </w:r>
             <w:r>
               <w:rPr>
@@ -3734,7 +3806,7 @@
               <w:lang w:bidi="ar-SA"/>
             </w:rPr>
           </w:pPr>
-          <w:hyperlink w:anchor="_Toc482077755" w:history="1">
+          <w:hyperlink w:anchor="_Toc482685677" w:history="1">
             <w:r>
               <w:rPr>
                 <w:rStyle w:val="Hyperlink"/>
@@ -3761,7 +3833,7 @@
                 <w:noProof/>
                 <w:webHidden/>
               </w:rPr>
-              <w:instrText xml:space="preserve"> PAGEREF _Toc482077755 \h </w:instrText>
+              <w:instrText xml:space="preserve"> PAGEREF _Toc482685677 \h </w:instrText>
             </w:r>
             <w:r>
               <w:rPr>
@@ -3781,7 +3853,7 @@
                 <w:noProof/>
                 <w:webHidden/>
               </w:rPr>
-              <w:t>21</w:t>
+              <w:t>22</w:t>
             </w:r>
             <w:r>
               <w:rPr>
@@ -3806,7 +3878,7 @@
               <w:lang w:bidi="ar-SA"/>
             </w:rPr>
           </w:pPr>
-          <w:hyperlink w:anchor="_Toc482077756" w:history="1">
+          <w:hyperlink w:anchor="_Toc482685678" w:history="1">
             <w:r>
               <w:rPr>
                 <w:rStyle w:val="Hyperlink"/>
@@ -3833,7 +3905,7 @@
                 <w:noProof/>
                 <w:webHidden/>
               </w:rPr>
-              <w:instrText xml:space="preserve"> PAGEREF _Toc482077756 \h </w:instrText>
+              <w:instrText xml:space="preserve"> PAGEREF _Toc482685678 \h </w:instrText>
             </w:r>
             <w:r>
               <w:rPr>
@@ -3853,7 +3925,7 @@
                 <w:noProof/>
                 <w:webHidden/>
               </w:rPr>
-              <w:t>22</w:t>
+              <w:t>23</w:t>
             </w:r>
             <w:r>
               <w:rPr>
@@ -3878,7 +3950,7 @@
               <w:lang w:bidi="ar-SA"/>
             </w:rPr>
           </w:pPr>
-          <w:hyperlink w:anchor="_Toc482077757" w:history="1">
+          <w:hyperlink w:anchor="_Toc482685679" w:history="1">
             <w:r>
               <w:rPr>
                 <w:rStyle w:val="Hyperlink"/>
@@ -3905,7 +3977,7 @@
                 <w:noProof/>
                 <w:webHidden/>
               </w:rPr>
-              <w:instrText xml:space="preserve"> PAGEREF _Toc482077757 \h </w:instrText>
+              <w:instrText xml:space="preserve"> PAGEREF _Toc482685679 \h </w:instrText>
             </w:r>
             <w:r>
               <w:rPr>
@@ -3925,7 +3997,7 @@
                 <w:noProof/>
                 <w:webHidden/>
               </w:rPr>
-              <w:t>22</w:t>
+              <w:t>23</w:t>
             </w:r>
             <w:r>
               <w:rPr>
@@ -3950,7 +4022,7 @@
               <w:lang w:bidi="ar-SA"/>
             </w:rPr>
           </w:pPr>
-          <w:hyperlink w:anchor="_Toc482077758" w:history="1">
+          <w:hyperlink w:anchor="_Toc482685680" w:history="1">
             <w:r>
               <w:rPr>
                 <w:rStyle w:val="Hyperlink"/>
@@ -3977,7 +4049,7 @@
                 <w:noProof/>
                 <w:webHidden/>
               </w:rPr>
-              <w:instrText xml:space="preserve"> PAGEREF _Toc482077758 \h </w:instrText>
+              <w:instrText xml:space="preserve"> PAGEREF _Toc482685680 \h </w:instrText>
             </w:r>
             <w:r>
               <w:rPr>
@@ -3997,7 +4069,7 @@
                 <w:noProof/>
                 <w:webHidden/>
               </w:rPr>
-              <w:t>23</w:t>
+              <w:t>24</w:t>
             </w:r>
             <w:r>
               <w:rPr>
@@ -4022,7 +4094,7 @@
               <w:lang w:bidi="ar-SA"/>
             </w:rPr>
           </w:pPr>
-          <w:hyperlink w:anchor="_Toc482077759" w:history="1">
+          <w:hyperlink w:anchor="_Toc482685681" w:history="1">
             <w:r>
               <w:rPr>
                 <w:rStyle w:val="Hyperlink"/>
@@ -4049,7 +4121,7 @@
                 <w:noProof/>
                 <w:webHidden/>
               </w:rPr>
-              <w:instrText xml:space="preserve"> PAGEREF _Toc482077759 \h </w:instrText>
+              <w:instrText xml:space="preserve"> PAGEREF _Toc482685681 \h </w:instrText>
             </w:r>
             <w:r>
               <w:rPr>
@@ -4069,7 +4141,7 @@
                 <w:noProof/>
                 <w:webHidden/>
               </w:rPr>
-              <w:t>23</w:t>
+              <w:t>24</w:t>
             </w:r>
             <w:r>
               <w:rPr>
@@ -4101,7 +4173,7 @@
       <w:pPr>
         <w:pStyle w:val="Heading1"/>
       </w:pPr>
-      <w:bookmarkStart w:id="1" w:name="_Toc482077705"/>
+      <w:bookmarkStart w:id="1" w:name="_Toc482685626"/>
       <w:r>
         <w:lastRenderedPageBreak/>
         <w:t>Admin Functions</w:t>
@@ -4112,7 +4184,7 @@
       <w:pPr>
         <w:pStyle w:val="Heading2"/>
       </w:pPr>
-      <w:bookmarkStart w:id="2" w:name="_Toc482077706"/>
+      <w:bookmarkStart w:id="2" w:name="_Toc482685627"/>
       <w:r>
         <w:t>Reassign Ownership</w:t>
       </w:r>
@@ -4129,7 +4201,7 @@
       <w:pPr>
         <w:pStyle w:val="Heading2"/>
       </w:pPr>
-      <w:bookmarkStart w:id="3" w:name="_Toc482077707"/>
+      <w:bookmarkStart w:id="3" w:name="_Toc482685628"/>
       <w:r>
         <w:t>What users are using the database?</w:t>
       </w:r>
@@ -4206,7 +4278,7 @@
       <w:pPr>
         <w:pStyle w:val="Heading1"/>
       </w:pPr>
-      <w:bookmarkStart w:id="4" w:name="_Toc482077708"/>
+      <w:bookmarkStart w:id="4" w:name="_Toc482685629"/>
       <w:r>
         <w:t>Aggregate Functions</w:t>
       </w:r>
@@ -4271,7 +4343,7 @@
       <w:pPr>
         <w:pStyle w:val="Heading2"/>
       </w:pPr>
-      <w:bookmarkStart w:id="5" w:name="_Toc482077709"/>
+      <w:bookmarkStart w:id="5" w:name="_Toc482685630"/>
       <w:r>
         <w:t>Aggregate Functions for Statistics</w:t>
       </w:r>
@@ -4336,7 +4408,7 @@
       <w:pPr>
         <w:pStyle w:val="Heading2"/>
       </w:pPr>
-      <w:bookmarkStart w:id="6" w:name="_Toc482077710"/>
+      <w:bookmarkStart w:id="6" w:name="_Toc482685631"/>
       <w:r>
         <w:t>Average</w:t>
       </w:r>
@@ -4353,7 +4425,7 @@
       <w:pPr>
         <w:pStyle w:val="Heading1"/>
       </w:pPr>
-      <w:bookmarkStart w:id="7" w:name="_Toc482077711"/>
+      <w:bookmarkStart w:id="7" w:name="_Toc482685632"/>
       <w:r>
         <w:t>Conditionals</w:t>
       </w:r>
@@ -4364,7 +4436,7 @@
       <w:pPr>
         <w:pStyle w:val="Heading2"/>
       </w:pPr>
-      <w:bookmarkStart w:id="8" w:name="_Toc482077712"/>
+      <w:bookmarkStart w:id="8" w:name="_Toc482685633"/>
       <w:r>
         <w:t>Case Statements</w:t>
       </w:r>
@@ -4473,7 +4545,7 @@
       <w:pPr>
         <w:pStyle w:val="Heading1"/>
       </w:pPr>
-      <w:bookmarkStart w:id="9" w:name="_Toc482077713"/>
+      <w:bookmarkStart w:id="9" w:name="_Toc482685634"/>
       <w:r>
         <w:lastRenderedPageBreak/>
         <w:t>Data Definition Language (DDL)</w:t>
@@ -4484,7 +4556,7 @@
       <w:pPr>
         <w:pStyle w:val="Heading2"/>
       </w:pPr>
-      <w:bookmarkStart w:id="10" w:name="_Toc482077714"/>
+      <w:bookmarkStart w:id="10" w:name="_Toc482685635"/>
       <w:r>
         <w:t>Creae a Table</w:t>
       </w:r>
@@ -4528,7 +4600,7 @@
       <w:pPr>
         <w:pStyle w:val="Heading2"/>
       </w:pPr>
-      <w:bookmarkStart w:id="11" w:name="_Toc482077715"/>
+      <w:bookmarkStart w:id="11" w:name="_Toc482685636"/>
       <w:r>
         <w:t>Create a Table from a Query</w:t>
       </w:r>
@@ -4596,7 +4668,7 @@
       <w:pPr>
         <w:pStyle w:val="Heading2"/>
       </w:pPr>
-      <w:bookmarkStart w:id="12" w:name="_Toc482077716"/>
+      <w:bookmarkStart w:id="12" w:name="_Toc482685637"/>
       <w:r>
         <w:t>Drop a Table</w:t>
       </w:r>
@@ -4620,23 +4692,60 @@
     <w:p/>
     <w:p>
       <w:pPr>
+        <w:pStyle w:val="Heading2"/>
+      </w:pPr>
+      <w:bookmarkStart w:id="13" w:name="_Toc482685638"/>
+      <w:r>
+        <w:t>Show Indexes on a Table</w:t>
+      </w:r>
+      <w:bookmarkEnd w:id="13"/>
+    </w:p>
+    <w:p/>
+    <w:p>
+      <w:pPr>
+        <w:pStyle w:val="code"/>
+      </w:pPr>
+      <w:r>
+        <w:t>select *</w:t>
+      </w:r>
+    </w:p>
+    <w:p>
+      <w:pPr>
+        <w:pStyle w:val="code"/>
+      </w:pPr>
+      <w:r>
+        <w:t>from pg_indexes</w:t>
+      </w:r>
+    </w:p>
+    <w:p>
+      <w:pPr>
+        <w:pStyle w:val="code"/>
+      </w:pPr>
+      <w:r>
+        <w:t>where tablename = 'savi_shipment_etas';</w:t>
+      </w:r>
+    </w:p>
+    <w:p/>
+    <w:p/>
+    <w:p>
+      <w:pPr>
         <w:pStyle w:val="Heading1"/>
       </w:pPr>
-      <w:bookmarkStart w:id="13" w:name="_Toc482077717"/>
+      <w:bookmarkStart w:id="14" w:name="_Toc482685639"/>
       <w:r>
         <w:t>Dates and Times</w:t>
       </w:r>
-      <w:bookmarkEnd w:id="13"/>
+      <w:bookmarkEnd w:id="14"/>
     </w:p>
     <w:p>
       <w:pPr>
         <w:pStyle w:val="Heading2"/>
       </w:pPr>
-      <w:bookmarkStart w:id="14" w:name="_Toc482077718"/>
+      <w:bookmarkStart w:id="15" w:name="_Toc482685640"/>
       <w:r>
         <w:t>Current Date and Time (UTC)</w:t>
       </w:r>
-      <w:bookmarkEnd w:id="14"/>
+      <w:bookmarkEnd w:id="15"/>
     </w:p>
     <w:p>
       <w:pPr>
@@ -4686,11 +4795,11 @@
       <w:pPr>
         <w:pStyle w:val="Heading2"/>
       </w:pPr>
-      <w:bookmarkStart w:id="15" w:name="_Toc482077719"/>
+      <w:bookmarkStart w:id="16" w:name="_Toc482685641"/>
       <w:r>
         <w:t>Extract a Date part</w:t>
       </w:r>
-      <w:bookmarkEnd w:id="15"/>
+      <w:bookmarkEnd w:id="16"/>
     </w:p>
     <w:p/>
     <w:p>
@@ -4743,6 +4852,7 @@
     </w:p>
     <w:p>
       <w:r>
+        <w:lastRenderedPageBreak/>
         <w:tab/>
         <w:t>and stops = 1</w:t>
       </w:r>
@@ -4791,12 +4901,12 @@
       <w:pPr>
         <w:pStyle w:val="Heading2"/>
       </w:pPr>
-      <w:bookmarkStart w:id="16" w:name="_Toc482077720"/>
+      <w:bookmarkStart w:id="17" w:name="_Toc482685642"/>
       <w:r>
         <w:lastRenderedPageBreak/>
         <w:t>Formatting Dates and Times</w:t>
       </w:r>
-      <w:bookmarkEnd w:id="16"/>
+      <w:bookmarkEnd w:id="17"/>
     </w:p>
     <w:p/>
     <w:p>
@@ -9053,8 +9163,8 @@
           <w:szCs w:val="18"/>
         </w:rPr>
       </w:pPr>
-      <w:bookmarkStart w:id="17" w:name="FUNCTIONS-FORMATTING-DATETIMEMOD-TABLE"/>
-      <w:bookmarkEnd w:id="17"/>
+      <w:bookmarkStart w:id="18" w:name="FUNCTIONS-FORMATTING-DATETIMEMOD-TABLE"/>
+      <w:bookmarkEnd w:id="18"/>
       <w:r>
         <w:rPr>
           <w:rFonts w:ascii="Verdana" w:hAnsi="Verdana"/>
@@ -11079,11 +11189,11 @@
       <w:pPr>
         <w:pStyle w:val="Heading2"/>
       </w:pPr>
-      <w:bookmarkStart w:id="18" w:name="_Toc482077721"/>
+      <w:bookmarkStart w:id="19" w:name="_Toc482685643"/>
       <w:r>
         <w:t>Convert to timestamp without time zone</w:t>
       </w:r>
-      <w:bookmarkEnd w:id="18"/>
+      <w:bookmarkEnd w:id="19"/>
     </w:p>
     <w:p/>
     <w:p>
@@ -11109,11 +11219,11 @@
       <w:pPr>
         <w:pStyle w:val="Heading2"/>
       </w:pPr>
-      <w:bookmarkStart w:id="19" w:name="_Toc482077722"/>
+      <w:bookmarkStart w:id="20" w:name="_Toc482685644"/>
       <w:r>
         <w:t>Interval between two dates</w:t>
       </w:r>
-      <w:bookmarkEnd w:id="19"/>
+      <w:bookmarkEnd w:id="20"/>
     </w:p>
     <w:p/>
     <w:p>
@@ -11267,12 +11377,12 @@
       <w:pPr>
         <w:pStyle w:val="Heading2"/>
       </w:pPr>
-      <w:bookmarkStart w:id="20" w:name="_Toc482077723"/>
+      <w:bookmarkStart w:id="21" w:name="_Toc482685645"/>
       <w:r>
         <w:lastRenderedPageBreak/>
         <w:t>Interval in hours</w:t>
       </w:r>
-      <w:bookmarkEnd w:id="20"/>
+      <w:bookmarkEnd w:id="21"/>
     </w:p>
     <w:p>
       <w:pPr>
@@ -11386,11 +11496,11 @@
       <w:pPr>
         <w:pStyle w:val="Heading2"/>
       </w:pPr>
-      <w:bookmarkStart w:id="21" w:name="_Toc482077724"/>
+      <w:bookmarkStart w:id="22" w:name="_Toc482685646"/>
       <w:r>
         <w:t>Subtract an Interval from a Date</w:t>
       </w:r>
-      <w:bookmarkEnd w:id="21"/>
+      <w:bookmarkEnd w:id="22"/>
     </w:p>
     <w:p>
       <w:pPr>
@@ -11443,22 +11553,22 @@
       <w:pPr>
         <w:pStyle w:val="Heading1"/>
       </w:pPr>
-      <w:bookmarkStart w:id="22" w:name="_Toc482077725"/>
+      <w:bookmarkStart w:id="23" w:name="_Toc482685647"/>
       <w:r>
         <w:lastRenderedPageBreak/>
         <w:t>Command Line Queries</w:t>
       </w:r>
-      <w:bookmarkEnd w:id="22"/>
+      <w:bookmarkEnd w:id="23"/>
     </w:p>
     <w:p>
       <w:pPr>
         <w:pStyle w:val="Heading2"/>
       </w:pPr>
-      <w:bookmarkStart w:id="23" w:name="_Toc482077726"/>
+      <w:bookmarkStart w:id="24" w:name="_Toc482685648"/>
       <w:r>
         <w:t>Execute a query on the command line</w:t>
       </w:r>
-      <w:bookmarkEnd w:id="23"/>
+      <w:bookmarkEnd w:id="24"/>
     </w:p>
     <w:p>
       <w:pPr>
@@ -11482,21 +11592,21 @@
       <w:pPr>
         <w:pStyle w:val="Heading1"/>
       </w:pPr>
-      <w:bookmarkStart w:id="24" w:name="_Toc482077727"/>
+      <w:bookmarkStart w:id="25" w:name="_Toc482685649"/>
       <w:r>
         <w:t>Errors</w:t>
       </w:r>
-      <w:bookmarkEnd w:id="24"/>
+      <w:bookmarkEnd w:id="25"/>
     </w:p>
     <w:p>
       <w:pPr>
         <w:pStyle w:val="Heading2"/>
       </w:pPr>
-      <w:bookmarkStart w:id="25" w:name="_Toc482077728"/>
+      <w:bookmarkStart w:id="26" w:name="_Toc482685650"/>
       <w:r>
         <w:t>Error:  out of memory for query result</w:t>
       </w:r>
-      <w:bookmarkEnd w:id="25"/>
+      <w:bookmarkEnd w:id="26"/>
       <w:r>
         <w:t xml:space="preserve"> </w:t>
       </w:r>
@@ -11513,21 +11623,21 @@
       <w:pPr>
         <w:pStyle w:val="Heading1"/>
       </w:pPr>
-      <w:bookmarkStart w:id="26" w:name="_Toc482077729"/>
+      <w:bookmarkStart w:id="27" w:name="_Toc482685651"/>
       <w:r>
         <w:t>Functions</w:t>
       </w:r>
-      <w:bookmarkEnd w:id="26"/>
+      <w:bookmarkEnd w:id="27"/>
     </w:p>
     <w:p>
       <w:pPr>
         <w:pStyle w:val="Heading2"/>
       </w:pPr>
-      <w:bookmarkStart w:id="27" w:name="_Toc482077730"/>
+      <w:bookmarkStart w:id="28" w:name="_Toc482685652"/>
       <w:r>
         <w:t>Change Function Ownership</w:t>
       </w:r>
-      <w:bookmarkEnd w:id="27"/>
+      <w:bookmarkEnd w:id="28"/>
     </w:p>
     <w:p>
       <w:pPr>
@@ -11564,11 +11674,11 @@
       <w:pPr>
         <w:pStyle w:val="Heading2"/>
       </w:pPr>
-      <w:bookmarkStart w:id="28" w:name="_Toc482077731"/>
+      <w:bookmarkStart w:id="29" w:name="_Toc482685653"/>
       <w:r>
         <w:t>Grant Function Privileges</w:t>
       </w:r>
-      <w:bookmarkEnd w:id="28"/>
+      <w:bookmarkEnd w:id="29"/>
     </w:p>
     <w:p>
       <w:pPr>
@@ -11598,7 +11708,7 @@
       <w:pPr>
         <w:pStyle w:val="Heading1"/>
       </w:pPr>
-      <w:bookmarkStart w:id="29" w:name="_Toc482077732"/>
+      <w:bookmarkStart w:id="30" w:name="_Toc482685654"/>
       <w:r>
         <w:lastRenderedPageBreak/>
         <w:t xml:space="preserve">Geometry and </w:t>
@@ -11606,17 +11716,17 @@
       <w:r>
         <w:t>Geography</w:t>
       </w:r>
-      <w:bookmarkEnd w:id="29"/>
+      <w:bookmarkEnd w:id="30"/>
     </w:p>
     <w:p>
       <w:pPr>
         <w:pStyle w:val="Heading2"/>
       </w:pPr>
-      <w:bookmarkStart w:id="30" w:name="_Toc482077733"/>
+      <w:bookmarkStart w:id="31" w:name="_Toc482685655"/>
       <w:r>
         <w:t>Create a Geometry Point from (lat, lon)</w:t>
       </w:r>
-      <w:bookmarkEnd w:id="30"/>
+      <w:bookmarkEnd w:id="31"/>
     </w:p>
     <w:p>
       <w:pPr>
@@ -11654,11 +11764,11 @@
       <w:pPr>
         <w:pStyle w:val="Heading2"/>
       </w:pPr>
-      <w:bookmarkStart w:id="31" w:name="_Toc482077734"/>
+      <w:bookmarkStart w:id="32" w:name="_Toc482685656"/>
       <w:r>
         <w:t>Distance between two points</w:t>
       </w:r>
-      <w:bookmarkEnd w:id="31"/>
+      <w:bookmarkEnd w:id="32"/>
     </w:p>
     <w:p/>
     <w:p>
@@ -11781,11 +11891,11 @@
       <w:pPr>
         <w:pStyle w:val="Heading2"/>
       </w:pPr>
-      <w:bookmarkStart w:id="32" w:name="_Toc482077735"/>
+      <w:bookmarkStart w:id="33" w:name="_Toc482685657"/>
       <w:r>
         <w:t>Geometry Contains Another Geometry</w:t>
       </w:r>
-      <w:bookmarkEnd w:id="32"/>
+      <w:bookmarkEnd w:id="33"/>
     </w:p>
     <w:p>
       <w:pPr>
@@ -11878,11 +11988,11 @@
       <w:pPr>
         <w:pStyle w:val="Heading1"/>
       </w:pPr>
-      <w:bookmarkStart w:id="33" w:name="_Toc482077736"/>
+      <w:bookmarkStart w:id="34" w:name="_Toc482685658"/>
       <w:r>
         <w:t>Indexes</w:t>
       </w:r>
-      <w:bookmarkEnd w:id="33"/>
+      <w:bookmarkEnd w:id="34"/>
     </w:p>
     <w:p>
       <w:pPr>
@@ -11893,11 +12003,11 @@
       <w:pPr>
         <w:pStyle w:val="Heading2"/>
       </w:pPr>
-      <w:bookmarkStart w:id="34" w:name="_Toc482077737"/>
+      <w:bookmarkStart w:id="35" w:name="_Toc482685659"/>
       <w:r>
         <w:t>Create an Index</w:t>
       </w:r>
-      <w:bookmarkEnd w:id="34"/>
+      <w:bookmarkEnd w:id="35"/>
     </w:p>
     <w:p>
       <w:pPr>
@@ -11931,11 +12041,11 @@
       <w:pPr>
         <w:pStyle w:val="Heading2"/>
       </w:pPr>
-      <w:bookmarkStart w:id="35" w:name="_Toc482077738"/>
+      <w:bookmarkStart w:id="36" w:name="_Toc482685660"/>
       <w:r>
         <w:t>Drop an Index</w:t>
       </w:r>
-      <w:bookmarkEnd w:id="35"/>
+      <w:bookmarkEnd w:id="36"/>
     </w:p>
     <w:p>
       <w:pPr>
@@ -11969,12 +12079,12 @@
       <w:pPr>
         <w:pStyle w:val="Heading2"/>
       </w:pPr>
-      <w:bookmarkStart w:id="36" w:name="_Toc482077739"/>
+      <w:bookmarkStart w:id="37" w:name="_Toc482685661"/>
       <w:r>
         <w:lastRenderedPageBreak/>
         <w:t>Show Indexes on a Table</w:t>
       </w:r>
-      <w:bookmarkEnd w:id="36"/>
+      <w:bookmarkEnd w:id="37"/>
     </w:p>
     <w:p>
       <w:pPr>
@@ -11998,11 +12108,11 @@
       <w:pPr>
         <w:pStyle w:val="Heading1"/>
       </w:pPr>
-      <w:bookmarkStart w:id="37" w:name="_Toc482077740"/>
+      <w:bookmarkStart w:id="38" w:name="_Toc482685662"/>
       <w:r>
         <w:t>Mathematical Functions</w:t>
       </w:r>
-      <w:bookmarkEnd w:id="37"/>
+      <w:bookmarkEnd w:id="38"/>
     </w:p>
     <w:p>
       <w:r>
@@ -17601,11 +17711,11 @@
       <w:pPr>
         <w:pStyle w:val="Heading2"/>
       </w:pPr>
-      <w:bookmarkStart w:id="38" w:name="_Toc482077741"/>
+      <w:bookmarkStart w:id="39" w:name="_Toc482685663"/>
       <w:r>
         <w:t>Rounding</w:t>
       </w:r>
-      <w:bookmarkEnd w:id="38"/>
+      <w:bookmarkEnd w:id="39"/>
     </w:p>
     <w:p/>
     <w:p>
@@ -17706,12 +17816,12 @@
       <w:pPr>
         <w:pStyle w:val="Heading2"/>
       </w:pPr>
-      <w:bookmarkStart w:id="39" w:name="_Toc482077742"/>
+      <w:bookmarkStart w:id="40" w:name="_Toc482685664"/>
       <w:r>
         <w:lastRenderedPageBreak/>
         <w:t>Half-Round-Even</w:t>
       </w:r>
-      <w:bookmarkEnd w:id="39"/>
+      <w:bookmarkEnd w:id="40"/>
     </w:p>
     <w:p/>
     <w:p>
@@ -17972,11 +18082,11 @@
       <w:pPr>
         <w:pStyle w:val="Heading1"/>
       </w:pPr>
-      <w:bookmarkStart w:id="40" w:name="_Toc482077743"/>
+      <w:bookmarkStart w:id="41" w:name="_Toc482685665"/>
       <w:r>
         <w:t>Percentage of Values Meeting Some Criterium</w:t>
       </w:r>
-      <w:bookmarkEnd w:id="40"/>
+      <w:bookmarkEnd w:id="41"/>
     </w:p>
     <w:p/>
     <w:p>
@@ -18164,22 +18274,22 @@
       <w:pPr>
         <w:pStyle w:val="Heading1"/>
       </w:pPr>
-      <w:bookmarkStart w:id="41" w:name="_Toc482077744"/>
+      <w:bookmarkStart w:id="42" w:name="_Toc482685666"/>
       <w:r>
         <w:t>Statistics</w:t>
       </w:r>
-      <w:bookmarkEnd w:id="41"/>
+      <w:bookmarkEnd w:id="42"/>
     </w:p>
     <w:p/>
     <w:p>
       <w:pPr>
         <w:pStyle w:val="Heading2"/>
       </w:pPr>
-      <w:bookmarkStart w:id="42" w:name="_Toc482077745"/>
+      <w:bookmarkStart w:id="43" w:name="_Toc482685667"/>
       <w:r>
         <w:t>Average</w:t>
       </w:r>
-      <w:bookmarkEnd w:id="42"/>
+      <w:bookmarkEnd w:id="43"/>
     </w:p>
     <w:p>
       <w:r>
@@ -18192,11 +18302,11 @@
       <w:pPr>
         <w:pStyle w:val="Heading2"/>
       </w:pPr>
-      <w:bookmarkStart w:id="43" w:name="_Toc482077746"/>
+      <w:bookmarkStart w:id="44" w:name="_Toc482685668"/>
       <w:r>
         <w:t>Standard Deviation</w:t>
       </w:r>
-      <w:bookmarkEnd w:id="43"/>
+      <w:bookmarkEnd w:id="44"/>
     </w:p>
     <w:p>
       <w:r>
@@ -18225,22 +18335,22 @@
       <w:pPr>
         <w:pStyle w:val="Heading1"/>
       </w:pPr>
-      <w:bookmarkStart w:id="44" w:name="_Toc482077747"/>
+      <w:bookmarkStart w:id="45" w:name="_Toc482685669"/>
       <w:r>
         <w:lastRenderedPageBreak/>
         <w:t>Strings</w:t>
       </w:r>
-      <w:bookmarkEnd w:id="44"/>
+      <w:bookmarkEnd w:id="45"/>
     </w:p>
     <w:p>
       <w:pPr>
         <w:pStyle w:val="Heading2"/>
       </w:pPr>
-      <w:bookmarkStart w:id="45" w:name="_Toc482077748"/>
+      <w:bookmarkStart w:id="46" w:name="_Toc482685670"/>
       <w:r>
         <w:t>Convert Numbers to Strings</w:t>
       </w:r>
-      <w:bookmarkEnd w:id="45"/>
+      <w:bookmarkEnd w:id="46"/>
     </w:p>
     <w:p/>
     <w:tbl>
@@ -21084,11 +21194,11 @@
       <w:pPr>
         <w:pStyle w:val="Heading2"/>
       </w:pPr>
-      <w:bookmarkStart w:id="46" w:name="_Toc482077749"/>
+      <w:bookmarkStart w:id="47" w:name="_Toc482685671"/>
       <w:r>
         <w:t>Length</w:t>
       </w:r>
-      <w:bookmarkEnd w:id="46"/>
+      <w:bookmarkEnd w:id="47"/>
     </w:p>
     <w:p/>
     <w:p>
@@ -21124,11 +21234,11 @@
       <w:pPr>
         <w:pStyle w:val="Heading2"/>
       </w:pPr>
-      <w:bookmarkStart w:id="47" w:name="_Toc482077750"/>
+      <w:bookmarkStart w:id="48" w:name="_Toc482685672"/>
       <w:r>
         <w:t>Position of a Substring</w:t>
       </w:r>
-      <w:bookmarkEnd w:id="47"/>
+      <w:bookmarkEnd w:id="48"/>
     </w:p>
     <w:p/>
     <w:p>
@@ -21223,11 +21333,11 @@
       <w:pPr>
         <w:pStyle w:val="Heading2"/>
       </w:pPr>
-      <w:bookmarkStart w:id="48" w:name="_Toc482077751"/>
+      <w:bookmarkStart w:id="49" w:name="_Toc482685673"/>
       <w:r>
         <w:t>Substring</w:t>
       </w:r>
-      <w:bookmarkEnd w:id="48"/>
+      <w:bookmarkEnd w:id="49"/>
     </w:p>
     <w:p/>
     <w:p>
@@ -21296,22 +21406,22 @@
       <w:pPr>
         <w:pStyle w:val="Heading1"/>
       </w:pPr>
-      <w:bookmarkStart w:id="49" w:name="_Toc482077752"/>
+      <w:bookmarkStart w:id="50" w:name="_Toc482685674"/>
       <w:r>
         <w:t>Tables</w:t>
       </w:r>
-      <w:bookmarkEnd w:id="49"/>
+      <w:bookmarkEnd w:id="50"/>
     </w:p>
     <w:p/>
     <w:p>
       <w:pPr>
         <w:pStyle w:val="Heading2"/>
       </w:pPr>
-      <w:bookmarkStart w:id="50" w:name="_Toc482077753"/>
+      <w:bookmarkStart w:id="51" w:name="_Toc482685675"/>
       <w:r>
         <w:t>Change table ownership</w:t>
       </w:r>
-      <w:bookmarkEnd w:id="50"/>
+      <w:bookmarkEnd w:id="51"/>
     </w:p>
     <w:p>
       <w:pPr>
@@ -21339,11 +21449,11 @@
       <w:pPr>
         <w:pStyle w:val="Heading2"/>
       </w:pPr>
-      <w:bookmarkStart w:id="51" w:name="_Toc482077754"/>
+      <w:bookmarkStart w:id="52" w:name="_Toc482685676"/>
       <w:r>
         <w:t>Describe a table</w:t>
       </w:r>
-      <w:bookmarkEnd w:id="51"/>
+      <w:bookmarkEnd w:id="52"/>
     </w:p>
     <w:p/>
     <w:p>
@@ -21376,11 +21486,11 @@
       <w:pPr>
         <w:pStyle w:val="Heading2"/>
       </w:pPr>
-      <w:bookmarkStart w:id="52" w:name="_Toc482077755"/>
+      <w:bookmarkStart w:id="53" w:name="_Toc482685677"/>
       <w:r>
         <w:t>Get column names from a table</w:t>
       </w:r>
-      <w:bookmarkEnd w:id="52"/>
+      <w:bookmarkEnd w:id="53"/>
     </w:p>
     <w:p>
       <w:pPr>
@@ -21418,11 +21528,11 @@
       <w:pPr>
         <w:pStyle w:val="Heading2"/>
       </w:pPr>
-      <w:bookmarkStart w:id="53" w:name="_Toc482077756"/>
+      <w:bookmarkStart w:id="54" w:name="_Toc482685678"/>
       <w:r>
         <w:t>Importing Data</w:t>
       </w:r>
-      <w:bookmarkEnd w:id="53"/>
+      <w:bookmarkEnd w:id="54"/>
     </w:p>
     <w:p>
       <w:pPr>
@@ -21433,11 +21543,11 @@
       <w:pPr>
         <w:pStyle w:val="Heading3"/>
       </w:pPr>
-      <w:bookmarkStart w:id="54" w:name="_Toc482077757"/>
+      <w:bookmarkStart w:id="55" w:name="_Toc482685679"/>
       <w:r>
         <w:t>Importing CSV File into a PosgreSQL Table</w:t>
       </w:r>
-      <w:bookmarkEnd w:id="54"/>
+      <w:bookmarkEnd w:id="55"/>
     </w:p>
     <w:p>
       <w:pPr>
@@ -21588,12 +21698,12 @@
       <w:pPr>
         <w:pStyle w:val="Heading1"/>
       </w:pPr>
-      <w:bookmarkStart w:id="55" w:name="_Toc482077758"/>
+      <w:bookmarkStart w:id="56" w:name="_Toc482685680"/>
       <w:r>
         <w:lastRenderedPageBreak/>
         <w:t>Windowing Functions</w:t>
       </w:r>
-      <w:bookmarkEnd w:id="55"/>
+      <w:bookmarkEnd w:id="56"/>
     </w:p>
     <w:p>
       <w:pPr>
@@ -21604,11 +21714,11 @@
       <w:pPr>
         <w:pStyle w:val="Heading2"/>
       </w:pPr>
-      <w:bookmarkStart w:id="56" w:name="_Toc482077759"/>
+      <w:bookmarkStart w:id="57" w:name="_Toc482685681"/>
       <w:r>
         <w:t>lag Windowing Function</w:t>
       </w:r>
-      <w:bookmarkEnd w:id="56"/>
+      <w:bookmarkEnd w:id="57"/>
     </w:p>
     <w:p>
       <w:pPr>
@@ -23121,7 +23231,7 @@
 </file>
 
 <file path=customXml/itemProps1.xml><?xml version="1.0" encoding="utf-8"?>
-<ds:datastoreItem xmlns:ds="http://schemas.openxmlformats.org/officeDocument/2006/customXml" ds:itemID="{1CB6D112-914E-4E17-A6A7-2CA80A247097}">
+<ds:datastoreItem xmlns:ds="http://schemas.openxmlformats.org/officeDocument/2006/customXml" ds:itemID="{25DDF6B4-6E6B-4037-A249-9053A2A72ACF}">
   <ds:schemaRefs>
     <ds:schemaRef ds:uri="http://schemas.openxmlformats.org/officeDocument/2006/bibliography"/>
   </ds:schemaRefs>

</xml_diff>